<commit_message>
Agiunta costi e operazioni
aggiunto il punto dei costi e delle operazioni
</commit_message>
<xml_diff>
--- a/Storia e motivazione del contesto.docx
+++ b/Storia e motivazione del contesto.docx
@@ -310,8 +310,6 @@
         </w:rPr>
         <w:t>a</w:t>
       </w:r>
-      <w:bookmarkStart w:id="0" w:name="_GoBack"/>
-      <w:bookmarkEnd w:id="0"/>
     </w:p>
     <w:p>
       <w:pPr>
@@ -3329,6 +3327,884 @@
       </w:tr>
     </w:tbl>
     <w:p/>
+    <w:p/>
+    <w:p>
+      <w:pPr>
+        <w:pStyle w:val="Paragrafoelenco"/>
+        <w:numPr>
+          <w:ilvl w:val="1"/>
+          <w:numId w:val="1"/>
+        </w:numPr>
+        <w:jc w:val="both"/>
+        <w:rPr>
+          <w:b/>
+          <w:sz w:val="36"/>
+          <w:szCs w:val="36"/>
+        </w:rPr>
+      </w:pPr>
+      <w:r>
+        <w:rPr>
+          <w:b/>
+          <w:sz w:val="36"/>
+          <w:szCs w:val="36"/>
+        </w:rPr>
+        <w:t>Analisi dei costi delle operazioni</w:t>
+      </w:r>
+    </w:p>
+    <w:p>
+      <w:pPr>
+        <w:ind w:left="360"/>
+        <w:jc w:val="both"/>
+        <w:rPr>
+          <w:sz w:val="24"/>
+          <w:szCs w:val="24"/>
+        </w:rPr>
+      </w:pPr>
+      <w:r>
+        <w:rPr>
+          <w:sz w:val="24"/>
+          <w:szCs w:val="24"/>
+        </w:rPr>
+        <w:t xml:space="preserve">Le operazione da effettuare per </w:t>
+      </w:r>
+      <w:r>
+        <w:rPr>
+          <w:b/>
+          <w:i/>
+          <w:sz w:val="24"/>
+          <w:szCs w:val="24"/>
+          <w:u w:val="single"/>
+        </w:rPr>
+        <w:t xml:space="preserve">generare un </w:t>
+      </w:r>
+      <w:proofErr w:type="spellStart"/>
+      <w:r>
+        <w:rPr>
+          <w:b/>
+          <w:i/>
+          <w:sz w:val="24"/>
+          <w:szCs w:val="24"/>
+          <w:u w:val="single"/>
+        </w:rPr>
+        <w:t>urlshort</w:t>
+      </w:r>
+      <w:proofErr w:type="spellEnd"/>
+      <w:r>
+        <w:rPr>
+          <w:sz w:val="24"/>
+          <w:szCs w:val="24"/>
+        </w:rPr>
+        <w:t xml:space="preserve"> sono:</w:t>
+      </w:r>
+    </w:p>
+    <w:p>
+      <w:pPr>
+        <w:pStyle w:val="Paragrafoelenco"/>
+        <w:numPr>
+          <w:ilvl w:val="0"/>
+          <w:numId w:val="8"/>
+        </w:numPr>
+        <w:jc w:val="both"/>
+        <w:rPr>
+          <w:sz w:val="24"/>
+          <w:szCs w:val="24"/>
+        </w:rPr>
+      </w:pPr>
+      <w:r>
+        <w:rPr>
+          <w:sz w:val="24"/>
+          <w:szCs w:val="24"/>
+        </w:rPr>
+        <w:t xml:space="preserve">Inserire il Long </w:t>
+      </w:r>
+      <w:proofErr w:type="spellStart"/>
+      <w:r>
+        <w:rPr>
+          <w:sz w:val="24"/>
+          <w:szCs w:val="24"/>
+        </w:rPr>
+        <w:t>Url</w:t>
+      </w:r>
+      <w:proofErr w:type="spellEnd"/>
+      <w:r>
+        <w:rPr>
+          <w:sz w:val="24"/>
+          <w:szCs w:val="24"/>
+        </w:rPr>
+        <w:t xml:space="preserve"> nell’apposito campo (</w:t>
+      </w:r>
+      <w:proofErr w:type="spellStart"/>
+      <w:r>
+        <w:rPr>
+          <w:sz w:val="24"/>
+          <w:szCs w:val="24"/>
+        </w:rPr>
+        <w:t>InputText</w:t>
+      </w:r>
+      <w:proofErr w:type="spellEnd"/>
+      <w:r>
+        <w:rPr>
+          <w:sz w:val="24"/>
+          <w:szCs w:val="24"/>
+        </w:rPr>
+        <w:t xml:space="preserve">) </w:t>
+      </w:r>
+    </w:p>
+    <w:p>
+      <w:pPr>
+        <w:pStyle w:val="Paragrafoelenco"/>
+        <w:numPr>
+          <w:ilvl w:val="0"/>
+          <w:numId w:val="8"/>
+        </w:numPr>
+        <w:jc w:val="both"/>
+        <w:rPr>
+          <w:sz w:val="24"/>
+          <w:szCs w:val="24"/>
+        </w:rPr>
+      </w:pPr>
+      <w:r>
+        <w:rPr>
+          <w:sz w:val="24"/>
+          <w:szCs w:val="24"/>
+        </w:rPr>
+        <w:t>Cliccare il pulsante Generate</w:t>
+      </w:r>
+    </w:p>
+    <w:p>
+      <w:pPr>
+        <w:pStyle w:val="Paragrafoelenco"/>
+        <w:numPr>
+          <w:ilvl w:val="0"/>
+          <w:numId w:val="8"/>
+        </w:numPr>
+        <w:jc w:val="both"/>
+        <w:rPr>
+          <w:sz w:val="24"/>
+          <w:szCs w:val="24"/>
+        </w:rPr>
+      </w:pPr>
+      <w:r>
+        <w:rPr>
+          <w:sz w:val="24"/>
+          <w:szCs w:val="24"/>
+        </w:rPr>
+        <w:t xml:space="preserve">Allo stesso tempo avviene il salvataggio </w:t>
+      </w:r>
+      <w:proofErr w:type="spellStart"/>
+      <w:r>
+        <w:rPr>
+          <w:sz w:val="24"/>
+          <w:szCs w:val="24"/>
+        </w:rPr>
+        <w:t>dell’url</w:t>
+      </w:r>
+      <w:proofErr w:type="spellEnd"/>
+      <w:r>
+        <w:rPr>
+          <w:sz w:val="24"/>
+          <w:szCs w:val="24"/>
+        </w:rPr>
+        <w:t xml:space="preserve"> nel database</w:t>
+      </w:r>
+    </w:p>
+    <w:p>
+      <w:pPr>
+        <w:ind w:left="720"/>
+        <w:jc w:val="both"/>
+        <w:rPr>
+          <w:b/>
+          <w:sz w:val="24"/>
+          <w:szCs w:val="24"/>
+        </w:rPr>
+      </w:pPr>
+      <w:r>
+        <w:rPr>
+          <w:b/>
+          <w:sz w:val="24"/>
+          <w:szCs w:val="24"/>
+        </w:rPr>
+        <w:t>2 operazioni: 1 lettura e 1 scrittura</w:t>
+      </w:r>
+    </w:p>
+    <w:p>
+      <w:pPr>
+        <w:ind w:left="360"/>
+        <w:jc w:val="both"/>
+        <w:rPr>
+          <w:sz w:val="24"/>
+          <w:szCs w:val="24"/>
+        </w:rPr>
+      </w:pPr>
+      <w:r>
+        <w:rPr>
+          <w:sz w:val="24"/>
+          <w:szCs w:val="24"/>
+        </w:rPr>
+        <w:t xml:space="preserve">Le operazioni da effettuare per </w:t>
+      </w:r>
+      <w:r>
+        <w:rPr>
+          <w:b/>
+          <w:i/>
+          <w:sz w:val="24"/>
+          <w:szCs w:val="24"/>
+          <w:u w:val="single"/>
+        </w:rPr>
+        <w:t xml:space="preserve">generare un </w:t>
+      </w:r>
+      <w:proofErr w:type="spellStart"/>
+      <w:r>
+        <w:rPr>
+          <w:b/>
+          <w:i/>
+          <w:sz w:val="24"/>
+          <w:szCs w:val="24"/>
+          <w:u w:val="single"/>
+        </w:rPr>
+        <w:t>urlShort</w:t>
+      </w:r>
+      <w:proofErr w:type="spellEnd"/>
+      <w:r>
+        <w:rPr>
+          <w:b/>
+          <w:i/>
+          <w:sz w:val="24"/>
+          <w:szCs w:val="24"/>
+          <w:u w:val="single"/>
+        </w:rPr>
+        <w:t xml:space="preserve"> personalizzato</w:t>
+      </w:r>
+      <w:r>
+        <w:rPr>
+          <w:sz w:val="24"/>
+          <w:szCs w:val="24"/>
+        </w:rPr>
+        <w:t xml:space="preserve"> sono:</w:t>
+      </w:r>
+    </w:p>
+    <w:p>
+      <w:pPr>
+        <w:pStyle w:val="Paragrafoelenco"/>
+        <w:numPr>
+          <w:ilvl w:val="0"/>
+          <w:numId w:val="9"/>
+        </w:numPr>
+        <w:jc w:val="both"/>
+        <w:rPr>
+          <w:sz w:val="24"/>
+          <w:szCs w:val="24"/>
+        </w:rPr>
+      </w:pPr>
+      <w:r>
+        <w:rPr>
+          <w:sz w:val="24"/>
+          <w:szCs w:val="24"/>
+        </w:rPr>
+        <w:t xml:space="preserve">Inserire un short </w:t>
+      </w:r>
+      <w:proofErr w:type="spellStart"/>
+      <w:r>
+        <w:rPr>
+          <w:sz w:val="24"/>
+          <w:szCs w:val="24"/>
+        </w:rPr>
+        <w:t>url</w:t>
+      </w:r>
+      <w:proofErr w:type="spellEnd"/>
+      <w:r>
+        <w:rPr>
+          <w:sz w:val="24"/>
+          <w:szCs w:val="24"/>
+        </w:rPr>
+        <w:t xml:space="preserve"> personalizzato</w:t>
+      </w:r>
+    </w:p>
+    <w:p>
+      <w:pPr>
+        <w:pStyle w:val="Paragrafoelenco"/>
+        <w:numPr>
+          <w:ilvl w:val="0"/>
+          <w:numId w:val="9"/>
+        </w:numPr>
+        <w:jc w:val="both"/>
+        <w:rPr>
+          <w:sz w:val="24"/>
+          <w:szCs w:val="24"/>
+        </w:rPr>
+      </w:pPr>
+      <w:r>
+        <w:rPr>
+          <w:sz w:val="24"/>
+          <w:szCs w:val="24"/>
+        </w:rPr>
+        <w:t xml:space="preserve">Cliccare il pulsate generate custom </w:t>
+      </w:r>
+      <w:proofErr w:type="spellStart"/>
+      <w:r>
+        <w:rPr>
+          <w:sz w:val="24"/>
+          <w:szCs w:val="24"/>
+        </w:rPr>
+        <w:t>url</w:t>
+      </w:r>
+      <w:proofErr w:type="spellEnd"/>
+      <w:r>
+        <w:rPr>
+          <w:sz w:val="24"/>
+          <w:szCs w:val="24"/>
+        </w:rPr>
+        <w:t xml:space="preserve"> per generarlo</w:t>
+      </w:r>
+    </w:p>
+    <w:p>
+      <w:pPr>
+        <w:pStyle w:val="Paragrafoelenco"/>
+        <w:numPr>
+          <w:ilvl w:val="0"/>
+          <w:numId w:val="9"/>
+        </w:numPr>
+        <w:jc w:val="both"/>
+        <w:rPr>
+          <w:sz w:val="24"/>
+          <w:szCs w:val="24"/>
+        </w:rPr>
+      </w:pPr>
+      <w:r>
+        <w:rPr>
+          <w:sz w:val="24"/>
+          <w:szCs w:val="24"/>
+        </w:rPr>
+        <w:t xml:space="preserve">Allo stesso tempo avviene il salvataggio </w:t>
+      </w:r>
+      <w:proofErr w:type="spellStart"/>
+      <w:r>
+        <w:rPr>
+          <w:sz w:val="24"/>
+          <w:szCs w:val="24"/>
+        </w:rPr>
+        <w:t>dell’url</w:t>
+      </w:r>
+      <w:proofErr w:type="spellEnd"/>
+      <w:r>
+        <w:rPr>
+          <w:sz w:val="24"/>
+          <w:szCs w:val="24"/>
+        </w:rPr>
+        <w:t xml:space="preserve"> nel </w:t>
+      </w:r>
+      <w:proofErr w:type="spellStart"/>
+      <w:r>
+        <w:rPr>
+          <w:sz w:val="24"/>
+          <w:szCs w:val="24"/>
+        </w:rPr>
+        <w:t>databse</w:t>
+      </w:r>
+      <w:proofErr w:type="spellEnd"/>
+    </w:p>
+    <w:p>
+      <w:pPr>
+        <w:ind w:left="720"/>
+        <w:jc w:val="both"/>
+        <w:rPr>
+          <w:b/>
+          <w:sz w:val="24"/>
+          <w:szCs w:val="24"/>
+        </w:rPr>
+      </w:pPr>
+      <w:r>
+        <w:rPr>
+          <w:b/>
+          <w:sz w:val="24"/>
+          <w:szCs w:val="24"/>
+        </w:rPr>
+        <w:lastRenderedPageBreak/>
+        <w:t>2 operazioni: 1 lettura e 1 scrittura</w:t>
+      </w:r>
+    </w:p>
+    <w:p>
+      <w:pPr>
+        <w:ind w:left="720"/>
+        <w:jc w:val="both"/>
+        <w:rPr>
+          <w:b/>
+          <w:sz w:val="24"/>
+          <w:szCs w:val="24"/>
+        </w:rPr>
+      </w:pPr>
+    </w:p>
+    <w:p>
+      <w:pPr>
+        <w:ind w:left="720"/>
+        <w:jc w:val="both"/>
+        <w:rPr>
+          <w:b/>
+          <w:sz w:val="24"/>
+          <w:szCs w:val="24"/>
+        </w:rPr>
+      </w:pPr>
+    </w:p>
+    <w:p>
+      <w:pPr>
+        <w:ind w:left="360"/>
+        <w:jc w:val="both"/>
+        <w:rPr>
+          <w:sz w:val="24"/>
+          <w:szCs w:val="24"/>
+        </w:rPr>
+      </w:pPr>
+      <w:r>
+        <w:rPr>
+          <w:sz w:val="24"/>
+          <w:szCs w:val="24"/>
+        </w:rPr>
+        <w:t xml:space="preserve">Le operazioni da effettuare per </w:t>
+      </w:r>
+      <w:r>
+        <w:rPr>
+          <w:b/>
+          <w:i/>
+          <w:sz w:val="24"/>
+          <w:szCs w:val="24"/>
+          <w:u w:val="single"/>
+        </w:rPr>
+        <w:t xml:space="preserve">passare da </w:t>
+      </w:r>
+      <w:proofErr w:type="spellStart"/>
+      <w:r>
+        <w:rPr>
+          <w:b/>
+          <w:i/>
+          <w:sz w:val="24"/>
+          <w:szCs w:val="24"/>
+          <w:u w:val="single"/>
+        </w:rPr>
+        <w:t>urlShort</w:t>
+      </w:r>
+      <w:proofErr w:type="spellEnd"/>
+      <w:r>
+        <w:rPr>
+          <w:b/>
+          <w:i/>
+          <w:sz w:val="24"/>
+          <w:szCs w:val="24"/>
+          <w:u w:val="single"/>
+        </w:rPr>
+        <w:t xml:space="preserve"> generato </w:t>
+      </w:r>
+      <w:proofErr w:type="spellStart"/>
+      <w:r>
+        <w:rPr>
+          <w:b/>
+          <w:i/>
+          <w:sz w:val="24"/>
+          <w:szCs w:val="24"/>
+          <w:u w:val="single"/>
+        </w:rPr>
+        <w:t>all’url</w:t>
+      </w:r>
+      <w:proofErr w:type="spellEnd"/>
+      <w:r>
+        <w:rPr>
+          <w:b/>
+          <w:i/>
+          <w:sz w:val="24"/>
+          <w:szCs w:val="24"/>
+          <w:u w:val="single"/>
+        </w:rPr>
+        <w:t xml:space="preserve"> long sorgente</w:t>
+      </w:r>
+      <w:r>
+        <w:rPr>
+          <w:sz w:val="24"/>
+          <w:szCs w:val="24"/>
+        </w:rPr>
+        <w:t xml:space="preserve"> sono:</w:t>
+      </w:r>
+    </w:p>
+    <w:p>
+      <w:pPr>
+        <w:pStyle w:val="Paragrafoelenco"/>
+        <w:numPr>
+          <w:ilvl w:val="0"/>
+          <w:numId w:val="10"/>
+        </w:numPr>
+        <w:jc w:val="both"/>
+        <w:rPr>
+          <w:sz w:val="24"/>
+          <w:szCs w:val="24"/>
+        </w:rPr>
+      </w:pPr>
+      <w:r>
+        <w:rPr>
+          <w:sz w:val="24"/>
+          <w:szCs w:val="24"/>
+        </w:rPr>
+        <w:t xml:space="preserve">Inserire lo short </w:t>
+      </w:r>
+      <w:proofErr w:type="spellStart"/>
+      <w:r>
+        <w:rPr>
+          <w:sz w:val="24"/>
+          <w:szCs w:val="24"/>
+        </w:rPr>
+        <w:t>url</w:t>
+      </w:r>
+      <w:proofErr w:type="spellEnd"/>
+      <w:r>
+        <w:rPr>
+          <w:sz w:val="24"/>
+          <w:szCs w:val="24"/>
+        </w:rPr>
+        <w:t xml:space="preserve"> precedentemente generato</w:t>
+      </w:r>
+    </w:p>
+    <w:p>
+      <w:pPr>
+        <w:pStyle w:val="Paragrafoelenco"/>
+        <w:numPr>
+          <w:ilvl w:val="0"/>
+          <w:numId w:val="10"/>
+        </w:numPr>
+        <w:jc w:val="both"/>
+        <w:rPr>
+          <w:sz w:val="24"/>
+          <w:szCs w:val="24"/>
+        </w:rPr>
+      </w:pPr>
+      <w:r>
+        <w:rPr>
+          <w:sz w:val="24"/>
+          <w:szCs w:val="24"/>
+        </w:rPr>
+        <w:t xml:space="preserve">Cliccare il pulsate show long URL per ritornare il long </w:t>
+      </w:r>
+      <w:proofErr w:type="spellStart"/>
+      <w:r>
+        <w:rPr>
+          <w:sz w:val="24"/>
+          <w:szCs w:val="24"/>
+        </w:rPr>
+        <w:t>url</w:t>
+      </w:r>
+      <w:proofErr w:type="spellEnd"/>
+    </w:p>
+    <w:p>
+      <w:pPr>
+        <w:ind w:left="720"/>
+        <w:jc w:val="both"/>
+        <w:rPr>
+          <w:b/>
+          <w:sz w:val="24"/>
+          <w:szCs w:val="24"/>
+        </w:rPr>
+      </w:pPr>
+      <w:r>
+        <w:rPr>
+          <w:b/>
+          <w:sz w:val="24"/>
+          <w:szCs w:val="24"/>
+        </w:rPr>
+        <w:t>2 operazioni: 2</w:t>
+      </w:r>
+      <w:r>
+        <w:rPr>
+          <w:b/>
+          <w:sz w:val="24"/>
+          <w:szCs w:val="24"/>
+        </w:rPr>
+        <w:t xml:space="preserve"> lettura </w:t>
+      </w:r>
+    </w:p>
+    <w:p>
+      <w:pPr>
+        <w:ind w:left="360"/>
+        <w:jc w:val="both"/>
+        <w:rPr>
+          <w:sz w:val="24"/>
+          <w:szCs w:val="24"/>
+        </w:rPr>
+      </w:pPr>
+      <w:r>
+        <w:rPr>
+          <w:sz w:val="24"/>
+          <w:szCs w:val="24"/>
+        </w:rPr>
+        <w:t xml:space="preserve">Le operazioni da effettuare per </w:t>
+      </w:r>
+      <w:r>
+        <w:rPr>
+          <w:b/>
+          <w:i/>
+          <w:sz w:val="24"/>
+          <w:szCs w:val="24"/>
+          <w:u w:val="single"/>
+        </w:rPr>
+        <w:t>avviare la pagina web</w:t>
+      </w:r>
+      <w:r>
+        <w:rPr>
+          <w:sz w:val="24"/>
+          <w:szCs w:val="24"/>
+        </w:rPr>
+        <w:t xml:space="preserve"> sono:</w:t>
+      </w:r>
+    </w:p>
+    <w:p>
+      <w:pPr>
+        <w:pStyle w:val="Paragrafoelenco"/>
+        <w:numPr>
+          <w:ilvl w:val="0"/>
+          <w:numId w:val="11"/>
+        </w:numPr>
+        <w:jc w:val="both"/>
+        <w:rPr>
+          <w:sz w:val="24"/>
+          <w:szCs w:val="24"/>
+        </w:rPr>
+      </w:pPr>
+      <w:r>
+        <w:rPr>
+          <w:sz w:val="24"/>
+          <w:szCs w:val="24"/>
+        </w:rPr>
+        <w:t xml:space="preserve">Inserire lo short </w:t>
+      </w:r>
+      <w:proofErr w:type="spellStart"/>
+      <w:r>
+        <w:rPr>
+          <w:sz w:val="24"/>
+          <w:szCs w:val="24"/>
+        </w:rPr>
+        <w:t>url</w:t>
+      </w:r>
+      <w:proofErr w:type="spellEnd"/>
+      <w:r>
+        <w:rPr>
+          <w:sz w:val="24"/>
+          <w:szCs w:val="24"/>
+        </w:rPr>
+        <w:t xml:space="preserve"> precedentemente generato</w:t>
+      </w:r>
+    </w:p>
+    <w:p>
+      <w:pPr>
+        <w:pStyle w:val="Paragrafoelenco"/>
+        <w:numPr>
+          <w:ilvl w:val="0"/>
+          <w:numId w:val="11"/>
+        </w:numPr>
+        <w:jc w:val="both"/>
+        <w:rPr>
+          <w:sz w:val="24"/>
+          <w:szCs w:val="24"/>
+        </w:rPr>
+      </w:pPr>
+      <w:r>
+        <w:rPr>
+          <w:sz w:val="24"/>
+          <w:szCs w:val="24"/>
+        </w:rPr>
+        <w:t xml:space="preserve">Cliccare il pulsate GO per avviare la pagina web relativo </w:t>
+      </w:r>
+      <w:proofErr w:type="spellStart"/>
+      <w:r>
+        <w:rPr>
+          <w:sz w:val="24"/>
+          <w:szCs w:val="24"/>
+        </w:rPr>
+        <w:t>all’url</w:t>
+      </w:r>
+      <w:proofErr w:type="spellEnd"/>
+    </w:p>
+    <w:p>
+      <w:pPr>
+        <w:ind w:left="720"/>
+        <w:jc w:val="both"/>
+        <w:rPr>
+          <w:b/>
+          <w:sz w:val="24"/>
+          <w:szCs w:val="24"/>
+        </w:rPr>
+      </w:pPr>
+      <w:r>
+        <w:rPr>
+          <w:b/>
+          <w:sz w:val="24"/>
+          <w:szCs w:val="24"/>
+        </w:rPr>
+        <w:t>1 operazioni: 1 lettura</w:t>
+      </w:r>
+    </w:p>
+    <w:p>
+      <w:pPr>
+        <w:ind w:left="360"/>
+        <w:jc w:val="both"/>
+        <w:rPr>
+          <w:sz w:val="24"/>
+          <w:szCs w:val="24"/>
+        </w:rPr>
+      </w:pPr>
+      <w:r>
+        <w:rPr>
+          <w:sz w:val="24"/>
+          <w:szCs w:val="24"/>
+        </w:rPr>
+        <w:t xml:space="preserve">Le operazioni da effettuare </w:t>
+      </w:r>
+      <w:proofErr w:type="gramStart"/>
+      <w:r>
+        <w:rPr>
+          <w:sz w:val="24"/>
+          <w:szCs w:val="24"/>
+        </w:rPr>
+        <w:t xml:space="preserve">per  </w:t>
+      </w:r>
+      <w:r>
+        <w:rPr>
+          <w:b/>
+          <w:i/>
+          <w:sz w:val="24"/>
+          <w:szCs w:val="24"/>
+          <w:u w:val="single"/>
+        </w:rPr>
+        <w:t>visualizzare</w:t>
+      </w:r>
+      <w:proofErr w:type="gramEnd"/>
+      <w:r>
+        <w:rPr>
+          <w:b/>
+          <w:i/>
+          <w:sz w:val="24"/>
+          <w:szCs w:val="24"/>
+          <w:u w:val="single"/>
+        </w:rPr>
+        <w:t xml:space="preserve"> le statistiche</w:t>
+      </w:r>
+      <w:r>
+        <w:rPr>
+          <w:sz w:val="24"/>
+          <w:szCs w:val="24"/>
+        </w:rPr>
+        <w:t xml:space="preserve"> sono:</w:t>
+      </w:r>
+    </w:p>
+    <w:p>
+      <w:pPr>
+        <w:pStyle w:val="Paragrafoelenco"/>
+        <w:numPr>
+          <w:ilvl w:val="0"/>
+          <w:numId w:val="12"/>
+        </w:numPr>
+        <w:jc w:val="both"/>
+        <w:rPr>
+          <w:sz w:val="24"/>
+          <w:szCs w:val="24"/>
+        </w:rPr>
+      </w:pPr>
+      <w:r>
+        <w:rPr>
+          <w:sz w:val="24"/>
+          <w:szCs w:val="24"/>
+        </w:rPr>
+        <w:t xml:space="preserve">Inserire lo short </w:t>
+      </w:r>
+      <w:proofErr w:type="spellStart"/>
+      <w:r>
+        <w:rPr>
+          <w:sz w:val="24"/>
+          <w:szCs w:val="24"/>
+        </w:rPr>
+        <w:t>url</w:t>
+      </w:r>
+      <w:proofErr w:type="spellEnd"/>
+      <w:r>
+        <w:rPr>
+          <w:sz w:val="24"/>
+          <w:szCs w:val="24"/>
+        </w:rPr>
+        <w:t xml:space="preserve"> precedentemente generato</w:t>
+      </w:r>
+    </w:p>
+    <w:p>
+      <w:pPr>
+        <w:pStyle w:val="Paragrafoelenco"/>
+        <w:numPr>
+          <w:ilvl w:val="0"/>
+          <w:numId w:val="12"/>
+        </w:numPr>
+        <w:jc w:val="both"/>
+        <w:rPr>
+          <w:sz w:val="24"/>
+          <w:szCs w:val="24"/>
+        </w:rPr>
+      </w:pPr>
+      <w:r>
+        <w:rPr>
+          <w:sz w:val="24"/>
+          <w:szCs w:val="24"/>
+        </w:rPr>
+        <w:t xml:space="preserve">Cliccare il </w:t>
+      </w:r>
+      <w:proofErr w:type="gramStart"/>
+      <w:r>
+        <w:rPr>
+          <w:sz w:val="24"/>
+          <w:szCs w:val="24"/>
+        </w:rPr>
+        <w:t>pulsate( statistiche</w:t>
+      </w:r>
+      <w:proofErr w:type="gramEnd"/>
+      <w:r>
+        <w:rPr>
+          <w:sz w:val="24"/>
+          <w:szCs w:val="24"/>
+        </w:rPr>
+        <w:t xml:space="preserve"> ) per visualizzare le statistiche</w:t>
+      </w:r>
+    </w:p>
+    <w:p>
+      <w:pPr>
+        <w:ind w:left="720"/>
+        <w:jc w:val="both"/>
+        <w:rPr>
+          <w:b/>
+          <w:sz w:val="24"/>
+          <w:szCs w:val="24"/>
+        </w:rPr>
+      </w:pPr>
+      <w:r>
+        <w:rPr>
+          <w:b/>
+          <w:sz w:val="24"/>
+          <w:szCs w:val="24"/>
+        </w:rPr>
+        <w:t xml:space="preserve">2 </w:t>
+      </w:r>
+      <w:proofErr w:type="gramStart"/>
+      <w:r>
+        <w:rPr>
+          <w:b/>
+          <w:sz w:val="24"/>
+          <w:szCs w:val="24"/>
+        </w:rPr>
+        <w:t>operazioni :</w:t>
+      </w:r>
+      <w:proofErr w:type="gramEnd"/>
+      <w:r>
+        <w:rPr>
+          <w:b/>
+          <w:sz w:val="24"/>
+          <w:szCs w:val="24"/>
+        </w:rPr>
+        <w:t xml:space="preserve"> 1 lettura e 1 scrittura</w:t>
+      </w:r>
+    </w:p>
+    <w:p>
+      <w:bookmarkStart w:id="0" w:name="_GoBack"/>
+      <w:bookmarkEnd w:id="0"/>
+    </w:p>
     <w:sectPr>
       <w:pgSz w:w="11906" w:h="16838"/>
       <w:pgMar w:top="1417" w:right="1134" w:bottom="1134" w:left="1134" w:header="708" w:footer="708" w:gutter="0"/>
@@ -3431,6 +4307,264 @@
     </w:lvl>
   </w:abstractNum>
   <w:abstractNum w:abstractNumId="1" w15:restartNumberingAfterBreak="0">
+    <w:nsid w:val="3BC2308C"/>
+    <w:multiLevelType w:val="hybridMultilevel"/>
+    <w:tmpl w:val="6666F4A8"/>
+    <w:lvl w:ilvl="0" w:tplc="0410000F">
+      <w:start w:val="1"/>
+      <w:numFmt w:val="decimal"/>
+      <w:lvlText w:val="%1."/>
+      <w:lvlJc w:val="left"/>
+      <w:pPr>
+        <w:ind w:left="1080" w:hanging="360"/>
+      </w:pPr>
+    </w:lvl>
+    <w:lvl w:ilvl="1" w:tplc="04100019" w:tentative="1">
+      <w:start w:val="1"/>
+      <w:numFmt w:val="lowerLetter"/>
+      <w:lvlText w:val="%2."/>
+      <w:lvlJc w:val="left"/>
+      <w:pPr>
+        <w:ind w:left="1800" w:hanging="360"/>
+      </w:pPr>
+    </w:lvl>
+    <w:lvl w:ilvl="2" w:tplc="0410001B" w:tentative="1">
+      <w:start w:val="1"/>
+      <w:numFmt w:val="lowerRoman"/>
+      <w:lvlText w:val="%3."/>
+      <w:lvlJc w:val="right"/>
+      <w:pPr>
+        <w:ind w:left="2520" w:hanging="180"/>
+      </w:pPr>
+    </w:lvl>
+    <w:lvl w:ilvl="3" w:tplc="0410000F" w:tentative="1">
+      <w:start w:val="1"/>
+      <w:numFmt w:val="decimal"/>
+      <w:lvlText w:val="%4."/>
+      <w:lvlJc w:val="left"/>
+      <w:pPr>
+        <w:ind w:left="3240" w:hanging="360"/>
+      </w:pPr>
+    </w:lvl>
+    <w:lvl w:ilvl="4" w:tplc="04100019" w:tentative="1">
+      <w:start w:val="1"/>
+      <w:numFmt w:val="lowerLetter"/>
+      <w:lvlText w:val="%5."/>
+      <w:lvlJc w:val="left"/>
+      <w:pPr>
+        <w:ind w:left="3960" w:hanging="360"/>
+      </w:pPr>
+    </w:lvl>
+    <w:lvl w:ilvl="5" w:tplc="0410001B" w:tentative="1">
+      <w:start w:val="1"/>
+      <w:numFmt w:val="lowerRoman"/>
+      <w:lvlText w:val="%6."/>
+      <w:lvlJc w:val="right"/>
+      <w:pPr>
+        <w:ind w:left="4680" w:hanging="180"/>
+      </w:pPr>
+    </w:lvl>
+    <w:lvl w:ilvl="6" w:tplc="0410000F" w:tentative="1">
+      <w:start w:val="1"/>
+      <w:numFmt w:val="decimal"/>
+      <w:lvlText w:val="%7."/>
+      <w:lvlJc w:val="left"/>
+      <w:pPr>
+        <w:ind w:left="5400" w:hanging="360"/>
+      </w:pPr>
+    </w:lvl>
+    <w:lvl w:ilvl="7" w:tplc="04100019" w:tentative="1">
+      <w:start w:val="1"/>
+      <w:numFmt w:val="lowerLetter"/>
+      <w:lvlText w:val="%8."/>
+      <w:lvlJc w:val="left"/>
+      <w:pPr>
+        <w:ind w:left="6120" w:hanging="360"/>
+      </w:pPr>
+    </w:lvl>
+    <w:lvl w:ilvl="8" w:tplc="0410001B" w:tentative="1">
+      <w:start w:val="1"/>
+      <w:numFmt w:val="lowerRoman"/>
+      <w:lvlText w:val="%9."/>
+      <w:lvlJc w:val="right"/>
+      <w:pPr>
+        <w:ind w:left="6840" w:hanging="180"/>
+      </w:pPr>
+    </w:lvl>
+  </w:abstractNum>
+  <w:abstractNum w:abstractNumId="2" w15:restartNumberingAfterBreak="0">
+    <w:nsid w:val="48041763"/>
+    <w:multiLevelType w:val="hybridMultilevel"/>
+    <w:tmpl w:val="29E80228"/>
+    <w:lvl w:ilvl="0" w:tplc="0410000F">
+      <w:start w:val="1"/>
+      <w:numFmt w:val="decimal"/>
+      <w:lvlText w:val="%1."/>
+      <w:lvlJc w:val="left"/>
+      <w:pPr>
+        <w:ind w:left="1080" w:hanging="360"/>
+      </w:pPr>
+    </w:lvl>
+    <w:lvl w:ilvl="1" w:tplc="04100019" w:tentative="1">
+      <w:start w:val="1"/>
+      <w:numFmt w:val="lowerLetter"/>
+      <w:lvlText w:val="%2."/>
+      <w:lvlJc w:val="left"/>
+      <w:pPr>
+        <w:ind w:left="1800" w:hanging="360"/>
+      </w:pPr>
+    </w:lvl>
+    <w:lvl w:ilvl="2" w:tplc="0410001B" w:tentative="1">
+      <w:start w:val="1"/>
+      <w:numFmt w:val="lowerRoman"/>
+      <w:lvlText w:val="%3."/>
+      <w:lvlJc w:val="right"/>
+      <w:pPr>
+        <w:ind w:left="2520" w:hanging="180"/>
+      </w:pPr>
+    </w:lvl>
+    <w:lvl w:ilvl="3" w:tplc="0410000F" w:tentative="1">
+      <w:start w:val="1"/>
+      <w:numFmt w:val="decimal"/>
+      <w:lvlText w:val="%4."/>
+      <w:lvlJc w:val="left"/>
+      <w:pPr>
+        <w:ind w:left="3240" w:hanging="360"/>
+      </w:pPr>
+    </w:lvl>
+    <w:lvl w:ilvl="4" w:tplc="04100019" w:tentative="1">
+      <w:start w:val="1"/>
+      <w:numFmt w:val="lowerLetter"/>
+      <w:lvlText w:val="%5."/>
+      <w:lvlJc w:val="left"/>
+      <w:pPr>
+        <w:ind w:left="3960" w:hanging="360"/>
+      </w:pPr>
+    </w:lvl>
+    <w:lvl w:ilvl="5" w:tplc="0410001B" w:tentative="1">
+      <w:start w:val="1"/>
+      <w:numFmt w:val="lowerRoman"/>
+      <w:lvlText w:val="%6."/>
+      <w:lvlJc w:val="right"/>
+      <w:pPr>
+        <w:ind w:left="4680" w:hanging="180"/>
+      </w:pPr>
+    </w:lvl>
+    <w:lvl w:ilvl="6" w:tplc="0410000F" w:tentative="1">
+      <w:start w:val="1"/>
+      <w:numFmt w:val="decimal"/>
+      <w:lvlText w:val="%7."/>
+      <w:lvlJc w:val="left"/>
+      <w:pPr>
+        <w:ind w:left="5400" w:hanging="360"/>
+      </w:pPr>
+    </w:lvl>
+    <w:lvl w:ilvl="7" w:tplc="04100019" w:tentative="1">
+      <w:start w:val="1"/>
+      <w:numFmt w:val="lowerLetter"/>
+      <w:lvlText w:val="%8."/>
+      <w:lvlJc w:val="left"/>
+      <w:pPr>
+        <w:ind w:left="6120" w:hanging="360"/>
+      </w:pPr>
+    </w:lvl>
+    <w:lvl w:ilvl="8" w:tplc="0410001B" w:tentative="1">
+      <w:start w:val="1"/>
+      <w:numFmt w:val="lowerRoman"/>
+      <w:lvlText w:val="%9."/>
+      <w:lvlJc w:val="right"/>
+      <w:pPr>
+        <w:ind w:left="6840" w:hanging="180"/>
+      </w:pPr>
+    </w:lvl>
+  </w:abstractNum>
+  <w:abstractNum w:abstractNumId="3" w15:restartNumberingAfterBreak="0">
+    <w:nsid w:val="48634969"/>
+    <w:multiLevelType w:val="hybridMultilevel"/>
+    <w:tmpl w:val="29E80228"/>
+    <w:lvl w:ilvl="0" w:tplc="0410000F">
+      <w:start w:val="1"/>
+      <w:numFmt w:val="decimal"/>
+      <w:lvlText w:val="%1."/>
+      <w:lvlJc w:val="left"/>
+      <w:pPr>
+        <w:ind w:left="1080" w:hanging="360"/>
+      </w:pPr>
+    </w:lvl>
+    <w:lvl w:ilvl="1" w:tplc="04100019" w:tentative="1">
+      <w:start w:val="1"/>
+      <w:numFmt w:val="lowerLetter"/>
+      <w:lvlText w:val="%2."/>
+      <w:lvlJc w:val="left"/>
+      <w:pPr>
+        <w:ind w:left="1800" w:hanging="360"/>
+      </w:pPr>
+    </w:lvl>
+    <w:lvl w:ilvl="2" w:tplc="0410001B" w:tentative="1">
+      <w:start w:val="1"/>
+      <w:numFmt w:val="lowerRoman"/>
+      <w:lvlText w:val="%3."/>
+      <w:lvlJc w:val="right"/>
+      <w:pPr>
+        <w:ind w:left="2520" w:hanging="180"/>
+      </w:pPr>
+    </w:lvl>
+    <w:lvl w:ilvl="3" w:tplc="0410000F" w:tentative="1">
+      <w:start w:val="1"/>
+      <w:numFmt w:val="decimal"/>
+      <w:lvlText w:val="%4."/>
+      <w:lvlJc w:val="left"/>
+      <w:pPr>
+        <w:ind w:left="3240" w:hanging="360"/>
+      </w:pPr>
+    </w:lvl>
+    <w:lvl w:ilvl="4" w:tplc="04100019" w:tentative="1">
+      <w:start w:val="1"/>
+      <w:numFmt w:val="lowerLetter"/>
+      <w:lvlText w:val="%5."/>
+      <w:lvlJc w:val="left"/>
+      <w:pPr>
+        <w:ind w:left="3960" w:hanging="360"/>
+      </w:pPr>
+    </w:lvl>
+    <w:lvl w:ilvl="5" w:tplc="0410001B" w:tentative="1">
+      <w:start w:val="1"/>
+      <w:numFmt w:val="lowerRoman"/>
+      <w:lvlText w:val="%6."/>
+      <w:lvlJc w:val="right"/>
+      <w:pPr>
+        <w:ind w:left="4680" w:hanging="180"/>
+      </w:pPr>
+    </w:lvl>
+    <w:lvl w:ilvl="6" w:tplc="0410000F" w:tentative="1">
+      <w:start w:val="1"/>
+      <w:numFmt w:val="decimal"/>
+      <w:lvlText w:val="%7."/>
+      <w:lvlJc w:val="left"/>
+      <w:pPr>
+        <w:ind w:left="5400" w:hanging="360"/>
+      </w:pPr>
+    </w:lvl>
+    <w:lvl w:ilvl="7" w:tplc="04100019" w:tentative="1">
+      <w:start w:val="1"/>
+      <w:numFmt w:val="lowerLetter"/>
+      <w:lvlText w:val="%8."/>
+      <w:lvlJc w:val="left"/>
+      <w:pPr>
+        <w:ind w:left="6120" w:hanging="360"/>
+      </w:pPr>
+    </w:lvl>
+    <w:lvl w:ilvl="8" w:tplc="0410001B" w:tentative="1">
+      <w:start w:val="1"/>
+      <w:numFmt w:val="lowerRoman"/>
+      <w:lvlText w:val="%9."/>
+      <w:lvlJc w:val="right"/>
+      <w:pPr>
+        <w:ind w:left="6840" w:hanging="180"/>
+      </w:pPr>
+    </w:lvl>
+  </w:abstractNum>
+  <w:abstractNum w:abstractNumId="4" w15:restartNumberingAfterBreak="0">
     <w:nsid w:val="547C4ECD"/>
     <w:multiLevelType w:val="hybridMultilevel"/>
     <w:tmpl w:val="C7A6DB6C"/>
@@ -3519,7 +4653,93 @@
       </w:pPr>
     </w:lvl>
   </w:abstractNum>
-  <w:abstractNum w:abstractNumId="2" w15:restartNumberingAfterBreak="0">
+  <w:abstractNum w:abstractNumId="5" w15:restartNumberingAfterBreak="0">
+    <w:nsid w:val="62DA1D50"/>
+    <w:multiLevelType w:val="hybridMultilevel"/>
+    <w:tmpl w:val="29E80228"/>
+    <w:lvl w:ilvl="0" w:tplc="0410000F">
+      <w:start w:val="1"/>
+      <w:numFmt w:val="decimal"/>
+      <w:lvlText w:val="%1."/>
+      <w:lvlJc w:val="left"/>
+      <w:pPr>
+        <w:ind w:left="1080" w:hanging="360"/>
+      </w:pPr>
+    </w:lvl>
+    <w:lvl w:ilvl="1" w:tplc="04100019" w:tentative="1">
+      <w:start w:val="1"/>
+      <w:numFmt w:val="lowerLetter"/>
+      <w:lvlText w:val="%2."/>
+      <w:lvlJc w:val="left"/>
+      <w:pPr>
+        <w:ind w:left="1800" w:hanging="360"/>
+      </w:pPr>
+    </w:lvl>
+    <w:lvl w:ilvl="2" w:tplc="0410001B" w:tentative="1">
+      <w:start w:val="1"/>
+      <w:numFmt w:val="lowerRoman"/>
+      <w:lvlText w:val="%3."/>
+      <w:lvlJc w:val="right"/>
+      <w:pPr>
+        <w:ind w:left="2520" w:hanging="180"/>
+      </w:pPr>
+    </w:lvl>
+    <w:lvl w:ilvl="3" w:tplc="0410000F" w:tentative="1">
+      <w:start w:val="1"/>
+      <w:numFmt w:val="decimal"/>
+      <w:lvlText w:val="%4."/>
+      <w:lvlJc w:val="left"/>
+      <w:pPr>
+        <w:ind w:left="3240" w:hanging="360"/>
+      </w:pPr>
+    </w:lvl>
+    <w:lvl w:ilvl="4" w:tplc="04100019" w:tentative="1">
+      <w:start w:val="1"/>
+      <w:numFmt w:val="lowerLetter"/>
+      <w:lvlText w:val="%5."/>
+      <w:lvlJc w:val="left"/>
+      <w:pPr>
+        <w:ind w:left="3960" w:hanging="360"/>
+      </w:pPr>
+    </w:lvl>
+    <w:lvl w:ilvl="5" w:tplc="0410001B" w:tentative="1">
+      <w:start w:val="1"/>
+      <w:numFmt w:val="lowerRoman"/>
+      <w:lvlText w:val="%6."/>
+      <w:lvlJc w:val="right"/>
+      <w:pPr>
+        <w:ind w:left="4680" w:hanging="180"/>
+      </w:pPr>
+    </w:lvl>
+    <w:lvl w:ilvl="6" w:tplc="0410000F" w:tentative="1">
+      <w:start w:val="1"/>
+      <w:numFmt w:val="decimal"/>
+      <w:lvlText w:val="%7."/>
+      <w:lvlJc w:val="left"/>
+      <w:pPr>
+        <w:ind w:left="5400" w:hanging="360"/>
+      </w:pPr>
+    </w:lvl>
+    <w:lvl w:ilvl="7" w:tplc="04100019" w:tentative="1">
+      <w:start w:val="1"/>
+      <w:numFmt w:val="lowerLetter"/>
+      <w:lvlText w:val="%8."/>
+      <w:lvlJc w:val="left"/>
+      <w:pPr>
+        <w:ind w:left="6120" w:hanging="360"/>
+      </w:pPr>
+    </w:lvl>
+    <w:lvl w:ilvl="8" w:tplc="0410001B" w:tentative="1">
+      <w:start w:val="1"/>
+      <w:numFmt w:val="lowerRoman"/>
+      <w:lvlText w:val="%9."/>
+      <w:lvlJc w:val="right"/>
+      <w:pPr>
+        <w:ind w:left="6840" w:hanging="180"/>
+      </w:pPr>
+    </w:lvl>
+  </w:abstractNum>
+  <w:abstractNum w:abstractNumId="6" w15:restartNumberingAfterBreak="0">
     <w:nsid w:val="69202CC6"/>
     <w:multiLevelType w:val="hybridMultilevel"/>
     <w:tmpl w:val="C7A6DB6C"/>
@@ -3608,7 +4828,7 @@
       </w:pPr>
     </w:lvl>
   </w:abstractNum>
-  <w:abstractNum w:abstractNumId="3" w15:restartNumberingAfterBreak="0">
+  <w:abstractNum w:abstractNumId="7" w15:restartNumberingAfterBreak="0">
     <w:nsid w:val="6DCB43D5"/>
     <w:multiLevelType w:val="hybridMultilevel"/>
     <w:tmpl w:val="EDDCA98C"/>
@@ -3694,7 +4914,7 @@
       </w:pPr>
     </w:lvl>
   </w:abstractNum>
-  <w:abstractNum w:abstractNumId="4" w15:restartNumberingAfterBreak="0">
+  <w:abstractNum w:abstractNumId="8" w15:restartNumberingAfterBreak="0">
     <w:nsid w:val="745E14C7"/>
     <w:multiLevelType w:val="hybridMultilevel"/>
     <w:tmpl w:val="C7A6DB6C"/>
@@ -3783,7 +5003,7 @@
       </w:pPr>
     </w:lvl>
   </w:abstractNum>
-  <w:abstractNum w:abstractNumId="5" w15:restartNumberingAfterBreak="0">
+  <w:abstractNum w:abstractNumId="9" w15:restartNumberingAfterBreak="0">
     <w:nsid w:val="796574CF"/>
     <w:multiLevelType w:val="multilevel"/>
     <w:tmpl w:val="4E4E86D0"/>
@@ -3904,7 +5124,7 @@
       </w:rPr>
     </w:lvl>
   </w:abstractNum>
-  <w:abstractNum w:abstractNumId="6" w15:restartNumberingAfterBreak="0">
+  <w:abstractNum w:abstractNumId="10" w15:restartNumberingAfterBreak="0">
     <w:nsid w:val="7CFE77BE"/>
     <w:multiLevelType w:val="hybridMultilevel"/>
     <w:tmpl w:val="C7A6DB6C"/>
@@ -3993,26 +5213,127 @@
       </w:pPr>
     </w:lvl>
   </w:abstractNum>
+  <w:abstractNum w:abstractNumId="11" w15:restartNumberingAfterBreak="0">
+    <w:nsid w:val="7F5C3690"/>
+    <w:multiLevelType w:val="hybridMultilevel"/>
+    <w:tmpl w:val="29E80228"/>
+    <w:lvl w:ilvl="0" w:tplc="0410000F">
+      <w:start w:val="1"/>
+      <w:numFmt w:val="decimal"/>
+      <w:lvlText w:val="%1."/>
+      <w:lvlJc w:val="left"/>
+      <w:pPr>
+        <w:ind w:left="1080" w:hanging="360"/>
+      </w:pPr>
+    </w:lvl>
+    <w:lvl w:ilvl="1" w:tplc="04100019" w:tentative="1">
+      <w:start w:val="1"/>
+      <w:numFmt w:val="lowerLetter"/>
+      <w:lvlText w:val="%2."/>
+      <w:lvlJc w:val="left"/>
+      <w:pPr>
+        <w:ind w:left="1800" w:hanging="360"/>
+      </w:pPr>
+    </w:lvl>
+    <w:lvl w:ilvl="2" w:tplc="0410001B" w:tentative="1">
+      <w:start w:val="1"/>
+      <w:numFmt w:val="lowerRoman"/>
+      <w:lvlText w:val="%3."/>
+      <w:lvlJc w:val="right"/>
+      <w:pPr>
+        <w:ind w:left="2520" w:hanging="180"/>
+      </w:pPr>
+    </w:lvl>
+    <w:lvl w:ilvl="3" w:tplc="0410000F" w:tentative="1">
+      <w:start w:val="1"/>
+      <w:numFmt w:val="decimal"/>
+      <w:lvlText w:val="%4."/>
+      <w:lvlJc w:val="left"/>
+      <w:pPr>
+        <w:ind w:left="3240" w:hanging="360"/>
+      </w:pPr>
+    </w:lvl>
+    <w:lvl w:ilvl="4" w:tplc="04100019" w:tentative="1">
+      <w:start w:val="1"/>
+      <w:numFmt w:val="lowerLetter"/>
+      <w:lvlText w:val="%5."/>
+      <w:lvlJc w:val="left"/>
+      <w:pPr>
+        <w:ind w:left="3960" w:hanging="360"/>
+      </w:pPr>
+    </w:lvl>
+    <w:lvl w:ilvl="5" w:tplc="0410001B" w:tentative="1">
+      <w:start w:val="1"/>
+      <w:numFmt w:val="lowerRoman"/>
+      <w:lvlText w:val="%6."/>
+      <w:lvlJc w:val="right"/>
+      <w:pPr>
+        <w:ind w:left="4680" w:hanging="180"/>
+      </w:pPr>
+    </w:lvl>
+    <w:lvl w:ilvl="6" w:tplc="0410000F" w:tentative="1">
+      <w:start w:val="1"/>
+      <w:numFmt w:val="decimal"/>
+      <w:lvlText w:val="%7."/>
+      <w:lvlJc w:val="left"/>
+      <w:pPr>
+        <w:ind w:left="5400" w:hanging="360"/>
+      </w:pPr>
+    </w:lvl>
+    <w:lvl w:ilvl="7" w:tplc="04100019" w:tentative="1">
+      <w:start w:val="1"/>
+      <w:numFmt w:val="lowerLetter"/>
+      <w:lvlText w:val="%8."/>
+      <w:lvlJc w:val="left"/>
+      <w:pPr>
+        <w:ind w:left="6120" w:hanging="360"/>
+      </w:pPr>
+    </w:lvl>
+    <w:lvl w:ilvl="8" w:tplc="0410001B" w:tentative="1">
+      <w:start w:val="1"/>
+      <w:numFmt w:val="lowerRoman"/>
+      <w:lvlText w:val="%9."/>
+      <w:lvlJc w:val="right"/>
+      <w:pPr>
+        <w:ind w:left="6840" w:hanging="180"/>
+      </w:pPr>
+    </w:lvl>
+  </w:abstractNum>
   <w:num w:numId="1">
-    <w:abstractNumId w:val="5"/>
+    <w:abstractNumId w:val="9"/>
   </w:num>
   <w:num w:numId="2">
-    <w:abstractNumId w:val="3"/>
+    <w:abstractNumId w:val="7"/>
   </w:num>
   <w:num w:numId="3">
-    <w:abstractNumId w:val="1"/>
+    <w:abstractNumId w:val="4"/>
   </w:num>
   <w:num w:numId="4">
-    <w:abstractNumId w:val="6"/>
+    <w:abstractNumId w:val="10"/>
   </w:num>
   <w:num w:numId="5">
     <w:abstractNumId w:val="0"/>
   </w:num>
   <w:num w:numId="6">
+    <w:abstractNumId w:val="6"/>
+  </w:num>
+  <w:num w:numId="7">
+    <w:abstractNumId w:val="8"/>
+  </w:num>
+  <w:num w:numId="8">
+    <w:abstractNumId w:val="1"/>
+  </w:num>
+  <w:num w:numId="9">
+    <w:abstractNumId w:val="3"/>
+  </w:num>
+  <w:num w:numId="10">
+    <w:abstractNumId w:val="5"/>
+  </w:num>
+  <w:num w:numId="11">
     <w:abstractNumId w:val="2"/>
   </w:num>
-  <w:num w:numId="7">
-    <w:abstractNumId w:val="4"/>
+  <w:num w:numId="12">
+    <w:abstractNumId w:val="11"/>
   </w:num>
 </w:numbering>
 </file>

</xml_diff>

<commit_message>
Analisi dei costi e operazioni
</commit_message>
<xml_diff>
--- a/Storia e motivazione del contesto.docx
+++ b/Storia e motivazione del contesto.docx
@@ -3468,7 +3468,23 @@
           <w:sz w:val="24"/>
           <w:szCs w:val="24"/>
         </w:rPr>
-        <w:t>Cliccare il pulsante Generate</w:t>
+        <w:t xml:space="preserve">Cliccare il pulsante </w:t>
+      </w:r>
+      <w:proofErr w:type="spellStart"/>
+      <w:r>
+        <w:rPr>
+          <w:sz w:val="24"/>
+          <w:szCs w:val="24"/>
+        </w:rPr>
+        <w:t>Shortner</w:t>
+      </w:r>
+      <w:proofErr w:type="spellEnd"/>
+      <w:r>
+        <w:rPr>
+          <w:sz w:val="24"/>
+          <w:szCs w:val="24"/>
+        </w:rPr>
+        <w:t xml:space="preserve"> URL</w:t>
       </w:r>
     </w:p>
     <w:p>
@@ -3646,6 +3662,22 @@
           <w:sz w:val="24"/>
           <w:szCs w:val="24"/>
         </w:rPr>
+        <w:t>Shortner</w:t>
+      </w:r>
+      <w:proofErr w:type="spellEnd"/>
+      <w:r>
+        <w:rPr>
+          <w:sz w:val="24"/>
+          <w:szCs w:val="24"/>
+        </w:rPr>
+        <w:t xml:space="preserve"> </w:t>
+      </w:r>
+      <w:proofErr w:type="spellStart"/>
+      <w:r>
+        <w:rPr>
+          <w:sz w:val="24"/>
+          <w:szCs w:val="24"/>
+        </w:rPr>
         <w:t>url</w:t>
       </w:r>
       <w:proofErr w:type="spellEnd"/>
@@ -3725,28 +3757,6 @@
     </w:p>
     <w:p>
       <w:pPr>
-        <w:ind w:left="720"/>
-        <w:jc w:val="both"/>
-        <w:rPr>
-          <w:b/>
-          <w:sz w:val="24"/>
-          <w:szCs w:val="24"/>
-        </w:rPr>
-      </w:pPr>
-    </w:p>
-    <w:p>
-      <w:pPr>
-        <w:ind w:left="720"/>
-        <w:jc w:val="both"/>
-        <w:rPr>
-          <w:b/>
-          <w:sz w:val="24"/>
-          <w:szCs w:val="24"/>
-        </w:rPr>
-      </w:pPr>
-    </w:p>
-    <w:p>
-      <w:pPr>
         <w:ind w:left="360"/>
         <w:jc w:val="both"/>
         <w:rPr>
@@ -3769,9 +3779,15 @@
           <w:szCs w:val="24"/>
           <w:u w:val="single"/>
         </w:rPr>
-        <w:t xml:space="preserve">passare da </w:t>
-      </w:r>
-      <w:proofErr w:type="spellStart"/>
+        <w:t>avviare la pagina web</w:t>
+      </w:r>
+      <w:r>
+        <w:rPr>
+          <w:sz w:val="24"/>
+          <w:szCs w:val="24"/>
+        </w:rPr>
+        <w:t xml:space="preserve"> </w:t>
+      </w:r>
       <w:r>
         <w:rPr>
           <w:b/>
@@ -3780,9 +3796,9 @@
           <w:szCs w:val="24"/>
           <w:u w:val="single"/>
         </w:rPr>
-        <w:t>urlShort</w:t>
-      </w:r>
-      <w:proofErr w:type="spellEnd"/>
+        <w:t xml:space="preserve">e per </w:t>
+      </w:r>
+      <w:proofErr w:type="spellStart"/>
       <w:r>
         <w:rPr>
           <w:b/>
@@ -3791,9 +3807,9 @@
           <w:szCs w:val="24"/>
           <w:u w:val="single"/>
         </w:rPr>
-        <w:t xml:space="preserve"> generato </w:t>
-      </w:r>
-      <w:proofErr w:type="spellStart"/>
+        <w:t>vidualizzare</w:t>
+      </w:r>
+      <w:proofErr w:type="spellEnd"/>
       <w:r>
         <w:rPr>
           <w:b/>
@@ -3802,9 +3818,9 @@
           <w:szCs w:val="24"/>
           <w:u w:val="single"/>
         </w:rPr>
-        <w:t>all’url</w:t>
-      </w:r>
-      <w:proofErr w:type="spellEnd"/>
+        <w:t xml:space="preserve"> il </w:t>
+      </w:r>
+      <w:proofErr w:type="spellStart"/>
       <w:r>
         <w:rPr>
           <w:b/>
@@ -3813,43 +3829,7 @@
           <w:szCs w:val="24"/>
           <w:u w:val="single"/>
         </w:rPr>
-        <w:t xml:space="preserve"> long sorgente</w:t>
-      </w:r>
-      <w:r>
-        <w:rPr>
-          <w:sz w:val="24"/>
-          <w:szCs w:val="24"/>
-        </w:rPr>
-        <w:t xml:space="preserve"> sono:</w:t>
-      </w:r>
-    </w:p>
-    <w:p>
-      <w:pPr>
-        <w:pStyle w:val="Paragrafoelenco"/>
-        <w:numPr>
-          <w:ilvl w:val="0"/>
-          <w:numId w:val="10"/>
-        </w:numPr>
-        <w:jc w:val="both"/>
-        <w:rPr>
-          <w:sz w:val="24"/>
-          <w:szCs w:val="24"/>
-        </w:rPr>
-      </w:pPr>
-      <w:r>
-        <w:rPr>
-          <w:sz w:val="24"/>
-          <w:szCs w:val="24"/>
-        </w:rPr>
-        <w:t xml:space="preserve">Inserire lo short </w:t>
-      </w:r>
-      <w:proofErr w:type="spellStart"/>
-      <w:r>
-        <w:rPr>
-          <w:sz w:val="24"/>
-          <w:szCs w:val="24"/>
-        </w:rPr>
-        <w:t>url</w:t>
+        <w:t>longUrl</w:t>
       </w:r>
       <w:proofErr w:type="spellEnd"/>
       <w:r>
@@ -3857,98 +3837,14 @@
           <w:sz w:val="24"/>
           <w:szCs w:val="24"/>
         </w:rPr>
-        <w:t xml:space="preserve"> precedentemente generato</w:t>
-      </w:r>
-    </w:p>
-    <w:p>
-      <w:pPr>
-        <w:pStyle w:val="Paragrafoelenco"/>
-        <w:numPr>
-          <w:ilvl w:val="0"/>
-          <w:numId w:val="10"/>
-        </w:numPr>
-        <w:jc w:val="both"/>
-        <w:rPr>
-          <w:sz w:val="24"/>
-          <w:szCs w:val="24"/>
-        </w:rPr>
-      </w:pPr>
-      <w:r>
-        <w:rPr>
-          <w:sz w:val="24"/>
-          <w:szCs w:val="24"/>
-        </w:rPr>
-        <w:t xml:space="preserve">Cliccare il pulsate show long URL per ritornare il long </w:t>
-      </w:r>
-      <w:proofErr w:type="spellStart"/>
-      <w:r>
-        <w:rPr>
-          <w:sz w:val="24"/>
-          <w:szCs w:val="24"/>
-        </w:rPr>
-        <w:t>url</w:t>
-      </w:r>
-      <w:proofErr w:type="spellEnd"/>
-    </w:p>
-    <w:p>
-      <w:pPr>
-        <w:ind w:left="720"/>
-        <w:jc w:val="both"/>
-        <w:rPr>
-          <w:b/>
-          <w:sz w:val="24"/>
-          <w:szCs w:val="24"/>
-        </w:rPr>
-      </w:pPr>
-      <w:r>
-        <w:rPr>
-          <w:b/>
-          <w:sz w:val="24"/>
-          <w:szCs w:val="24"/>
-        </w:rPr>
-        <w:t>2 operazioni: 2</w:t>
-      </w:r>
-      <w:r>
-        <w:rPr>
-          <w:b/>
-          <w:sz w:val="24"/>
-          <w:szCs w:val="24"/>
-        </w:rPr>
-        <w:t xml:space="preserve"> lettura </w:t>
-      </w:r>
-    </w:p>
-    <w:p>
-      <w:pPr>
-        <w:ind w:left="360"/>
-        <w:jc w:val="both"/>
-        <w:rPr>
-          <w:sz w:val="24"/>
-          <w:szCs w:val="24"/>
-        </w:rPr>
-      </w:pPr>
-      <w:r>
-        <w:rPr>
-          <w:sz w:val="24"/>
-          <w:szCs w:val="24"/>
-        </w:rPr>
-        <w:t xml:space="preserve">Le operazioni da effettuare per </w:t>
-      </w:r>
-      <w:r>
-        <w:rPr>
-          <w:b/>
-          <w:i/>
-          <w:sz w:val="24"/>
-          <w:szCs w:val="24"/>
-          <w:u w:val="single"/>
-        </w:rPr>
-        <w:t>avviare la pagina web</w:t>
-      </w:r>
-      <w:r>
-        <w:rPr>
-          <w:sz w:val="24"/>
-          <w:szCs w:val="24"/>
-        </w:rPr>
-        <w:t xml:space="preserve"> sono:</w:t>
+        <w:t xml:space="preserve"> </w:t>
+      </w:r>
+      <w:r>
+        <w:rPr>
+          <w:sz w:val="24"/>
+          <w:szCs w:val="24"/>
+        </w:rPr>
+        <w:t>sono:</w:t>
       </w:r>
     </w:p>
     <w:p>
@@ -4006,7 +3902,30 @@
           <w:sz w:val="24"/>
           <w:szCs w:val="24"/>
         </w:rPr>
-        <w:t xml:space="preserve">Cliccare il pulsate GO per avviare la pagina web relativo </w:t>
+        <w:t xml:space="preserve">Cliccare il pulsate </w:t>
+      </w:r>
+      <w:r>
+        <w:rPr>
+          <w:sz w:val="24"/>
+          <w:szCs w:val="24"/>
+        </w:rPr>
+        <w:t xml:space="preserve">Open </w:t>
+      </w:r>
+      <w:proofErr w:type="spellStart"/>
+      <w:r>
+        <w:rPr>
+          <w:sz w:val="24"/>
+          <w:szCs w:val="24"/>
+        </w:rPr>
+        <w:t>View</w:t>
+      </w:r>
+      <w:proofErr w:type="spellEnd"/>
+      <w:r>
+        <w:rPr>
+          <w:sz w:val="24"/>
+          <w:szCs w:val="24"/>
+        </w:rPr>
+        <w:t xml:space="preserve"> per avviare la pagina web relativo </w:t>
       </w:r>
       <w:proofErr w:type="spellStart"/>
       <w:r>
@@ -4153,9 +4072,27 @@
           <w:sz w:val="24"/>
           <w:szCs w:val="24"/>
         </w:rPr>
-        <w:t>pulsate( statistiche</w:t>
-      </w:r>
+        <w:t xml:space="preserve">pulsate( </w:t>
+      </w:r>
+      <w:proofErr w:type="spellStart"/>
+      <w:r>
+        <w:rPr>
+          <w:sz w:val="24"/>
+          <w:szCs w:val="24"/>
+        </w:rPr>
+        <w:t>View</w:t>
+      </w:r>
+      <w:proofErr w:type="spellEnd"/>
       <w:proofErr w:type="gramEnd"/>
+      <w:r>
+        <w:rPr>
+          <w:sz w:val="24"/>
+          <w:szCs w:val="24"/>
+        </w:rPr>
+        <w:t xml:space="preserve"> stats</w:t>
+      </w:r>
+      <w:bookmarkStart w:id="0" w:name="_GoBack"/>
+      <w:bookmarkEnd w:id="0"/>
       <w:r>
         <w:rPr>
           <w:sz w:val="24"/>
@@ -4647,7 +4584,6 @@
           <w:sz w:val="24"/>
           <w:szCs w:val="24"/>
         </w:rPr>
-        <w:lastRenderedPageBreak/>
         <w:t>che</w:t>
       </w:r>
       <w:proofErr w:type="gramEnd"/>
@@ -4883,10 +4819,7 @@
         <w:t>.</w:t>
       </w:r>
     </w:p>
-    <w:p>
-      <w:bookmarkStart w:id="0" w:name="_GoBack"/>
-      <w:bookmarkEnd w:id="0"/>
-    </w:p>
+    <w:p/>
     <w:sectPr>
       <w:pgSz w:w="11906" w:h="16838"/>
       <w:pgMar w:top="1417" w:right="1134" w:bottom="1134" w:left="1134" w:header="708" w:footer="708" w:gutter="0"/>

</xml_diff>

<commit_message>
Aggiornamento analisi delle funzionalità
</commit_message>
<xml_diff>
--- a/Storia e motivazione del contesto.docx
+++ b/Storia e motivazione del contesto.docx
@@ -1,6 +1,6 @@
 
 <file path=word/document.xml><?xml version="1.0" encoding="utf-8"?>
-<w:document xmlns:wpc="http://schemas.microsoft.com/office/word/2010/wordprocessingCanvas" xmlns:mc="http://schemas.openxmlformats.org/markup-compatibility/2006" xmlns:o="urn:schemas-microsoft-com:office:office" xmlns:r="http://schemas.openxmlformats.org/officeDocument/2006/relationships" xmlns:m="http://schemas.openxmlformats.org/officeDocument/2006/math" xmlns:v="urn:schemas-microsoft-com:vml" xmlns:wp14="http://schemas.microsoft.com/office/word/2010/wordprocessingDrawing" xmlns:wp="http://schemas.openxmlformats.org/drawingml/2006/wordprocessingDrawing" xmlns:w10="urn:schemas-microsoft-com:office:word" xmlns:w="http://schemas.openxmlformats.org/wordprocessingml/2006/main" xmlns:w14="http://schemas.microsoft.com/office/word/2010/wordml" xmlns:w15="http://schemas.microsoft.com/office/word/2012/wordml" xmlns:wpg="http://schemas.microsoft.com/office/word/2010/wordprocessingGroup" xmlns:wpi="http://schemas.microsoft.com/office/word/2010/wordprocessingInk" xmlns:wne="http://schemas.microsoft.com/office/word/2006/wordml" xmlns:wps="http://schemas.microsoft.com/office/word/2010/wordprocessingShape" mc:Ignorable="w14 w15 wp14">
+<w:document xmlns:ve="http://schemas.openxmlformats.org/markup-compatibility/2006" xmlns:o="urn:schemas-microsoft-com:office:office" xmlns:r="http://schemas.openxmlformats.org/officeDocument/2006/relationships" xmlns:m="http://schemas.openxmlformats.org/officeDocument/2006/math" xmlns:v="urn:schemas-microsoft-com:vml" xmlns:wp="http://schemas.openxmlformats.org/drawingml/2006/wordprocessingDrawing" xmlns:w10="urn:schemas-microsoft-com:office:word" xmlns:w="http://schemas.openxmlformats.org/wordprocessingml/2006/main" xmlns:wne="http://schemas.microsoft.com/office/word/2006/wordml">
   <w:body>
     <w:p>
       <w:pPr>
@@ -55,7 +55,7 @@
           <w:sz w:val="24"/>
           <w:szCs w:val="24"/>
         </w:rPr>
-        <w:t xml:space="preserve"> è un tecnica utilizzata nell’ambito del web che si occupa dell’abbreviazione degli URL lunghi in URL brevi, questi ultimi nel momento in cui vengono utilizzati rimandano </w:t>
+        <w:t xml:space="preserve"> è </w:t>
       </w:r>
       <w:proofErr w:type="gramStart"/>
       <w:r>
@@ -63,7 +63,7 @@
           <w:sz w:val="24"/>
           <w:szCs w:val="24"/>
         </w:rPr>
-        <w:t>alla</w:t>
+        <w:t>un</w:t>
       </w:r>
       <w:proofErr w:type="gramEnd"/>
       <w:r>
@@ -71,7 +71,7 @@
           <w:sz w:val="24"/>
           <w:szCs w:val="24"/>
         </w:rPr>
-        <w:t xml:space="preserve"> pagina relativa al long URL. Questo servizio viene offerto da diversi servizi web ed il primo a nascere e a portare al successo lo </w:t>
+        <w:t xml:space="preserve"> tecnica utilizzata nell’ambito del web che si occupa dell’abbreviazione degli URL lunghi in URL brevi, questi ultimi nel momento in cui vengono utilizzati rimandano alla pagina relativa al long URL. Questo servizio viene offerto da diversi servizi web ed il primo a nascere e a portare al successo lo </w:t>
       </w:r>
       <w:proofErr w:type="spellStart"/>
       <w:r>
@@ -203,23 +203,7 @@
           <w:sz w:val="24"/>
           <w:szCs w:val="24"/>
         </w:rPr>
-        <w:t xml:space="preserve"> e altri </w:t>
-      </w:r>
-      <w:proofErr w:type="spellStart"/>
-      <w:r>
-        <w:rPr>
-          <w:sz w:val="24"/>
-          <w:szCs w:val="24"/>
-        </w:rPr>
-        <w:t>microblog</w:t>
-      </w:r>
-      <w:proofErr w:type="spellEnd"/>
-      <w:r>
-        <w:rPr>
-          <w:sz w:val="24"/>
-          <w:szCs w:val="24"/>
-        </w:rPr>
-        <w:t xml:space="preserve"> che permettono di scambiare messaggi con uno spazio limitato(140 caratteri), ed inoltre questa tecnica è utili per monitorare le statistiche di click effettuati dagli utenti e della </w:t>
+        <w:t xml:space="preserve"> e altri microblog che permettono di scambiare messaggi con uno spazio limitato(140 caratteri), ed inoltre questa tecnica è utili per monitorare le statistiche di click effettuati dagli utenti e della </w:t>
       </w:r>
       <w:proofErr w:type="spellStart"/>
       <w:r>
@@ -301,14 +285,6 @@
           <w:szCs w:val="36"/>
         </w:rPr>
         <w:t>Analisi delle funzionalità</w:t>
-      </w:r>
-      <w:r>
-        <w:rPr>
-          <w:b/>
-          <w:sz w:val="36"/>
-          <w:szCs w:val="36"/>
-        </w:rPr>
-        <w:t>a</w:t>
       </w:r>
       <w:bookmarkStart w:id="0" w:name="_GoBack"/>
       <w:bookmarkEnd w:id="0"/>
@@ -511,18 +487,7 @@
           <w:lang w:eastAsia="it-IT"/>
         </w:rPr>
         <w:pict>
-          <v:shape id="_x0000_s1041" type="#_x0000_t32" style="position:absolute;left:0;text-align:left;margin-left:114.1pt;margin-top:13.35pt;width:161.55pt;height:138.95pt;z-index:251675648" o:connectortype="straight"/>
-        </w:pict>
-      </w:r>
-      <w:r>
-        <w:rPr>
-          <w:noProof/>
-          <w:sz w:val="24"/>
-          <w:szCs w:val="24"/>
-          <w:lang w:eastAsia="it-IT"/>
-        </w:rPr>
-        <w:pict>
-          <v:shape id="_x0000_s1040" type="#_x0000_t32" style="position:absolute;left:0;text-align:left;margin-left:114.1pt;margin-top:3.3pt;width:168.25pt;height:92.9pt;z-index:251674624" o:connectortype="straight"/>
+          <v:shape id="_x0000_s1041" type="#_x0000_t32" style="position:absolute;left:0;text-align:left;margin-left:114.1pt;margin-top:13.35pt;width:156.55pt;height:97.15pt;z-index:251675648" o:connectortype="straight"/>
         </w:pict>
       </w:r>
       <w:r>
@@ -624,65 +589,7 @@
           <w:lang w:eastAsia="it-IT"/>
         </w:rPr>
         <w:pict>
-          <v:oval id="_x0000_s1035" style="position:absolute;left:0;text-align:left;margin-left:261.45pt;margin-top:10.1pt;width:194.2pt;height:30.1pt;z-index:251669504">
-            <v:textbox>
-              <w:txbxContent>
-                <w:p>
-                  <w:pPr>
-                    <w:rPr>
-                      <w:sz w:val="24"/>
-                      <w:szCs w:val="24"/>
-                    </w:rPr>
-                  </w:pPr>
-                  <w:r>
-                    <w:rPr>
-                      <w:sz w:val="24"/>
-                      <w:szCs w:val="24"/>
-                    </w:rPr>
-                    <w:t>Visualizzare il long</w:t>
-                  </w:r>
-                  <w:r>
-                    <w:rPr>
-                      <w:sz w:val="24"/>
-                      <w:szCs w:val="24"/>
-                    </w:rPr>
-                    <w:t xml:space="preserve"> URL</w:t>
-                  </w:r>
-                </w:p>
-              </w:txbxContent>
-            </v:textbox>
-          </v:oval>
-        </w:pict>
-      </w:r>
-    </w:p>
-    <w:p>
-      <w:pPr>
-        <w:ind w:left="360"/>
-        <w:jc w:val="both"/>
-        <w:rPr>
-          <w:sz w:val="24"/>
-          <w:szCs w:val="24"/>
-        </w:rPr>
-      </w:pPr>
-    </w:p>
-    <w:p>
-      <w:pPr>
-        <w:ind w:left="360"/>
-        <w:jc w:val="both"/>
-        <w:rPr>
-          <w:sz w:val="24"/>
-          <w:szCs w:val="24"/>
-        </w:rPr>
-      </w:pPr>
-      <w:r>
-        <w:rPr>
-          <w:noProof/>
-          <w:sz w:val="24"/>
-          <w:szCs w:val="24"/>
-          <w:lang w:eastAsia="it-IT"/>
-        </w:rPr>
-        <w:pict>
-          <v:oval id="_x0000_s1036" style="position:absolute;left:0;text-align:left;margin-left:261.45pt;margin-top:2.15pt;width:194.2pt;height:59.45pt;z-index:251670528">
+          <v:oval id="_x0000_s1036" style="position:absolute;left:0;text-align:left;margin-left:261.45pt;margin-top:12.3pt;width:194.2pt;height:59.45pt;z-index:251670528">
             <v:textbox>
               <w:txbxContent>
                 <w:p>
@@ -736,6 +643,26 @@
           <w:szCs w:val="24"/>
         </w:rPr>
       </w:pPr>
+    </w:p>
+    <w:p>
+      <w:pPr>
+        <w:ind w:left="360"/>
+        <w:jc w:val="both"/>
+        <w:rPr>
+          <w:sz w:val="24"/>
+          <w:szCs w:val="24"/>
+        </w:rPr>
+      </w:pPr>
+    </w:p>
+    <w:p>
+      <w:pPr>
+        <w:ind w:left="360"/>
+        <w:jc w:val="both"/>
+        <w:rPr>
+          <w:sz w:val="24"/>
+          <w:szCs w:val="24"/>
+        </w:rPr>
+      </w:pPr>
       <w:r>
         <w:rPr>
           <w:sz w:val="24"/>
@@ -826,28 +753,23 @@
           <w:sz w:val="24"/>
           <w:szCs w:val="24"/>
         </w:rPr>
-        <w:t>Visualizzare il long URL;</w:t>
-      </w:r>
-    </w:p>
-    <w:p>
-      <w:pPr>
-        <w:pStyle w:val="Paragrafoelenco"/>
-        <w:numPr>
-          <w:ilvl w:val="0"/>
-          <w:numId w:val="2"/>
-        </w:numPr>
-        <w:jc w:val="both"/>
-        <w:rPr>
-          <w:sz w:val="24"/>
-          <w:szCs w:val="24"/>
-        </w:rPr>
-      </w:pPr>
-      <w:r>
-        <w:rPr>
-          <w:sz w:val="24"/>
-          <w:szCs w:val="24"/>
-        </w:rPr>
-        <w:t>Aprire la pagina web corrispondente allo short URL.</w:t>
+        <w:t xml:space="preserve">Aprire </w:t>
+      </w:r>
+      <w:proofErr w:type="gramStart"/>
+      <w:r>
+        <w:rPr>
+          <w:sz w:val="24"/>
+          <w:szCs w:val="24"/>
+        </w:rPr>
+        <w:t>la pagina web corrispondente</w:t>
+      </w:r>
+      <w:proofErr w:type="gramEnd"/>
+      <w:r>
+        <w:rPr>
+          <w:sz w:val="24"/>
+          <w:szCs w:val="24"/>
+        </w:rPr>
+        <w:t xml:space="preserve"> allo short URL.</w:t>
       </w:r>
     </w:p>
     <w:p>
@@ -872,7 +794,7 @@
       <w:tblPr>
         <w:tblStyle w:val="Grigliatabella"/>
         <w:tblW w:w="0" w:type="auto"/>
-        <w:tblLook w:val="04A0" w:firstRow="1" w:lastRow="0" w:firstColumn="1" w:lastColumn="0" w:noHBand="0" w:noVBand="1"/>
+        <w:tblLook w:val="04A0"/>
       </w:tblPr>
       <w:tblGrid>
         <w:gridCol w:w="2376"/>
@@ -970,20 +892,13 @@
                 <w:szCs w:val="24"/>
               </w:rPr>
             </w:pPr>
-            <w:r>
-              <w:rPr>
-                <w:sz w:val="24"/>
-                <w:szCs w:val="24"/>
-              </w:rPr>
-              <w:t xml:space="preserve">Viene generato lo short </w:t>
-            </w:r>
             <w:proofErr w:type="gramStart"/>
             <w:r>
               <w:rPr>
                 <w:sz w:val="24"/>
                 <w:szCs w:val="24"/>
               </w:rPr>
-              <w:t>URL  e</w:t>
+              <w:t>Viene</w:t>
             </w:r>
             <w:proofErr w:type="gramEnd"/>
             <w:r>
@@ -991,7 +906,7 @@
                 <w:sz w:val="24"/>
                 <w:szCs w:val="24"/>
               </w:rPr>
-              <w:t xml:space="preserve"> viene salvato nel database associando al long URL relativo.</w:t>
+              <w:t xml:space="preserve"> generato lo short URL  e viene salvato nel database associando al long URL relativo.</w:t>
             </w:r>
           </w:p>
         </w:tc>
@@ -1211,7 +1126,30 @@
                 <w:sz w:val="24"/>
                 <w:szCs w:val="24"/>
               </w:rPr>
-              <w:t>Preme il tasto “Generate”.</w:t>
+              <w:t>Preme il tasto “</w:t>
+            </w:r>
+            <w:proofErr w:type="spellStart"/>
+            <w:r>
+              <w:rPr>
+                <w:sz w:val="24"/>
+                <w:szCs w:val="24"/>
+              </w:rPr>
+              <w:t>Shorten</w:t>
+            </w:r>
+            <w:proofErr w:type="spellEnd"/>
+            <w:r>
+              <w:rPr>
+                <w:sz w:val="24"/>
+                <w:szCs w:val="24"/>
+              </w:rPr>
+              <w:t xml:space="preserve"> URL</w:t>
+            </w:r>
+            <w:r>
+              <w:rPr>
+                <w:sz w:val="24"/>
+                <w:szCs w:val="24"/>
+              </w:rPr>
+              <w:t>”.</w:t>
             </w:r>
           </w:p>
           <w:p>
@@ -1315,7 +1253,7 @@
       <w:tblPr>
         <w:tblStyle w:val="Grigliatabella"/>
         <w:tblW w:w="0" w:type="auto"/>
-        <w:tblLook w:val="04A0" w:firstRow="1" w:lastRow="0" w:firstColumn="1" w:lastColumn="0" w:noHBand="0" w:noVBand="1"/>
+        <w:tblLook w:val="04A0"/>
       </w:tblPr>
       <w:tblGrid>
         <w:gridCol w:w="2376"/>
@@ -1638,7 +1576,30 @@
                 <w:sz w:val="24"/>
                 <w:szCs w:val="24"/>
               </w:rPr>
-              <w:t>Preme il tasto “Generate”.</w:t>
+              <w:t xml:space="preserve">Preme il tasto </w:t>
+            </w:r>
+            <w:r>
+              <w:rPr>
+                <w:sz w:val="24"/>
+                <w:szCs w:val="24"/>
+              </w:rPr>
+              <w:t>“</w:t>
+            </w:r>
+            <w:proofErr w:type="spellStart"/>
+            <w:r>
+              <w:rPr>
+                <w:sz w:val="24"/>
+                <w:szCs w:val="24"/>
+              </w:rPr>
+              <w:t>Shorten</w:t>
+            </w:r>
+            <w:proofErr w:type="spellEnd"/>
+            <w:r>
+              <w:rPr>
+                <w:sz w:val="24"/>
+                <w:szCs w:val="24"/>
+              </w:rPr>
+              <w:t xml:space="preserve"> URL”.</w:t>
             </w:r>
           </w:p>
           <w:p>
@@ -1659,7 +1620,62 @@
                 <w:sz w:val="24"/>
                 <w:szCs w:val="24"/>
               </w:rPr>
-              <w:t>Il sistema dopo aver effettuato i dovuti controlli, genera lo short URL e lo visualizza sullo schermo. Viene salvato nel database associandolo al long URL.</w:t>
+              <w:t xml:space="preserve">Il sistema dopo aver </w:t>
+            </w:r>
+            <w:proofErr w:type="gramStart"/>
+            <w:r>
+              <w:rPr>
+                <w:sz w:val="24"/>
+                <w:szCs w:val="24"/>
+              </w:rPr>
+              <w:t>effettuato</w:t>
+            </w:r>
+            <w:proofErr w:type="gramEnd"/>
+            <w:r>
+              <w:rPr>
+                <w:sz w:val="24"/>
+                <w:szCs w:val="24"/>
+              </w:rPr>
+              <w:t xml:space="preserve"> i dovuti controlli, genera lo short URL e lo visualizza sullo schermo. </w:t>
+            </w:r>
+            <w:proofErr w:type="gramStart"/>
+            <w:r>
+              <w:rPr>
+                <w:sz w:val="24"/>
+                <w:szCs w:val="24"/>
+              </w:rPr>
+              <w:t>Viene</w:t>
+            </w:r>
+            <w:proofErr w:type="gramEnd"/>
+            <w:r>
+              <w:rPr>
+                <w:sz w:val="24"/>
+                <w:szCs w:val="24"/>
+              </w:rPr>
+              <w:t xml:space="preserve"> salvato nel da</w:t>
+            </w:r>
+            <w:r>
+              <w:rPr>
+                <w:sz w:val="24"/>
+                <w:szCs w:val="24"/>
+              </w:rPr>
+              <w:t xml:space="preserve">tabase associandolo al long URL “Custom </w:t>
+            </w:r>
+            <w:proofErr w:type="spellStart"/>
+            <w:r>
+              <w:rPr>
+                <w:sz w:val="24"/>
+                <w:szCs w:val="24"/>
+              </w:rPr>
+              <w:t>Shorten</w:t>
+            </w:r>
+            <w:proofErr w:type="spellEnd"/>
+            <w:r>
+              <w:rPr>
+                <w:sz w:val="24"/>
+                <w:szCs w:val="24"/>
+              </w:rPr>
+              <w:t xml:space="preserve"> URL”.</w:t>
             </w:r>
           </w:p>
           <w:p>
@@ -1747,8 +1763,16 @@
                 <w:sz w:val="24"/>
                 <w:szCs w:val="24"/>
               </w:rPr>
+              <w:t xml:space="preserve">Scenario alternativo: </w:t>
+            </w:r>
+            <w:r>
+              <w:rPr>
+                <w:b/>
+                <w:sz w:val="24"/>
+                <w:szCs w:val="24"/>
+              </w:rPr>
               <w:lastRenderedPageBreak/>
-              <w:t>Scenario alternativo: url lungo inserito errato</w:t>
+              <w:t>url lungo inserito errato</w:t>
             </w:r>
           </w:p>
         </w:tc>
@@ -1769,7 +1793,16 @@
                 <w:sz w:val="24"/>
                 <w:szCs w:val="24"/>
               </w:rPr>
-              <w:t>3.Il sistema effettua i dovuti controlli, si accorge che il long URL inserito non è valido e notifica che non può essere generato lo short URL in quanto l’URL non è valido</w:t>
+              <w:lastRenderedPageBreak/>
+              <w:t xml:space="preserve">3.Il sistema effettua i dovuti controlli, si accorge che il long URL inserito </w:t>
+            </w:r>
+            <w:r>
+              <w:rPr>
+                <w:sz w:val="24"/>
+                <w:szCs w:val="24"/>
+              </w:rPr>
+              <w:lastRenderedPageBreak/>
+              <w:t>non è valido e notifica che non può essere generato lo short URL in quanto l’URL non è valido</w:t>
             </w:r>
           </w:p>
         </w:tc>
@@ -1806,7 +1839,7 @@
       <w:tblPr>
         <w:tblStyle w:val="Grigliatabella"/>
         <w:tblW w:w="0" w:type="auto"/>
-        <w:tblLook w:val="04A0" w:firstRow="1" w:lastRow="0" w:firstColumn="1" w:lastColumn="0" w:noHBand="0" w:noVBand="1"/>
+        <w:tblLook w:val="04A0"/>
       </w:tblPr>
       <w:tblGrid>
         <w:gridCol w:w="2376"/>
@@ -1904,20 +1937,13 @@
                 <w:szCs w:val="24"/>
               </w:rPr>
             </w:pPr>
-            <w:r>
-              <w:rPr>
-                <w:sz w:val="24"/>
-                <w:szCs w:val="24"/>
-              </w:rPr>
-              <w:t xml:space="preserve">Viene generato lo short </w:t>
-            </w:r>
             <w:proofErr w:type="gramStart"/>
             <w:r>
               <w:rPr>
                 <w:sz w:val="24"/>
                 <w:szCs w:val="24"/>
               </w:rPr>
-              <w:t>URL  e</w:t>
+              <w:t>Viene</w:t>
             </w:r>
             <w:proofErr w:type="gramEnd"/>
             <w:r>
@@ -1925,7 +1951,7 @@
                 <w:sz w:val="24"/>
                 <w:szCs w:val="24"/>
               </w:rPr>
-              <w:t xml:space="preserve"> viene salvato nel database associando al long URL relativo. Vengono visualizzate le statistiche relative.</w:t>
+              <w:t xml:space="preserve"> generato lo short URL  e viene salvato nel database associando al long URL relativo. Vengono visualizzate le statistiche relative.</w:t>
             </w:r>
           </w:p>
         </w:tc>
@@ -2145,7 +2171,30 @@
                 <w:sz w:val="24"/>
                 <w:szCs w:val="24"/>
               </w:rPr>
-              <w:t>Preme il tasto “Generate”.</w:t>
+              <w:t xml:space="preserve">Preme il tasto </w:t>
+            </w:r>
+            <w:r>
+              <w:rPr>
+                <w:sz w:val="24"/>
+                <w:szCs w:val="24"/>
+              </w:rPr>
+              <w:t>“</w:t>
+            </w:r>
+            <w:proofErr w:type="spellStart"/>
+            <w:r>
+              <w:rPr>
+                <w:sz w:val="24"/>
+                <w:szCs w:val="24"/>
+              </w:rPr>
+              <w:t>Shorten</w:t>
+            </w:r>
+            <w:proofErr w:type="spellEnd"/>
+            <w:r>
+              <w:rPr>
+                <w:sz w:val="24"/>
+                <w:szCs w:val="24"/>
+              </w:rPr>
+              <w:t xml:space="preserve"> URL”.</w:t>
             </w:r>
           </w:p>
           <w:p>
@@ -2166,7 +2215,23 @@
                 <w:sz w:val="24"/>
                 <w:szCs w:val="24"/>
               </w:rPr>
-              <w:t>Il sistema dopo aver effettuato i dovuti controlli, genera lo short URL e lo visualizza sullo schermo. Viene salvato nel database associandolo al long URL.</w:t>
+              <w:t xml:space="preserve">Il sistema dopo aver </w:t>
+            </w:r>
+            <w:proofErr w:type="gramStart"/>
+            <w:r>
+              <w:rPr>
+                <w:sz w:val="24"/>
+                <w:szCs w:val="24"/>
+              </w:rPr>
+              <w:t>effettuato</w:t>
+            </w:r>
+            <w:proofErr w:type="gramEnd"/>
+            <w:r>
+              <w:rPr>
+                <w:sz w:val="24"/>
+                <w:szCs w:val="24"/>
+              </w:rPr>
+              <w:t xml:space="preserve"> i dovuti controlli, genera lo short URL e lo visualizza sullo schermo. Viene salvato nel database associandolo al long URL.</w:t>
             </w:r>
           </w:p>
           <w:p>
@@ -2216,7 +2281,14 @@
                 <w:sz w:val="24"/>
                 <w:szCs w:val="24"/>
               </w:rPr>
-              <w:t>view</w:t>
+              <w:t>V</w:t>
+            </w:r>
+            <w:r>
+              <w:rPr>
+                <w:sz w:val="24"/>
+                <w:szCs w:val="24"/>
+              </w:rPr>
+              <w:t>iew</w:t>
             </w:r>
             <w:proofErr w:type="spellEnd"/>
             <w:r>
@@ -2317,6 +2389,7 @@
       <w:pPr>
         <w:jc w:val="both"/>
         <w:rPr>
+          <w:b/>
           <w:sz w:val="24"/>
           <w:szCs w:val="24"/>
         </w:rPr>
@@ -2337,14 +2410,24 @@
           <w:sz w:val="24"/>
           <w:szCs w:val="24"/>
         </w:rPr>
-        <w:t>Visualizza il long URL</w:t>
-      </w:r>
+        <w:t xml:space="preserve">Aprire la pagina web corrispondente allo short </w:t>
+      </w:r>
+      <w:proofErr w:type="gramStart"/>
+      <w:r>
+        <w:rPr>
+          <w:b/>
+          <w:sz w:val="24"/>
+          <w:szCs w:val="24"/>
+        </w:rPr>
+        <w:t>URL</w:t>
+      </w:r>
+      <w:proofErr w:type="gramEnd"/>
     </w:p>
     <w:tbl>
       <w:tblPr>
         <w:tblStyle w:val="Grigliatabella"/>
         <w:tblW w:w="0" w:type="auto"/>
-        <w:tblLook w:val="04A0" w:firstRow="1" w:lastRow="0" w:firstColumn="1" w:lastColumn="0" w:noHBand="0" w:noVBand="1"/>
+        <w:tblLook w:val="04A0"/>
       </w:tblPr>
       <w:tblGrid>
         <w:gridCol w:w="2376"/>
@@ -2391,7 +2474,7 @@
                 <w:sz w:val="24"/>
                 <w:szCs w:val="24"/>
               </w:rPr>
-              <w:t>L’utente vuole vedere il long URL relative allo short URL.</w:t>
+              <w:t>L’utente vuole aprire la pagina web corrispondente allo short URL.</w:t>
             </w:r>
           </w:p>
         </w:tc>
@@ -2442,20 +2525,13 @@
                 <w:szCs w:val="24"/>
               </w:rPr>
             </w:pPr>
-            <w:r>
-              <w:rPr>
-                <w:sz w:val="24"/>
-                <w:szCs w:val="24"/>
-              </w:rPr>
-              <w:t xml:space="preserve">Viene generato lo short </w:t>
-            </w:r>
             <w:proofErr w:type="gramStart"/>
             <w:r>
               <w:rPr>
                 <w:sz w:val="24"/>
                 <w:szCs w:val="24"/>
               </w:rPr>
-              <w:t>URL  e</w:t>
+              <w:t>Viene</w:t>
             </w:r>
             <w:proofErr w:type="gramEnd"/>
             <w:r>
@@ -2463,516 +2539,7 @@
                 <w:sz w:val="24"/>
                 <w:szCs w:val="24"/>
               </w:rPr>
-              <w:t xml:space="preserve"> viene salvato nel database associando al long URL relativo. Viene visualizzato il long URL relativo allo short URL generato.</w:t>
-            </w:r>
-          </w:p>
-        </w:tc>
-      </w:tr>
-      <w:tr>
-        <w:tc>
-          <w:tcPr>
-            <w:tcW w:w="2376" w:type="dxa"/>
-          </w:tcPr>
-          <w:p>
-            <w:pPr>
-              <w:jc w:val="both"/>
-              <w:rPr>
-                <w:b/>
-                <w:sz w:val="24"/>
-                <w:szCs w:val="24"/>
-              </w:rPr>
-            </w:pPr>
-            <w:proofErr w:type="spellStart"/>
-            <w:r>
-              <w:rPr>
-                <w:b/>
-                <w:sz w:val="24"/>
-                <w:szCs w:val="24"/>
-              </w:rPr>
-              <w:t>Postcondizioni</w:t>
-            </w:r>
-            <w:proofErr w:type="spellEnd"/>
-            <w:r>
-              <w:rPr>
-                <w:b/>
-                <w:sz w:val="24"/>
-                <w:szCs w:val="24"/>
-              </w:rPr>
-              <w:t xml:space="preserve"> per fallimento</w:t>
-            </w:r>
-          </w:p>
-        </w:tc>
-        <w:tc>
-          <w:tcPr>
-            <w:tcW w:w="7402" w:type="dxa"/>
-          </w:tcPr>
-          <w:p>
-            <w:pPr>
-              <w:jc w:val="both"/>
-              <w:rPr>
-                <w:sz w:val="24"/>
-                <w:szCs w:val="24"/>
-              </w:rPr>
-            </w:pPr>
-            <w:r>
-              <w:rPr>
-                <w:sz w:val="24"/>
-                <w:szCs w:val="24"/>
-              </w:rPr>
-              <w:t>Viene generato un messaggio di errore che indica che non è stato generato lo short URL, in quanto il long URL inserito non è valido. Quindi non può essere visualizzato il relativo long URL.</w:t>
-            </w:r>
-          </w:p>
-        </w:tc>
-      </w:tr>
-      <w:tr>
-        <w:tc>
-          <w:tcPr>
-            <w:tcW w:w="2376" w:type="dxa"/>
-          </w:tcPr>
-          <w:p>
-            <w:pPr>
-              <w:jc w:val="both"/>
-              <w:rPr>
-                <w:b/>
-                <w:sz w:val="24"/>
-                <w:szCs w:val="24"/>
-              </w:rPr>
-            </w:pPr>
-            <w:r>
-              <w:rPr>
-                <w:b/>
-                <w:sz w:val="24"/>
-                <w:szCs w:val="24"/>
-              </w:rPr>
-              <w:t>Evento innescante</w:t>
-            </w:r>
-          </w:p>
-        </w:tc>
-        <w:tc>
-          <w:tcPr>
-            <w:tcW w:w="7402" w:type="dxa"/>
-          </w:tcPr>
-          <w:p>
-            <w:pPr>
-              <w:jc w:val="both"/>
-              <w:rPr>
-                <w:sz w:val="24"/>
-                <w:szCs w:val="24"/>
-              </w:rPr>
-            </w:pPr>
-            <w:r>
-              <w:rPr>
-                <w:sz w:val="24"/>
-                <w:szCs w:val="24"/>
-              </w:rPr>
-              <w:t>Necessità di generare visualizzare il long URL relativo a quello short URL.</w:t>
-            </w:r>
-          </w:p>
-        </w:tc>
-      </w:tr>
-      <w:tr>
-        <w:tc>
-          <w:tcPr>
-            <w:tcW w:w="2376" w:type="dxa"/>
-          </w:tcPr>
-          <w:p>
-            <w:pPr>
-              <w:jc w:val="both"/>
-              <w:rPr>
-                <w:b/>
-                <w:sz w:val="24"/>
-                <w:szCs w:val="24"/>
-              </w:rPr>
-            </w:pPr>
-            <w:r>
-              <w:rPr>
-                <w:b/>
-                <w:sz w:val="24"/>
-                <w:szCs w:val="24"/>
-              </w:rPr>
-              <w:t>Attore primario</w:t>
-            </w:r>
-          </w:p>
-        </w:tc>
-        <w:tc>
-          <w:tcPr>
-            <w:tcW w:w="7402" w:type="dxa"/>
-          </w:tcPr>
-          <w:p>
-            <w:pPr>
-              <w:jc w:val="both"/>
-              <w:rPr>
-                <w:sz w:val="24"/>
-                <w:szCs w:val="24"/>
-              </w:rPr>
-            </w:pPr>
-            <w:r>
-              <w:rPr>
-                <w:sz w:val="24"/>
-                <w:szCs w:val="24"/>
-              </w:rPr>
-              <w:t>Utente</w:t>
-            </w:r>
-          </w:p>
-        </w:tc>
-      </w:tr>
-      <w:tr>
-        <w:tc>
-          <w:tcPr>
-            <w:tcW w:w="2376" w:type="dxa"/>
-          </w:tcPr>
-          <w:p>
-            <w:pPr>
-              <w:jc w:val="both"/>
-              <w:rPr>
-                <w:b/>
-                <w:sz w:val="24"/>
-                <w:szCs w:val="24"/>
-              </w:rPr>
-            </w:pPr>
-            <w:r>
-              <w:rPr>
-                <w:b/>
-                <w:sz w:val="24"/>
-                <w:szCs w:val="24"/>
-              </w:rPr>
-              <w:t>Scenario di base</w:t>
-            </w:r>
-          </w:p>
-        </w:tc>
-        <w:tc>
-          <w:tcPr>
-            <w:tcW w:w="7402" w:type="dxa"/>
-          </w:tcPr>
-          <w:p>
-            <w:pPr>
-              <w:pStyle w:val="Paragrafoelenco"/>
-              <w:numPr>
-                <w:ilvl w:val="0"/>
-                <w:numId w:val="6"/>
-              </w:numPr>
-              <w:jc w:val="both"/>
-              <w:rPr>
-                <w:sz w:val="24"/>
-                <w:szCs w:val="24"/>
-              </w:rPr>
-            </w:pPr>
-            <w:r>
-              <w:rPr>
-                <w:sz w:val="24"/>
-                <w:szCs w:val="24"/>
-              </w:rPr>
-              <w:t>L’utente inserisce il long URL nell’apposita sezione.</w:t>
-            </w:r>
-          </w:p>
-          <w:p>
-            <w:pPr>
-              <w:pStyle w:val="Paragrafoelenco"/>
-              <w:numPr>
-                <w:ilvl w:val="0"/>
-                <w:numId w:val="6"/>
-              </w:numPr>
-              <w:jc w:val="both"/>
-              <w:rPr>
-                <w:sz w:val="24"/>
-                <w:szCs w:val="24"/>
-              </w:rPr>
-            </w:pPr>
-            <w:r>
-              <w:rPr>
-                <w:sz w:val="24"/>
-                <w:szCs w:val="24"/>
-              </w:rPr>
-              <w:t>Preme il tasto “Generate”.</w:t>
-            </w:r>
-          </w:p>
-          <w:p>
-            <w:pPr>
-              <w:pStyle w:val="Paragrafoelenco"/>
-              <w:numPr>
-                <w:ilvl w:val="0"/>
-                <w:numId w:val="6"/>
-              </w:numPr>
-              <w:jc w:val="both"/>
-              <w:rPr>
-                <w:sz w:val="24"/>
-                <w:szCs w:val="24"/>
-              </w:rPr>
-            </w:pPr>
-            <w:r>
-              <w:rPr>
-                <w:sz w:val="24"/>
-                <w:szCs w:val="24"/>
-              </w:rPr>
-              <w:t>Il sistema dopo aver effettuato i dovuti controlli, genera lo short URL e lo visualizza sullo schermo. Viene salvato nel database associandolo al long URL.</w:t>
-            </w:r>
-          </w:p>
-          <w:p>
-            <w:pPr>
-              <w:pStyle w:val="Paragrafoelenco"/>
-              <w:numPr>
-                <w:ilvl w:val="0"/>
-                <w:numId w:val="6"/>
-              </w:numPr>
-              <w:jc w:val="both"/>
-              <w:rPr>
-                <w:sz w:val="24"/>
-                <w:szCs w:val="24"/>
-              </w:rPr>
-            </w:pPr>
-            <w:r>
-              <w:rPr>
-                <w:sz w:val="24"/>
-                <w:szCs w:val="24"/>
-              </w:rPr>
-              <w:t>L’utente inserisce lo short URL nell’apposita riga.</w:t>
-            </w:r>
-          </w:p>
-          <w:p>
-            <w:pPr>
-              <w:pStyle w:val="Paragrafoelenco"/>
-              <w:numPr>
-                <w:ilvl w:val="0"/>
-                <w:numId w:val="6"/>
-              </w:numPr>
-              <w:jc w:val="both"/>
-              <w:rPr>
-                <w:sz w:val="24"/>
-                <w:szCs w:val="24"/>
-              </w:rPr>
-            </w:pPr>
-            <w:r>
-              <w:rPr>
-                <w:sz w:val="24"/>
-                <w:szCs w:val="24"/>
-              </w:rPr>
-              <w:t>Preme il tasto “show long URL”.</w:t>
-            </w:r>
-          </w:p>
-          <w:p>
-            <w:pPr>
-              <w:pStyle w:val="Paragrafoelenco"/>
-              <w:numPr>
-                <w:ilvl w:val="0"/>
-                <w:numId w:val="6"/>
-              </w:numPr>
-              <w:jc w:val="both"/>
-              <w:rPr>
-                <w:sz w:val="24"/>
-                <w:szCs w:val="24"/>
-              </w:rPr>
-            </w:pPr>
-            <w:r>
-              <w:rPr>
-                <w:sz w:val="24"/>
-                <w:szCs w:val="24"/>
-              </w:rPr>
-              <w:lastRenderedPageBreak/>
-              <w:t>Il sistema visualizza sullo schermo il long URL relative allo short URL inserito.</w:t>
-            </w:r>
-          </w:p>
-        </w:tc>
-      </w:tr>
-      <w:tr>
-        <w:tc>
-          <w:tcPr>
-            <w:tcW w:w="2376" w:type="dxa"/>
-          </w:tcPr>
-          <w:p>
-            <w:pPr>
-              <w:jc w:val="both"/>
-              <w:rPr>
-                <w:b/>
-                <w:sz w:val="24"/>
-                <w:szCs w:val="24"/>
-              </w:rPr>
-            </w:pPr>
-            <w:r>
-              <w:rPr>
-                <w:b/>
-                <w:sz w:val="24"/>
-                <w:szCs w:val="24"/>
-              </w:rPr>
-              <w:lastRenderedPageBreak/>
-              <w:t>Scenario alternativo: url lungo inserito errato</w:t>
-            </w:r>
-          </w:p>
-        </w:tc>
-        <w:tc>
-          <w:tcPr>
-            <w:tcW w:w="7402" w:type="dxa"/>
-          </w:tcPr>
-          <w:p>
-            <w:pPr>
-              <w:jc w:val="both"/>
-              <w:rPr>
-                <w:sz w:val="24"/>
-                <w:szCs w:val="24"/>
-              </w:rPr>
-            </w:pPr>
-            <w:r>
-              <w:rPr>
-                <w:sz w:val="24"/>
-                <w:szCs w:val="24"/>
-              </w:rPr>
-              <w:t>3.Il sistema effettua i dovuti controlli, si accorge che il long URL inserito non è valido e notifica che non può essere generato lo short URL in quanto l’URL non è valido</w:t>
-            </w:r>
-          </w:p>
-        </w:tc>
-      </w:tr>
-    </w:tbl>
-    <w:p>
-      <w:pPr>
-        <w:ind w:left="360"/>
-        <w:jc w:val="both"/>
-        <w:rPr>
-          <w:sz w:val="24"/>
-          <w:szCs w:val="24"/>
-        </w:rPr>
-      </w:pPr>
-    </w:p>
-    <w:p>
-      <w:pPr>
-        <w:jc w:val="both"/>
-        <w:rPr>
-          <w:b/>
-          <w:sz w:val="24"/>
-          <w:szCs w:val="24"/>
-        </w:rPr>
-      </w:pPr>
-      <w:r>
-        <w:rPr>
-          <w:b/>
-          <w:sz w:val="24"/>
-          <w:szCs w:val="24"/>
-        </w:rPr>
-        <w:t>Aprire la pagina web corrispondente allo short URL</w:t>
-      </w:r>
-    </w:p>
-    <w:tbl>
-      <w:tblPr>
-        <w:tblStyle w:val="Grigliatabella"/>
-        <w:tblW w:w="0" w:type="auto"/>
-        <w:tblLook w:val="04A0" w:firstRow="1" w:lastRow="0" w:firstColumn="1" w:lastColumn="0" w:noHBand="0" w:noVBand="1"/>
-      </w:tblPr>
-      <w:tblGrid>
-        <w:gridCol w:w="2376"/>
-        <w:gridCol w:w="7402"/>
-      </w:tblGrid>
-      <w:tr>
-        <w:tc>
-          <w:tcPr>
-            <w:tcW w:w="2376" w:type="dxa"/>
-          </w:tcPr>
-          <w:p>
-            <w:pPr>
-              <w:jc w:val="both"/>
-              <w:rPr>
-                <w:b/>
-                <w:sz w:val="24"/>
-                <w:szCs w:val="24"/>
-              </w:rPr>
-            </w:pPr>
-            <w:r>
-              <w:rPr>
-                <w:b/>
-                <w:sz w:val="24"/>
-                <w:szCs w:val="24"/>
-              </w:rPr>
-              <w:t>Breve descrizione</w:t>
-            </w:r>
-          </w:p>
-        </w:tc>
-        <w:tc>
-          <w:tcPr>
-            <w:tcW w:w="7402" w:type="dxa"/>
-          </w:tcPr>
-          <w:p>
-            <w:pPr>
-              <w:jc w:val="both"/>
-              <w:rPr>
-                <w:sz w:val="24"/>
-                <w:szCs w:val="24"/>
-              </w:rPr>
-            </w:pPr>
-            <w:r>
-              <w:rPr>
-                <w:sz w:val="24"/>
-                <w:szCs w:val="24"/>
-              </w:rPr>
-              <w:t>L’utente vuole aprire la pagina web corrispondente allo short URL.</w:t>
-            </w:r>
-          </w:p>
-        </w:tc>
-      </w:tr>
-      <w:tr>
-        <w:tc>
-          <w:tcPr>
-            <w:tcW w:w="2376" w:type="dxa"/>
-          </w:tcPr>
-          <w:p>
-            <w:pPr>
-              <w:jc w:val="both"/>
-              <w:rPr>
-                <w:b/>
-                <w:sz w:val="24"/>
-                <w:szCs w:val="24"/>
-              </w:rPr>
-            </w:pPr>
-            <w:proofErr w:type="spellStart"/>
-            <w:r>
-              <w:rPr>
-                <w:b/>
-                <w:sz w:val="24"/>
-                <w:szCs w:val="24"/>
-              </w:rPr>
-              <w:t>Postcondizioni</w:t>
-            </w:r>
-            <w:proofErr w:type="spellEnd"/>
-            <w:r>
-              <w:rPr>
-                <w:b/>
-                <w:sz w:val="24"/>
-                <w:szCs w:val="24"/>
-              </w:rPr>
-              <w:t xml:space="preserve"> per successo</w:t>
-            </w:r>
-          </w:p>
-        </w:tc>
-        <w:tc>
-          <w:tcPr>
-            <w:tcW w:w="7402" w:type="dxa"/>
-          </w:tcPr>
-          <w:p>
-            <w:pPr>
-              <w:jc w:val="both"/>
-              <w:rPr>
-                <w:sz w:val="24"/>
-                <w:szCs w:val="24"/>
-              </w:rPr>
-            </w:pPr>
-            <w:r>
-              <w:rPr>
-                <w:sz w:val="24"/>
-                <w:szCs w:val="24"/>
-              </w:rPr>
-              <w:t xml:space="preserve">Viene generato lo short </w:t>
-            </w:r>
-            <w:proofErr w:type="gramStart"/>
-            <w:r>
-              <w:rPr>
-                <w:sz w:val="24"/>
-                <w:szCs w:val="24"/>
-              </w:rPr>
-              <w:t>URL  e</w:t>
-            </w:r>
-            <w:proofErr w:type="gramEnd"/>
-            <w:r>
-              <w:rPr>
-                <w:sz w:val="24"/>
-                <w:szCs w:val="24"/>
-              </w:rPr>
-              <w:t xml:space="preserve"> viene salvato nel database associando al long URL relativo. L’utente apre la pagina web corrispondente allo short URL.</w:t>
+              <w:t xml:space="preserve"> generato lo short URL  e viene salvato nel database associando al long URL relativo. L’utente apre la pagina web corrispondente allo short URL.</w:t>
             </w:r>
           </w:p>
         </w:tc>
@@ -3192,7 +2759,30 @@
                 <w:sz w:val="24"/>
                 <w:szCs w:val="24"/>
               </w:rPr>
-              <w:t>Preme il tasto “Generate”.</w:t>
+              <w:t xml:space="preserve">Preme il tasto </w:t>
+            </w:r>
+            <w:r>
+              <w:rPr>
+                <w:sz w:val="24"/>
+                <w:szCs w:val="24"/>
+              </w:rPr>
+              <w:t>“</w:t>
+            </w:r>
+            <w:proofErr w:type="spellStart"/>
+            <w:r>
+              <w:rPr>
+                <w:sz w:val="24"/>
+                <w:szCs w:val="24"/>
+              </w:rPr>
+              <w:t>Shorten</w:t>
+            </w:r>
+            <w:proofErr w:type="spellEnd"/>
+            <w:r>
+              <w:rPr>
+                <w:sz w:val="24"/>
+                <w:szCs w:val="24"/>
+              </w:rPr>
+              <w:t xml:space="preserve"> URL”.</w:t>
             </w:r>
           </w:p>
           <w:p>
@@ -3213,7 +2803,23 @@
                 <w:sz w:val="24"/>
                 <w:szCs w:val="24"/>
               </w:rPr>
-              <w:t>Il sistema dopo aver effettuato i dovuti controlli, genera lo short URL e lo visualizza sullo schermo. Viene salvato nel database associandolo al long URL.</w:t>
+              <w:t xml:space="preserve">Il sistema dopo aver </w:t>
+            </w:r>
+            <w:proofErr w:type="gramStart"/>
+            <w:r>
+              <w:rPr>
+                <w:sz w:val="24"/>
+                <w:szCs w:val="24"/>
+              </w:rPr>
+              <w:t>effettuato</w:t>
+            </w:r>
+            <w:proofErr w:type="gramEnd"/>
+            <w:r>
+              <w:rPr>
+                <w:sz w:val="24"/>
+                <w:szCs w:val="24"/>
+              </w:rPr>
+              <w:t xml:space="preserve"> i dovuti controlli, genera lo short URL e lo visualizza sullo schermo. Viene salvato nel database associandolo al long URL.</w:t>
             </w:r>
           </w:p>
           <w:p>
@@ -3255,7 +2861,23 @@
                 <w:sz w:val="24"/>
                 <w:szCs w:val="24"/>
               </w:rPr>
-              <w:t>Preme il tasto “go”.</w:t>
+              <w:t xml:space="preserve">Preme il tasto “Open </w:t>
+            </w:r>
+            <w:proofErr w:type="spellStart"/>
+            <w:r>
+              <w:rPr>
+                <w:sz w:val="24"/>
+                <w:szCs w:val="24"/>
+              </w:rPr>
+              <w:t>view</w:t>
+            </w:r>
+            <w:proofErr w:type="spellEnd"/>
+            <w:r>
+              <w:rPr>
+                <w:sz w:val="24"/>
+                <w:szCs w:val="24"/>
+              </w:rPr>
+              <w:t>”.</w:t>
             </w:r>
           </w:p>
           <w:p>
@@ -3276,7 +2898,45 @@
                 <w:sz w:val="24"/>
                 <w:szCs w:val="24"/>
               </w:rPr>
-              <w:t>Il sistema apre la pagina web relativa allo short URL generato.</w:t>
+              <w:t xml:space="preserve">Il sistema apre la pagina web </w:t>
+            </w:r>
+            <w:proofErr w:type="gramStart"/>
+            <w:r>
+              <w:rPr>
+                <w:sz w:val="24"/>
+                <w:szCs w:val="24"/>
+              </w:rPr>
+              <w:t>relativa allo</w:t>
+            </w:r>
+            <w:proofErr w:type="gramEnd"/>
+            <w:r>
+              <w:rPr>
+                <w:sz w:val="24"/>
+                <w:szCs w:val="24"/>
+              </w:rPr>
+              <w:t xml:space="preserve"> short URL generato</w:t>
+            </w:r>
+            <w:r>
+              <w:rPr>
+                <w:sz w:val="24"/>
+                <w:szCs w:val="24"/>
+              </w:rPr>
+              <w:t xml:space="preserve"> e </w:t>
+            </w:r>
+            <w:r>
+              <w:rPr>
+                <w:sz w:val="24"/>
+                <w:szCs w:val="24"/>
+              </w:rPr>
+              <w:lastRenderedPageBreak/>
+              <w:t>visualizza il long URL</w:t>
+            </w:r>
+            <w:r>
+              <w:rPr>
+                <w:sz w:val="24"/>
+                <w:szCs w:val="24"/>
+              </w:rPr>
+              <w:t>.</w:t>
             </w:r>
           </w:p>
         </w:tc>
@@ -3301,6 +2961,7 @@
                 <w:sz w:val="24"/>
                 <w:szCs w:val="24"/>
               </w:rPr>
+              <w:lastRenderedPageBreak/>
               <w:t>Scenario alternativo: url lungo inserito errato</w:t>
             </w:r>
           </w:p>
@@ -3340,8 +3001,8 @@
 </file>
 
 <file path=word/numbering.xml><?xml version="1.0" encoding="utf-8"?>
-<w:numbering xmlns:wpc="http://schemas.microsoft.com/office/word/2010/wordprocessingCanvas" xmlns:mc="http://schemas.openxmlformats.org/markup-compatibility/2006" xmlns:o="urn:schemas-microsoft-com:office:office" xmlns:r="http://schemas.openxmlformats.org/officeDocument/2006/relationships" xmlns:m="http://schemas.openxmlformats.org/officeDocument/2006/math" xmlns:v="urn:schemas-microsoft-com:vml" xmlns:wp14="http://schemas.microsoft.com/office/word/2010/wordprocessingDrawing" xmlns:wp="http://schemas.openxmlformats.org/drawingml/2006/wordprocessingDrawing" xmlns:w10="urn:schemas-microsoft-com:office:word" xmlns:w="http://schemas.openxmlformats.org/wordprocessingml/2006/main" xmlns:w14="http://schemas.microsoft.com/office/word/2010/wordml" xmlns:w15="http://schemas.microsoft.com/office/word/2012/wordml" xmlns:wpg="http://schemas.microsoft.com/office/word/2010/wordprocessingGroup" xmlns:wpi="http://schemas.microsoft.com/office/word/2010/wordprocessingInk" xmlns:wne="http://schemas.microsoft.com/office/word/2006/wordml" xmlns:wps="http://schemas.microsoft.com/office/word/2010/wordprocessingShape" mc:Ignorable="w14 w15 wp14">
-  <w:abstractNum w:abstractNumId="0" w15:restartNumberingAfterBreak="0">
+<w:numbering xmlns:ve="http://schemas.openxmlformats.org/markup-compatibility/2006" xmlns:o="urn:schemas-microsoft-com:office:office" xmlns:r="http://schemas.openxmlformats.org/officeDocument/2006/relationships" xmlns:m="http://schemas.openxmlformats.org/officeDocument/2006/math" xmlns:v="urn:schemas-microsoft-com:vml" xmlns:wp="http://schemas.openxmlformats.org/drawingml/2006/wordprocessingDrawing" xmlns:w10="urn:schemas-microsoft-com:office:word" xmlns:w="http://schemas.openxmlformats.org/wordprocessingml/2006/main" xmlns:wne="http://schemas.microsoft.com/office/word/2006/wordml">
+  <w:abstractNum w:abstractNumId="0">
     <w:nsid w:val="068009FD"/>
     <w:multiLevelType w:val="hybridMultilevel"/>
     <w:tmpl w:val="C7A6DB6C"/>
@@ -3430,7 +3091,7 @@
       </w:pPr>
     </w:lvl>
   </w:abstractNum>
-  <w:abstractNum w:abstractNumId="1" w15:restartNumberingAfterBreak="0">
+  <w:abstractNum w:abstractNumId="1">
     <w:nsid w:val="547C4ECD"/>
     <w:multiLevelType w:val="hybridMultilevel"/>
     <w:tmpl w:val="C7A6DB6C"/>
@@ -3519,7 +3180,7 @@
       </w:pPr>
     </w:lvl>
   </w:abstractNum>
-  <w:abstractNum w:abstractNumId="2" w15:restartNumberingAfterBreak="0">
+  <w:abstractNum w:abstractNumId="2">
     <w:nsid w:val="69202CC6"/>
     <w:multiLevelType w:val="hybridMultilevel"/>
     <w:tmpl w:val="C7A6DB6C"/>
@@ -3608,7 +3269,7 @@
       </w:pPr>
     </w:lvl>
   </w:abstractNum>
-  <w:abstractNum w:abstractNumId="3" w15:restartNumberingAfterBreak="0">
+  <w:abstractNum w:abstractNumId="3">
     <w:nsid w:val="6DCB43D5"/>
     <w:multiLevelType w:val="hybridMultilevel"/>
     <w:tmpl w:val="EDDCA98C"/>
@@ -3694,7 +3355,7 @@
       </w:pPr>
     </w:lvl>
   </w:abstractNum>
-  <w:abstractNum w:abstractNumId="4" w15:restartNumberingAfterBreak="0">
+  <w:abstractNum w:abstractNumId="4">
     <w:nsid w:val="745E14C7"/>
     <w:multiLevelType w:val="hybridMultilevel"/>
     <w:tmpl w:val="C7A6DB6C"/>
@@ -3783,7 +3444,7 @@
       </w:pPr>
     </w:lvl>
   </w:abstractNum>
-  <w:abstractNum w:abstractNumId="5" w15:restartNumberingAfterBreak="0">
+  <w:abstractNum w:abstractNumId="5">
     <w:nsid w:val="796574CF"/>
     <w:multiLevelType w:val="multilevel"/>
     <w:tmpl w:val="4E4E86D0"/>
@@ -3904,7 +3565,7 @@
       </w:rPr>
     </w:lvl>
   </w:abstractNum>
-  <w:abstractNum w:abstractNumId="6" w15:restartNumberingAfterBreak="0">
+  <w:abstractNum w:abstractNumId="6">
     <w:nsid w:val="7CFE77BE"/>
     <w:multiLevelType w:val="hybridMultilevel"/>
     <w:tmpl w:val="C7A6DB6C"/>
@@ -4018,7 +3679,7 @@
 </file>
 
 <file path=word/styles.xml><?xml version="1.0" encoding="utf-8"?>
-<w:styles xmlns:mc="http://schemas.openxmlformats.org/markup-compatibility/2006" xmlns:r="http://schemas.openxmlformats.org/officeDocument/2006/relationships" xmlns:w="http://schemas.openxmlformats.org/wordprocessingml/2006/main" xmlns:w14="http://schemas.microsoft.com/office/word/2010/wordml" xmlns:w15="http://schemas.microsoft.com/office/word/2012/wordml" mc:Ignorable="w14 w15">
+<w:styles xmlns:r="http://schemas.openxmlformats.org/officeDocument/2006/relationships" xmlns:w="http://schemas.openxmlformats.org/wordprocessingml/2006/main">
   <w:docDefaults>
     <w:rPrDefault>
       <w:rPr>
@@ -4034,378 +3695,144 @@
       </w:pPr>
     </w:pPrDefault>
   </w:docDefaults>
-  <w:latentStyles w:defLockedState="0" w:defUIPriority="99" w:defSemiHidden="0" w:defUnhideWhenUsed="0" w:defQFormat="0" w:count="371">
-    <w:lsdException w:name="Normal" w:uiPriority="0" w:qFormat="1"/>
-    <w:lsdException w:name="heading 1" w:uiPriority="9" w:qFormat="1"/>
-    <w:lsdException w:name="heading 2" w:semiHidden="1" w:uiPriority="9" w:unhideWhenUsed="1" w:qFormat="1"/>
-    <w:lsdException w:name="heading 3" w:semiHidden="1" w:uiPriority="9" w:unhideWhenUsed="1" w:qFormat="1"/>
-    <w:lsdException w:name="heading 4" w:semiHidden="1" w:uiPriority="9" w:unhideWhenUsed="1" w:qFormat="1"/>
-    <w:lsdException w:name="heading 5" w:semiHidden="1" w:uiPriority="9" w:unhideWhenUsed="1" w:qFormat="1"/>
-    <w:lsdException w:name="heading 6" w:semiHidden="1" w:uiPriority="9" w:unhideWhenUsed="1" w:qFormat="1"/>
-    <w:lsdException w:name="heading 7" w:semiHidden="1" w:uiPriority="9" w:unhideWhenUsed="1" w:qFormat="1"/>
-    <w:lsdException w:name="heading 8" w:semiHidden="1" w:uiPriority="9" w:unhideWhenUsed="1" w:qFormat="1"/>
-    <w:lsdException w:name="heading 9" w:semiHidden="1" w:uiPriority="9" w:unhideWhenUsed="1" w:qFormat="1"/>
-    <w:lsdException w:name="index 1" w:semiHidden="1" w:unhideWhenUsed="1"/>
-    <w:lsdException w:name="index 2" w:semiHidden="1" w:unhideWhenUsed="1"/>
-    <w:lsdException w:name="index 3" w:semiHidden="1" w:unhideWhenUsed="1"/>
-    <w:lsdException w:name="index 4" w:semiHidden="1" w:unhideWhenUsed="1"/>
-    <w:lsdException w:name="index 5" w:semiHidden="1" w:unhideWhenUsed="1"/>
-    <w:lsdException w:name="index 6" w:semiHidden="1" w:unhideWhenUsed="1"/>
-    <w:lsdException w:name="index 7" w:semiHidden="1" w:unhideWhenUsed="1"/>
-    <w:lsdException w:name="index 8" w:semiHidden="1" w:unhideWhenUsed="1"/>
-    <w:lsdException w:name="index 9" w:semiHidden="1" w:unhideWhenUsed="1"/>
-    <w:lsdException w:name="toc 1" w:semiHidden="1" w:uiPriority="39" w:unhideWhenUsed="1"/>
-    <w:lsdException w:name="toc 2" w:semiHidden="1" w:uiPriority="39" w:unhideWhenUsed="1"/>
-    <w:lsdException w:name="toc 3" w:semiHidden="1" w:uiPriority="39" w:unhideWhenUsed="1"/>
-    <w:lsdException w:name="toc 4" w:semiHidden="1" w:uiPriority="39" w:unhideWhenUsed="1"/>
-    <w:lsdException w:name="toc 5" w:semiHidden="1" w:uiPriority="39" w:unhideWhenUsed="1"/>
-    <w:lsdException w:name="toc 6" w:semiHidden="1" w:uiPriority="39" w:unhideWhenUsed="1"/>
-    <w:lsdException w:name="toc 7" w:semiHidden="1" w:uiPriority="39" w:unhideWhenUsed="1"/>
-    <w:lsdException w:name="toc 8" w:semiHidden="1" w:uiPriority="39" w:unhideWhenUsed="1"/>
-    <w:lsdException w:name="toc 9" w:semiHidden="1" w:uiPriority="39" w:unhideWhenUsed="1"/>
-    <w:lsdException w:name="Normal Indent" w:semiHidden="1" w:unhideWhenUsed="1"/>
-    <w:lsdException w:name="footnote text" w:semiHidden="1" w:unhideWhenUsed="1"/>
-    <w:lsdException w:name="annotation text" w:semiHidden="1" w:unhideWhenUsed="1"/>
-    <w:lsdException w:name="header" w:semiHidden="1" w:unhideWhenUsed="1"/>
-    <w:lsdException w:name="footer" w:semiHidden="1" w:unhideWhenUsed="1"/>
-    <w:lsdException w:name="index heading" w:semiHidden="1" w:unhideWhenUsed="1"/>
-    <w:lsdException w:name="caption" w:semiHidden="1" w:uiPriority="35" w:unhideWhenUsed="1" w:qFormat="1"/>
-    <w:lsdException w:name="table of figures" w:semiHidden="1" w:unhideWhenUsed="1"/>
-    <w:lsdException w:name="envelope address" w:semiHidden="1" w:unhideWhenUsed="1"/>
-    <w:lsdException w:name="envelope return" w:semiHidden="1" w:unhideWhenUsed="1"/>
-    <w:lsdException w:name="footnote reference" w:semiHidden="1" w:unhideWhenUsed="1"/>
-    <w:lsdException w:name="annotation reference" w:semiHidden="1" w:unhideWhenUsed="1"/>
-    <w:lsdException w:name="line number" w:semiHidden="1" w:unhideWhenUsed="1"/>
-    <w:lsdException w:name="page number" w:semiHidden="1" w:unhideWhenUsed="1"/>
-    <w:lsdException w:name="endnote reference" w:semiHidden="1" w:unhideWhenUsed="1"/>
-    <w:lsdException w:name="endnote text" w:semiHidden="1" w:unhideWhenUsed="1"/>
-    <w:lsdException w:name="table of authorities" w:semiHidden="1" w:unhideWhenUsed="1"/>
-    <w:lsdException w:name="macro" w:semiHidden="1" w:unhideWhenUsed="1"/>
-    <w:lsdException w:name="toa heading" w:semiHidden="1" w:unhideWhenUsed="1"/>
-    <w:lsdException w:name="List" w:semiHidden="1" w:unhideWhenUsed="1"/>
-    <w:lsdException w:name="List Bullet" w:semiHidden="1" w:unhideWhenUsed="1"/>
-    <w:lsdException w:name="List Number" w:semiHidden="1" w:unhideWhenUsed="1"/>
-    <w:lsdException w:name="List 2" w:semiHidden="1" w:unhideWhenUsed="1"/>
-    <w:lsdException w:name="List 3" w:semiHidden="1" w:unhideWhenUsed="1"/>
-    <w:lsdException w:name="List 4" w:semiHidden="1" w:unhideWhenUsed="1"/>
-    <w:lsdException w:name="List 5" w:semiHidden="1" w:unhideWhenUsed="1"/>
-    <w:lsdException w:name="List Bullet 2" w:semiHidden="1" w:unhideWhenUsed="1"/>
-    <w:lsdException w:name="List Bullet 3" w:semiHidden="1" w:unhideWhenUsed="1"/>
-    <w:lsdException w:name="List Bullet 4" w:semiHidden="1" w:unhideWhenUsed="1"/>
-    <w:lsdException w:name="List Bullet 5" w:semiHidden="1" w:unhideWhenUsed="1"/>
-    <w:lsdException w:name="List Number 2" w:semiHidden="1" w:unhideWhenUsed="1"/>
-    <w:lsdException w:name="List Number 3" w:semiHidden="1" w:unhideWhenUsed="1"/>
-    <w:lsdException w:name="List Number 4" w:semiHidden="1" w:unhideWhenUsed="1"/>
-    <w:lsdException w:name="List Number 5" w:semiHidden="1" w:unhideWhenUsed="1"/>
-    <w:lsdException w:name="Title" w:uiPriority="10" w:qFormat="1"/>
-    <w:lsdException w:name="Closing" w:semiHidden="1" w:unhideWhenUsed="1"/>
-    <w:lsdException w:name="Signature" w:semiHidden="1" w:unhideWhenUsed="1"/>
-    <w:lsdException w:name="Default Paragraph Font" w:semiHidden="1" w:uiPriority="1" w:unhideWhenUsed="1"/>
-    <w:lsdException w:name="Body Text" w:semiHidden="1" w:unhideWhenUsed="1"/>
-    <w:lsdException w:name="Body Text Indent" w:semiHidden="1" w:unhideWhenUsed="1"/>
-    <w:lsdException w:name="List Continue" w:semiHidden="1" w:unhideWhenUsed="1"/>
-    <w:lsdException w:name="List Continue 2" w:semiHidden="1" w:unhideWhenUsed="1"/>
-    <w:lsdException w:name="List Continue 3" w:semiHidden="1" w:unhideWhenUsed="1"/>
-    <w:lsdException w:name="List Continue 4" w:semiHidden="1" w:unhideWhenUsed="1"/>
-    <w:lsdException w:name="List Continue 5" w:semiHidden="1" w:unhideWhenUsed="1"/>
-    <w:lsdException w:name="Message Header" w:semiHidden="1" w:unhideWhenUsed="1"/>
-    <w:lsdException w:name="Subtitle" w:uiPriority="11" w:qFormat="1"/>
-    <w:lsdException w:name="Salutation" w:semiHidden="1" w:unhideWhenUsed="1"/>
-    <w:lsdException w:name="Date" w:semiHidden="1" w:unhideWhenUsed="1"/>
-    <w:lsdException w:name="Body Text First Indent" w:semiHidden="1" w:unhideWhenUsed="1"/>
-    <w:lsdException w:name="Body Text First Indent 2" w:semiHidden="1" w:unhideWhenUsed="1"/>
-    <w:lsdException w:name="Note Heading" w:semiHidden="1" w:unhideWhenUsed="1"/>
-    <w:lsdException w:name="Body Text 2" w:semiHidden="1" w:unhideWhenUsed="1"/>
-    <w:lsdException w:name="Body Text 3" w:semiHidden="1" w:unhideWhenUsed="1"/>
-    <w:lsdException w:name="Body Text Indent 2" w:semiHidden="1" w:unhideWhenUsed="1"/>
-    <w:lsdException w:name="Body Text Indent 3" w:semiHidden="1" w:unhideWhenUsed="1"/>
-    <w:lsdException w:name="Block Text" w:semiHidden="1" w:unhideWhenUsed="1"/>
-    <w:lsdException w:name="Hyperlink" w:semiHidden="1" w:unhideWhenUsed="1"/>
-    <w:lsdException w:name="FollowedHyperlink" w:semiHidden="1" w:unhideWhenUsed="1"/>
-    <w:lsdException w:name="Strong" w:uiPriority="22" w:qFormat="1"/>
-    <w:lsdException w:name="Emphasis" w:uiPriority="20" w:qFormat="1"/>
-    <w:lsdException w:name="Document Map" w:semiHidden="1" w:unhideWhenUsed="1"/>
-    <w:lsdException w:name="Plain Text" w:semiHidden="1" w:unhideWhenUsed="1"/>
-    <w:lsdException w:name="E-mail Signature" w:semiHidden="1" w:unhideWhenUsed="1"/>
-    <w:lsdException w:name="HTML Top of Form" w:semiHidden="1" w:unhideWhenUsed="1"/>
-    <w:lsdException w:name="HTML Bottom of Form" w:semiHidden="1" w:unhideWhenUsed="1"/>
-    <w:lsdException w:name="Normal (Web)" w:semiHidden="1" w:unhideWhenUsed="1"/>
-    <w:lsdException w:name="HTML Acronym" w:semiHidden="1" w:unhideWhenUsed="1"/>
-    <w:lsdException w:name="HTML Address" w:semiHidden="1" w:unhideWhenUsed="1"/>
-    <w:lsdException w:name="HTML Cite" w:semiHidden="1" w:unhideWhenUsed="1"/>
-    <w:lsdException w:name="HTML Code" w:semiHidden="1" w:unhideWhenUsed="1"/>
-    <w:lsdException w:name="HTML Definition" w:semiHidden="1" w:unhideWhenUsed="1"/>
-    <w:lsdException w:name="HTML Keyboard" w:semiHidden="1" w:unhideWhenUsed="1"/>
-    <w:lsdException w:name="HTML Preformatted" w:semiHidden="1" w:unhideWhenUsed="1"/>
-    <w:lsdException w:name="HTML Sample" w:semiHidden="1" w:unhideWhenUsed="1"/>
-    <w:lsdException w:name="HTML Typewriter" w:semiHidden="1" w:unhideWhenUsed="1"/>
-    <w:lsdException w:name="HTML Variable" w:semiHidden="1" w:unhideWhenUsed="1"/>
-    <w:lsdException w:name="Normal Table" w:semiHidden="1" w:unhideWhenUsed="1"/>
-    <w:lsdException w:name="annotation subject" w:semiHidden="1" w:unhideWhenUsed="1"/>
-    <w:lsdException w:name="No List" w:semiHidden="1" w:unhideWhenUsed="1"/>
-    <w:lsdException w:name="Outline List 1" w:semiHidden="1" w:unhideWhenUsed="1"/>
-    <w:lsdException w:name="Outline List 2" w:semiHidden="1" w:unhideWhenUsed="1"/>
-    <w:lsdException w:name="Outline List 3" w:semiHidden="1" w:unhideWhenUsed="1"/>
-    <w:lsdException w:name="Table Simple 1" w:semiHidden="1" w:unhideWhenUsed="1"/>
-    <w:lsdException w:name="Table Simple 2" w:semiHidden="1" w:unhideWhenUsed="1"/>
-    <w:lsdException w:name="Table Simple 3" w:semiHidden="1" w:unhideWhenUsed="1"/>
-    <w:lsdException w:name="Table Classic 1" w:semiHidden="1" w:unhideWhenUsed="1"/>
-    <w:lsdException w:name="Table Classic 2" w:semiHidden="1" w:unhideWhenUsed="1"/>
-    <w:lsdException w:name="Table Classic 3" w:semiHidden="1" w:unhideWhenUsed="1"/>
-    <w:lsdException w:name="Table Classic 4" w:semiHidden="1" w:unhideWhenUsed="1"/>
-    <w:lsdException w:name="Table Colorful 1" w:semiHidden="1" w:unhideWhenUsed="1"/>
-    <w:lsdException w:name="Table Colorful 2" w:semiHidden="1" w:unhideWhenUsed="1"/>
-    <w:lsdException w:name="Table Colorful 3" w:semiHidden="1" w:unhideWhenUsed="1"/>
-    <w:lsdException w:name="Table Columns 1" w:semiHidden="1" w:unhideWhenUsed="1"/>
-    <w:lsdException w:name="Table Columns 2" w:semiHidden="1" w:unhideWhenUsed="1"/>
-    <w:lsdException w:name="Table Columns 3" w:semiHidden="1" w:unhideWhenUsed="1"/>
-    <w:lsdException w:name="Table Columns 4" w:semiHidden="1" w:unhideWhenUsed="1"/>
-    <w:lsdException w:name="Table Columns 5" w:semiHidden="1" w:unhideWhenUsed="1"/>
-    <w:lsdException w:name="Table Grid 1" w:semiHidden="1" w:unhideWhenUsed="1"/>
-    <w:lsdException w:name="Table Grid 2" w:semiHidden="1" w:unhideWhenUsed="1"/>
-    <w:lsdException w:name="Table Grid 3" w:semiHidden="1" w:unhideWhenUsed="1"/>
-    <w:lsdException w:name="Table Grid 4" w:semiHidden="1" w:unhideWhenUsed="1"/>
-    <w:lsdException w:name="Table Grid 5" w:semiHidden="1" w:unhideWhenUsed="1"/>
-    <w:lsdException w:name="Table Grid 6" w:semiHidden="1" w:unhideWhenUsed="1"/>
-    <w:lsdException w:name="Table Grid 7" w:semiHidden="1" w:unhideWhenUsed="1"/>
-    <w:lsdException w:name="Table Grid 8" w:semiHidden="1" w:unhideWhenUsed="1"/>
-    <w:lsdException w:name="Table List 1" w:semiHidden="1" w:unhideWhenUsed="1"/>
-    <w:lsdException w:name="Table List 2" w:semiHidden="1" w:unhideWhenUsed="1"/>
-    <w:lsdException w:name="Table List 3" w:semiHidden="1" w:unhideWhenUsed="1"/>
-    <w:lsdException w:name="Table List 4" w:semiHidden="1" w:unhideWhenUsed="1"/>
-    <w:lsdException w:name="Table List 5" w:semiHidden="1" w:unhideWhenUsed="1"/>
-    <w:lsdException w:name="Table List 6" w:semiHidden="1" w:unhideWhenUsed="1"/>
-    <w:lsdException w:name="Table List 7" w:semiHidden="1" w:unhideWhenUsed="1"/>
-    <w:lsdException w:name="Table List 8" w:semiHidden="1" w:unhideWhenUsed="1"/>
-    <w:lsdException w:name="Table 3D effects 1" w:semiHidden="1" w:unhideWhenUsed="1"/>
-    <w:lsdException w:name="Table 3D effects 2" w:semiHidden="1" w:unhideWhenUsed="1"/>
-    <w:lsdException w:name="Table 3D effects 3" w:semiHidden="1" w:unhideWhenUsed="1"/>
-    <w:lsdException w:name="Table Contemporary" w:semiHidden="1" w:unhideWhenUsed="1"/>
-    <w:lsdException w:name="Table Elegant" w:semiHidden="1" w:unhideWhenUsed="1"/>
-    <w:lsdException w:name="Table Professional" w:semiHidden="1" w:unhideWhenUsed="1"/>
-    <w:lsdException w:name="Table Subtle 1" w:semiHidden="1" w:unhideWhenUsed="1"/>
-    <w:lsdException w:name="Table Subtle 2" w:semiHidden="1" w:unhideWhenUsed="1"/>
-    <w:lsdException w:name="Table Web 1" w:semiHidden="1" w:unhideWhenUsed="1"/>
-    <w:lsdException w:name="Table Web 2" w:semiHidden="1" w:unhideWhenUsed="1"/>
-    <w:lsdException w:name="Table Web 3" w:semiHidden="1" w:unhideWhenUsed="1"/>
-    <w:lsdException w:name="Balloon Text" w:semiHidden="1" w:unhideWhenUsed="1"/>
-    <w:lsdException w:name="Table Grid" w:uiPriority="59"/>
-    <w:lsdException w:name="Table Theme" w:semiHidden="1" w:unhideWhenUsed="1"/>
-    <w:lsdException w:name="Placeholder Text" w:semiHidden="1"/>
-    <w:lsdException w:name="No Spacing" w:uiPriority="1" w:qFormat="1"/>
-    <w:lsdException w:name="Light Shading" w:uiPriority="60"/>
-    <w:lsdException w:name="Light List" w:uiPriority="61"/>
-    <w:lsdException w:name="Light Grid" w:uiPriority="62"/>
-    <w:lsdException w:name="Medium Shading 1" w:uiPriority="63"/>
-    <w:lsdException w:name="Medium Shading 2" w:uiPriority="64"/>
-    <w:lsdException w:name="Medium List 1" w:uiPriority="65"/>
-    <w:lsdException w:name="Medium List 2" w:uiPriority="66"/>
-    <w:lsdException w:name="Medium Grid 1" w:uiPriority="67"/>
-    <w:lsdException w:name="Medium Grid 2" w:uiPriority="68"/>
-    <w:lsdException w:name="Medium Grid 3" w:uiPriority="69"/>
-    <w:lsdException w:name="Dark List" w:uiPriority="70"/>
-    <w:lsdException w:name="Colorful Shading" w:uiPriority="71"/>
-    <w:lsdException w:name="Colorful List" w:uiPriority="72"/>
-    <w:lsdException w:name="Colorful Grid" w:uiPriority="73"/>
-    <w:lsdException w:name="Light Shading Accent 1" w:uiPriority="60"/>
-    <w:lsdException w:name="Light List Accent 1" w:uiPriority="61"/>
-    <w:lsdException w:name="Light Grid Accent 1" w:uiPriority="62"/>
-    <w:lsdException w:name="Medium Shading 1 Accent 1" w:uiPriority="63"/>
-    <w:lsdException w:name="Medium Shading 2 Accent 1" w:uiPriority="64"/>
-    <w:lsdException w:name="Medium List 1 Accent 1" w:uiPriority="65"/>
-    <w:lsdException w:name="Revision" w:semiHidden="1"/>
-    <w:lsdException w:name="List Paragraph" w:uiPriority="34" w:qFormat="1"/>
-    <w:lsdException w:name="Quote" w:uiPriority="29" w:qFormat="1"/>
-    <w:lsdException w:name="Intense Quote" w:uiPriority="30" w:qFormat="1"/>
-    <w:lsdException w:name="Medium List 2 Accent 1" w:uiPriority="66"/>
-    <w:lsdException w:name="Medium Grid 1 Accent 1" w:uiPriority="67"/>
-    <w:lsdException w:name="Medium Grid 2 Accent 1" w:uiPriority="68"/>
-    <w:lsdException w:name="Medium Grid 3 Accent 1" w:uiPriority="69"/>
-    <w:lsdException w:name="Dark List Accent 1" w:uiPriority="70"/>
-    <w:lsdException w:name="Colorful Shading Accent 1" w:uiPriority="71"/>
-    <w:lsdException w:name="Colorful List Accent 1" w:uiPriority="72"/>
-    <w:lsdException w:name="Colorful Grid Accent 1" w:uiPriority="73"/>
-    <w:lsdException w:name="Light Shading Accent 2" w:uiPriority="60"/>
-    <w:lsdException w:name="Light List Accent 2" w:uiPriority="61"/>
-    <w:lsdException w:name="Light Grid Accent 2" w:uiPriority="62"/>
-    <w:lsdException w:name="Medium Shading 1 Accent 2" w:uiPriority="63"/>
-    <w:lsdException w:name="Medium Shading 2 Accent 2" w:uiPriority="64"/>
-    <w:lsdException w:name="Medium List 1 Accent 2" w:uiPriority="65"/>
-    <w:lsdException w:name="Medium List 2 Accent 2" w:uiPriority="66"/>
-    <w:lsdException w:name="Medium Grid 1 Accent 2" w:uiPriority="67"/>
-    <w:lsdException w:name="Medium Grid 2 Accent 2" w:uiPriority="68"/>
-    <w:lsdException w:name="Medium Grid 3 Accent 2" w:uiPriority="69"/>
-    <w:lsdException w:name="Dark List Accent 2" w:uiPriority="70"/>
-    <w:lsdException w:name="Colorful Shading Accent 2" w:uiPriority="71"/>
-    <w:lsdException w:name="Colorful List Accent 2" w:uiPriority="72"/>
-    <w:lsdException w:name="Colorful Grid Accent 2" w:uiPriority="73"/>
-    <w:lsdException w:name="Light Shading Accent 3" w:uiPriority="60"/>
-    <w:lsdException w:name="Light List Accent 3" w:uiPriority="61"/>
-    <w:lsdException w:name="Light Grid Accent 3" w:uiPriority="62"/>
-    <w:lsdException w:name="Medium Shading 1 Accent 3" w:uiPriority="63"/>
-    <w:lsdException w:name="Medium Shading 2 Accent 3" w:uiPriority="64"/>
-    <w:lsdException w:name="Medium List 1 Accent 3" w:uiPriority="65"/>
-    <w:lsdException w:name="Medium List 2 Accent 3" w:uiPriority="66"/>
-    <w:lsdException w:name="Medium Grid 1 Accent 3" w:uiPriority="67"/>
-    <w:lsdException w:name="Medium Grid 2 Accent 3" w:uiPriority="68"/>
-    <w:lsdException w:name="Medium Grid 3 Accent 3" w:uiPriority="69"/>
-    <w:lsdException w:name="Dark List Accent 3" w:uiPriority="70"/>
-    <w:lsdException w:name="Colorful Shading Accent 3" w:uiPriority="71"/>
-    <w:lsdException w:name="Colorful List Accent 3" w:uiPriority="72"/>
-    <w:lsdException w:name="Colorful Grid Accent 3" w:uiPriority="73"/>
-    <w:lsdException w:name="Light Shading Accent 4" w:uiPriority="60"/>
-    <w:lsdException w:name="Light List Accent 4" w:uiPriority="61"/>
-    <w:lsdException w:name="Light Grid Accent 4" w:uiPriority="62"/>
-    <w:lsdException w:name="Medium Shading 1 Accent 4" w:uiPriority="63"/>
-    <w:lsdException w:name="Medium Shading 2 Accent 4" w:uiPriority="64"/>
-    <w:lsdException w:name="Medium List 1 Accent 4" w:uiPriority="65"/>
-    <w:lsdException w:name="Medium List 2 Accent 4" w:uiPriority="66"/>
-    <w:lsdException w:name="Medium Grid 1 Accent 4" w:uiPriority="67"/>
-    <w:lsdException w:name="Medium Grid 2 Accent 4" w:uiPriority="68"/>
-    <w:lsdException w:name="Medium Grid 3 Accent 4" w:uiPriority="69"/>
-    <w:lsdException w:name="Dark List Accent 4" w:uiPriority="70"/>
-    <w:lsdException w:name="Colorful Shading Accent 4" w:uiPriority="71"/>
-    <w:lsdException w:name="Colorful List Accent 4" w:uiPriority="72"/>
-    <w:lsdException w:name="Colorful Grid Accent 4" w:uiPriority="73"/>
-    <w:lsdException w:name="Light Shading Accent 5" w:uiPriority="60"/>
-    <w:lsdException w:name="Light List Accent 5" w:uiPriority="61"/>
-    <w:lsdException w:name="Light Grid Accent 5" w:uiPriority="62"/>
-    <w:lsdException w:name="Medium Shading 1 Accent 5" w:uiPriority="63"/>
-    <w:lsdException w:name="Medium Shading 2 Accent 5" w:uiPriority="64"/>
-    <w:lsdException w:name="Medium List 1 Accent 5" w:uiPriority="65"/>
-    <w:lsdException w:name="Medium List 2 Accent 5" w:uiPriority="66"/>
-    <w:lsdException w:name="Medium Grid 1 Accent 5" w:uiPriority="67"/>
-    <w:lsdException w:name="Medium Grid 2 Accent 5" w:uiPriority="68"/>
-    <w:lsdException w:name="Medium Grid 3 Accent 5" w:uiPriority="69"/>
-    <w:lsdException w:name="Dark List Accent 5" w:uiPriority="70"/>
-    <w:lsdException w:name="Colorful Shading Accent 5" w:uiPriority="71"/>
-    <w:lsdException w:name="Colorful List Accent 5" w:uiPriority="72"/>
-    <w:lsdException w:name="Colorful Grid Accent 5" w:uiPriority="73"/>
-    <w:lsdException w:name="Light Shading Accent 6" w:uiPriority="60"/>
-    <w:lsdException w:name="Light List Accent 6" w:uiPriority="61"/>
-    <w:lsdException w:name="Light Grid Accent 6" w:uiPriority="62"/>
-    <w:lsdException w:name="Medium Shading 1 Accent 6" w:uiPriority="63"/>
-    <w:lsdException w:name="Medium Shading 2 Accent 6" w:uiPriority="64"/>
-    <w:lsdException w:name="Medium List 1 Accent 6" w:uiPriority="65"/>
-    <w:lsdException w:name="Medium List 2 Accent 6" w:uiPriority="66"/>
-    <w:lsdException w:name="Medium Grid 1 Accent 6" w:uiPriority="67"/>
-    <w:lsdException w:name="Medium Grid 2 Accent 6" w:uiPriority="68"/>
-    <w:lsdException w:name="Medium Grid 3 Accent 6" w:uiPriority="69"/>
-    <w:lsdException w:name="Dark List Accent 6" w:uiPriority="70"/>
-    <w:lsdException w:name="Colorful Shading Accent 6" w:uiPriority="71"/>
-    <w:lsdException w:name="Colorful List Accent 6" w:uiPriority="72"/>
-    <w:lsdException w:name="Colorful Grid Accent 6" w:uiPriority="73"/>
-    <w:lsdException w:name="Subtle Emphasis" w:uiPriority="19" w:qFormat="1"/>
-    <w:lsdException w:name="Intense Emphasis" w:uiPriority="21" w:qFormat="1"/>
-    <w:lsdException w:name="Subtle Reference" w:uiPriority="31" w:qFormat="1"/>
-    <w:lsdException w:name="Intense Reference" w:uiPriority="32" w:qFormat="1"/>
-    <w:lsdException w:name="Book Title" w:uiPriority="33" w:qFormat="1"/>
-    <w:lsdException w:name="Bibliography" w:semiHidden="1" w:uiPriority="37" w:unhideWhenUsed="1"/>
-    <w:lsdException w:name="TOC Heading" w:semiHidden="1" w:uiPriority="39" w:unhideWhenUsed="1" w:qFormat="1"/>
-    <w:lsdException w:name="Plain Table 1" w:uiPriority="41"/>
-    <w:lsdException w:name="Plain Table 2" w:uiPriority="42"/>
-    <w:lsdException w:name="Plain Table 3" w:uiPriority="43"/>
-    <w:lsdException w:name="Plain Table 4" w:uiPriority="44"/>
-    <w:lsdException w:name="Plain Table 5" w:uiPriority="45"/>
-    <w:lsdException w:name="Grid Table Light" w:uiPriority="40"/>
-    <w:lsdException w:name="Grid Table 1 Light" w:uiPriority="46"/>
-    <w:lsdException w:name="Grid Table 2" w:uiPriority="47"/>
-    <w:lsdException w:name="Grid Table 3" w:uiPriority="48"/>
-    <w:lsdException w:name="Grid Table 4" w:uiPriority="49"/>
-    <w:lsdException w:name="Grid Table 5 Dark" w:uiPriority="50"/>
-    <w:lsdException w:name="Grid Table 6 Colorful" w:uiPriority="51"/>
-    <w:lsdException w:name="Grid Table 7 Colorful" w:uiPriority="52"/>
-    <w:lsdException w:name="Grid Table 1 Light Accent 1" w:uiPriority="46"/>
-    <w:lsdException w:name="Grid Table 2 Accent 1" w:uiPriority="47"/>
-    <w:lsdException w:name="Grid Table 3 Accent 1" w:uiPriority="48"/>
-    <w:lsdException w:name="Grid Table 4 Accent 1" w:uiPriority="49"/>
-    <w:lsdException w:name="Grid Table 5 Dark Accent 1" w:uiPriority="50"/>
-    <w:lsdException w:name="Grid Table 6 Colorful Accent 1" w:uiPriority="51"/>
-    <w:lsdException w:name="Grid Table 7 Colorful Accent 1" w:uiPriority="52"/>
-    <w:lsdException w:name="Grid Table 1 Light Accent 2" w:uiPriority="46"/>
-    <w:lsdException w:name="Grid Table 2 Accent 2" w:uiPriority="47"/>
-    <w:lsdException w:name="Grid Table 3 Accent 2" w:uiPriority="48"/>
-    <w:lsdException w:name="Grid Table 4 Accent 2" w:uiPriority="49"/>
-    <w:lsdException w:name="Grid Table 5 Dark Accent 2" w:uiPriority="50"/>
-    <w:lsdException w:name="Grid Table 6 Colorful Accent 2" w:uiPriority="51"/>
-    <w:lsdException w:name="Grid Table 7 Colorful Accent 2" w:uiPriority="52"/>
-    <w:lsdException w:name="Grid Table 1 Light Accent 3" w:uiPriority="46"/>
-    <w:lsdException w:name="Grid Table 2 Accent 3" w:uiPriority="47"/>
-    <w:lsdException w:name="Grid Table 3 Accent 3" w:uiPriority="48"/>
-    <w:lsdException w:name="Grid Table 4 Accent 3" w:uiPriority="49"/>
-    <w:lsdException w:name="Grid Table 5 Dark Accent 3" w:uiPriority="50"/>
-    <w:lsdException w:name="Grid Table 6 Colorful Accent 3" w:uiPriority="51"/>
-    <w:lsdException w:name="Grid Table 7 Colorful Accent 3" w:uiPriority="52"/>
-    <w:lsdException w:name="Grid Table 1 Light Accent 4" w:uiPriority="46"/>
-    <w:lsdException w:name="Grid Table 2 Accent 4" w:uiPriority="47"/>
-    <w:lsdException w:name="Grid Table 3 Accent 4" w:uiPriority="48"/>
-    <w:lsdException w:name="Grid Table 4 Accent 4" w:uiPriority="49"/>
-    <w:lsdException w:name="Grid Table 5 Dark Accent 4" w:uiPriority="50"/>
-    <w:lsdException w:name="Grid Table 6 Colorful Accent 4" w:uiPriority="51"/>
-    <w:lsdException w:name="Grid Table 7 Colorful Accent 4" w:uiPriority="52"/>
-    <w:lsdException w:name="Grid Table 1 Light Accent 5" w:uiPriority="46"/>
-    <w:lsdException w:name="Grid Table 2 Accent 5" w:uiPriority="47"/>
-    <w:lsdException w:name="Grid Table 3 Accent 5" w:uiPriority="48"/>
-    <w:lsdException w:name="Grid Table 4 Accent 5" w:uiPriority="49"/>
-    <w:lsdException w:name="Grid Table 5 Dark Accent 5" w:uiPriority="50"/>
-    <w:lsdException w:name="Grid Table 6 Colorful Accent 5" w:uiPriority="51"/>
-    <w:lsdException w:name="Grid Table 7 Colorful Accent 5" w:uiPriority="52"/>
-    <w:lsdException w:name="Grid Table 1 Light Accent 6" w:uiPriority="46"/>
-    <w:lsdException w:name="Grid Table 2 Accent 6" w:uiPriority="47"/>
-    <w:lsdException w:name="Grid Table 3 Accent 6" w:uiPriority="48"/>
-    <w:lsdException w:name="Grid Table 4 Accent 6" w:uiPriority="49"/>
-    <w:lsdException w:name="Grid Table 5 Dark Accent 6" w:uiPriority="50"/>
-    <w:lsdException w:name="Grid Table 6 Colorful Accent 6" w:uiPriority="51"/>
-    <w:lsdException w:name="Grid Table 7 Colorful Accent 6" w:uiPriority="52"/>
-    <w:lsdException w:name="List Table 1 Light" w:uiPriority="46"/>
-    <w:lsdException w:name="List Table 2" w:uiPriority="47"/>
-    <w:lsdException w:name="List Table 3" w:uiPriority="48"/>
-    <w:lsdException w:name="List Table 4" w:uiPriority="49"/>
-    <w:lsdException w:name="List Table 5 Dark" w:uiPriority="50"/>
-    <w:lsdException w:name="List Table 6 Colorful" w:uiPriority="51"/>
-    <w:lsdException w:name="List Table 7 Colorful" w:uiPriority="52"/>
-    <w:lsdException w:name="List Table 1 Light Accent 1" w:uiPriority="46"/>
-    <w:lsdException w:name="List Table 2 Accent 1" w:uiPriority="47"/>
-    <w:lsdException w:name="List Table 3 Accent 1" w:uiPriority="48"/>
-    <w:lsdException w:name="List Table 4 Accent 1" w:uiPriority="49"/>
-    <w:lsdException w:name="List Table 5 Dark Accent 1" w:uiPriority="50"/>
-    <w:lsdException w:name="List Table 6 Colorful Accent 1" w:uiPriority="51"/>
-    <w:lsdException w:name="List Table 7 Colorful Accent 1" w:uiPriority="52"/>
-    <w:lsdException w:name="List Table 1 Light Accent 2" w:uiPriority="46"/>
-    <w:lsdException w:name="List Table 2 Accent 2" w:uiPriority="47"/>
-    <w:lsdException w:name="List Table 3 Accent 2" w:uiPriority="48"/>
-    <w:lsdException w:name="List Table 4 Accent 2" w:uiPriority="49"/>
-    <w:lsdException w:name="List Table 5 Dark Accent 2" w:uiPriority="50"/>
-    <w:lsdException w:name="List Table 6 Colorful Accent 2" w:uiPriority="51"/>
-    <w:lsdException w:name="List Table 7 Colorful Accent 2" w:uiPriority="52"/>
-    <w:lsdException w:name="List Table 1 Light Accent 3" w:uiPriority="46"/>
-    <w:lsdException w:name="List Table 2 Accent 3" w:uiPriority="47"/>
-    <w:lsdException w:name="List Table 3 Accent 3" w:uiPriority="48"/>
-    <w:lsdException w:name="List Table 4 Accent 3" w:uiPriority="49"/>
-    <w:lsdException w:name="List Table 5 Dark Accent 3" w:uiPriority="50"/>
-    <w:lsdException w:name="List Table 6 Colorful Accent 3" w:uiPriority="51"/>
-    <w:lsdException w:name="List Table 7 Colorful Accent 3" w:uiPriority="52"/>
-    <w:lsdException w:name="List Table 1 Light Accent 4" w:uiPriority="46"/>
-    <w:lsdException w:name="List Table 2 Accent 4" w:uiPriority="47"/>
-    <w:lsdException w:name="List Table 3 Accent 4" w:uiPriority="48"/>
-    <w:lsdException w:name="List Table 4 Accent 4" w:uiPriority="49"/>
-    <w:lsdException w:name="List Table 5 Dark Accent 4" w:uiPriority="50"/>
-    <w:lsdException w:name="List Table 6 Colorful Accent 4" w:uiPriority="51"/>
-    <w:lsdException w:name="List Table 7 Colorful Accent 4" w:uiPriority="52"/>
-    <w:lsdException w:name="List Table 1 Light Accent 5" w:uiPriority="46"/>
-    <w:lsdException w:name="List Table 2 Accent 5" w:uiPriority="47"/>
-    <w:lsdException w:name="List Table 3 Accent 5" w:uiPriority="48"/>
-    <w:lsdException w:name="List Table 4 Accent 5" w:uiPriority="49"/>
-    <w:lsdException w:name="List Table 5 Dark Accent 5" w:uiPriority="50"/>
-    <w:lsdException w:name="List Table 6 Colorful Accent 5" w:uiPriority="51"/>
-    <w:lsdException w:name="List Table 7 Colorful Accent 5" w:uiPriority="52"/>
-    <w:lsdException w:name="List Table 1 Light Accent 6" w:uiPriority="46"/>
-    <w:lsdException w:name="List Table 2 Accent 6" w:uiPriority="47"/>
-    <w:lsdException w:name="List Table 3 Accent 6" w:uiPriority="48"/>
-    <w:lsdException w:name="List Table 4 Accent 6" w:uiPriority="49"/>
-    <w:lsdException w:name="List Table 5 Dark Accent 6" w:uiPriority="50"/>
-    <w:lsdException w:name="List Table 6 Colorful Accent 6" w:uiPriority="51"/>
-    <w:lsdException w:name="List Table 7 Colorful Accent 6" w:uiPriority="52"/>
+  <w:latentStyles w:defLockedState="0" w:defUIPriority="99" w:defSemiHidden="1" w:defUnhideWhenUsed="1" w:defQFormat="0" w:count="267">
+    <w:lsdException w:name="Normal" w:semiHidden="0" w:uiPriority="0" w:unhideWhenUsed="0" w:qFormat="1"/>
+    <w:lsdException w:name="heading 1" w:semiHidden="0" w:uiPriority="9" w:unhideWhenUsed="0" w:qFormat="1"/>
+    <w:lsdException w:name="heading 2" w:uiPriority="9" w:qFormat="1"/>
+    <w:lsdException w:name="heading 3" w:uiPriority="9" w:qFormat="1"/>
+    <w:lsdException w:name="heading 4" w:uiPriority="9" w:qFormat="1"/>
+    <w:lsdException w:name="heading 5" w:uiPriority="9" w:qFormat="1"/>
+    <w:lsdException w:name="heading 6" w:uiPriority="9" w:qFormat="1"/>
+    <w:lsdException w:name="heading 7" w:uiPriority="9" w:qFormat="1"/>
+    <w:lsdException w:name="heading 8" w:uiPriority="9" w:qFormat="1"/>
+    <w:lsdException w:name="heading 9" w:uiPriority="9" w:qFormat="1"/>
+    <w:lsdException w:name="toc 1" w:uiPriority="39"/>
+    <w:lsdException w:name="toc 2" w:uiPriority="39"/>
+    <w:lsdException w:name="toc 3" w:uiPriority="39"/>
+    <w:lsdException w:name="toc 4" w:uiPriority="39"/>
+    <w:lsdException w:name="toc 5" w:uiPriority="39"/>
+    <w:lsdException w:name="toc 6" w:uiPriority="39"/>
+    <w:lsdException w:name="toc 7" w:uiPriority="39"/>
+    <w:lsdException w:name="toc 8" w:uiPriority="39"/>
+    <w:lsdException w:name="toc 9" w:uiPriority="39"/>
+    <w:lsdException w:name="caption" w:uiPriority="35" w:qFormat="1"/>
+    <w:lsdException w:name="Title" w:semiHidden="0" w:uiPriority="10" w:unhideWhenUsed="0" w:qFormat="1"/>
+    <w:lsdException w:name="Default Paragraph Font" w:uiPriority="1"/>
+    <w:lsdException w:name="Subtitle" w:semiHidden="0" w:uiPriority="11" w:unhideWhenUsed="0" w:qFormat="1"/>
+    <w:lsdException w:name="Strong" w:semiHidden="0" w:uiPriority="22" w:unhideWhenUsed="0" w:qFormat="1"/>
+    <w:lsdException w:name="Emphasis" w:semiHidden="0" w:uiPriority="20" w:unhideWhenUsed="0" w:qFormat="1"/>
+    <w:lsdException w:name="Table Grid" w:semiHidden="0" w:uiPriority="59" w:unhideWhenUsed="0"/>
+    <w:lsdException w:name="Placeholder Text" w:unhideWhenUsed="0"/>
+    <w:lsdException w:name="No Spacing" w:semiHidden="0" w:uiPriority="1" w:unhideWhenUsed="0" w:qFormat="1"/>
+    <w:lsdException w:name="Light Shading" w:semiHidden="0" w:uiPriority="60" w:unhideWhenUsed="0"/>
+    <w:lsdException w:name="Light List" w:semiHidden="0" w:uiPriority="61" w:unhideWhenUsed="0"/>
+    <w:lsdException w:name="Light Grid" w:semiHidden="0" w:uiPriority="62" w:unhideWhenUsed="0"/>
+    <w:lsdException w:name="Medium Shading 1" w:semiHidden="0" w:uiPriority="63" w:unhideWhenUsed="0"/>
+    <w:lsdException w:name="Medium Shading 2" w:semiHidden="0" w:uiPriority="64" w:unhideWhenUsed="0"/>
+    <w:lsdException w:name="Medium List 1" w:semiHidden="0" w:uiPriority="65" w:unhideWhenUsed="0"/>
+    <w:lsdException w:name="Medium List 2" w:semiHidden="0" w:uiPriority="66" w:unhideWhenUsed="0"/>
+    <w:lsdException w:name="Medium Grid 1" w:semiHidden="0" w:uiPriority="67" w:unhideWhenUsed="0"/>
+    <w:lsdException w:name="Medium Grid 2" w:semiHidden="0" w:uiPriority="68" w:unhideWhenUsed="0"/>
+    <w:lsdException w:name="Medium Grid 3" w:semiHidden="0" w:uiPriority="69" w:unhideWhenUsed="0"/>
+    <w:lsdException w:name="Dark List" w:semiHidden="0" w:uiPriority="70" w:unhideWhenUsed="0"/>
+    <w:lsdException w:name="Colorful Shading" w:semiHidden="0" w:uiPriority="71" w:unhideWhenUsed="0"/>
+    <w:lsdException w:name="Colorful List" w:semiHidden="0" w:uiPriority="72" w:unhideWhenUsed="0"/>
+    <w:lsdException w:name="Colorful Grid" w:semiHidden="0" w:uiPriority="73" w:unhideWhenUsed="0"/>
+    <w:lsdException w:name="Light Shading Accent 1" w:semiHidden="0" w:uiPriority="60" w:unhideWhenUsed="0"/>
+    <w:lsdException w:name="Light List Accent 1" w:semiHidden="0" w:uiPriority="61" w:unhideWhenUsed="0"/>
+    <w:lsdException w:name="Light Grid Accent 1" w:semiHidden="0" w:uiPriority="62" w:unhideWhenUsed="0"/>
+    <w:lsdException w:name="Medium Shading 1 Accent 1" w:semiHidden="0" w:uiPriority="63" w:unhideWhenUsed="0"/>
+    <w:lsdException w:name="Medium Shading 2 Accent 1" w:semiHidden="0" w:uiPriority="64" w:unhideWhenUsed="0"/>
+    <w:lsdException w:name="Medium List 1 Accent 1" w:semiHidden="0" w:uiPriority="65" w:unhideWhenUsed="0"/>
+    <w:lsdException w:name="Revision" w:unhideWhenUsed="0"/>
+    <w:lsdException w:name="List Paragraph" w:semiHidden="0" w:uiPriority="34" w:unhideWhenUsed="0" w:qFormat="1"/>
+    <w:lsdException w:name="Quote" w:semiHidden="0" w:uiPriority="29" w:unhideWhenUsed="0" w:qFormat="1"/>
+    <w:lsdException w:name="Intense Quote" w:semiHidden="0" w:uiPriority="30" w:unhideWhenUsed="0" w:qFormat="1"/>
+    <w:lsdException w:name="Medium List 2 Accent 1" w:semiHidden="0" w:uiPriority="66" w:unhideWhenUsed="0"/>
+    <w:lsdException w:name="Medium Grid 1 Accent 1" w:semiHidden="0" w:uiPriority="67" w:unhideWhenUsed="0"/>
+    <w:lsdException w:name="Medium Grid 2 Accent 1" w:semiHidden="0" w:uiPriority="68" w:unhideWhenUsed="0"/>
+    <w:lsdException w:name="Medium Grid 3 Accent 1" w:semiHidden="0" w:uiPriority="69" w:unhideWhenUsed="0"/>
+    <w:lsdException w:name="Dark List Accent 1" w:semiHidden="0" w:uiPriority="70" w:unhideWhenUsed="0"/>
+    <w:lsdException w:name="Colorful Shading Accent 1" w:semiHidden="0" w:uiPriority="71" w:unhideWhenUsed="0"/>
+    <w:lsdException w:name="Colorful List Accent 1" w:semiHidden="0" w:uiPriority="72" w:unhideWhenUsed="0"/>
+    <w:lsdException w:name="Colorful Grid Accent 1" w:semiHidden="0" w:uiPriority="73" w:unhideWhenUsed="0"/>
+    <w:lsdException w:name="Light Shading Accent 2" w:semiHidden="0" w:uiPriority="60" w:unhideWhenUsed="0"/>
+    <w:lsdException w:name="Light List Accent 2" w:semiHidden="0" w:uiPriority="61" w:unhideWhenUsed="0"/>
+    <w:lsdException w:name="Light Grid Accent 2" w:semiHidden="0" w:uiPriority="62" w:unhideWhenUsed="0"/>
+    <w:lsdException w:name="Medium Shading 1 Accent 2" w:semiHidden="0" w:uiPriority="63" w:unhideWhenUsed="0"/>
+    <w:lsdException w:name="Medium Shading 2 Accent 2" w:semiHidden="0" w:uiPriority="64" w:unhideWhenUsed="0"/>
+    <w:lsdException w:name="Medium List 1 Accent 2" w:semiHidden="0" w:uiPriority="65" w:unhideWhenUsed="0"/>
+    <w:lsdException w:name="Medium List 2 Accent 2" w:semiHidden="0" w:uiPriority="66" w:unhideWhenUsed="0"/>
+    <w:lsdException w:name="Medium Grid 1 Accent 2" w:semiHidden="0" w:uiPriority="67" w:unhideWhenUsed="0"/>
+    <w:lsdException w:name="Medium Grid 2 Accent 2" w:semiHidden="0" w:uiPriority="68" w:unhideWhenUsed="0"/>
+    <w:lsdException w:name="Medium Grid 3 Accent 2" w:semiHidden="0" w:uiPriority="69" w:unhideWhenUsed="0"/>
+    <w:lsdException w:name="Dark List Accent 2" w:semiHidden="0" w:uiPriority="70" w:unhideWhenUsed="0"/>
+    <w:lsdException w:name="Colorful Shading Accent 2" w:semiHidden="0" w:uiPriority="71" w:unhideWhenUsed="0"/>
+    <w:lsdException w:name="Colorful List Accent 2" w:semiHidden="0" w:uiPriority="72" w:unhideWhenUsed="0"/>
+    <w:lsdException w:name="Colorful Grid Accent 2" w:semiHidden="0" w:uiPriority="73" w:unhideWhenUsed="0"/>
+    <w:lsdException w:name="Light Shading Accent 3" w:semiHidden="0" w:uiPriority="60" w:unhideWhenUsed="0"/>
+    <w:lsdException w:name="Light List Accent 3" w:semiHidden="0" w:uiPriority="61" w:unhideWhenUsed="0"/>
+    <w:lsdException w:name="Light Grid Accent 3" w:semiHidden="0" w:uiPriority="62" w:unhideWhenUsed="0"/>
+    <w:lsdException w:name="Medium Shading 1 Accent 3" w:semiHidden="0" w:uiPriority="63" w:unhideWhenUsed="0"/>
+    <w:lsdException w:name="Medium Shading 2 Accent 3" w:semiHidden="0" w:uiPriority="64" w:unhideWhenUsed="0"/>
+    <w:lsdException w:name="Medium List 1 Accent 3" w:semiHidden="0" w:uiPriority="65" w:unhideWhenUsed="0"/>
+    <w:lsdException w:name="Medium List 2 Accent 3" w:semiHidden="0" w:uiPriority="66" w:unhideWhenUsed="0"/>
+    <w:lsdException w:name="Medium Grid 1 Accent 3" w:semiHidden="0" w:uiPriority="67" w:unhideWhenUsed="0"/>
+    <w:lsdException w:name="Medium Grid 2 Accent 3" w:semiHidden="0" w:uiPriority="68" w:unhideWhenUsed="0"/>
+    <w:lsdException w:name="Medium Grid 3 Accent 3" w:semiHidden="0" w:uiPriority="69" w:unhideWhenUsed="0"/>
+    <w:lsdException w:name="Dark List Accent 3" w:semiHidden="0" w:uiPriority="70" w:unhideWhenUsed="0"/>
+    <w:lsdException w:name="Colorful Shading Accent 3" w:semiHidden="0" w:uiPriority="71" w:unhideWhenUsed="0"/>
+    <w:lsdException w:name="Colorful List Accent 3" w:semiHidden="0" w:uiPriority="72" w:unhideWhenUsed="0"/>
+    <w:lsdException w:name="Colorful Grid Accent 3" w:semiHidden="0" w:uiPriority="73" w:unhideWhenUsed="0"/>
+    <w:lsdException w:name="Light Shading Accent 4" w:semiHidden="0" w:uiPriority="60" w:unhideWhenUsed="0"/>
+    <w:lsdException w:name="Light List Accent 4" w:semiHidden="0" w:uiPriority="61" w:unhideWhenUsed="0"/>
+    <w:lsdException w:name="Light Grid Accent 4" w:semiHidden="0" w:uiPriority="62" w:unhideWhenUsed="0"/>
+    <w:lsdException w:name="Medium Shading 1 Accent 4" w:semiHidden="0" w:uiPriority="63" w:unhideWhenUsed="0"/>
+    <w:lsdException w:name="Medium Shading 2 Accent 4" w:semiHidden="0" w:uiPriority="64" w:unhideWhenUsed="0"/>
+    <w:lsdException w:name="Medium List 1 Accent 4" w:semiHidden="0" w:uiPriority="65" w:unhideWhenUsed="0"/>
+    <w:lsdException w:name="Medium List 2 Accent 4" w:semiHidden="0" w:uiPriority="66" w:unhideWhenUsed="0"/>
+    <w:lsdException w:name="Medium Grid 1 Accent 4" w:semiHidden="0" w:uiPriority="67" w:unhideWhenUsed="0"/>
+    <w:lsdException w:name="Medium Grid 2 Accent 4" w:semiHidden="0" w:uiPriority="68" w:unhideWhenUsed="0"/>
+    <w:lsdException w:name="Medium Grid 3 Accent 4" w:semiHidden="0" w:uiPriority="69" w:unhideWhenUsed="0"/>
+    <w:lsdException w:name="Dark List Accent 4" w:semiHidden="0" w:uiPriority="70" w:unhideWhenUsed="0"/>
+    <w:lsdException w:name="Colorful Shading Accent 4" w:semiHidden="0" w:uiPriority="71" w:unhideWhenUsed="0"/>
+    <w:lsdException w:name="Colorful List Accent 4" w:semiHidden="0" w:uiPriority="72" w:unhideWhenUsed="0"/>
+    <w:lsdException w:name="Colorful Grid Accent 4" w:semiHidden="0" w:uiPriority="73" w:unhideWhenUsed="0"/>
+    <w:lsdException w:name="Light Shading Accent 5" w:semiHidden="0" w:uiPriority="60" w:unhideWhenUsed="0"/>
+    <w:lsdException w:name="Light List Accent 5" w:semiHidden="0" w:uiPriority="61" w:unhideWhenUsed="0"/>
+    <w:lsdException w:name="Light Grid Accent 5" w:semiHidden="0" w:uiPriority="62" w:unhideWhenUsed="0"/>
+    <w:lsdException w:name="Medium Shading 1 Accent 5" w:semiHidden="0" w:uiPriority="63" w:unhideWhenUsed="0"/>
+    <w:lsdException w:name="Medium Shading 2 Accent 5" w:semiHidden="0" w:uiPriority="64" w:unhideWhenUsed="0"/>
+    <w:lsdException w:name="Medium List 1 Accent 5" w:semiHidden="0" w:uiPriority="65" w:unhideWhenUsed="0"/>
+    <w:lsdException w:name="Medium List 2 Accent 5" w:semiHidden="0" w:uiPriority="66" w:unhideWhenUsed="0"/>
+    <w:lsdException w:name="Medium Grid 1 Accent 5" w:semiHidden="0" w:uiPriority="67" w:unhideWhenUsed="0"/>
+    <w:lsdException w:name="Medium Grid 2 Accent 5" w:semiHidden="0" w:uiPriority="68" w:unhideWhenUsed="0"/>
+    <w:lsdException w:name="Medium Grid 3 Accent 5" w:semiHidden="0" w:uiPriority="69" w:unhideWhenUsed="0"/>
+    <w:lsdException w:name="Dark List Accent 5" w:semiHidden="0" w:uiPriority="70" w:unhideWhenUsed="0"/>
+    <w:lsdException w:name="Colorful Shading Accent 5" w:semiHidden="0" w:uiPriority="71" w:unhideWhenUsed="0"/>
+    <w:lsdException w:name="Colorful List Accent 5" w:semiHidden="0" w:uiPriority="72" w:unhideWhenUsed="0"/>
+    <w:lsdException w:name="Colorful Grid Accent 5" w:semiHidden="0" w:uiPriority="73" w:unhideWhenUsed="0"/>
+    <w:lsdException w:name="Light Shading Accent 6" w:semiHidden="0" w:uiPriority="60" w:unhideWhenUsed="0"/>
+    <w:lsdException w:name="Light List Accent 6" w:semiHidden="0" w:uiPriority="61" w:unhideWhenUsed="0"/>
+    <w:lsdException w:name="Light Grid Accent 6" w:semiHidden="0" w:uiPriority="62" w:unhideWhenUsed="0"/>
+    <w:lsdException w:name="Medium Shading 1 Accent 6" w:semiHidden="0" w:uiPriority="63" w:unhideWhenUsed="0"/>
+    <w:lsdException w:name="Medium Shading 2 Accent 6" w:semiHidden="0" w:uiPriority="64" w:unhideWhenUsed="0"/>
+    <w:lsdException w:name="Medium List 1 Accent 6" w:semiHidden="0" w:uiPriority="65" w:unhideWhenUsed="0"/>
+    <w:lsdException w:name="Medium List 2 Accent 6" w:semiHidden="0" w:uiPriority="66" w:unhideWhenUsed="0"/>
+    <w:lsdException w:name="Medium Grid 1 Accent 6" w:semiHidden="0" w:uiPriority="67" w:unhideWhenUsed="0"/>
+    <w:lsdException w:name="Medium Grid 2 Accent 6" w:semiHidden="0" w:uiPriority="68" w:unhideWhenUsed="0"/>
+    <w:lsdException w:name="Medium Grid 3 Accent 6" w:semiHidden="0" w:uiPriority="69" w:unhideWhenUsed="0"/>
+    <w:lsdException w:name="Dark List Accent 6" w:semiHidden="0" w:uiPriority="70" w:unhideWhenUsed="0"/>
+    <w:lsdException w:name="Colorful Shading Accent 6" w:semiHidden="0" w:uiPriority="71" w:unhideWhenUsed="0"/>
+    <w:lsdException w:name="Colorful List Accent 6" w:semiHidden="0" w:uiPriority="72" w:unhideWhenUsed="0"/>
+    <w:lsdException w:name="Colorful Grid Accent 6" w:semiHidden="0" w:uiPriority="73" w:unhideWhenUsed="0"/>
+    <w:lsdException w:name="Subtle Emphasis" w:semiHidden="0" w:uiPriority="19" w:unhideWhenUsed="0" w:qFormat="1"/>
+    <w:lsdException w:name="Intense Emphasis" w:semiHidden="0" w:uiPriority="21" w:unhideWhenUsed="0" w:qFormat="1"/>
+    <w:lsdException w:name="Subtle Reference" w:semiHidden="0" w:uiPriority="31" w:unhideWhenUsed="0" w:qFormat="1"/>
+    <w:lsdException w:name="Intense Reference" w:semiHidden="0" w:uiPriority="32" w:unhideWhenUsed="0" w:qFormat="1"/>
+    <w:lsdException w:name="Book Title" w:semiHidden="0" w:uiPriority="33" w:unhideWhenUsed="0" w:qFormat="1"/>
+    <w:lsdException w:name="Bibliography" w:uiPriority="37"/>
+    <w:lsdException w:name="TOC Heading" w:uiPriority="39" w:qFormat="1"/>
   </w:latentStyles>
   <w:style w:type="paragraph" w:default="1" w:styleId="Normale">
     <w:name w:val="Normal"/>
@@ -4423,6 +3850,7 @@
     <w:uiPriority w:val="99"/>
     <w:semiHidden/>
     <w:unhideWhenUsed/>
+    <w:qFormat/>
     <w:tblPr>
       <w:tblInd w:w="0" w:type="dxa"/>
       <w:tblCellMar>
@@ -4470,6 +3898,7 @@
       <w:spacing w:after="0" w:line="240" w:lineRule="auto"/>
     </w:pPr>
     <w:tblPr>
+      <w:tblInd w:w="0" w:type="dxa"/>
       <w:tblBorders>
         <w:top w:val="single" w:sz="4" w:space="0" w:color="auto"/>
         <w:left w:val="single" w:sz="4" w:space="0" w:color="auto"/>
@@ -4478,6 +3907,12 @@
         <w:insideH w:val="single" w:sz="4" w:space="0" w:color="auto"/>
         <w:insideV w:val="single" w:sz="4" w:space="0" w:color="auto"/>
       </w:tblBorders>
+      <w:tblCellMar>
+        <w:top w:w="0" w:type="dxa"/>
+        <w:left w:w="108" w:type="dxa"/>
+        <w:bottom w:w="0" w:type="dxa"/>
+        <w:right w:w="108" w:type="dxa"/>
+      </w:tblCellMar>
     </w:tblPr>
   </w:style>
 </w:styles>

</xml_diff>

<commit_message>
update storia e motivazione del Db Redis
</commit_message>
<xml_diff>
--- a/Storia e motivazione del contesto.docx
+++ b/Storia e motivazione del contesto.docx
@@ -180,8 +180,18 @@
           <w:sz w:val="28"/>
           <w:szCs w:val="28"/>
         </w:rPr>
-        <w:t>geo localizzazione</w:t>
-      </w:r>
+        <w:t xml:space="preserve">geo </w:t>
+      </w:r>
+      <w:proofErr w:type="gramStart"/>
+      <w:r>
+        <w:rPr>
+          <w:rFonts w:ascii="Times New Roman" w:hAnsi="Times New Roman" w:cs="Times New Roman"/>
+          <w:sz w:val="28"/>
+          <w:szCs w:val="28"/>
+        </w:rPr>
+        <w:t>localizzazione</w:t>
+      </w:r>
+      <w:proofErr w:type="gramEnd"/>
       <w:r>
         <w:rPr>
           <w:rFonts w:ascii="Times New Roman" w:hAnsi="Times New Roman" w:cs="Times New Roman"/>
@@ -213,7 +223,25 @@
           <w:sz w:val="28"/>
           <w:szCs w:val="28"/>
         </w:rPr>
-        <w:t>Utilizzando un metodo di riconoscimento di domini sospetti presenti in un file dal quale il programma li legge, nel nostro progetto questo file prende il nome di “profanity.txt”, viene evitato di creare gli short url malevoli.</w:t>
+        <w:t xml:space="preserve">Utilizzando un metodo di riconoscimento di domini sospetti presenti in un file dal quale il programma li legge, nel nostro progetto questo file prende il nome di “profanity.txt”, viene evitato di creare gli short </w:t>
+      </w:r>
+      <w:proofErr w:type="spellStart"/>
+      <w:r>
+        <w:rPr>
+          <w:rFonts w:ascii="Times New Roman" w:hAnsi="Times New Roman" w:cs="Times New Roman"/>
+          <w:sz w:val="28"/>
+          <w:szCs w:val="28"/>
+        </w:rPr>
+        <w:t>url</w:t>
+      </w:r>
+      <w:proofErr w:type="spellEnd"/>
+      <w:r>
+        <w:rPr>
+          <w:rFonts w:ascii="Times New Roman" w:hAnsi="Times New Roman" w:cs="Times New Roman"/>
+          <w:sz w:val="28"/>
+          <w:szCs w:val="28"/>
+        </w:rPr>
+        <w:t xml:space="preserve"> malevoli.</w:t>
       </w:r>
     </w:p>
     <w:p>
@@ -2262,7 +2290,25 @@
                 <w:sz w:val="28"/>
                 <w:szCs w:val="28"/>
               </w:rPr>
-              <w:t>Viene generato lo short URL  e viene salvato nel database associando al long URL relativo.</w:t>
+              <w:t xml:space="preserve">Viene generato lo short </w:t>
+            </w:r>
+            <w:proofErr w:type="gramStart"/>
+            <w:r>
+              <w:rPr>
+                <w:rFonts w:ascii="Times New Roman" w:hAnsi="Times New Roman" w:cs="Times New Roman"/>
+                <w:sz w:val="28"/>
+                <w:szCs w:val="28"/>
+              </w:rPr>
+              <w:t>URL  e</w:t>
+            </w:r>
+            <w:proofErr w:type="gramEnd"/>
+            <w:r>
+              <w:rPr>
+                <w:rFonts w:ascii="Times New Roman" w:hAnsi="Times New Roman" w:cs="Times New Roman"/>
+                <w:sz w:val="28"/>
+                <w:szCs w:val="28"/>
+              </w:rPr>
+              <w:t xml:space="preserve"> viene salvato nel database associando al long URL relativo.</w:t>
             </w:r>
           </w:p>
         </w:tc>
@@ -2510,13 +2556,23 @@
               </w:rPr>
               <w:t>Preme il tasto “</w:t>
             </w:r>
-            <w:r>
-              <w:rPr>
-                <w:rFonts w:ascii="Times New Roman" w:hAnsi="Times New Roman" w:cs="Times New Roman"/>
-                <w:sz w:val="28"/>
-                <w:szCs w:val="28"/>
-              </w:rPr>
-              <w:t>Shorten URL</w:t>
+            <w:proofErr w:type="spellStart"/>
+            <w:r>
+              <w:rPr>
+                <w:rFonts w:ascii="Times New Roman" w:hAnsi="Times New Roman" w:cs="Times New Roman"/>
+                <w:sz w:val="28"/>
+                <w:szCs w:val="28"/>
+              </w:rPr>
+              <w:t>Shorten</w:t>
+            </w:r>
+            <w:proofErr w:type="spellEnd"/>
+            <w:r>
+              <w:rPr>
+                <w:rFonts w:ascii="Times New Roman" w:hAnsi="Times New Roman" w:cs="Times New Roman"/>
+                <w:sz w:val="28"/>
+                <w:szCs w:val="28"/>
+              </w:rPr>
+              <w:t xml:space="preserve"> URL</w:t>
             </w:r>
             <w:r>
               <w:rPr>
@@ -2574,7 +2630,27 @@
                 <w:sz w:val="28"/>
                 <w:szCs w:val="28"/>
               </w:rPr>
-              <w:t>Scenario alternativo: url lungo inserito errato</w:t>
+              <w:t xml:space="preserve">Scenario alternativo: </w:t>
+            </w:r>
+            <w:proofErr w:type="spellStart"/>
+            <w:r>
+              <w:rPr>
+                <w:rFonts w:ascii="Times New Roman" w:hAnsi="Times New Roman" w:cs="Times New Roman"/>
+                <w:b/>
+                <w:sz w:val="28"/>
+                <w:szCs w:val="28"/>
+              </w:rPr>
+              <w:t>url</w:t>
+            </w:r>
+            <w:proofErr w:type="spellEnd"/>
+            <w:r>
+              <w:rPr>
+                <w:rFonts w:ascii="Times New Roman" w:hAnsi="Times New Roman" w:cs="Times New Roman"/>
+                <w:b/>
+                <w:sz w:val="28"/>
+                <w:szCs w:val="28"/>
+              </w:rPr>
+              <w:t xml:space="preserve"> lungo inserito errato</w:t>
             </w:r>
           </w:p>
         </w:tc>
@@ -3025,7 +3101,25 @@
                 <w:sz w:val="28"/>
                 <w:szCs w:val="28"/>
               </w:rPr>
-              <w:t>“Shorten URL”.</w:t>
+              <w:t>“</w:t>
+            </w:r>
+            <w:proofErr w:type="spellStart"/>
+            <w:r>
+              <w:rPr>
+                <w:rFonts w:ascii="Times New Roman" w:hAnsi="Times New Roman" w:cs="Times New Roman"/>
+                <w:sz w:val="28"/>
+                <w:szCs w:val="28"/>
+              </w:rPr>
+              <w:t>Shorten</w:t>
+            </w:r>
+            <w:proofErr w:type="spellEnd"/>
+            <w:r>
+              <w:rPr>
+                <w:rFonts w:ascii="Times New Roman" w:hAnsi="Times New Roman" w:cs="Times New Roman"/>
+                <w:sz w:val="28"/>
+                <w:szCs w:val="28"/>
+              </w:rPr>
+              <w:t xml:space="preserve"> URL”.</w:t>
             </w:r>
           </w:p>
           <w:p>
@@ -3065,7 +3159,25 @@
                 <w:sz w:val="28"/>
                 <w:szCs w:val="28"/>
               </w:rPr>
-              <w:t>tabase associandolo al long URL “Custom Shorten URL”.</w:t>
+              <w:t xml:space="preserve">tabase associandolo al long URL “Custom </w:t>
+            </w:r>
+            <w:proofErr w:type="spellStart"/>
+            <w:r>
+              <w:rPr>
+                <w:rFonts w:ascii="Times New Roman" w:hAnsi="Times New Roman" w:cs="Times New Roman"/>
+                <w:sz w:val="28"/>
+                <w:szCs w:val="28"/>
+              </w:rPr>
+              <w:t>Shorten</w:t>
+            </w:r>
+            <w:proofErr w:type="spellEnd"/>
+            <w:r>
+              <w:rPr>
+                <w:rFonts w:ascii="Times New Roman" w:hAnsi="Times New Roman" w:cs="Times New Roman"/>
+                <w:sz w:val="28"/>
+                <w:szCs w:val="28"/>
+              </w:rPr>
+              <w:t xml:space="preserve"> URL”.</w:t>
             </w:r>
           </w:p>
           <w:p>
@@ -3162,7 +3274,27 @@
                 <w:szCs w:val="28"/>
               </w:rPr>
               <w:lastRenderedPageBreak/>
-              <w:t>Scenario alternativo: url lungo inserito errato</w:t>
+              <w:t xml:space="preserve">Scenario alternativo: </w:t>
+            </w:r>
+            <w:proofErr w:type="spellStart"/>
+            <w:r>
+              <w:rPr>
+                <w:rFonts w:ascii="Times New Roman" w:hAnsi="Times New Roman" w:cs="Times New Roman"/>
+                <w:b/>
+                <w:sz w:val="28"/>
+                <w:szCs w:val="28"/>
+              </w:rPr>
+              <w:t>url</w:t>
+            </w:r>
+            <w:proofErr w:type="spellEnd"/>
+            <w:r>
+              <w:rPr>
+                <w:rFonts w:ascii="Times New Roman" w:hAnsi="Times New Roman" w:cs="Times New Roman"/>
+                <w:b/>
+                <w:sz w:val="28"/>
+                <w:szCs w:val="28"/>
+              </w:rPr>
+              <w:t xml:space="preserve"> lungo inserito errato</w:t>
             </w:r>
           </w:p>
         </w:tc>
@@ -3341,7 +3473,25 @@
                 <w:sz w:val="28"/>
                 <w:szCs w:val="28"/>
               </w:rPr>
-              <w:t>Viene generato lo short URL  e viene salvato nel database associando al long URL relativo. Vengono visualizzate le statistiche relative.</w:t>
+              <w:t xml:space="preserve">Viene generato lo short </w:t>
+            </w:r>
+            <w:proofErr w:type="gramStart"/>
+            <w:r>
+              <w:rPr>
+                <w:rFonts w:ascii="Times New Roman" w:hAnsi="Times New Roman" w:cs="Times New Roman"/>
+                <w:sz w:val="28"/>
+                <w:szCs w:val="28"/>
+              </w:rPr>
+              <w:t>URL  e</w:t>
+            </w:r>
+            <w:proofErr w:type="gramEnd"/>
+            <w:r>
+              <w:rPr>
+                <w:rFonts w:ascii="Times New Roman" w:hAnsi="Times New Roman" w:cs="Times New Roman"/>
+                <w:sz w:val="28"/>
+                <w:szCs w:val="28"/>
+              </w:rPr>
+              <w:t xml:space="preserve"> viene salvato nel database associando al long URL relativo. Vengono visualizzate le statistiche relative.</w:t>
             </w:r>
           </w:p>
         </w:tc>
@@ -3595,7 +3745,25 @@
                 <w:sz w:val="28"/>
                 <w:szCs w:val="28"/>
               </w:rPr>
-              <w:t>“Shorten URL”.</w:t>
+              <w:t>“</w:t>
+            </w:r>
+            <w:proofErr w:type="spellStart"/>
+            <w:r>
+              <w:rPr>
+                <w:rFonts w:ascii="Times New Roman" w:hAnsi="Times New Roman" w:cs="Times New Roman"/>
+                <w:sz w:val="28"/>
+                <w:szCs w:val="28"/>
+              </w:rPr>
+              <w:t>Shorten</w:t>
+            </w:r>
+            <w:proofErr w:type="spellEnd"/>
+            <w:r>
+              <w:rPr>
+                <w:rFonts w:ascii="Times New Roman" w:hAnsi="Times New Roman" w:cs="Times New Roman"/>
+                <w:sz w:val="28"/>
+                <w:szCs w:val="28"/>
+              </w:rPr>
+              <w:t xml:space="preserve"> URL”.</w:t>
             </w:r>
           </w:p>
           <w:p>
@@ -3664,15 +3832,33 @@
                 <w:sz w:val="28"/>
                 <w:szCs w:val="28"/>
               </w:rPr>
-              <w:t>Preme il tasto “S</w:t>
-            </w:r>
-            <w:r>
-              <w:rPr>
-                <w:rFonts w:ascii="Times New Roman" w:hAnsi="Times New Roman" w:cs="Times New Roman"/>
-                <w:sz w:val="28"/>
-                <w:szCs w:val="28"/>
-              </w:rPr>
-              <w:t>tats”.</w:t>
+              <w:t>Preme il tasto “</w:t>
+            </w:r>
+            <w:proofErr w:type="spellStart"/>
+            <w:r>
+              <w:rPr>
+                <w:rFonts w:ascii="Times New Roman" w:hAnsi="Times New Roman" w:cs="Times New Roman"/>
+                <w:sz w:val="28"/>
+                <w:szCs w:val="28"/>
+              </w:rPr>
+              <w:t>S</w:t>
+            </w:r>
+            <w:r>
+              <w:rPr>
+                <w:rFonts w:ascii="Times New Roman" w:hAnsi="Times New Roman" w:cs="Times New Roman"/>
+                <w:sz w:val="28"/>
+                <w:szCs w:val="28"/>
+              </w:rPr>
+              <w:t>tats</w:t>
+            </w:r>
+            <w:proofErr w:type="spellEnd"/>
+            <w:r>
+              <w:rPr>
+                <w:rFonts w:ascii="Times New Roman" w:hAnsi="Times New Roman" w:cs="Times New Roman"/>
+                <w:sz w:val="28"/>
+                <w:szCs w:val="28"/>
+              </w:rPr>
+              <w:t>”.</w:t>
             </w:r>
           </w:p>
           <w:p>
@@ -3722,7 +3908,27 @@
                 <w:sz w:val="28"/>
                 <w:szCs w:val="28"/>
               </w:rPr>
-              <w:t>Scenario alternativo: url lungo inserito errato</w:t>
+              <w:t xml:space="preserve">Scenario alternativo: </w:t>
+            </w:r>
+            <w:proofErr w:type="spellStart"/>
+            <w:r>
+              <w:rPr>
+                <w:rFonts w:ascii="Times New Roman" w:hAnsi="Times New Roman" w:cs="Times New Roman"/>
+                <w:b/>
+                <w:sz w:val="28"/>
+                <w:szCs w:val="28"/>
+              </w:rPr>
+              <w:t>url</w:t>
+            </w:r>
+            <w:proofErr w:type="spellEnd"/>
+            <w:r>
+              <w:rPr>
+                <w:rFonts w:ascii="Times New Roman" w:hAnsi="Times New Roman" w:cs="Times New Roman"/>
+                <w:b/>
+                <w:sz w:val="28"/>
+                <w:szCs w:val="28"/>
+              </w:rPr>
+              <w:t xml:space="preserve"> lungo inserito errato</w:t>
             </w:r>
           </w:p>
         </w:tc>
@@ -3942,7 +4148,25 @@
                 <w:sz w:val="28"/>
                 <w:szCs w:val="28"/>
               </w:rPr>
-              <w:t>Viene generato lo short URL  e viene salvato nel database associando al long URL relativo. L’utente apre la pagina web corrispondente allo short URL.</w:t>
+              <w:t xml:space="preserve">Viene generato lo short </w:t>
+            </w:r>
+            <w:proofErr w:type="gramStart"/>
+            <w:r>
+              <w:rPr>
+                <w:rFonts w:ascii="Times New Roman" w:hAnsi="Times New Roman" w:cs="Times New Roman"/>
+                <w:sz w:val="28"/>
+                <w:szCs w:val="28"/>
+              </w:rPr>
+              <w:t>URL  e</w:t>
+            </w:r>
+            <w:proofErr w:type="gramEnd"/>
+            <w:r>
+              <w:rPr>
+                <w:rFonts w:ascii="Times New Roman" w:hAnsi="Times New Roman" w:cs="Times New Roman"/>
+                <w:sz w:val="28"/>
+                <w:szCs w:val="28"/>
+              </w:rPr>
+              <w:t xml:space="preserve"> viene salvato nel database associando al long URL relativo. L’utente apre la pagina web corrispondente allo short URL.</w:t>
             </w:r>
           </w:p>
         </w:tc>
@@ -4196,7 +4420,25 @@
                 <w:sz w:val="28"/>
                 <w:szCs w:val="28"/>
               </w:rPr>
-              <w:t>“Shorten URL”.</w:t>
+              <w:t>“</w:t>
+            </w:r>
+            <w:proofErr w:type="spellStart"/>
+            <w:r>
+              <w:rPr>
+                <w:rFonts w:ascii="Times New Roman" w:hAnsi="Times New Roman" w:cs="Times New Roman"/>
+                <w:sz w:val="28"/>
+                <w:szCs w:val="28"/>
+              </w:rPr>
+              <w:t>Shorten</w:t>
+            </w:r>
+            <w:proofErr w:type="spellEnd"/>
+            <w:r>
+              <w:rPr>
+                <w:rFonts w:ascii="Times New Roman" w:hAnsi="Times New Roman" w:cs="Times New Roman"/>
+                <w:sz w:val="28"/>
+                <w:szCs w:val="28"/>
+              </w:rPr>
+              <w:t xml:space="preserve"> URL”.</w:t>
             </w:r>
           </w:p>
           <w:p>
@@ -4347,7 +4589,27 @@
                 <w:sz w:val="28"/>
                 <w:szCs w:val="28"/>
               </w:rPr>
-              <w:t>Scenario alternativo: url lungo inserito errato</w:t>
+              <w:t xml:space="preserve">Scenario alternativo: </w:t>
+            </w:r>
+            <w:proofErr w:type="spellStart"/>
+            <w:r>
+              <w:rPr>
+                <w:rFonts w:ascii="Times New Roman" w:hAnsi="Times New Roman" w:cs="Times New Roman"/>
+                <w:b/>
+                <w:sz w:val="28"/>
+                <w:szCs w:val="28"/>
+              </w:rPr>
+              <w:t>url</w:t>
+            </w:r>
+            <w:proofErr w:type="spellEnd"/>
+            <w:r>
+              <w:rPr>
+                <w:rFonts w:ascii="Times New Roman" w:hAnsi="Times New Roman" w:cs="Times New Roman"/>
+                <w:b/>
+                <w:sz w:val="28"/>
+                <w:szCs w:val="28"/>
+              </w:rPr>
+              <w:t xml:space="preserve"> lungo inserito errato</w:t>
             </w:r>
           </w:p>
         </w:tc>
@@ -4518,7 +4780,25 @@
                 <w:sz w:val="28"/>
                 <w:szCs w:val="28"/>
               </w:rPr>
-              <w:t>Viene generato lo short URL  e viene salvato nel database associando al long URL relativo. Vengono visualizzate le statistiche relative.</w:t>
+              <w:t xml:space="preserve">Viene generato lo short </w:t>
+            </w:r>
+            <w:proofErr w:type="gramStart"/>
+            <w:r>
+              <w:rPr>
+                <w:rFonts w:ascii="Times New Roman" w:hAnsi="Times New Roman" w:cs="Times New Roman"/>
+                <w:sz w:val="28"/>
+                <w:szCs w:val="28"/>
+              </w:rPr>
+              <w:t>URL  e</w:t>
+            </w:r>
+            <w:proofErr w:type="gramEnd"/>
+            <w:r>
+              <w:rPr>
+                <w:rFonts w:ascii="Times New Roman" w:hAnsi="Times New Roman" w:cs="Times New Roman"/>
+                <w:sz w:val="28"/>
+                <w:szCs w:val="28"/>
+              </w:rPr>
+              <w:t xml:space="preserve"> viene salvato nel database associando al long URL relativo. Vengono visualizzate le statistiche relative.</w:t>
             </w:r>
           </w:p>
         </w:tc>
@@ -4729,7 +5009,25 @@
                 <w:sz w:val="28"/>
                 <w:szCs w:val="28"/>
               </w:rPr>
-              <w:t>Preme il tasto “Shorten URL”.</w:t>
+              <w:t>Preme il tasto “</w:t>
+            </w:r>
+            <w:proofErr w:type="spellStart"/>
+            <w:r>
+              <w:rPr>
+                <w:rFonts w:ascii="Times New Roman" w:hAnsi="Times New Roman" w:cs="Times New Roman"/>
+                <w:sz w:val="28"/>
+                <w:szCs w:val="28"/>
+              </w:rPr>
+              <w:t>Shorten</w:t>
+            </w:r>
+            <w:proofErr w:type="spellEnd"/>
+            <w:r>
+              <w:rPr>
+                <w:rFonts w:ascii="Times New Roman" w:hAnsi="Times New Roman" w:cs="Times New Roman"/>
+                <w:sz w:val="28"/>
+                <w:szCs w:val="28"/>
+              </w:rPr>
+              <w:t xml:space="preserve"> URL”.</w:t>
             </w:r>
           </w:p>
           <w:p>
@@ -4798,7 +5096,43 @@
                 <w:sz w:val="28"/>
                 <w:szCs w:val="28"/>
               </w:rPr>
-              <w:t>Preme il tasto “View graph”.</w:t>
+              <w:t>Preme il tasto “</w:t>
+            </w:r>
+            <w:proofErr w:type="spellStart"/>
+            <w:r>
+              <w:rPr>
+                <w:rFonts w:ascii="Times New Roman" w:hAnsi="Times New Roman" w:cs="Times New Roman"/>
+                <w:sz w:val="28"/>
+                <w:szCs w:val="28"/>
+              </w:rPr>
+              <w:t>View</w:t>
+            </w:r>
+            <w:proofErr w:type="spellEnd"/>
+            <w:r>
+              <w:rPr>
+                <w:rFonts w:ascii="Times New Roman" w:hAnsi="Times New Roman" w:cs="Times New Roman"/>
+                <w:sz w:val="28"/>
+                <w:szCs w:val="28"/>
+              </w:rPr>
+              <w:t xml:space="preserve"> </w:t>
+            </w:r>
+            <w:proofErr w:type="spellStart"/>
+            <w:r>
+              <w:rPr>
+                <w:rFonts w:ascii="Times New Roman" w:hAnsi="Times New Roman" w:cs="Times New Roman"/>
+                <w:sz w:val="28"/>
+                <w:szCs w:val="28"/>
+              </w:rPr>
+              <w:t>graph</w:t>
+            </w:r>
+            <w:proofErr w:type="spellEnd"/>
+            <w:r>
+              <w:rPr>
+                <w:rFonts w:ascii="Times New Roman" w:hAnsi="Times New Roman" w:cs="Times New Roman"/>
+                <w:sz w:val="28"/>
+                <w:szCs w:val="28"/>
+              </w:rPr>
+              <w:t>”.</w:t>
             </w:r>
           </w:p>
           <w:p>
@@ -4912,8 +5246,21 @@
           <w:szCs w:val="28"/>
           <w:u w:val="single"/>
         </w:rPr>
-        <w:t>generare un url</w:t>
-      </w:r>
+        <w:t xml:space="preserve">generare un </w:t>
+      </w:r>
+      <w:proofErr w:type="spellStart"/>
+      <w:r>
+        <w:rPr>
+          <w:rFonts w:ascii="Times New Roman" w:hAnsi="Times New Roman" w:cs="Times New Roman"/>
+          <w:b/>
+          <w:i/>
+          <w:sz w:val="28"/>
+          <w:szCs w:val="28"/>
+          <w:u w:val="single"/>
+        </w:rPr>
+        <w:t>url</w:t>
+      </w:r>
+      <w:proofErr w:type="spellEnd"/>
       <w:r>
         <w:rPr>
           <w:rFonts w:ascii="Times New Roman" w:hAnsi="Times New Roman" w:cs="Times New Roman"/>
@@ -4971,7 +5318,43 @@
           <w:sz w:val="28"/>
           <w:szCs w:val="28"/>
         </w:rPr>
-        <w:t xml:space="preserve">Inserire il Long Url nell’apposito campo (InputText) </w:t>
+        <w:t xml:space="preserve">Inserire il Long </w:t>
+      </w:r>
+      <w:proofErr w:type="spellStart"/>
+      <w:r>
+        <w:rPr>
+          <w:rFonts w:ascii="Times New Roman" w:hAnsi="Times New Roman" w:cs="Times New Roman"/>
+          <w:sz w:val="28"/>
+          <w:szCs w:val="28"/>
+        </w:rPr>
+        <w:t>Url</w:t>
+      </w:r>
+      <w:proofErr w:type="spellEnd"/>
+      <w:r>
+        <w:rPr>
+          <w:rFonts w:ascii="Times New Roman" w:hAnsi="Times New Roman" w:cs="Times New Roman"/>
+          <w:sz w:val="28"/>
+          <w:szCs w:val="28"/>
+        </w:rPr>
+        <w:t xml:space="preserve"> nell’apposito campo (</w:t>
+      </w:r>
+      <w:proofErr w:type="spellStart"/>
+      <w:r>
+        <w:rPr>
+          <w:rFonts w:ascii="Times New Roman" w:hAnsi="Times New Roman" w:cs="Times New Roman"/>
+          <w:sz w:val="28"/>
+          <w:szCs w:val="28"/>
+        </w:rPr>
+        <w:t>InputText</w:t>
+      </w:r>
+      <w:proofErr w:type="spellEnd"/>
+      <w:r>
+        <w:rPr>
+          <w:rFonts w:ascii="Times New Roman" w:hAnsi="Times New Roman" w:cs="Times New Roman"/>
+          <w:sz w:val="28"/>
+          <w:szCs w:val="28"/>
+        </w:rPr>
+        <w:t xml:space="preserve">) </w:t>
       </w:r>
     </w:p>
     <w:p>
@@ -5010,13 +5393,23 @@
         </w:rPr>
         <w:t>“</w:t>
       </w:r>
-      <w:r>
-        <w:rPr>
-          <w:rFonts w:ascii="Times New Roman" w:hAnsi="Times New Roman" w:cs="Times New Roman"/>
-          <w:sz w:val="28"/>
-          <w:szCs w:val="28"/>
-        </w:rPr>
-        <w:t>Shorten URL</w:t>
+      <w:proofErr w:type="spellStart"/>
+      <w:r>
+        <w:rPr>
+          <w:rFonts w:ascii="Times New Roman" w:hAnsi="Times New Roman" w:cs="Times New Roman"/>
+          <w:sz w:val="28"/>
+          <w:szCs w:val="28"/>
+        </w:rPr>
+        <w:t>Shorten</w:t>
+      </w:r>
+      <w:proofErr w:type="spellEnd"/>
+      <w:r>
+        <w:rPr>
+          <w:rFonts w:ascii="Times New Roman" w:hAnsi="Times New Roman" w:cs="Times New Roman"/>
+          <w:sz w:val="28"/>
+          <w:szCs w:val="28"/>
+        </w:rPr>
+        <w:t xml:space="preserve"> URL</w:t>
       </w:r>
       <w:r>
         <w:rPr>
@@ -5053,15 +5446,69 @@
           <w:sz w:val="28"/>
           <w:szCs w:val="28"/>
         </w:rPr>
-        <w:t>Allo stesso tempo avviene il salvataggio dell’url nel database</w:t>
-      </w:r>
-      <w:r>
-        <w:rPr>
-          <w:rFonts w:ascii="Times New Roman" w:hAnsi="Times New Roman" w:cs="Times New Roman"/>
-          <w:sz w:val="28"/>
-          <w:szCs w:val="28"/>
-        </w:rPr>
-        <w:t xml:space="preserve"> e comparira affianco al pulsante “Shorten URL” appunto lo short URL creato</w:t>
+        <w:t xml:space="preserve">Allo stesso tempo avviene il salvataggio </w:t>
+      </w:r>
+      <w:proofErr w:type="spellStart"/>
+      <w:r>
+        <w:rPr>
+          <w:rFonts w:ascii="Times New Roman" w:hAnsi="Times New Roman" w:cs="Times New Roman"/>
+          <w:sz w:val="28"/>
+          <w:szCs w:val="28"/>
+        </w:rPr>
+        <w:t>dell’url</w:t>
+      </w:r>
+      <w:proofErr w:type="spellEnd"/>
+      <w:r>
+        <w:rPr>
+          <w:rFonts w:ascii="Times New Roman" w:hAnsi="Times New Roman" w:cs="Times New Roman"/>
+          <w:sz w:val="28"/>
+          <w:szCs w:val="28"/>
+        </w:rPr>
+        <w:t xml:space="preserve"> nel database</w:t>
+      </w:r>
+      <w:r>
+        <w:rPr>
+          <w:rFonts w:ascii="Times New Roman" w:hAnsi="Times New Roman" w:cs="Times New Roman"/>
+          <w:sz w:val="28"/>
+          <w:szCs w:val="28"/>
+        </w:rPr>
+        <w:t xml:space="preserve"> e </w:t>
+      </w:r>
+      <w:proofErr w:type="spellStart"/>
+      <w:r>
+        <w:rPr>
+          <w:rFonts w:ascii="Times New Roman" w:hAnsi="Times New Roman" w:cs="Times New Roman"/>
+          <w:sz w:val="28"/>
+          <w:szCs w:val="28"/>
+        </w:rPr>
+        <w:t>comparira</w:t>
+      </w:r>
+      <w:proofErr w:type="spellEnd"/>
+      <w:r>
+        <w:rPr>
+          <w:rFonts w:ascii="Times New Roman" w:hAnsi="Times New Roman" w:cs="Times New Roman"/>
+          <w:sz w:val="28"/>
+          <w:szCs w:val="28"/>
+        </w:rPr>
+        <w:t xml:space="preserve"> affianco al pulsante “</w:t>
+      </w:r>
+      <w:proofErr w:type="spellStart"/>
+      <w:r>
+        <w:rPr>
+          <w:rFonts w:ascii="Times New Roman" w:hAnsi="Times New Roman" w:cs="Times New Roman"/>
+          <w:sz w:val="28"/>
+          <w:szCs w:val="28"/>
+        </w:rPr>
+        <w:t>Shorten</w:t>
+      </w:r>
+      <w:proofErr w:type="spellEnd"/>
+      <w:r>
+        <w:rPr>
+          <w:rFonts w:ascii="Times New Roman" w:hAnsi="Times New Roman" w:cs="Times New Roman"/>
+          <w:sz w:val="28"/>
+          <w:szCs w:val="28"/>
+        </w:rPr>
+        <w:t xml:space="preserve"> URL” appunto lo short URL creato</w:t>
       </w:r>
     </w:p>
     <w:p>
@@ -5141,7 +5588,31 @@
           <w:szCs w:val="28"/>
           <w:u w:val="single"/>
         </w:rPr>
-        <w:t>generare un urlShort personalizzato</w:t>
+        <w:t xml:space="preserve">generare un </w:t>
+      </w:r>
+      <w:proofErr w:type="spellStart"/>
+      <w:r>
+        <w:rPr>
+          <w:rFonts w:ascii="Times New Roman" w:hAnsi="Times New Roman" w:cs="Times New Roman"/>
+          <w:b/>
+          <w:i/>
+          <w:sz w:val="28"/>
+          <w:szCs w:val="28"/>
+          <w:u w:val="single"/>
+        </w:rPr>
+        <w:t>urlShort</w:t>
+      </w:r>
+      <w:proofErr w:type="spellEnd"/>
+      <w:r>
+        <w:rPr>
+          <w:rFonts w:ascii="Times New Roman" w:hAnsi="Times New Roman" w:cs="Times New Roman"/>
+          <w:b/>
+          <w:i/>
+          <w:sz w:val="28"/>
+          <w:szCs w:val="28"/>
+          <w:u w:val="single"/>
+        </w:rPr>
+        <w:t xml:space="preserve"> personalizzato</w:t>
       </w:r>
       <w:r>
         <w:rPr>
@@ -5194,16 +5665,80 @@
           <w:sz w:val="28"/>
           <w:szCs w:val="28"/>
         </w:rPr>
-        <w:t xml:space="preserve"> url </w:t>
-      </w:r>
-      <w:r>
-        <w:rPr>
-          <w:rFonts w:ascii="Times New Roman" w:hAnsi="Times New Roman" w:cs="Times New Roman"/>
-          <w:sz w:val="28"/>
-          <w:szCs w:val="28"/>
-        </w:rPr>
-        <w:t>nell’apposito spazio : Enter long url</w:t>
-      </w:r>
+        <w:t xml:space="preserve"> </w:t>
+      </w:r>
+      <w:proofErr w:type="spellStart"/>
+      <w:r>
+        <w:rPr>
+          <w:rFonts w:ascii="Times New Roman" w:hAnsi="Times New Roman" w:cs="Times New Roman"/>
+          <w:sz w:val="28"/>
+          <w:szCs w:val="28"/>
+        </w:rPr>
+        <w:t>url</w:t>
+      </w:r>
+      <w:proofErr w:type="spellEnd"/>
+      <w:r>
+        <w:rPr>
+          <w:rFonts w:ascii="Times New Roman" w:hAnsi="Times New Roman" w:cs="Times New Roman"/>
+          <w:sz w:val="28"/>
+          <w:szCs w:val="28"/>
+        </w:rPr>
+        <w:t xml:space="preserve"> </w:t>
+      </w:r>
+      <w:r>
+        <w:rPr>
+          <w:rFonts w:ascii="Times New Roman" w:hAnsi="Times New Roman" w:cs="Times New Roman"/>
+          <w:sz w:val="28"/>
+          <w:szCs w:val="28"/>
+        </w:rPr>
+        <w:t xml:space="preserve">nell’apposito </w:t>
+      </w:r>
+      <w:proofErr w:type="gramStart"/>
+      <w:r>
+        <w:rPr>
+          <w:rFonts w:ascii="Times New Roman" w:hAnsi="Times New Roman" w:cs="Times New Roman"/>
+          <w:sz w:val="28"/>
+          <w:szCs w:val="28"/>
+        </w:rPr>
+        <w:t>spazio :</w:t>
+      </w:r>
+      <w:proofErr w:type="gramEnd"/>
+      <w:r>
+        <w:rPr>
+          <w:rFonts w:ascii="Times New Roman" w:hAnsi="Times New Roman" w:cs="Times New Roman"/>
+          <w:sz w:val="28"/>
+          <w:szCs w:val="28"/>
+        </w:rPr>
+        <w:t xml:space="preserve"> </w:t>
+      </w:r>
+      <w:proofErr w:type="spellStart"/>
+      <w:r>
+        <w:rPr>
+          <w:rFonts w:ascii="Times New Roman" w:hAnsi="Times New Roman" w:cs="Times New Roman"/>
+          <w:sz w:val="28"/>
+          <w:szCs w:val="28"/>
+        </w:rPr>
+        <w:t>Enter</w:t>
+      </w:r>
+      <w:proofErr w:type="spellEnd"/>
+      <w:r>
+        <w:rPr>
+          <w:rFonts w:ascii="Times New Roman" w:hAnsi="Times New Roman" w:cs="Times New Roman"/>
+          <w:sz w:val="28"/>
+          <w:szCs w:val="28"/>
+        </w:rPr>
+        <w:t xml:space="preserve"> long </w:t>
+      </w:r>
+      <w:proofErr w:type="spellStart"/>
+      <w:r>
+        <w:rPr>
+          <w:rFonts w:ascii="Times New Roman" w:hAnsi="Times New Roman" w:cs="Times New Roman"/>
+          <w:sz w:val="28"/>
+          <w:szCs w:val="28"/>
+        </w:rPr>
+        <w:t>url</w:t>
+      </w:r>
+      <w:proofErr w:type="spellEnd"/>
     </w:p>
     <w:p>
       <w:pPr>
@@ -5231,7 +5766,79 @@
           <w:sz w:val="28"/>
           <w:szCs w:val="28"/>
         </w:rPr>
-        <w:t>Inserire uno shortUrl personale nel secondo spazio : Enter your short URL</w:t>
+        <w:t xml:space="preserve">Inserire uno </w:t>
+      </w:r>
+      <w:proofErr w:type="spellStart"/>
+      <w:r>
+        <w:rPr>
+          <w:rFonts w:ascii="Times New Roman" w:hAnsi="Times New Roman" w:cs="Times New Roman"/>
+          <w:sz w:val="28"/>
+          <w:szCs w:val="28"/>
+        </w:rPr>
+        <w:t>shortUrl</w:t>
+      </w:r>
+      <w:proofErr w:type="spellEnd"/>
+      <w:r>
+        <w:rPr>
+          <w:rFonts w:ascii="Times New Roman" w:hAnsi="Times New Roman" w:cs="Times New Roman"/>
+          <w:sz w:val="28"/>
+          <w:szCs w:val="28"/>
+        </w:rPr>
+        <w:t xml:space="preserve"> personale nel secondo </w:t>
+      </w:r>
+      <w:proofErr w:type="gramStart"/>
+      <w:r>
+        <w:rPr>
+          <w:rFonts w:ascii="Times New Roman" w:hAnsi="Times New Roman" w:cs="Times New Roman"/>
+          <w:sz w:val="28"/>
+          <w:szCs w:val="28"/>
+        </w:rPr>
+        <w:t>spazio :</w:t>
+      </w:r>
+      <w:proofErr w:type="gramEnd"/>
+      <w:r>
+        <w:rPr>
+          <w:rFonts w:ascii="Times New Roman" w:hAnsi="Times New Roman" w:cs="Times New Roman"/>
+          <w:sz w:val="28"/>
+          <w:szCs w:val="28"/>
+        </w:rPr>
+        <w:t xml:space="preserve"> </w:t>
+      </w:r>
+      <w:proofErr w:type="spellStart"/>
+      <w:r>
+        <w:rPr>
+          <w:rFonts w:ascii="Times New Roman" w:hAnsi="Times New Roman" w:cs="Times New Roman"/>
+          <w:sz w:val="28"/>
+          <w:szCs w:val="28"/>
+        </w:rPr>
+        <w:t>Enter</w:t>
+      </w:r>
+      <w:proofErr w:type="spellEnd"/>
+      <w:r>
+        <w:rPr>
+          <w:rFonts w:ascii="Times New Roman" w:hAnsi="Times New Roman" w:cs="Times New Roman"/>
+          <w:sz w:val="28"/>
+          <w:szCs w:val="28"/>
+        </w:rPr>
+        <w:t xml:space="preserve"> </w:t>
+      </w:r>
+      <w:proofErr w:type="spellStart"/>
+      <w:r>
+        <w:rPr>
+          <w:rFonts w:ascii="Times New Roman" w:hAnsi="Times New Roman" w:cs="Times New Roman"/>
+          <w:sz w:val="28"/>
+          <w:szCs w:val="28"/>
+        </w:rPr>
+        <w:t>your</w:t>
+      </w:r>
+      <w:proofErr w:type="spellEnd"/>
+      <w:r>
+        <w:rPr>
+          <w:rFonts w:ascii="Times New Roman" w:hAnsi="Times New Roman" w:cs="Times New Roman"/>
+          <w:sz w:val="28"/>
+          <w:szCs w:val="28"/>
+        </w:rPr>
+        <w:t xml:space="preserve"> short URL</w:t>
       </w:r>
     </w:p>
     <w:p>
@@ -5260,7 +5867,61 @@
           <w:sz w:val="28"/>
           <w:szCs w:val="28"/>
         </w:rPr>
-        <w:t>Cliccare il pulsante posto sotto :  “Custom Shorten Url”</w:t>
+        <w:t xml:space="preserve">Cliccare il pulsante posto </w:t>
+      </w:r>
+      <w:proofErr w:type="gramStart"/>
+      <w:r>
+        <w:rPr>
+          <w:rFonts w:ascii="Times New Roman" w:hAnsi="Times New Roman" w:cs="Times New Roman"/>
+          <w:sz w:val="28"/>
+          <w:szCs w:val="28"/>
+        </w:rPr>
+        <w:t>sotto :</w:t>
+      </w:r>
+      <w:proofErr w:type="gramEnd"/>
+      <w:r>
+        <w:rPr>
+          <w:rFonts w:ascii="Times New Roman" w:hAnsi="Times New Roman" w:cs="Times New Roman"/>
+          <w:sz w:val="28"/>
+          <w:szCs w:val="28"/>
+        </w:rPr>
+        <w:t xml:space="preserve">  “Custom </w:t>
+      </w:r>
+      <w:proofErr w:type="spellStart"/>
+      <w:r>
+        <w:rPr>
+          <w:rFonts w:ascii="Times New Roman" w:hAnsi="Times New Roman" w:cs="Times New Roman"/>
+          <w:sz w:val="28"/>
+          <w:szCs w:val="28"/>
+        </w:rPr>
+        <w:t>Shorten</w:t>
+      </w:r>
+      <w:proofErr w:type="spellEnd"/>
+      <w:r>
+        <w:rPr>
+          <w:rFonts w:ascii="Times New Roman" w:hAnsi="Times New Roman" w:cs="Times New Roman"/>
+          <w:sz w:val="28"/>
+          <w:szCs w:val="28"/>
+        </w:rPr>
+        <w:t xml:space="preserve"> </w:t>
+      </w:r>
+      <w:proofErr w:type="spellStart"/>
+      <w:r>
+        <w:rPr>
+          <w:rFonts w:ascii="Times New Roman" w:hAnsi="Times New Roman" w:cs="Times New Roman"/>
+          <w:sz w:val="28"/>
+          <w:szCs w:val="28"/>
+        </w:rPr>
+        <w:t>Url</w:t>
+      </w:r>
+      <w:proofErr w:type="spellEnd"/>
+      <w:r>
+        <w:rPr>
+          <w:rFonts w:ascii="Times New Roman" w:hAnsi="Times New Roman" w:cs="Times New Roman"/>
+          <w:sz w:val="28"/>
+          <w:szCs w:val="28"/>
+        </w:rPr>
+        <w:t>”</w:t>
       </w:r>
     </w:p>
     <w:p>
@@ -5290,7 +5951,79 @@
           <w:szCs w:val="28"/>
         </w:rPr>
         <w:lastRenderedPageBreak/>
-        <w:t>Dopo di che accanto al tasto “Custom Shorten Url” comparirà lo stesso shortner personalizzato da noi immesso e verra salvato automaticamente nel Database</w:t>
+        <w:t xml:space="preserve">Dopo di che accanto al tasto “Custom </w:t>
+      </w:r>
+      <w:proofErr w:type="spellStart"/>
+      <w:r>
+        <w:rPr>
+          <w:rFonts w:ascii="Times New Roman" w:hAnsi="Times New Roman" w:cs="Times New Roman"/>
+          <w:sz w:val="28"/>
+          <w:szCs w:val="28"/>
+        </w:rPr>
+        <w:t>Shorten</w:t>
+      </w:r>
+      <w:proofErr w:type="spellEnd"/>
+      <w:r>
+        <w:rPr>
+          <w:rFonts w:ascii="Times New Roman" w:hAnsi="Times New Roman" w:cs="Times New Roman"/>
+          <w:sz w:val="28"/>
+          <w:szCs w:val="28"/>
+        </w:rPr>
+        <w:t xml:space="preserve"> </w:t>
+      </w:r>
+      <w:proofErr w:type="spellStart"/>
+      <w:r>
+        <w:rPr>
+          <w:rFonts w:ascii="Times New Roman" w:hAnsi="Times New Roman" w:cs="Times New Roman"/>
+          <w:sz w:val="28"/>
+          <w:szCs w:val="28"/>
+        </w:rPr>
+        <w:t>Url</w:t>
+      </w:r>
+      <w:proofErr w:type="spellEnd"/>
+      <w:r>
+        <w:rPr>
+          <w:rFonts w:ascii="Times New Roman" w:hAnsi="Times New Roman" w:cs="Times New Roman"/>
+          <w:sz w:val="28"/>
+          <w:szCs w:val="28"/>
+        </w:rPr>
+        <w:t xml:space="preserve">” comparirà lo stesso </w:t>
+      </w:r>
+      <w:proofErr w:type="spellStart"/>
+      <w:r>
+        <w:rPr>
+          <w:rFonts w:ascii="Times New Roman" w:hAnsi="Times New Roman" w:cs="Times New Roman"/>
+          <w:sz w:val="28"/>
+          <w:szCs w:val="28"/>
+        </w:rPr>
+        <w:t>shortner</w:t>
+      </w:r>
+      <w:proofErr w:type="spellEnd"/>
+      <w:r>
+        <w:rPr>
+          <w:rFonts w:ascii="Times New Roman" w:hAnsi="Times New Roman" w:cs="Times New Roman"/>
+          <w:sz w:val="28"/>
+          <w:szCs w:val="28"/>
+        </w:rPr>
+        <w:t xml:space="preserve"> personalizzato da noi immesso e </w:t>
+      </w:r>
+      <w:proofErr w:type="spellStart"/>
+      <w:r>
+        <w:rPr>
+          <w:rFonts w:ascii="Times New Roman" w:hAnsi="Times New Roman" w:cs="Times New Roman"/>
+          <w:sz w:val="28"/>
+          <w:szCs w:val="28"/>
+        </w:rPr>
+        <w:t>verra</w:t>
+      </w:r>
+      <w:proofErr w:type="spellEnd"/>
+      <w:r>
+        <w:rPr>
+          <w:rFonts w:ascii="Times New Roman" w:hAnsi="Times New Roman" w:cs="Times New Roman"/>
+          <w:sz w:val="28"/>
+          <w:szCs w:val="28"/>
+        </w:rPr>
+        <w:t xml:space="preserve"> salvato automaticamente nel Database</w:t>
       </w:r>
     </w:p>
     <w:p>
@@ -5389,7 +6122,31 @@
           <w:szCs w:val="28"/>
           <w:u w:val="single"/>
         </w:rPr>
-        <w:t>e visualizzare url long</w:t>
+        <w:t xml:space="preserve">e visualizzare </w:t>
+      </w:r>
+      <w:proofErr w:type="spellStart"/>
+      <w:r>
+        <w:rPr>
+          <w:rFonts w:ascii="Times New Roman" w:hAnsi="Times New Roman" w:cs="Times New Roman"/>
+          <w:b/>
+          <w:i/>
+          <w:sz w:val="28"/>
+          <w:szCs w:val="28"/>
+          <w:u w:val="single"/>
+        </w:rPr>
+        <w:t>url</w:t>
+      </w:r>
+      <w:proofErr w:type="spellEnd"/>
+      <w:r>
+        <w:rPr>
+          <w:rFonts w:ascii="Times New Roman" w:hAnsi="Times New Roman" w:cs="Times New Roman"/>
+          <w:b/>
+          <w:i/>
+          <w:sz w:val="28"/>
+          <w:szCs w:val="28"/>
+          <w:u w:val="single"/>
+        </w:rPr>
+        <w:t xml:space="preserve"> long</w:t>
       </w:r>
       <w:r>
         <w:rPr>
@@ -5426,16 +6183,80 @@
           <w:sz w:val="28"/>
           <w:szCs w:val="28"/>
         </w:rPr>
-        <w:t>Inserire lo short url precedentemente generato</w:t>
-      </w:r>
-      <w:r>
-        <w:rPr>
-          <w:rFonts w:ascii="Times New Roman" w:hAnsi="Times New Roman" w:cs="Times New Roman"/>
-          <w:sz w:val="28"/>
-          <w:szCs w:val="28"/>
-        </w:rPr>
-        <w:t xml:space="preserve"> nell’ultimo spazio Enter short Url di URL Details</w:t>
-      </w:r>
+        <w:t xml:space="preserve">Inserire lo short </w:t>
+      </w:r>
+      <w:proofErr w:type="spellStart"/>
+      <w:r>
+        <w:rPr>
+          <w:rFonts w:ascii="Times New Roman" w:hAnsi="Times New Roman" w:cs="Times New Roman"/>
+          <w:sz w:val="28"/>
+          <w:szCs w:val="28"/>
+        </w:rPr>
+        <w:t>url</w:t>
+      </w:r>
+      <w:proofErr w:type="spellEnd"/>
+      <w:r>
+        <w:rPr>
+          <w:rFonts w:ascii="Times New Roman" w:hAnsi="Times New Roman" w:cs="Times New Roman"/>
+          <w:sz w:val="28"/>
+          <w:szCs w:val="28"/>
+        </w:rPr>
+        <w:t xml:space="preserve"> precedentemente generato</w:t>
+      </w:r>
+      <w:r>
+        <w:rPr>
+          <w:rFonts w:ascii="Times New Roman" w:hAnsi="Times New Roman" w:cs="Times New Roman"/>
+          <w:sz w:val="28"/>
+          <w:szCs w:val="28"/>
+        </w:rPr>
+        <w:t xml:space="preserve"> nell’ultimo spazio </w:t>
+      </w:r>
+      <w:proofErr w:type="spellStart"/>
+      <w:r>
+        <w:rPr>
+          <w:rFonts w:ascii="Times New Roman" w:hAnsi="Times New Roman" w:cs="Times New Roman"/>
+          <w:sz w:val="28"/>
+          <w:szCs w:val="28"/>
+        </w:rPr>
+        <w:t>Enter</w:t>
+      </w:r>
+      <w:proofErr w:type="spellEnd"/>
+      <w:r>
+        <w:rPr>
+          <w:rFonts w:ascii="Times New Roman" w:hAnsi="Times New Roman" w:cs="Times New Roman"/>
+          <w:sz w:val="28"/>
+          <w:szCs w:val="28"/>
+        </w:rPr>
+        <w:t xml:space="preserve"> short </w:t>
+      </w:r>
+      <w:proofErr w:type="spellStart"/>
+      <w:r>
+        <w:rPr>
+          <w:rFonts w:ascii="Times New Roman" w:hAnsi="Times New Roman" w:cs="Times New Roman"/>
+          <w:sz w:val="28"/>
+          <w:szCs w:val="28"/>
+        </w:rPr>
+        <w:t>Url</w:t>
+      </w:r>
+      <w:proofErr w:type="spellEnd"/>
+      <w:r>
+        <w:rPr>
+          <w:rFonts w:ascii="Times New Roman" w:hAnsi="Times New Roman" w:cs="Times New Roman"/>
+          <w:sz w:val="28"/>
+          <w:szCs w:val="28"/>
+        </w:rPr>
+        <w:t xml:space="preserve"> di URL </w:t>
+      </w:r>
+      <w:proofErr w:type="spellStart"/>
+      <w:r>
+        <w:rPr>
+          <w:rFonts w:ascii="Times New Roman" w:hAnsi="Times New Roman" w:cs="Times New Roman"/>
+          <w:sz w:val="28"/>
+          <w:szCs w:val="28"/>
+        </w:rPr>
+        <w:t>Details</w:t>
+      </w:r>
+      <w:proofErr w:type="spellEnd"/>
     </w:p>
     <w:p>
       <w:pPr>
@@ -5511,8 +6332,27 @@
           <w:sz w:val="28"/>
           <w:szCs w:val="28"/>
         </w:rPr>
-        <w:t xml:space="preserve">iare la pagina web. La pagina riportera al long </w:t>
-      </w:r>
+        <w:t xml:space="preserve">iare la pagina web. La pagina </w:t>
+      </w:r>
+      <w:proofErr w:type="spellStart"/>
+      <w:r>
+        <w:rPr>
+          <w:rFonts w:ascii="Times New Roman" w:hAnsi="Times New Roman" w:cs="Times New Roman"/>
+          <w:sz w:val="28"/>
+          <w:szCs w:val="28"/>
+        </w:rPr>
+        <w:t>riportera</w:t>
+      </w:r>
+      <w:proofErr w:type="spellEnd"/>
+      <w:r>
+        <w:rPr>
+          <w:rFonts w:ascii="Times New Roman" w:hAnsi="Times New Roman" w:cs="Times New Roman"/>
+          <w:sz w:val="28"/>
+          <w:szCs w:val="28"/>
+        </w:rPr>
+        <w:t xml:space="preserve"> al long </w:t>
+      </w:r>
+      <w:proofErr w:type="spellStart"/>
       <w:r>
         <w:rPr>
           <w:rFonts w:ascii="Times New Roman" w:hAnsi="Times New Roman" w:cs="Times New Roman"/>
@@ -5521,6 +6361,7 @@
         </w:rPr>
         <w:t>url</w:t>
       </w:r>
+      <w:proofErr w:type="spellEnd"/>
     </w:p>
     <w:p>
       <w:pPr>
@@ -5579,7 +6420,16 @@
           <w:sz w:val="28"/>
           <w:szCs w:val="28"/>
         </w:rPr>
-        <w:t xml:space="preserve">Le operazioni da effettuare per  </w:t>
+        <w:t xml:space="preserve">Le operazioni da effettuare </w:t>
+      </w:r>
+      <w:proofErr w:type="gramStart"/>
+      <w:r>
+        <w:rPr>
+          <w:rFonts w:ascii="Times New Roman" w:hAnsi="Times New Roman" w:cs="Times New Roman"/>
+          <w:sz w:val="28"/>
+          <w:szCs w:val="28"/>
+        </w:rPr>
+        <w:t xml:space="preserve">per  </w:t>
       </w:r>
       <w:r>
         <w:rPr>
@@ -5590,7 +6440,19 @@
           <w:szCs w:val="28"/>
           <w:u w:val="single"/>
         </w:rPr>
-        <w:t>visualizzare le statistiche</w:t>
+        <w:t>visualizzare</w:t>
+      </w:r>
+      <w:proofErr w:type="gramEnd"/>
+      <w:r>
+        <w:rPr>
+          <w:rFonts w:ascii="Times New Roman" w:hAnsi="Times New Roman" w:cs="Times New Roman"/>
+          <w:b/>
+          <w:i/>
+          <w:sz w:val="28"/>
+          <w:szCs w:val="28"/>
+          <w:u w:val="single"/>
+        </w:rPr>
+        <w:t xml:space="preserve"> le statistiche</w:t>
       </w:r>
       <w:r>
         <w:rPr>
@@ -5627,7 +6489,25 @@
           <w:sz w:val="28"/>
           <w:szCs w:val="28"/>
         </w:rPr>
-        <w:t>Inserire lo short url precedentemente generato</w:t>
+        <w:t xml:space="preserve">Inserire lo short </w:t>
+      </w:r>
+      <w:proofErr w:type="spellStart"/>
+      <w:r>
+        <w:rPr>
+          <w:rFonts w:ascii="Times New Roman" w:hAnsi="Times New Roman" w:cs="Times New Roman"/>
+          <w:sz w:val="28"/>
+          <w:szCs w:val="28"/>
+        </w:rPr>
+        <w:t>url</w:t>
+      </w:r>
+      <w:proofErr w:type="spellEnd"/>
+      <w:r>
+        <w:rPr>
+          <w:rFonts w:ascii="Times New Roman" w:hAnsi="Times New Roman" w:cs="Times New Roman"/>
+          <w:sz w:val="28"/>
+          <w:szCs w:val="28"/>
+        </w:rPr>
+        <w:t xml:space="preserve"> precedentemente generato</w:t>
       </w:r>
     </w:p>
     <w:p>
@@ -5658,6 +6538,7 @@
         </w:rPr>
         <w:t xml:space="preserve">Cliccare il pulsate </w:t>
       </w:r>
+      <w:proofErr w:type="spellStart"/>
       <w:r>
         <w:rPr>
           <w:rFonts w:ascii="Times New Roman" w:hAnsi="Times New Roman" w:cs="Times New Roman"/>
@@ -5672,16 +6553,35 @@
           <w:sz w:val="28"/>
           <w:szCs w:val="28"/>
         </w:rPr>
-        <w:t>tats per visualizzare le statistiche</w:t>
-      </w:r>
-      <w:r>
-        <w:rPr>
-          <w:rFonts w:ascii="Times New Roman" w:hAnsi="Times New Roman" w:cs="Times New Roman"/>
-          <w:sz w:val="28"/>
-          <w:szCs w:val="28"/>
-        </w:rPr>
-        <w:t xml:space="preserve"> che compariranno sotto il pulsante Stats</w:t>
-      </w:r>
+        <w:t>tats</w:t>
+      </w:r>
+      <w:proofErr w:type="spellEnd"/>
+      <w:r>
+        <w:rPr>
+          <w:rFonts w:ascii="Times New Roman" w:hAnsi="Times New Roman" w:cs="Times New Roman"/>
+          <w:sz w:val="28"/>
+          <w:szCs w:val="28"/>
+        </w:rPr>
+        <w:t xml:space="preserve"> per visualizzare le statistiche</w:t>
+      </w:r>
+      <w:r>
+        <w:rPr>
+          <w:rFonts w:ascii="Times New Roman" w:hAnsi="Times New Roman" w:cs="Times New Roman"/>
+          <w:sz w:val="28"/>
+          <w:szCs w:val="28"/>
+        </w:rPr>
+        <w:t xml:space="preserve"> che compariranno sotto il pulsante </w:t>
+      </w:r>
+      <w:proofErr w:type="spellStart"/>
+      <w:r>
+        <w:rPr>
+          <w:rFonts w:ascii="Times New Roman" w:hAnsi="Times New Roman" w:cs="Times New Roman"/>
+          <w:sz w:val="28"/>
+          <w:szCs w:val="28"/>
+        </w:rPr>
+        <w:t>Stats</w:t>
+      </w:r>
+      <w:proofErr w:type="spellEnd"/>
     </w:p>
     <w:p>
       <w:pPr>
@@ -5707,7 +6607,27 @@
           <w:sz w:val="28"/>
           <w:szCs w:val="28"/>
         </w:rPr>
-        <w:t xml:space="preserve">2 operazioni : 1 lettura </w:t>
+        <w:t xml:space="preserve">2 </w:t>
+      </w:r>
+      <w:proofErr w:type="gramStart"/>
+      <w:r>
+        <w:rPr>
+          <w:rFonts w:ascii="Times New Roman" w:hAnsi="Times New Roman" w:cs="Times New Roman"/>
+          <w:b/>
+          <w:sz w:val="28"/>
+          <w:szCs w:val="28"/>
+        </w:rPr>
+        <w:t>operazioni :</w:t>
+      </w:r>
+      <w:proofErr w:type="gramEnd"/>
+      <w:r>
+        <w:rPr>
+          <w:rFonts w:ascii="Times New Roman" w:hAnsi="Times New Roman" w:cs="Times New Roman"/>
+          <w:b/>
+          <w:sz w:val="28"/>
+          <w:szCs w:val="28"/>
+        </w:rPr>
+        <w:t xml:space="preserve"> 1 lettura </w:t>
       </w:r>
     </w:p>
     <w:p>
@@ -5731,7 +6651,16 @@
           <w:sz w:val="28"/>
           <w:szCs w:val="28"/>
         </w:rPr>
-        <w:t xml:space="preserve">Le operazioni da effettuare per  </w:t>
+        <w:t xml:space="preserve">Le operazioni da effettuare </w:t>
+      </w:r>
+      <w:proofErr w:type="gramStart"/>
+      <w:r>
+        <w:rPr>
+          <w:rFonts w:ascii="Times New Roman" w:hAnsi="Times New Roman" w:cs="Times New Roman"/>
+          <w:sz w:val="28"/>
+          <w:szCs w:val="28"/>
+        </w:rPr>
+        <w:t xml:space="preserve">per  </w:t>
       </w:r>
       <w:r>
         <w:rPr>
@@ -5742,7 +6671,19 @@
           <w:szCs w:val="28"/>
           <w:u w:val="single"/>
         </w:rPr>
-        <w:t xml:space="preserve">visualizzare il grafico </w:t>
+        <w:t>visualizzare</w:t>
+      </w:r>
+      <w:proofErr w:type="gramEnd"/>
+      <w:r>
+        <w:rPr>
+          <w:rFonts w:ascii="Times New Roman" w:hAnsi="Times New Roman" w:cs="Times New Roman"/>
+          <w:b/>
+          <w:i/>
+          <w:sz w:val="28"/>
+          <w:szCs w:val="28"/>
+          <w:u w:val="single"/>
+        </w:rPr>
+        <w:t xml:space="preserve"> il grafico </w:t>
       </w:r>
       <w:r>
         <w:rPr>
@@ -5779,7 +6720,25 @@
           <w:sz w:val="28"/>
           <w:szCs w:val="28"/>
         </w:rPr>
-        <w:t>Inserire lo short url precedentemente generato</w:t>
+        <w:t xml:space="preserve">Inserire lo short </w:t>
+      </w:r>
+      <w:proofErr w:type="spellStart"/>
+      <w:r>
+        <w:rPr>
+          <w:rFonts w:ascii="Times New Roman" w:hAnsi="Times New Roman" w:cs="Times New Roman"/>
+          <w:sz w:val="28"/>
+          <w:szCs w:val="28"/>
+        </w:rPr>
+        <w:t>url</w:t>
+      </w:r>
+      <w:proofErr w:type="spellEnd"/>
+      <w:r>
+        <w:rPr>
+          <w:rFonts w:ascii="Times New Roman" w:hAnsi="Times New Roman" w:cs="Times New Roman"/>
+          <w:sz w:val="28"/>
+          <w:szCs w:val="28"/>
+        </w:rPr>
+        <w:t xml:space="preserve"> precedentemente generato</w:t>
       </w:r>
     </w:p>
     <w:p>
@@ -5810,24 +6769,60 @@
         </w:rPr>
         <w:t xml:space="preserve">Cliccare il pulsate </w:t>
       </w:r>
-      <w:r>
-        <w:rPr>
-          <w:rFonts w:ascii="Times New Roman" w:hAnsi="Times New Roman" w:cs="Times New Roman"/>
-          <w:sz w:val="28"/>
-          <w:szCs w:val="28"/>
-        </w:rPr>
-        <w:t>View graph</w:t>
-      </w:r>
-      <w:r>
-        <w:rPr>
-          <w:rFonts w:ascii="Times New Roman" w:hAnsi="Times New Roman" w:cs="Times New Roman"/>
-          <w:sz w:val="28"/>
-          <w:szCs w:val="28"/>
-        </w:rPr>
-        <w:t xml:space="preserve"> per visualizzare il grafico delle statistiche che apparira in un'altra pagina</w:t>
-      </w:r>
-      <w:bookmarkStart w:id="0" w:name="_GoBack"/>
-      <w:bookmarkEnd w:id="0"/>
+      <w:proofErr w:type="spellStart"/>
+      <w:r>
+        <w:rPr>
+          <w:rFonts w:ascii="Times New Roman" w:hAnsi="Times New Roman" w:cs="Times New Roman"/>
+          <w:sz w:val="28"/>
+          <w:szCs w:val="28"/>
+        </w:rPr>
+        <w:t>View</w:t>
+      </w:r>
+      <w:proofErr w:type="spellEnd"/>
+      <w:r>
+        <w:rPr>
+          <w:rFonts w:ascii="Times New Roman" w:hAnsi="Times New Roman" w:cs="Times New Roman"/>
+          <w:sz w:val="28"/>
+          <w:szCs w:val="28"/>
+        </w:rPr>
+        <w:t xml:space="preserve"> </w:t>
+      </w:r>
+      <w:proofErr w:type="spellStart"/>
+      <w:r>
+        <w:rPr>
+          <w:rFonts w:ascii="Times New Roman" w:hAnsi="Times New Roman" w:cs="Times New Roman"/>
+          <w:sz w:val="28"/>
+          <w:szCs w:val="28"/>
+        </w:rPr>
+        <w:t>graph</w:t>
+      </w:r>
+      <w:proofErr w:type="spellEnd"/>
+      <w:r>
+        <w:rPr>
+          <w:rFonts w:ascii="Times New Roman" w:hAnsi="Times New Roman" w:cs="Times New Roman"/>
+          <w:sz w:val="28"/>
+          <w:szCs w:val="28"/>
+        </w:rPr>
+        <w:t xml:space="preserve"> per visualizzare il grafico delle statistiche che </w:t>
+      </w:r>
+      <w:proofErr w:type="spellStart"/>
+      <w:r>
+        <w:rPr>
+          <w:rFonts w:ascii="Times New Roman" w:hAnsi="Times New Roman" w:cs="Times New Roman"/>
+          <w:sz w:val="28"/>
+          <w:szCs w:val="28"/>
+        </w:rPr>
+        <w:t>apparira</w:t>
+      </w:r>
+      <w:proofErr w:type="spellEnd"/>
+      <w:r>
+        <w:rPr>
+          <w:rFonts w:ascii="Times New Roman" w:hAnsi="Times New Roman" w:cs="Times New Roman"/>
+          <w:sz w:val="28"/>
+          <w:szCs w:val="28"/>
+        </w:rPr>
+        <w:t xml:space="preserve"> in un'altra pagina</w:t>
+      </w:r>
     </w:p>
     <w:p>
       <w:pPr>
@@ -5853,8 +6848,9 @@
           <w:sz w:val="28"/>
           <w:szCs w:val="28"/>
         </w:rPr>
-        <w:t>2 oper</w:t>
-      </w:r>
+        <w:t xml:space="preserve">2 </w:t>
+      </w:r>
+      <w:proofErr w:type="gramStart"/>
       <w:r>
         <w:rPr>
           <w:rFonts w:ascii="Times New Roman" w:hAnsi="Times New Roman" w:cs="Times New Roman"/>
@@ -5862,7 +6858,26 @@
           <w:sz w:val="28"/>
           <w:szCs w:val="28"/>
         </w:rPr>
-        <w:t>azioni : 1 lettura</w:t>
+        <w:t>oper</w:t>
+      </w:r>
+      <w:r>
+        <w:rPr>
+          <w:rFonts w:ascii="Times New Roman" w:hAnsi="Times New Roman" w:cs="Times New Roman"/>
+          <w:b/>
+          <w:sz w:val="28"/>
+          <w:szCs w:val="28"/>
+        </w:rPr>
+        <w:t>azioni :</w:t>
+      </w:r>
+      <w:proofErr w:type="gramEnd"/>
+      <w:r>
+        <w:rPr>
+          <w:rFonts w:ascii="Times New Roman" w:hAnsi="Times New Roman" w:cs="Times New Roman"/>
+          <w:b/>
+          <w:sz w:val="28"/>
+          <w:szCs w:val="28"/>
+        </w:rPr>
+        <w:t xml:space="preserve"> 1 lettura</w:t>
       </w:r>
     </w:p>
     <w:p>
@@ -5895,24 +6910,38 @@
         </w:numPr>
         <w:jc w:val="center"/>
         <w:rPr>
+          <w:rFonts w:ascii="Times New Roman" w:hAnsi="Times New Roman" w:cs="Times New Roman"/>
           <w:b/>
-          <w:sz w:val="36"/>
-          <w:szCs w:val="36"/>
-        </w:rPr>
-      </w:pPr>
-      <w:r>
-        <w:rPr>
+          <w:sz w:val="28"/>
+          <w:szCs w:val="28"/>
+        </w:rPr>
+      </w:pPr>
+      <w:r>
+        <w:rPr>
+          <w:rFonts w:ascii="Times New Roman" w:hAnsi="Times New Roman" w:cs="Times New Roman"/>
           <w:b/>
-          <w:sz w:val="36"/>
-          <w:szCs w:val="36"/>
-        </w:rPr>
-        <w:t>Scelta del database NOSql</w:t>
-      </w:r>
-      <w:r>
-        <w:rPr>
+          <w:sz w:val="28"/>
+          <w:szCs w:val="28"/>
+        </w:rPr>
+        <w:t xml:space="preserve">Scelta del database </w:t>
+      </w:r>
+      <w:proofErr w:type="spellStart"/>
+      <w:r>
+        <w:rPr>
+          <w:rFonts w:ascii="Times New Roman" w:hAnsi="Times New Roman" w:cs="Times New Roman"/>
           <w:b/>
-          <w:sz w:val="36"/>
-          <w:szCs w:val="36"/>
+          <w:sz w:val="28"/>
+          <w:szCs w:val="28"/>
+        </w:rPr>
+        <w:t>NOSql</w:t>
+      </w:r>
+      <w:proofErr w:type="spellEnd"/>
+      <w:r>
+        <w:rPr>
+          <w:rFonts w:ascii="Times New Roman" w:hAnsi="Times New Roman" w:cs="Times New Roman"/>
+          <w:b/>
+          <w:sz w:val="28"/>
+          <w:szCs w:val="28"/>
         </w:rPr>
         <w:t xml:space="preserve"> (da fare)</w:t>
       </w:r>
@@ -5934,7 +6963,43 @@
           <w:sz w:val="28"/>
           <w:szCs w:val="28"/>
         </w:rPr>
-        <w:t xml:space="preserve">Il modello di database NOSql scelto da noi è Redis. </w:t>
+        <w:t xml:space="preserve">Il modello di database </w:t>
+      </w:r>
+      <w:proofErr w:type="spellStart"/>
+      <w:r>
+        <w:rPr>
+          <w:rFonts w:ascii="Times New Roman" w:hAnsi="Times New Roman" w:cs="Times New Roman"/>
+          <w:sz w:val="28"/>
+          <w:szCs w:val="28"/>
+        </w:rPr>
+        <w:t>NOSql</w:t>
+      </w:r>
+      <w:proofErr w:type="spellEnd"/>
+      <w:r>
+        <w:rPr>
+          <w:rFonts w:ascii="Times New Roman" w:hAnsi="Times New Roman" w:cs="Times New Roman"/>
+          <w:sz w:val="28"/>
+          <w:szCs w:val="28"/>
+        </w:rPr>
+        <w:t xml:space="preserve"> scelto da noi è </w:t>
+      </w:r>
+      <w:proofErr w:type="spellStart"/>
+      <w:r>
+        <w:rPr>
+          <w:rFonts w:ascii="Times New Roman" w:hAnsi="Times New Roman" w:cs="Times New Roman"/>
+          <w:sz w:val="28"/>
+          <w:szCs w:val="28"/>
+        </w:rPr>
+        <w:t>Redis</w:t>
+      </w:r>
+      <w:proofErr w:type="spellEnd"/>
+      <w:r>
+        <w:rPr>
+          <w:rFonts w:ascii="Times New Roman" w:hAnsi="Times New Roman" w:cs="Times New Roman"/>
+          <w:sz w:val="28"/>
+          <w:szCs w:val="28"/>
+        </w:rPr>
+        <w:t xml:space="preserve">. </w:t>
       </w:r>
     </w:p>
     <w:p>
@@ -5948,13 +7013,41 @@
           <w:szCs w:val="28"/>
         </w:rPr>
       </w:pPr>
-      <w:r>
-        <w:rPr>
-          <w:rFonts w:ascii="Times New Roman" w:hAnsi="Times New Roman" w:cs="Times New Roman"/>
-          <w:sz w:val="28"/>
-          <w:szCs w:val="28"/>
-        </w:rPr>
-        <w:t>Redis è un database non relazione nato nel 2009 per mano di Salvatore Sanlippo, inizialmente</w:t>
+      <w:proofErr w:type="spellStart"/>
+      <w:r>
+        <w:rPr>
+          <w:rFonts w:ascii="Times New Roman" w:hAnsi="Times New Roman" w:cs="Times New Roman"/>
+          <w:sz w:val="28"/>
+          <w:szCs w:val="28"/>
+        </w:rPr>
+        <w:t>Redis</w:t>
+      </w:r>
+      <w:proofErr w:type="spellEnd"/>
+      <w:r>
+        <w:rPr>
+          <w:rFonts w:ascii="Times New Roman" w:hAnsi="Times New Roman" w:cs="Times New Roman"/>
+          <w:sz w:val="28"/>
+          <w:szCs w:val="28"/>
+        </w:rPr>
+        <w:t xml:space="preserve"> è un database non relazione nato nel 2009 per mano di Salvatore </w:t>
+      </w:r>
+      <w:proofErr w:type="spellStart"/>
+      <w:r>
+        <w:rPr>
+          <w:rFonts w:ascii="Times New Roman" w:hAnsi="Times New Roman" w:cs="Times New Roman"/>
+          <w:sz w:val="28"/>
+          <w:szCs w:val="28"/>
+        </w:rPr>
+        <w:t>Sanlippo</w:t>
+      </w:r>
+      <w:proofErr w:type="spellEnd"/>
+      <w:r>
+        <w:rPr>
+          <w:rFonts w:ascii="Times New Roman" w:hAnsi="Times New Roman" w:cs="Times New Roman"/>
+          <w:sz w:val="28"/>
+          <w:szCs w:val="28"/>
+        </w:rPr>
+        <w:t>, inizialmente</w:t>
       </w:r>
     </w:p>
     <w:p>
@@ -5968,13 +7061,59 @@
           <w:szCs w:val="28"/>
         </w:rPr>
       </w:pPr>
-      <w:r>
-        <w:rPr>
-          <w:rFonts w:ascii="Times New Roman" w:hAnsi="Times New Roman" w:cs="Times New Roman"/>
-          <w:sz w:val="28"/>
-          <w:szCs w:val="28"/>
-        </w:rPr>
-        <w:t>sponsorizzato da vmware ora è supportato da Pivotal.</w:t>
+      <w:proofErr w:type="gramStart"/>
+      <w:r>
+        <w:rPr>
+          <w:rFonts w:ascii="Times New Roman" w:hAnsi="Times New Roman" w:cs="Times New Roman"/>
+          <w:sz w:val="28"/>
+          <w:szCs w:val="28"/>
+        </w:rPr>
+        <w:t>sponsorizzato</w:t>
+      </w:r>
+      <w:proofErr w:type="gramEnd"/>
+      <w:r>
+        <w:rPr>
+          <w:rFonts w:ascii="Times New Roman" w:hAnsi="Times New Roman" w:cs="Times New Roman"/>
+          <w:sz w:val="28"/>
+          <w:szCs w:val="28"/>
+        </w:rPr>
+        <w:t xml:space="preserve"> da </w:t>
+      </w:r>
+      <w:proofErr w:type="spellStart"/>
+      <w:r>
+        <w:rPr>
+          <w:rFonts w:ascii="Times New Roman" w:hAnsi="Times New Roman" w:cs="Times New Roman"/>
+          <w:sz w:val="28"/>
+          <w:szCs w:val="28"/>
+        </w:rPr>
+        <w:t>vmware</w:t>
+      </w:r>
+      <w:proofErr w:type="spellEnd"/>
+      <w:r>
+        <w:rPr>
+          <w:rFonts w:ascii="Times New Roman" w:hAnsi="Times New Roman" w:cs="Times New Roman"/>
+          <w:sz w:val="28"/>
+          <w:szCs w:val="28"/>
+        </w:rPr>
+        <w:t xml:space="preserve"> ora è supportato da </w:t>
+      </w:r>
+      <w:proofErr w:type="spellStart"/>
+      <w:r>
+        <w:rPr>
+          <w:rFonts w:ascii="Times New Roman" w:hAnsi="Times New Roman" w:cs="Times New Roman"/>
+          <w:sz w:val="28"/>
+          <w:szCs w:val="28"/>
+        </w:rPr>
+        <w:t>Pivotal</w:t>
+      </w:r>
+      <w:proofErr w:type="spellEnd"/>
+      <w:r>
+        <w:rPr>
+          <w:rFonts w:ascii="Times New Roman" w:hAnsi="Times New Roman" w:cs="Times New Roman"/>
+          <w:sz w:val="28"/>
+          <w:szCs w:val="28"/>
+        </w:rPr>
+        <w:t>.</w:t>
       </w:r>
     </w:p>
     <w:p>
@@ -5995,36 +7134,29 @@
           <w:szCs w:val="28"/>
         </w:rPr>
         <w:lastRenderedPageBreak/>
-        <w:t>È un NoSql di tipo Key/Value ma ha due caratteristiche che lo rendono molto diverso dagli</w:t>
-      </w:r>
-    </w:p>
-    <w:p>
-      <w:pPr>
-        <w:spacing w:before="240" w:after="0"/>
-        <w:ind w:left="360"/>
-        <w:jc w:val="both"/>
-        <w:rPr>
-          <w:rFonts w:ascii="Times New Roman" w:hAnsi="Times New Roman" w:cs="Times New Roman"/>
-          <w:sz w:val="28"/>
-          <w:szCs w:val="28"/>
-        </w:rPr>
-      </w:pPr>
-      <w:r>
-        <w:rPr>
-          <w:rFonts w:ascii="Times New Roman" w:hAnsi="Times New Roman" w:cs="Times New Roman"/>
-          <w:sz w:val="28"/>
-          <w:szCs w:val="28"/>
-        </w:rPr>
-        <w:t xml:space="preserve">altri database della sua stessa categoria: </w:t>
-      </w:r>
-    </w:p>
-    <w:p>
-      <w:pPr>
-        <w:pStyle w:val="Paragrafoelenco"/>
-        <w:numPr>
-          <w:ilvl w:val="0"/>
-          <w:numId w:val="13"/>
-        </w:numPr>
+        <w:t xml:space="preserve">È un </w:t>
+      </w:r>
+      <w:proofErr w:type="spellStart"/>
+      <w:r>
+        <w:rPr>
+          <w:rFonts w:ascii="Times New Roman" w:hAnsi="Times New Roman" w:cs="Times New Roman"/>
+          <w:sz w:val="28"/>
+          <w:szCs w:val="28"/>
+        </w:rPr>
+        <w:t>NoSql</w:t>
+      </w:r>
+      <w:proofErr w:type="spellEnd"/>
+      <w:r>
+        <w:rPr>
+          <w:rFonts w:ascii="Times New Roman" w:hAnsi="Times New Roman" w:cs="Times New Roman"/>
+          <w:sz w:val="28"/>
+          <w:szCs w:val="28"/>
+        </w:rPr>
+        <w:t xml:space="preserve"> di tipo Key/Value</w:t>
+      </w:r>
+    </w:p>
+    <w:p>
+      <w:pPr>
         <w:spacing w:before="240" w:after="0"/>
         <w:jc w:val="both"/>
         <w:rPr>
@@ -6039,16 +7171,47 @@
           <w:sz w:val="28"/>
           <w:szCs w:val="28"/>
         </w:rPr>
-        <w:t xml:space="preserve">la prima è che lavora completamente in RAM; </w:t>
-      </w:r>
-    </w:p>
-    <w:p>
-      <w:pPr>
-        <w:pStyle w:val="Paragrafoelenco"/>
-        <w:numPr>
-          <w:ilvl w:val="0"/>
-          <w:numId w:val="13"/>
-        </w:numPr>
+        <w:t xml:space="preserve">I database </w:t>
+      </w:r>
+      <w:proofErr w:type="spellStart"/>
+      <w:r>
+        <w:rPr>
+          <w:rFonts w:ascii="Times New Roman" w:hAnsi="Times New Roman" w:cs="Times New Roman"/>
+          <w:sz w:val="28"/>
+          <w:szCs w:val="28"/>
+        </w:rPr>
+        <w:t>key-value</w:t>
+      </w:r>
+      <w:proofErr w:type="spellEnd"/>
+      <w:r>
+        <w:rPr>
+          <w:rFonts w:ascii="Times New Roman" w:hAnsi="Times New Roman" w:cs="Times New Roman"/>
+          <w:sz w:val="28"/>
+          <w:szCs w:val="28"/>
+        </w:rPr>
+        <w:t xml:space="preserve"> hanno pro e </w:t>
+      </w:r>
+      <w:proofErr w:type="gramStart"/>
+      <w:r>
+        <w:rPr>
+          <w:rFonts w:ascii="Times New Roman" w:hAnsi="Times New Roman" w:cs="Times New Roman"/>
+          <w:sz w:val="28"/>
+          <w:szCs w:val="28"/>
+        </w:rPr>
+        <w:t>contro :</w:t>
+      </w:r>
+      <w:proofErr w:type="gramEnd"/>
+      <w:r>
+        <w:rPr>
+          <w:rFonts w:ascii="Times New Roman" w:hAnsi="Times New Roman" w:cs="Times New Roman"/>
+          <w:sz w:val="28"/>
+          <w:szCs w:val="28"/>
+        </w:rPr>
+        <w:t xml:space="preserve"> </w:t>
+      </w:r>
+    </w:p>
+    <w:p>
+      <w:pPr>
         <w:spacing w:before="240" w:after="0"/>
         <w:jc w:val="both"/>
         <w:rPr>
@@ -6057,13 +7220,1309 @@
           <w:szCs w:val="28"/>
         </w:rPr>
       </w:pPr>
-      <w:r>
-        <w:rPr>
-          <w:rFonts w:ascii="Times New Roman" w:hAnsi="Times New Roman" w:cs="Times New Roman"/>
-          <w:sz w:val="28"/>
-          <w:szCs w:val="28"/>
-        </w:rPr>
-        <w:t>la seconda è che oltre a fornire il classico salvataggio delle informazioni tramite coppie chiave-valore offre ben altre quattro strutture dati: liste, insiemi, insiemi ordinati e hash.</w:t>
+    </w:p>
+    <w:p>
+      <w:pPr>
+        <w:jc w:val="both"/>
+        <w:rPr>
+          <w:rFonts w:ascii="Times New Roman" w:hAnsi="Times New Roman" w:cs="Times New Roman"/>
+          <w:b/>
+          <w:sz w:val="28"/>
+          <w:szCs w:val="28"/>
+        </w:rPr>
+      </w:pPr>
+      <w:r>
+        <w:rPr>
+          <w:rFonts w:ascii="Times New Roman" w:hAnsi="Times New Roman" w:cs="Times New Roman"/>
+          <w:b/>
+          <w:sz w:val="28"/>
+          <w:szCs w:val="28"/>
+        </w:rPr>
+        <w:t xml:space="preserve">Gli svantaggi di un database </w:t>
+      </w:r>
+      <w:proofErr w:type="spellStart"/>
+      <w:r>
+        <w:rPr>
+          <w:rFonts w:ascii="Times New Roman" w:hAnsi="Times New Roman" w:cs="Times New Roman"/>
+          <w:b/>
+          <w:sz w:val="28"/>
+          <w:szCs w:val="28"/>
+        </w:rPr>
+        <w:t>key</w:t>
+      </w:r>
+      <w:proofErr w:type="spellEnd"/>
+      <w:r>
+        <w:rPr>
+          <w:rFonts w:ascii="Times New Roman" w:hAnsi="Times New Roman" w:cs="Times New Roman"/>
+          <w:b/>
+          <w:sz w:val="28"/>
+          <w:szCs w:val="28"/>
+        </w:rPr>
+        <w:t xml:space="preserve"> </w:t>
+      </w:r>
+      <w:proofErr w:type="spellStart"/>
+      <w:r>
+        <w:rPr>
+          <w:rFonts w:ascii="Times New Roman" w:hAnsi="Times New Roman" w:cs="Times New Roman"/>
+          <w:b/>
+          <w:sz w:val="28"/>
+          <w:szCs w:val="28"/>
+        </w:rPr>
+        <w:t>value</w:t>
+      </w:r>
+      <w:proofErr w:type="spellEnd"/>
+      <w:r>
+        <w:rPr>
+          <w:rFonts w:ascii="Times New Roman" w:hAnsi="Times New Roman" w:cs="Times New Roman"/>
+          <w:b/>
+          <w:sz w:val="28"/>
+          <w:szCs w:val="28"/>
+        </w:rPr>
+        <w:t xml:space="preserve"> sono:</w:t>
+      </w:r>
+    </w:p>
+    <w:p>
+      <w:pPr>
+        <w:jc w:val="both"/>
+        <w:rPr>
+          <w:rFonts w:ascii="Times New Roman" w:hAnsi="Times New Roman" w:cs="Times New Roman"/>
+          <w:sz w:val="28"/>
+          <w:szCs w:val="28"/>
+        </w:rPr>
+      </w:pPr>
+      <w:r>
+        <w:rPr>
+          <w:rFonts w:ascii="Times New Roman" w:hAnsi="Times New Roman" w:cs="Times New Roman"/>
+          <w:sz w:val="28"/>
+          <w:szCs w:val="28"/>
+        </w:rPr>
+        <w:t xml:space="preserve">Non hanno filtri di </w:t>
+      </w:r>
+      <w:proofErr w:type="spellStart"/>
+      <w:r>
+        <w:rPr>
+          <w:rFonts w:ascii="Times New Roman" w:hAnsi="Times New Roman" w:cs="Times New Roman"/>
+          <w:sz w:val="28"/>
+          <w:szCs w:val="28"/>
+        </w:rPr>
+        <w:t>query</w:t>
+      </w:r>
+      <w:proofErr w:type="spellEnd"/>
+      <w:r>
+        <w:rPr>
+          <w:rFonts w:ascii="Times New Roman" w:hAnsi="Times New Roman" w:cs="Times New Roman"/>
+          <w:sz w:val="28"/>
+          <w:szCs w:val="28"/>
+        </w:rPr>
+        <w:t xml:space="preserve"> </w:t>
+      </w:r>
+      <w:proofErr w:type="spellStart"/>
+      <w:r>
+        <w:rPr>
+          <w:rFonts w:ascii="Times New Roman" w:hAnsi="Times New Roman" w:cs="Times New Roman"/>
+          <w:sz w:val="28"/>
+          <w:szCs w:val="28"/>
+        </w:rPr>
+        <w:t>comlesse</w:t>
+      </w:r>
+      <w:proofErr w:type="spellEnd"/>
+      <w:r>
+        <w:rPr>
+          <w:rFonts w:ascii="Times New Roman" w:hAnsi="Times New Roman" w:cs="Times New Roman"/>
+          <w:sz w:val="28"/>
+          <w:szCs w:val="28"/>
+        </w:rPr>
+        <w:t xml:space="preserve"> </w:t>
+      </w:r>
+    </w:p>
+    <w:p>
+      <w:pPr>
+        <w:jc w:val="both"/>
+        <w:rPr>
+          <w:rFonts w:ascii="Times New Roman" w:hAnsi="Times New Roman" w:cs="Times New Roman"/>
+          <w:sz w:val="28"/>
+          <w:szCs w:val="28"/>
+        </w:rPr>
+      </w:pPr>
+      <w:r>
+        <w:rPr>
+          <w:rFonts w:ascii="Times New Roman" w:hAnsi="Times New Roman" w:cs="Times New Roman"/>
+          <w:sz w:val="28"/>
+          <w:szCs w:val="28"/>
+        </w:rPr>
+        <w:t>Tutti i join devo essere fati nel codice</w:t>
+      </w:r>
+    </w:p>
+    <w:p>
+      <w:pPr>
+        <w:jc w:val="both"/>
+        <w:rPr>
+          <w:rFonts w:ascii="Times New Roman" w:hAnsi="Times New Roman" w:cs="Times New Roman"/>
+          <w:sz w:val="28"/>
+          <w:szCs w:val="28"/>
+        </w:rPr>
+      </w:pPr>
+      <w:r>
+        <w:rPr>
+          <w:rFonts w:ascii="Times New Roman" w:hAnsi="Times New Roman" w:cs="Times New Roman"/>
+          <w:sz w:val="28"/>
+          <w:szCs w:val="28"/>
+        </w:rPr>
+        <w:t xml:space="preserve">Non ci sono </w:t>
+      </w:r>
+      <w:proofErr w:type="spellStart"/>
+      <w:r>
+        <w:rPr>
+          <w:rFonts w:ascii="Times New Roman" w:hAnsi="Times New Roman" w:cs="Times New Roman"/>
+          <w:sz w:val="28"/>
+          <w:szCs w:val="28"/>
+        </w:rPr>
+        <w:t>foreign</w:t>
+      </w:r>
+      <w:proofErr w:type="spellEnd"/>
+      <w:r>
+        <w:rPr>
+          <w:rFonts w:ascii="Times New Roman" w:hAnsi="Times New Roman" w:cs="Times New Roman"/>
+          <w:sz w:val="28"/>
+          <w:szCs w:val="28"/>
+        </w:rPr>
+        <w:t xml:space="preserve"> </w:t>
+      </w:r>
+      <w:proofErr w:type="spellStart"/>
+      <w:r>
+        <w:rPr>
+          <w:rFonts w:ascii="Times New Roman" w:hAnsi="Times New Roman" w:cs="Times New Roman"/>
+          <w:sz w:val="28"/>
+          <w:szCs w:val="28"/>
+        </w:rPr>
+        <w:t>key</w:t>
+      </w:r>
+      <w:proofErr w:type="spellEnd"/>
+      <w:r>
+        <w:rPr>
+          <w:rFonts w:ascii="Times New Roman" w:hAnsi="Times New Roman" w:cs="Times New Roman"/>
+          <w:sz w:val="28"/>
+          <w:szCs w:val="28"/>
+        </w:rPr>
+        <w:t xml:space="preserve"> ovvero vincoli di </w:t>
+      </w:r>
+      <w:proofErr w:type="spellStart"/>
+      <w:r>
+        <w:rPr>
+          <w:rFonts w:ascii="Times New Roman" w:hAnsi="Times New Roman" w:cs="Times New Roman"/>
+          <w:sz w:val="28"/>
+          <w:szCs w:val="28"/>
+        </w:rPr>
+        <w:t>integrita</w:t>
+      </w:r>
+      <w:proofErr w:type="spellEnd"/>
+      <w:r>
+        <w:rPr>
+          <w:rFonts w:ascii="Times New Roman" w:hAnsi="Times New Roman" w:cs="Times New Roman"/>
+          <w:sz w:val="28"/>
+          <w:szCs w:val="28"/>
+        </w:rPr>
+        <w:t xml:space="preserve"> referenziale di chiavi esterne</w:t>
+      </w:r>
+    </w:p>
+    <w:p>
+      <w:pPr>
+        <w:jc w:val="both"/>
+        <w:rPr>
+          <w:rFonts w:ascii="Times New Roman" w:hAnsi="Times New Roman" w:cs="Times New Roman"/>
+          <w:sz w:val="28"/>
+          <w:szCs w:val="28"/>
+        </w:rPr>
+      </w:pPr>
+      <w:r>
+        <w:rPr>
+          <w:rFonts w:ascii="Times New Roman" w:hAnsi="Times New Roman" w:cs="Times New Roman"/>
+          <w:sz w:val="28"/>
+          <w:szCs w:val="28"/>
+        </w:rPr>
+        <w:t>Non ci sono trigger</w:t>
+      </w:r>
+    </w:p>
+    <w:p>
+      <w:pPr>
+        <w:jc w:val="both"/>
+        <w:rPr>
+          <w:rFonts w:ascii="Times New Roman" w:hAnsi="Times New Roman" w:cs="Times New Roman"/>
+          <w:b/>
+          <w:sz w:val="28"/>
+          <w:szCs w:val="28"/>
+          <w:lang w:val="en-US"/>
+        </w:rPr>
+      </w:pPr>
+      <w:r>
+        <w:rPr>
+          <w:rFonts w:ascii="Times New Roman" w:hAnsi="Times New Roman" w:cs="Times New Roman"/>
+          <w:b/>
+          <w:sz w:val="28"/>
+          <w:szCs w:val="28"/>
+          <w:lang w:val="en-US"/>
+        </w:rPr>
+        <w:t xml:space="preserve">I </w:t>
+      </w:r>
+      <w:proofErr w:type="spellStart"/>
+      <w:r>
+        <w:rPr>
+          <w:rFonts w:ascii="Times New Roman" w:hAnsi="Times New Roman" w:cs="Times New Roman"/>
+          <w:b/>
+          <w:sz w:val="28"/>
+          <w:szCs w:val="28"/>
+          <w:lang w:val="en-US"/>
+        </w:rPr>
+        <w:t>vantaggi</w:t>
+      </w:r>
+      <w:proofErr w:type="spellEnd"/>
+      <w:r>
+        <w:rPr>
+          <w:rFonts w:ascii="Times New Roman" w:hAnsi="Times New Roman" w:cs="Times New Roman"/>
+          <w:b/>
+          <w:sz w:val="28"/>
+          <w:szCs w:val="28"/>
+          <w:lang w:val="en-US"/>
+        </w:rPr>
+        <w:t xml:space="preserve"> </w:t>
+      </w:r>
+      <w:proofErr w:type="spellStart"/>
+      <w:r>
+        <w:rPr>
+          <w:rFonts w:ascii="Times New Roman" w:hAnsi="Times New Roman" w:cs="Times New Roman"/>
+          <w:b/>
+          <w:sz w:val="28"/>
+          <w:szCs w:val="28"/>
+          <w:lang w:val="en-US"/>
+        </w:rPr>
+        <w:t>invece</w:t>
+      </w:r>
+      <w:proofErr w:type="spellEnd"/>
+      <w:r>
+        <w:rPr>
+          <w:rFonts w:ascii="Times New Roman" w:hAnsi="Times New Roman" w:cs="Times New Roman"/>
+          <w:b/>
+          <w:sz w:val="28"/>
+          <w:szCs w:val="28"/>
+          <w:lang w:val="en-US"/>
+        </w:rPr>
+        <w:t xml:space="preserve"> </w:t>
+      </w:r>
+      <w:proofErr w:type="spellStart"/>
+      <w:proofErr w:type="gramStart"/>
+      <w:r>
+        <w:rPr>
+          <w:rFonts w:ascii="Times New Roman" w:hAnsi="Times New Roman" w:cs="Times New Roman"/>
+          <w:b/>
+          <w:sz w:val="28"/>
+          <w:szCs w:val="28"/>
+          <w:lang w:val="en-US"/>
+        </w:rPr>
+        <w:t>Riguardano</w:t>
+      </w:r>
+      <w:proofErr w:type="spellEnd"/>
+      <w:r>
+        <w:rPr>
+          <w:rFonts w:ascii="Times New Roman" w:hAnsi="Times New Roman" w:cs="Times New Roman"/>
+          <w:b/>
+          <w:sz w:val="28"/>
+          <w:szCs w:val="28"/>
+          <w:lang w:val="en-US"/>
+        </w:rPr>
+        <w:t xml:space="preserve"> :</w:t>
+      </w:r>
+      <w:proofErr w:type="gramEnd"/>
+      <w:r>
+        <w:rPr>
+          <w:rFonts w:ascii="Times New Roman" w:hAnsi="Times New Roman" w:cs="Times New Roman"/>
+          <w:b/>
+          <w:sz w:val="28"/>
+          <w:szCs w:val="28"/>
+          <w:lang w:val="en-US"/>
+        </w:rPr>
+        <w:t xml:space="preserve"> </w:t>
+      </w:r>
+    </w:p>
+    <w:p>
+      <w:pPr>
+        <w:jc w:val="both"/>
+        <w:rPr>
+          <w:rFonts w:ascii="Times New Roman" w:hAnsi="Times New Roman" w:cs="Times New Roman"/>
+          <w:sz w:val="28"/>
+          <w:szCs w:val="28"/>
+        </w:rPr>
+      </w:pPr>
+      <w:proofErr w:type="spellStart"/>
+      <w:r>
+        <w:rPr>
+          <w:rFonts w:ascii="Times New Roman" w:hAnsi="Times New Roman" w:cs="Times New Roman"/>
+          <w:sz w:val="28"/>
+          <w:szCs w:val="28"/>
+          <w:lang w:val="en-US"/>
+        </w:rPr>
+        <w:t>Esecuzione</w:t>
+      </w:r>
+      <w:proofErr w:type="spellEnd"/>
+      <w:r>
+        <w:rPr>
+          <w:rFonts w:ascii="Times New Roman" w:hAnsi="Times New Roman" w:cs="Times New Roman"/>
+          <w:sz w:val="28"/>
+          <w:szCs w:val="28"/>
+          <w:lang w:val="en-US"/>
+        </w:rPr>
+        <w:t xml:space="preserve"> di query </w:t>
+      </w:r>
+      <w:proofErr w:type="spellStart"/>
+      <w:r>
+        <w:rPr>
+          <w:rFonts w:ascii="Times New Roman" w:hAnsi="Times New Roman" w:cs="Times New Roman"/>
+          <w:sz w:val="28"/>
+          <w:szCs w:val="28"/>
+          <w:lang w:val="en-US"/>
+        </w:rPr>
+        <w:t>efficienti</w:t>
+      </w:r>
+      <w:proofErr w:type="spellEnd"/>
+      <w:r>
+        <w:rPr>
+          <w:rFonts w:ascii="Times New Roman" w:hAnsi="Times New Roman" w:cs="Times New Roman"/>
+          <w:sz w:val="28"/>
+          <w:szCs w:val="28"/>
+          <w:lang w:val="en-US"/>
+        </w:rPr>
+        <w:t xml:space="preserve"> (molto </w:t>
+      </w:r>
+      <w:proofErr w:type="spellStart"/>
+      <w:r>
+        <w:rPr>
+          <w:rFonts w:ascii="Times New Roman" w:hAnsi="Times New Roman" w:cs="Times New Roman"/>
+          <w:sz w:val="28"/>
+          <w:szCs w:val="28"/>
+          <w:lang w:val="en-US"/>
+        </w:rPr>
+        <w:t>prevedibili</w:t>
+      </w:r>
+      <w:proofErr w:type="spellEnd"/>
+      <w:r>
+        <w:rPr>
+          <w:rFonts w:ascii="Times New Roman" w:hAnsi="Times New Roman" w:cs="Times New Roman"/>
+          <w:sz w:val="28"/>
+          <w:szCs w:val="28"/>
+          <w:lang w:val="en-US"/>
+        </w:rPr>
+        <w:t xml:space="preserve"> in termini di </w:t>
+      </w:r>
+      <w:proofErr w:type="spellStart"/>
+      <w:r>
+        <w:rPr>
+          <w:rFonts w:ascii="Times New Roman" w:hAnsi="Times New Roman" w:cs="Times New Roman"/>
+          <w:sz w:val="28"/>
+          <w:szCs w:val="28"/>
+          <w:lang w:val="en-US"/>
+        </w:rPr>
+        <w:t>prestazioni</w:t>
+      </w:r>
+      <w:proofErr w:type="spellEnd"/>
+      <w:r>
+        <w:rPr>
+          <w:rFonts w:ascii="Times New Roman" w:hAnsi="Times New Roman" w:cs="Times New Roman"/>
+          <w:sz w:val="28"/>
+          <w:szCs w:val="28"/>
+          <w:lang w:val="en-US"/>
+        </w:rPr>
+        <w:t>).</w:t>
+      </w:r>
+    </w:p>
+    <w:p>
+      <w:pPr>
+        <w:jc w:val="both"/>
+        <w:rPr>
+          <w:rFonts w:ascii="Times New Roman" w:hAnsi="Times New Roman" w:cs="Times New Roman"/>
+          <w:sz w:val="28"/>
+          <w:szCs w:val="28"/>
+        </w:rPr>
+      </w:pPr>
+      <w:r>
+        <w:rPr>
+          <w:rFonts w:ascii="Times New Roman" w:hAnsi="Times New Roman" w:cs="Times New Roman"/>
+          <w:sz w:val="28"/>
+          <w:szCs w:val="28"/>
+          <w:lang w:val="en-US"/>
+        </w:rPr>
+        <w:t xml:space="preserve">Data base </w:t>
+      </w:r>
+      <w:proofErr w:type="gramStart"/>
+      <w:r>
+        <w:rPr>
+          <w:rFonts w:ascii="Times New Roman" w:hAnsi="Times New Roman" w:cs="Times New Roman"/>
+          <w:sz w:val="28"/>
+          <w:szCs w:val="28"/>
+          <w:lang w:val="en-US"/>
+        </w:rPr>
+        <w:t>Facile</w:t>
+      </w:r>
+      <w:proofErr w:type="gramEnd"/>
+      <w:r>
+        <w:rPr>
+          <w:rFonts w:ascii="Times New Roman" w:hAnsi="Times New Roman" w:cs="Times New Roman"/>
+          <w:sz w:val="28"/>
+          <w:szCs w:val="28"/>
+          <w:lang w:val="en-US"/>
+        </w:rPr>
+        <w:t xml:space="preserve"> da </w:t>
+      </w:r>
+      <w:proofErr w:type="spellStart"/>
+      <w:r>
+        <w:rPr>
+          <w:rFonts w:ascii="Times New Roman" w:hAnsi="Times New Roman" w:cs="Times New Roman"/>
+          <w:sz w:val="28"/>
+          <w:szCs w:val="28"/>
+          <w:lang w:val="en-US"/>
+        </w:rPr>
+        <w:t>distribuire</w:t>
+      </w:r>
+      <w:proofErr w:type="spellEnd"/>
+      <w:r>
+        <w:rPr>
+          <w:rFonts w:ascii="Times New Roman" w:hAnsi="Times New Roman" w:cs="Times New Roman"/>
+          <w:sz w:val="28"/>
+          <w:szCs w:val="28"/>
+          <w:lang w:val="en-US"/>
+        </w:rPr>
+        <w:t xml:space="preserve"> in un cluster.</w:t>
+      </w:r>
+    </w:p>
+    <w:p>
+      <w:pPr>
+        <w:jc w:val="both"/>
+        <w:rPr>
+          <w:rFonts w:ascii="Times New Roman" w:hAnsi="Times New Roman" w:cs="Times New Roman"/>
+          <w:sz w:val="28"/>
+          <w:szCs w:val="28"/>
+        </w:rPr>
+      </w:pPr>
+      <w:proofErr w:type="spellStart"/>
+      <w:r>
+        <w:rPr>
+          <w:rFonts w:ascii="Times New Roman" w:hAnsi="Times New Roman" w:cs="Times New Roman"/>
+          <w:sz w:val="28"/>
+          <w:szCs w:val="28"/>
+          <w:lang w:val="en-US"/>
+        </w:rPr>
+        <w:t>Meno</w:t>
+      </w:r>
+      <w:proofErr w:type="spellEnd"/>
+      <w:r>
+        <w:rPr>
+          <w:rFonts w:ascii="Times New Roman" w:hAnsi="Times New Roman" w:cs="Times New Roman"/>
+          <w:sz w:val="28"/>
+          <w:szCs w:val="28"/>
+          <w:lang w:val="en-US"/>
+        </w:rPr>
+        <w:t xml:space="preserve"> </w:t>
+      </w:r>
+      <w:proofErr w:type="spellStart"/>
+      <w:r>
+        <w:rPr>
+          <w:rFonts w:ascii="Times New Roman" w:hAnsi="Times New Roman" w:cs="Times New Roman"/>
+          <w:sz w:val="28"/>
+          <w:szCs w:val="28"/>
+          <w:lang w:val="en-US"/>
+        </w:rPr>
+        <w:t>vincoli</w:t>
+      </w:r>
+      <w:proofErr w:type="spellEnd"/>
+      <w:r>
+        <w:rPr>
+          <w:rFonts w:ascii="Times New Roman" w:hAnsi="Times New Roman" w:cs="Times New Roman"/>
+          <w:sz w:val="28"/>
+          <w:szCs w:val="28"/>
+          <w:lang w:val="en-US"/>
+        </w:rPr>
+        <w:t xml:space="preserve"> di </w:t>
+      </w:r>
+      <w:proofErr w:type="spellStart"/>
+      <w:r>
+        <w:rPr>
+          <w:rFonts w:ascii="Times New Roman" w:hAnsi="Times New Roman" w:cs="Times New Roman"/>
+          <w:sz w:val="28"/>
+          <w:szCs w:val="28"/>
+          <w:lang w:val="en-US"/>
+        </w:rPr>
+        <w:t>chiave</w:t>
+      </w:r>
+      <w:proofErr w:type="spellEnd"/>
+      <w:r>
+        <w:rPr>
+          <w:rFonts w:ascii="Times New Roman" w:hAnsi="Times New Roman" w:cs="Times New Roman"/>
+          <w:sz w:val="28"/>
+          <w:szCs w:val="28"/>
+          <w:lang w:val="en-US"/>
+        </w:rPr>
+        <w:t xml:space="preserve"> </w:t>
+      </w:r>
+      <w:proofErr w:type="spellStart"/>
+      <w:proofErr w:type="gramStart"/>
+      <w:r>
+        <w:rPr>
+          <w:rFonts w:ascii="Times New Roman" w:hAnsi="Times New Roman" w:cs="Times New Roman"/>
+          <w:sz w:val="28"/>
+          <w:szCs w:val="28"/>
+          <w:lang w:val="en-US"/>
+        </w:rPr>
+        <w:t>esterna</w:t>
+      </w:r>
+      <w:proofErr w:type="spellEnd"/>
+      <w:r>
+        <w:rPr>
+          <w:rFonts w:ascii="Times New Roman" w:hAnsi="Times New Roman" w:cs="Times New Roman"/>
+          <w:sz w:val="28"/>
+          <w:szCs w:val="28"/>
+          <w:lang w:val="en-US"/>
+        </w:rPr>
+        <w:t>(</w:t>
+      </w:r>
+      <w:proofErr w:type="gramEnd"/>
+      <w:r>
+        <w:rPr>
+          <w:rFonts w:ascii="Times New Roman" w:hAnsi="Times New Roman" w:cs="Times New Roman"/>
+          <w:sz w:val="28"/>
+          <w:szCs w:val="28"/>
+          <w:lang w:val="en-US"/>
+        </w:rPr>
+        <w:t xml:space="preserve">foreign key) e I join </w:t>
+      </w:r>
+      <w:proofErr w:type="spellStart"/>
+      <w:r>
+        <w:rPr>
+          <w:rFonts w:ascii="Times New Roman" w:hAnsi="Times New Roman" w:cs="Times New Roman"/>
+          <w:sz w:val="28"/>
+          <w:szCs w:val="28"/>
+          <w:lang w:val="en-US"/>
+        </w:rPr>
+        <w:t>vengono</w:t>
+      </w:r>
+      <w:proofErr w:type="spellEnd"/>
+      <w:r>
+        <w:rPr>
+          <w:rFonts w:ascii="Times New Roman" w:hAnsi="Times New Roman" w:cs="Times New Roman"/>
+          <w:sz w:val="28"/>
+          <w:szCs w:val="28"/>
+          <w:lang w:val="en-US"/>
+        </w:rPr>
+        <w:t xml:space="preserve"> </w:t>
+      </w:r>
+      <w:proofErr w:type="spellStart"/>
+      <w:r>
+        <w:rPr>
+          <w:rFonts w:ascii="Times New Roman" w:hAnsi="Times New Roman" w:cs="Times New Roman"/>
+          <w:sz w:val="28"/>
+          <w:szCs w:val="28"/>
+          <w:lang w:val="en-US"/>
+        </w:rPr>
+        <w:t>fatti</w:t>
+      </w:r>
+      <w:proofErr w:type="spellEnd"/>
+      <w:r>
+        <w:rPr>
+          <w:rFonts w:ascii="Times New Roman" w:hAnsi="Times New Roman" w:cs="Times New Roman"/>
+          <w:sz w:val="28"/>
+          <w:szCs w:val="28"/>
+          <w:lang w:val="en-US"/>
+        </w:rPr>
+        <w:t xml:space="preserve"> </w:t>
+      </w:r>
+      <w:proofErr w:type="spellStart"/>
+      <w:r>
+        <w:rPr>
+          <w:rFonts w:ascii="Times New Roman" w:hAnsi="Times New Roman" w:cs="Times New Roman"/>
+          <w:sz w:val="28"/>
+          <w:szCs w:val="28"/>
+          <w:lang w:val="en-US"/>
+        </w:rPr>
+        <w:t>direttamente</w:t>
+      </w:r>
+      <w:proofErr w:type="spellEnd"/>
+      <w:r>
+        <w:rPr>
+          <w:rFonts w:ascii="Times New Roman" w:hAnsi="Times New Roman" w:cs="Times New Roman"/>
+          <w:sz w:val="28"/>
+          <w:szCs w:val="28"/>
+          <w:lang w:val="en-US"/>
+        </w:rPr>
+        <w:t xml:space="preserve"> </w:t>
+      </w:r>
+      <w:proofErr w:type="spellStart"/>
+      <w:r>
+        <w:rPr>
+          <w:rFonts w:ascii="Times New Roman" w:hAnsi="Times New Roman" w:cs="Times New Roman"/>
+          <w:sz w:val="28"/>
+          <w:szCs w:val="28"/>
+          <w:lang w:val="en-US"/>
+        </w:rPr>
+        <w:t>nel</w:t>
+      </w:r>
+      <w:proofErr w:type="spellEnd"/>
+      <w:r>
+        <w:rPr>
+          <w:rFonts w:ascii="Times New Roman" w:hAnsi="Times New Roman" w:cs="Times New Roman"/>
+          <w:sz w:val="28"/>
+          <w:szCs w:val="28"/>
+          <w:lang w:val="en-US"/>
+        </w:rPr>
+        <w:t xml:space="preserve"> </w:t>
+      </w:r>
+      <w:proofErr w:type="spellStart"/>
+      <w:r>
+        <w:rPr>
+          <w:rFonts w:ascii="Times New Roman" w:hAnsi="Times New Roman" w:cs="Times New Roman"/>
+          <w:sz w:val="28"/>
+          <w:szCs w:val="28"/>
+          <w:lang w:val="en-US"/>
+        </w:rPr>
+        <w:t>codice</w:t>
+      </w:r>
+      <w:proofErr w:type="spellEnd"/>
+      <w:r>
+        <w:rPr>
+          <w:rFonts w:ascii="Times New Roman" w:hAnsi="Times New Roman" w:cs="Times New Roman"/>
+          <w:sz w:val="28"/>
+          <w:szCs w:val="28"/>
+          <w:lang w:val="en-US"/>
+        </w:rPr>
+        <w:t>.</w:t>
+      </w:r>
+    </w:p>
+    <w:p>
+      <w:pPr>
+        <w:jc w:val="both"/>
+        <w:rPr>
+          <w:rFonts w:ascii="Times New Roman" w:hAnsi="Times New Roman" w:cs="Times New Roman"/>
+          <w:sz w:val="28"/>
+          <w:szCs w:val="28"/>
+        </w:rPr>
+      </w:pPr>
+      <w:proofErr w:type="spellStart"/>
+      <w:r>
+        <w:rPr>
+          <w:rFonts w:ascii="Times New Roman" w:hAnsi="Times New Roman" w:cs="Times New Roman"/>
+          <w:sz w:val="28"/>
+          <w:szCs w:val="28"/>
+          <w:lang w:val="en-US"/>
+        </w:rPr>
+        <w:t>Utilizzando</w:t>
+      </w:r>
+      <w:proofErr w:type="spellEnd"/>
+      <w:r>
+        <w:rPr>
+          <w:rFonts w:ascii="Times New Roman" w:hAnsi="Times New Roman" w:cs="Times New Roman"/>
+          <w:sz w:val="28"/>
+          <w:szCs w:val="28"/>
+          <w:lang w:val="en-US"/>
+        </w:rPr>
+        <w:t xml:space="preserve"> </w:t>
+      </w:r>
+      <w:proofErr w:type="gramStart"/>
+      <w:r>
+        <w:rPr>
+          <w:rFonts w:ascii="Times New Roman" w:hAnsi="Times New Roman" w:cs="Times New Roman"/>
+          <w:sz w:val="28"/>
+          <w:szCs w:val="28"/>
+          <w:lang w:val="en-US"/>
+        </w:rPr>
+        <w:t>un</w:t>
+      </w:r>
+      <w:proofErr w:type="gramEnd"/>
+      <w:r>
+        <w:rPr>
+          <w:rFonts w:ascii="Times New Roman" w:hAnsi="Times New Roman" w:cs="Times New Roman"/>
+          <w:sz w:val="28"/>
+          <w:szCs w:val="28"/>
+          <w:lang w:val="en-US"/>
+        </w:rPr>
+        <w:t xml:space="preserve"> DB </w:t>
+      </w:r>
+      <w:proofErr w:type="spellStart"/>
+      <w:r>
+        <w:rPr>
+          <w:rFonts w:ascii="Times New Roman" w:hAnsi="Times New Roman" w:cs="Times New Roman"/>
+          <w:sz w:val="28"/>
+          <w:szCs w:val="28"/>
+          <w:lang w:val="en-US"/>
+        </w:rPr>
+        <w:t>relazionale</w:t>
+      </w:r>
+      <w:proofErr w:type="spellEnd"/>
+      <w:r>
+        <w:rPr>
+          <w:rFonts w:ascii="Times New Roman" w:hAnsi="Times New Roman" w:cs="Times New Roman"/>
+          <w:sz w:val="28"/>
+          <w:szCs w:val="28"/>
+          <w:lang w:val="en-US"/>
+        </w:rPr>
+        <w:t xml:space="preserve"> + Cache </w:t>
+      </w:r>
+      <w:proofErr w:type="spellStart"/>
+      <w:r>
+        <w:rPr>
+          <w:rFonts w:ascii="Times New Roman" w:hAnsi="Times New Roman" w:cs="Times New Roman"/>
+          <w:sz w:val="28"/>
+          <w:szCs w:val="28"/>
+          <w:lang w:val="en-US"/>
+        </w:rPr>
+        <w:t>forze</w:t>
+      </w:r>
+      <w:proofErr w:type="spellEnd"/>
+      <w:r>
+        <w:rPr>
+          <w:rFonts w:ascii="Times New Roman" w:hAnsi="Times New Roman" w:cs="Times New Roman"/>
+          <w:sz w:val="28"/>
+          <w:szCs w:val="28"/>
+          <w:lang w:val="en-US"/>
+        </w:rPr>
+        <w:t xml:space="preserve"> un </w:t>
+      </w:r>
+      <w:proofErr w:type="spellStart"/>
+      <w:r>
+        <w:rPr>
+          <w:rFonts w:ascii="Times New Roman" w:hAnsi="Times New Roman" w:cs="Times New Roman"/>
+          <w:sz w:val="28"/>
+          <w:szCs w:val="28"/>
+          <w:lang w:val="en-US"/>
+        </w:rPr>
+        <w:t>valore-chiave</w:t>
+      </w:r>
+      <w:proofErr w:type="spellEnd"/>
+      <w:r>
+        <w:rPr>
+          <w:rFonts w:ascii="Times New Roman" w:hAnsi="Times New Roman" w:cs="Times New Roman"/>
+          <w:sz w:val="28"/>
+          <w:szCs w:val="28"/>
+          <w:lang w:val="en-US"/>
+        </w:rPr>
+        <w:t xml:space="preserve"> storage </w:t>
+      </w:r>
+      <w:proofErr w:type="spellStart"/>
+      <w:r>
+        <w:rPr>
+          <w:rFonts w:ascii="Times New Roman" w:hAnsi="Times New Roman" w:cs="Times New Roman"/>
+          <w:sz w:val="28"/>
+          <w:szCs w:val="28"/>
+          <w:lang w:val="en-US"/>
+        </w:rPr>
+        <w:t>comunque</w:t>
+      </w:r>
+      <w:proofErr w:type="spellEnd"/>
+    </w:p>
+    <w:p>
+      <w:pPr>
+        <w:jc w:val="both"/>
+        <w:rPr>
+          <w:rFonts w:ascii="Times New Roman" w:hAnsi="Times New Roman" w:cs="Times New Roman"/>
+          <w:sz w:val="28"/>
+          <w:szCs w:val="28"/>
+        </w:rPr>
+      </w:pPr>
+      <w:proofErr w:type="spellStart"/>
+      <w:r>
+        <w:rPr>
+          <w:rFonts w:ascii="Times New Roman" w:hAnsi="Times New Roman" w:cs="Times New Roman"/>
+          <w:sz w:val="28"/>
+          <w:szCs w:val="28"/>
+          <w:lang w:val="en-US"/>
+        </w:rPr>
+        <w:t>Nessun</w:t>
+      </w:r>
+      <w:proofErr w:type="spellEnd"/>
+      <w:r>
+        <w:rPr>
+          <w:rFonts w:ascii="Times New Roman" w:hAnsi="Times New Roman" w:cs="Times New Roman"/>
+          <w:sz w:val="28"/>
+          <w:szCs w:val="28"/>
+          <w:lang w:val="en-US"/>
+        </w:rPr>
+        <w:t xml:space="preserve"> </w:t>
+      </w:r>
+      <w:proofErr w:type="spellStart"/>
+      <w:r>
+        <w:rPr>
+          <w:rFonts w:ascii="Times New Roman" w:hAnsi="Times New Roman" w:cs="Times New Roman"/>
+          <w:sz w:val="28"/>
+          <w:szCs w:val="28"/>
+          <w:lang w:val="en-US"/>
+        </w:rPr>
+        <w:t>oggetto-relazionale</w:t>
+      </w:r>
+      <w:proofErr w:type="spellEnd"/>
+      <w:r>
+        <w:rPr>
+          <w:rFonts w:ascii="Times New Roman" w:hAnsi="Times New Roman" w:cs="Times New Roman"/>
+          <w:sz w:val="28"/>
+          <w:szCs w:val="28"/>
+          <w:lang w:val="en-US"/>
+        </w:rPr>
+        <w:t xml:space="preserve"> miss-match</w:t>
+      </w:r>
+    </w:p>
+    <w:p>
+      <w:pPr>
+        <w:jc w:val="both"/>
+        <w:rPr>
+          <w:rFonts w:ascii="Times New Roman" w:hAnsi="Times New Roman" w:cs="Times New Roman"/>
+          <w:sz w:val="28"/>
+          <w:szCs w:val="28"/>
+          <w:lang w:val="en-US"/>
+        </w:rPr>
+      </w:pPr>
+      <w:r>
+        <w:rPr>
+          <w:rFonts w:ascii="Times New Roman" w:hAnsi="Times New Roman" w:cs="Times New Roman"/>
+          <w:sz w:val="28"/>
+          <w:szCs w:val="28"/>
+          <w:lang w:val="en-US"/>
+        </w:rPr>
+        <w:t xml:space="preserve">Non ha </w:t>
+      </w:r>
+      <w:proofErr w:type="spellStart"/>
+      <w:r>
+        <w:rPr>
+          <w:rFonts w:ascii="Times New Roman" w:hAnsi="Times New Roman" w:cs="Times New Roman"/>
+          <w:sz w:val="28"/>
+          <w:szCs w:val="28"/>
+          <w:lang w:val="en-US"/>
+        </w:rPr>
+        <w:t>nessun</w:t>
+      </w:r>
+      <w:proofErr w:type="spellEnd"/>
+      <w:r>
+        <w:rPr>
+          <w:rFonts w:ascii="Times New Roman" w:hAnsi="Times New Roman" w:cs="Times New Roman"/>
+          <w:sz w:val="28"/>
+          <w:szCs w:val="28"/>
+          <w:lang w:val="en-US"/>
+        </w:rPr>
+        <w:t xml:space="preserve"> </w:t>
+      </w:r>
+      <w:proofErr w:type="spellStart"/>
+      <w:r>
+        <w:rPr>
+          <w:rFonts w:ascii="Times New Roman" w:hAnsi="Times New Roman" w:cs="Times New Roman"/>
+          <w:sz w:val="28"/>
+          <w:szCs w:val="28"/>
+          <w:lang w:val="en-US"/>
+        </w:rPr>
+        <w:t>tipo</w:t>
+      </w:r>
+      <w:proofErr w:type="spellEnd"/>
+      <w:r>
+        <w:rPr>
+          <w:rFonts w:ascii="Times New Roman" w:hAnsi="Times New Roman" w:cs="Times New Roman"/>
+          <w:sz w:val="28"/>
+          <w:szCs w:val="28"/>
+          <w:lang w:val="en-US"/>
+        </w:rPr>
+        <w:t xml:space="preserve"> di </w:t>
+      </w:r>
+      <w:proofErr w:type="spellStart"/>
+      <w:r>
+        <w:rPr>
+          <w:rFonts w:ascii="Times New Roman" w:hAnsi="Times New Roman" w:cs="Times New Roman"/>
+          <w:sz w:val="28"/>
+          <w:szCs w:val="28"/>
+          <w:lang w:val="en-US"/>
+        </w:rPr>
+        <w:t>oggetto</w:t>
+      </w:r>
+      <w:proofErr w:type="spellEnd"/>
+      <w:r>
+        <w:rPr>
+          <w:rFonts w:ascii="Times New Roman" w:hAnsi="Times New Roman" w:cs="Times New Roman"/>
+          <w:sz w:val="28"/>
+          <w:szCs w:val="28"/>
+          <w:lang w:val="en-US"/>
+        </w:rPr>
+        <w:t xml:space="preserve"> </w:t>
+      </w:r>
+      <w:proofErr w:type="spellStart"/>
+      <w:r>
+        <w:rPr>
+          <w:rFonts w:ascii="Times New Roman" w:hAnsi="Times New Roman" w:cs="Times New Roman"/>
+          <w:sz w:val="28"/>
+          <w:szCs w:val="28"/>
+          <w:lang w:val="en-US"/>
+        </w:rPr>
+        <w:t>relazionale</w:t>
+      </w:r>
+      <w:proofErr w:type="spellEnd"/>
+    </w:p>
+    <w:p>
+      <w:pPr>
+        <w:jc w:val="both"/>
+        <w:rPr>
+          <w:rFonts w:ascii="Times New Roman" w:hAnsi="Times New Roman" w:cs="Times New Roman"/>
+          <w:sz w:val="28"/>
+          <w:szCs w:val="28"/>
+          <w:lang w:val="en-US"/>
+        </w:rPr>
+      </w:pPr>
+    </w:p>
+    <w:p>
+      <w:pPr>
+        <w:jc w:val="center"/>
+        <w:rPr>
+          <w:rFonts w:ascii="Times New Roman" w:hAnsi="Times New Roman" w:cs="Times New Roman"/>
+          <w:sz w:val="28"/>
+          <w:szCs w:val="28"/>
+        </w:rPr>
+      </w:pPr>
+      <w:r>
+        <w:rPr>
+          <w:rFonts w:ascii="Times New Roman" w:hAnsi="Times New Roman" w:cs="Times New Roman"/>
+          <w:sz w:val="28"/>
+          <w:szCs w:val="28"/>
+        </w:rPr>
+        <w:t xml:space="preserve">Perché abbiamo scelto </w:t>
+      </w:r>
+      <w:proofErr w:type="spellStart"/>
+      <w:r>
+        <w:rPr>
+          <w:rFonts w:ascii="Times New Roman" w:hAnsi="Times New Roman" w:cs="Times New Roman"/>
+          <w:sz w:val="28"/>
+          <w:szCs w:val="28"/>
+        </w:rPr>
+        <w:t>redis</w:t>
+      </w:r>
+      <w:proofErr w:type="spellEnd"/>
+      <w:r>
+        <w:rPr>
+          <w:rFonts w:ascii="Times New Roman" w:hAnsi="Times New Roman" w:cs="Times New Roman"/>
+          <w:sz w:val="28"/>
+          <w:szCs w:val="28"/>
+        </w:rPr>
+        <w:t>:</w:t>
+      </w:r>
+    </w:p>
+    <w:p>
+      <w:pPr>
+        <w:rPr>
+          <w:rFonts w:ascii="Times New Roman" w:hAnsi="Times New Roman" w:cs="Times New Roman"/>
+          <w:sz w:val="28"/>
+          <w:szCs w:val="28"/>
+          <w:bdr w:val="none" w:sz="0" w:space="0" w:color="auto" w:frame="1"/>
+          <w:shd w:val="clear" w:color="auto" w:fill="FFFFFF"/>
+        </w:rPr>
+      </w:pPr>
+      <w:r>
+        <w:rPr>
+          <w:rFonts w:ascii="Times New Roman" w:hAnsi="Times New Roman" w:cs="Times New Roman"/>
+          <w:sz w:val="28"/>
+          <w:szCs w:val="28"/>
+          <w:bdr w:val="none" w:sz="0" w:space="0" w:color="auto" w:frame="1"/>
+          <w:shd w:val="clear" w:color="auto" w:fill="FFFFFF"/>
+        </w:rPr>
+        <w:t>Come soluzione in-</w:t>
+      </w:r>
+      <w:proofErr w:type="spellStart"/>
+      <w:r>
+        <w:rPr>
+          <w:rFonts w:ascii="Times New Roman" w:hAnsi="Times New Roman" w:cs="Times New Roman"/>
+          <w:sz w:val="28"/>
+          <w:szCs w:val="28"/>
+          <w:bdr w:val="none" w:sz="0" w:space="0" w:color="auto" w:frame="1"/>
+          <w:shd w:val="clear" w:color="auto" w:fill="FFFFFF"/>
+        </w:rPr>
+        <w:t>memory</w:t>
+      </w:r>
+      <w:proofErr w:type="spellEnd"/>
+      <w:r>
+        <w:rPr>
+          <w:rFonts w:ascii="Times New Roman" w:hAnsi="Times New Roman" w:cs="Times New Roman"/>
+          <w:sz w:val="28"/>
+          <w:szCs w:val="28"/>
+          <w:bdr w:val="none" w:sz="0" w:space="0" w:color="auto" w:frame="1"/>
+          <w:shd w:val="clear" w:color="auto" w:fill="FFFFFF"/>
+        </w:rPr>
+        <w:t xml:space="preserve">, </w:t>
+      </w:r>
+      <w:proofErr w:type="spellStart"/>
+      <w:r>
+        <w:rPr>
+          <w:rFonts w:ascii="Times New Roman" w:hAnsi="Times New Roman" w:cs="Times New Roman"/>
+          <w:sz w:val="28"/>
+          <w:szCs w:val="28"/>
+          <w:bdr w:val="none" w:sz="0" w:space="0" w:color="auto" w:frame="1"/>
+          <w:shd w:val="clear" w:color="auto" w:fill="FFFFFF"/>
+        </w:rPr>
+        <w:t>Redis</w:t>
+      </w:r>
+      <w:proofErr w:type="spellEnd"/>
+      <w:r>
+        <w:rPr>
+          <w:rFonts w:ascii="Times New Roman" w:hAnsi="Times New Roman" w:cs="Times New Roman"/>
+          <w:sz w:val="28"/>
+          <w:szCs w:val="28"/>
+          <w:bdr w:val="none" w:sz="0" w:space="0" w:color="auto" w:frame="1"/>
+          <w:shd w:val="clear" w:color="auto" w:fill="FFFFFF"/>
+        </w:rPr>
+        <w:t xml:space="preserve"> è ottimo per memorizzare dati transitori.</w:t>
+      </w:r>
+      <w:r>
+        <w:rPr>
+          <w:rStyle w:val="apple-converted-space"/>
+          <w:rFonts w:ascii="Times New Roman" w:hAnsi="Times New Roman" w:cs="Times New Roman"/>
+          <w:sz w:val="28"/>
+          <w:szCs w:val="28"/>
+          <w:bdr w:val="none" w:sz="0" w:space="0" w:color="auto" w:frame="1"/>
+          <w:shd w:val="clear" w:color="auto" w:fill="FFFFFF"/>
+        </w:rPr>
+        <w:t> </w:t>
+      </w:r>
+      <w:r>
+        <w:rPr>
+          <w:rFonts w:ascii="Times New Roman" w:hAnsi="Times New Roman" w:cs="Times New Roman"/>
+          <w:sz w:val="28"/>
+          <w:szCs w:val="28"/>
+          <w:bdr w:val="none" w:sz="0" w:space="0" w:color="auto" w:frame="1"/>
+          <w:shd w:val="clear" w:color="auto" w:fill="FFFFFF"/>
+        </w:rPr>
+        <w:t>La lettura e la scrittura dei dati sono di breve durata, ma si verificano con alto volume e frequenza.</w:t>
+      </w:r>
+      <w:r>
+        <w:rPr>
+          <w:rStyle w:val="apple-converted-space"/>
+          <w:rFonts w:ascii="Times New Roman" w:hAnsi="Times New Roman" w:cs="Times New Roman"/>
+          <w:sz w:val="28"/>
+          <w:szCs w:val="28"/>
+          <w:bdr w:val="none" w:sz="0" w:space="0" w:color="auto" w:frame="1"/>
+          <w:shd w:val="clear" w:color="auto" w:fill="FFFFFF"/>
+        </w:rPr>
+        <w:t> </w:t>
+      </w:r>
+      <w:r>
+        <w:rPr>
+          <w:rFonts w:ascii="Times New Roman" w:hAnsi="Times New Roman" w:cs="Times New Roman"/>
+          <w:sz w:val="28"/>
+          <w:szCs w:val="28"/>
+          <w:bdr w:val="none" w:sz="0" w:space="0" w:color="auto" w:frame="1"/>
+          <w:shd w:val="clear" w:color="auto" w:fill="FFFFFF"/>
+        </w:rPr>
+        <w:t xml:space="preserve">La latenza può essere mantenuta bassa solo se in caso di perdita di dati non è un grave problema ed è accettabile al contrario </w:t>
+      </w:r>
+      <w:proofErr w:type="spellStart"/>
+      <w:r>
+        <w:rPr>
+          <w:rFonts w:ascii="Times New Roman" w:hAnsi="Times New Roman" w:cs="Times New Roman"/>
+          <w:sz w:val="28"/>
+          <w:szCs w:val="28"/>
+          <w:bdr w:val="none" w:sz="0" w:space="0" w:color="auto" w:frame="1"/>
+          <w:shd w:val="clear" w:color="auto" w:fill="FFFFFF"/>
+        </w:rPr>
+        <w:t>eve</w:t>
+      </w:r>
+      <w:proofErr w:type="spellEnd"/>
+      <w:r>
+        <w:rPr>
+          <w:rFonts w:ascii="Times New Roman" w:hAnsi="Times New Roman" w:cs="Times New Roman"/>
+          <w:sz w:val="28"/>
+          <w:szCs w:val="28"/>
+          <w:bdr w:val="none" w:sz="0" w:space="0" w:color="auto" w:frame="1"/>
+          <w:shd w:val="clear" w:color="auto" w:fill="FFFFFF"/>
+        </w:rPr>
+        <w:t xml:space="preserve"> essere mantenuta alta. </w:t>
+      </w:r>
+    </w:p>
+    <w:p>
+      <w:pPr>
+        <w:rPr>
+          <w:rStyle w:val="apple-converted-space"/>
+          <w:rFonts w:ascii="Times New Roman" w:hAnsi="Times New Roman" w:cs="Times New Roman"/>
+          <w:sz w:val="28"/>
+          <w:szCs w:val="28"/>
+          <w:bdr w:val="none" w:sz="0" w:space="0" w:color="auto" w:frame="1"/>
+          <w:shd w:val="clear" w:color="auto" w:fill="FFFFFF"/>
+        </w:rPr>
+      </w:pPr>
+      <w:proofErr w:type="spellStart"/>
+      <w:r>
+        <w:rPr>
+          <w:rFonts w:ascii="Times New Roman" w:hAnsi="Times New Roman" w:cs="Times New Roman"/>
+          <w:sz w:val="28"/>
+          <w:szCs w:val="28"/>
+        </w:rPr>
+        <w:t>Redis</w:t>
+      </w:r>
+      <w:proofErr w:type="spellEnd"/>
+      <w:r>
+        <w:rPr>
+          <w:rStyle w:val="apple-converted-space"/>
+          <w:rFonts w:ascii="Times New Roman" w:hAnsi="Times New Roman" w:cs="Times New Roman"/>
+          <w:sz w:val="28"/>
+          <w:szCs w:val="28"/>
+          <w:bdr w:val="none" w:sz="0" w:space="0" w:color="auto" w:frame="1"/>
+          <w:shd w:val="clear" w:color="auto" w:fill="FFFFFF"/>
+        </w:rPr>
+        <w:t> </w:t>
+      </w:r>
+      <w:r>
+        <w:rPr>
+          <w:rFonts w:ascii="Times New Roman" w:hAnsi="Times New Roman" w:cs="Times New Roman"/>
+          <w:sz w:val="28"/>
+          <w:szCs w:val="28"/>
+          <w:bdr w:val="none" w:sz="0" w:space="0" w:color="auto" w:frame="1"/>
+          <w:shd w:val="clear" w:color="auto" w:fill="FFFFFF"/>
+        </w:rPr>
+        <w:t>offre anche meccanismi configurabili per persistenza.</w:t>
+      </w:r>
+      <w:r>
+        <w:rPr>
+          <w:rStyle w:val="apple-converted-space"/>
+          <w:rFonts w:ascii="Times New Roman" w:hAnsi="Times New Roman" w:cs="Times New Roman"/>
+          <w:sz w:val="28"/>
+          <w:szCs w:val="28"/>
+          <w:bdr w:val="none" w:sz="0" w:space="0" w:color="auto" w:frame="1"/>
+          <w:shd w:val="clear" w:color="auto" w:fill="FFFFFF"/>
+        </w:rPr>
+        <w:t> </w:t>
+      </w:r>
+      <w:r>
+        <w:rPr>
+          <w:rFonts w:ascii="Times New Roman" w:hAnsi="Times New Roman" w:cs="Times New Roman"/>
+          <w:sz w:val="28"/>
+          <w:szCs w:val="28"/>
+          <w:bdr w:val="none" w:sz="0" w:space="0" w:color="auto" w:frame="1"/>
+          <w:shd w:val="clear" w:color="auto" w:fill="FFFFFF"/>
+        </w:rPr>
+        <w:t xml:space="preserve">Tuttavia, l'aumento della persistenza tenderà ad aumentare e diminuire la latenza di </w:t>
+      </w:r>
+      <w:proofErr w:type="spellStart"/>
+      <w:r>
+        <w:rPr>
+          <w:rFonts w:ascii="Times New Roman" w:hAnsi="Times New Roman" w:cs="Times New Roman"/>
+          <w:sz w:val="28"/>
+          <w:szCs w:val="28"/>
+          <w:bdr w:val="none" w:sz="0" w:space="0" w:color="auto" w:frame="1"/>
+          <w:shd w:val="clear" w:color="auto" w:fill="FFFFFF"/>
+        </w:rPr>
+        <w:t>throughput</w:t>
+      </w:r>
+      <w:proofErr w:type="spellEnd"/>
+      <w:r>
+        <w:rPr>
+          <w:rFonts w:ascii="Times New Roman" w:hAnsi="Times New Roman" w:cs="Times New Roman"/>
+          <w:sz w:val="28"/>
+          <w:szCs w:val="28"/>
+          <w:bdr w:val="none" w:sz="0" w:space="0" w:color="auto" w:frame="1"/>
+          <w:shd w:val="clear" w:color="auto" w:fill="FFFFFF"/>
+        </w:rPr>
+        <w:t xml:space="preserve"> ossia (</w:t>
+      </w:r>
+      <w:r>
+        <w:rPr>
+          <w:rFonts w:ascii="Times New Roman" w:hAnsi="Times New Roman" w:cs="Times New Roman"/>
+          <w:sz w:val="28"/>
+          <w:szCs w:val="28"/>
+          <w:shd w:val="clear" w:color="auto" w:fill="FFFFFF"/>
+        </w:rPr>
+        <w:t>Il termine indica la banda effettiva misurata in un certo periodo, tenuto conto del flusso dei dati e del percorso di instradamento.)</w:t>
+      </w:r>
+    </w:p>
+    <w:p>
+      <w:pPr>
+        <w:rPr>
+          <w:rFonts w:ascii="Times New Roman" w:hAnsi="Times New Roman" w:cs="Times New Roman"/>
+          <w:sz w:val="28"/>
+          <w:szCs w:val="28"/>
+        </w:rPr>
+      </w:pPr>
+      <w:proofErr w:type="spellStart"/>
+      <w:r>
+        <w:rPr>
+          <w:rFonts w:ascii="Times New Roman" w:hAnsi="Times New Roman" w:cs="Times New Roman"/>
+          <w:sz w:val="28"/>
+          <w:szCs w:val="28"/>
+          <w:bdr w:val="none" w:sz="0" w:space="0" w:color="auto" w:frame="1"/>
+          <w:shd w:val="clear" w:color="auto" w:fill="FFFFFF"/>
+        </w:rPr>
+        <w:t>Redis</w:t>
+      </w:r>
+      <w:proofErr w:type="spellEnd"/>
+      <w:r>
+        <w:rPr>
+          <w:rFonts w:ascii="Times New Roman" w:hAnsi="Times New Roman" w:cs="Times New Roman"/>
+          <w:sz w:val="28"/>
+          <w:szCs w:val="28"/>
+          <w:bdr w:val="none" w:sz="0" w:space="0" w:color="auto" w:frame="1"/>
+          <w:shd w:val="clear" w:color="auto" w:fill="FFFFFF"/>
+        </w:rPr>
+        <w:t xml:space="preserve"> supporta cinque diverse strutture dati permettendo così di gestire entità quali gli insiemi ordinati e dei dati di serie temporali.</w:t>
+      </w:r>
+      <w:r>
+        <w:rPr>
+          <w:rStyle w:val="apple-converted-space"/>
+          <w:rFonts w:ascii="Times New Roman" w:hAnsi="Times New Roman" w:cs="Times New Roman"/>
+          <w:sz w:val="28"/>
+          <w:szCs w:val="28"/>
+          <w:bdr w:val="none" w:sz="0" w:space="0" w:color="auto" w:frame="1"/>
+          <w:shd w:val="clear" w:color="auto" w:fill="FFFFFF"/>
+        </w:rPr>
+        <w:t> </w:t>
+      </w:r>
+      <w:r>
+        <w:rPr>
+          <w:rFonts w:ascii="Times New Roman" w:hAnsi="Times New Roman" w:cs="Times New Roman"/>
+          <w:sz w:val="28"/>
+          <w:szCs w:val="28"/>
+          <w:bdr w:val="none" w:sz="0" w:space="0" w:color="auto" w:frame="1"/>
+          <w:shd w:val="clear" w:color="auto" w:fill="FFFFFF"/>
+        </w:rPr>
+        <w:t xml:space="preserve">Un ulteriore punto di forza è nella </w:t>
+      </w:r>
+      <w:bookmarkStart w:id="0" w:name="_GoBack"/>
+      <w:r>
+        <w:rPr>
+          <w:rFonts w:ascii="Times New Roman" w:hAnsi="Times New Roman" w:cs="Times New Roman"/>
+          <w:sz w:val="28"/>
+          <w:szCs w:val="28"/>
+          <w:bdr w:val="none" w:sz="0" w:space="0" w:color="auto" w:frame="1"/>
+          <w:shd w:val="clear" w:color="auto" w:fill="FFFFFF"/>
+        </w:rPr>
+        <w:lastRenderedPageBreak/>
+        <w:t>varietà di linguaggi di programmazione supportati.</w:t>
+      </w:r>
+      <w:r>
+        <w:rPr>
+          <w:rFonts w:ascii="Times New Roman" w:hAnsi="Times New Roman" w:cs="Times New Roman"/>
+          <w:sz w:val="28"/>
+          <w:szCs w:val="28"/>
+          <w:bdr w:val="none" w:sz="0" w:space="0" w:color="auto" w:frame="1"/>
+          <w:shd w:val="clear" w:color="auto" w:fill="FFFFFF"/>
+        </w:rPr>
+        <w:t xml:space="preserve"> Inoltre </w:t>
+      </w:r>
+      <w:r>
+        <w:rPr>
+          <w:rFonts w:ascii="Times New Roman" w:hAnsi="Times New Roman" w:cs="Times New Roman"/>
+          <w:sz w:val="28"/>
+          <w:szCs w:val="28"/>
+        </w:rPr>
+        <w:t xml:space="preserve">lavora completamente in </w:t>
+      </w:r>
+      <w:bookmarkEnd w:id="0"/>
+      <w:r>
+        <w:rPr>
+          <w:rFonts w:ascii="Times New Roman" w:hAnsi="Times New Roman" w:cs="Times New Roman"/>
+          <w:sz w:val="28"/>
+          <w:szCs w:val="28"/>
+        </w:rPr>
+        <w:t>RAM</w:t>
+      </w:r>
+      <w:r>
+        <w:rPr>
+          <w:rFonts w:ascii="Times New Roman" w:hAnsi="Times New Roman" w:cs="Times New Roman"/>
+          <w:sz w:val="28"/>
+          <w:szCs w:val="28"/>
+        </w:rPr>
+        <w:t>.</w:t>
       </w:r>
     </w:p>
     <w:p>
@@ -6072,20 +8531,117 @@
         <w:autoSpaceDN w:val="0"/>
         <w:adjustRightInd w:val="0"/>
         <w:spacing w:before="240" w:after="0" w:line="240" w:lineRule="auto"/>
-        <w:ind w:left="360"/>
-        <w:rPr>
-          <w:rFonts w:ascii="Times New Roman" w:hAnsi="Times New Roman" w:cs="Times New Roman"/>
-          <w:sz w:val="28"/>
-          <w:szCs w:val="28"/>
-        </w:rPr>
-      </w:pPr>
-      <w:r>
-        <w:rPr>
-          <w:rFonts w:ascii="Times New Roman" w:hAnsi="Times New Roman" w:cs="Times New Roman"/>
-          <w:sz w:val="28"/>
-          <w:szCs w:val="28"/>
-        </w:rPr>
-        <w:t>Redis non è altro che un server TCP che utilizza il modello client-server ed implementa quello</w:t>
+        <w:rPr>
+          <w:rFonts w:ascii="Times New Roman" w:hAnsi="Times New Roman" w:cs="Times New Roman"/>
+          <w:sz w:val="28"/>
+          <w:szCs w:val="28"/>
+        </w:rPr>
+      </w:pPr>
+      <w:proofErr w:type="spellStart"/>
+      <w:r>
+        <w:rPr>
+          <w:rFonts w:ascii="Times New Roman" w:hAnsi="Times New Roman" w:cs="Times New Roman"/>
+          <w:sz w:val="28"/>
+          <w:szCs w:val="28"/>
+        </w:rPr>
+        <w:t>Redis</w:t>
+      </w:r>
+      <w:proofErr w:type="spellEnd"/>
+      <w:r>
+        <w:rPr>
+          <w:rFonts w:ascii="Times New Roman" w:hAnsi="Times New Roman" w:cs="Times New Roman"/>
+          <w:sz w:val="28"/>
+          <w:szCs w:val="28"/>
+        </w:rPr>
+        <w:t xml:space="preserve"> non è altro che un server TCP che utilizza il modello </w:t>
+      </w:r>
+      <w:proofErr w:type="spellStart"/>
+      <w:r>
+        <w:rPr>
+          <w:rFonts w:ascii="Times New Roman" w:hAnsi="Times New Roman" w:cs="Times New Roman"/>
+          <w:sz w:val="28"/>
+          <w:szCs w:val="28"/>
+        </w:rPr>
+        <w:t>client-server</w:t>
+      </w:r>
+      <w:proofErr w:type="spellEnd"/>
+      <w:r>
+        <w:rPr>
+          <w:rFonts w:ascii="Times New Roman" w:hAnsi="Times New Roman" w:cs="Times New Roman"/>
+          <w:sz w:val="28"/>
+          <w:szCs w:val="28"/>
+        </w:rPr>
+        <w:t xml:space="preserve"> ed implementa quello</w:t>
+      </w:r>
+      <w:r>
+        <w:rPr>
+          <w:rFonts w:ascii="Times New Roman" w:hAnsi="Times New Roman" w:cs="Times New Roman"/>
+          <w:sz w:val="28"/>
+          <w:szCs w:val="28"/>
+        </w:rPr>
+        <w:t xml:space="preserve"> </w:t>
+      </w:r>
+      <w:r>
+        <w:rPr>
+          <w:rFonts w:ascii="Times New Roman" w:hAnsi="Times New Roman" w:cs="Times New Roman"/>
+          <w:sz w:val="28"/>
+          <w:szCs w:val="28"/>
+        </w:rPr>
+        <w:t xml:space="preserve">che è chiamato un protocollo di tipo </w:t>
+      </w:r>
+      <w:proofErr w:type="spellStart"/>
+      <w:r>
+        <w:rPr>
+          <w:rFonts w:ascii="Times New Roman" w:hAnsi="Times New Roman" w:cs="Times New Roman"/>
+          <w:sz w:val="28"/>
+          <w:szCs w:val="28"/>
+        </w:rPr>
+        <w:t>Request</w:t>
+      </w:r>
+      <w:proofErr w:type="spellEnd"/>
+      <w:r>
+        <w:rPr>
+          <w:rFonts w:ascii="Times New Roman" w:hAnsi="Times New Roman" w:cs="Times New Roman"/>
+          <w:sz w:val="28"/>
+          <w:szCs w:val="28"/>
+        </w:rPr>
+        <w:t>/</w:t>
+      </w:r>
+      <w:proofErr w:type="spellStart"/>
+      <w:r>
+        <w:rPr>
+          <w:rFonts w:ascii="Times New Roman" w:hAnsi="Times New Roman" w:cs="Times New Roman"/>
+          <w:sz w:val="28"/>
+          <w:szCs w:val="28"/>
+        </w:rPr>
+        <w:t>Response</w:t>
+      </w:r>
+      <w:proofErr w:type="spellEnd"/>
+      <w:r>
+        <w:rPr>
+          <w:rFonts w:ascii="Times New Roman" w:hAnsi="Times New Roman" w:cs="Times New Roman"/>
+          <w:sz w:val="28"/>
+          <w:szCs w:val="28"/>
+        </w:rPr>
+        <w:t xml:space="preserve"> o per semplicità telnet-</w:t>
+      </w:r>
+      <w:proofErr w:type="spellStart"/>
+      <w:r>
+        <w:rPr>
+          <w:rFonts w:ascii="Times New Roman" w:hAnsi="Times New Roman" w:cs="Times New Roman"/>
+          <w:sz w:val="28"/>
+          <w:szCs w:val="28"/>
+        </w:rPr>
+        <w:t>like</w:t>
+      </w:r>
+      <w:proofErr w:type="spellEnd"/>
+      <w:r>
+        <w:rPr>
+          <w:rFonts w:ascii="Times New Roman" w:hAnsi="Times New Roman" w:cs="Times New Roman"/>
+          <w:sz w:val="28"/>
+          <w:szCs w:val="28"/>
+        </w:rPr>
+        <w:t xml:space="preserve">. </w:t>
       </w:r>
     </w:p>
     <w:p>
@@ -6094,20 +8650,27 @@
         <w:autoSpaceDN w:val="0"/>
         <w:adjustRightInd w:val="0"/>
         <w:spacing w:before="240" w:after="0" w:line="240" w:lineRule="auto"/>
-        <w:ind w:left="360"/>
-        <w:rPr>
-          <w:rFonts w:ascii="Times New Roman" w:hAnsi="Times New Roman" w:cs="Times New Roman"/>
-          <w:sz w:val="28"/>
-          <w:szCs w:val="28"/>
-        </w:rPr>
-      </w:pPr>
-      <w:r>
-        <w:rPr>
-          <w:rFonts w:ascii="Times New Roman" w:hAnsi="Times New Roman" w:cs="Times New Roman"/>
-          <w:sz w:val="28"/>
-          <w:szCs w:val="28"/>
-        </w:rPr>
-        <w:t>che è chiamato un protocollo di tipo Request/Response o per semplicità telnet-like. Ciò signi_ca</w:t>
+        <w:rPr>
+          <w:rFonts w:ascii="Times New Roman" w:hAnsi="Times New Roman" w:cs="Times New Roman"/>
+          <w:sz w:val="28"/>
+          <w:szCs w:val="28"/>
+        </w:rPr>
+      </w:pPr>
+      <w:r>
+        <w:rPr>
+          <w:rFonts w:ascii="Times New Roman" w:hAnsi="Times New Roman" w:cs="Times New Roman"/>
+          <w:sz w:val="28"/>
+          <w:szCs w:val="28"/>
+        </w:rPr>
+        <w:t xml:space="preserve">Ciò significa </w:t>
+      </w:r>
+      <w:r>
+        <w:rPr>
+          <w:rFonts w:ascii="Times New Roman" w:hAnsi="Times New Roman" w:cs="Times New Roman"/>
+          <w:sz w:val="28"/>
+          <w:szCs w:val="28"/>
+        </w:rPr>
+        <w:t>che normalmente una richiesta viene eseguita mediante la seguente procedura:</w:t>
       </w:r>
     </w:p>
     <w:p>
@@ -6116,42 +8679,74 @@
         <w:autoSpaceDN w:val="0"/>
         <w:adjustRightInd w:val="0"/>
         <w:spacing w:before="240" w:after="0" w:line="240" w:lineRule="auto"/>
-        <w:ind w:left="360"/>
-        <w:rPr>
-          <w:rFonts w:ascii="Times New Roman" w:hAnsi="Times New Roman" w:cs="Times New Roman"/>
-          <w:sz w:val="28"/>
-          <w:szCs w:val="28"/>
-        </w:rPr>
-      </w:pPr>
-      <w:r>
-        <w:rPr>
-          <w:rFonts w:ascii="Times New Roman" w:hAnsi="Times New Roman" w:cs="Times New Roman"/>
-          <w:sz w:val="28"/>
-          <w:szCs w:val="28"/>
-        </w:rPr>
-        <w:t>che normalmente una richiesta viene eseguita mediante la seguente procedura:</w:t>
-      </w:r>
-    </w:p>
-    <w:p>
-      <w:pPr>
-        <w:autoSpaceDE w:val="0"/>
-        <w:autoSpaceDN w:val="0"/>
-        <w:adjustRightInd w:val="0"/>
-        <w:spacing w:before="240" w:after="0" w:line="240" w:lineRule="auto"/>
-        <w:ind w:left="360"/>
-        <w:rPr>
-          <w:rFonts w:ascii="Times New Roman" w:hAnsi="Times New Roman" w:cs="Times New Roman"/>
-          <w:sz w:val="28"/>
-          <w:szCs w:val="28"/>
-        </w:rPr>
-      </w:pPr>
-      <w:r>
-        <w:rPr>
-          <w:rFonts w:ascii="Times New Roman" w:hAnsi="Times New Roman" w:cs="Times New Roman"/>
-          <w:sz w:val="28"/>
-          <w:szCs w:val="28"/>
-        </w:rPr>
-        <w:t>1. Il client invia una query al server (comando) ed attende sul socket una risposta.</w:t>
+        <w:rPr>
+          <w:rFonts w:ascii="Times New Roman" w:hAnsi="Times New Roman" w:cs="Times New Roman"/>
+          <w:sz w:val="28"/>
+          <w:szCs w:val="28"/>
+        </w:rPr>
+      </w:pPr>
+      <w:r>
+        <w:rPr>
+          <w:rFonts w:ascii="Times New Roman" w:hAnsi="Times New Roman" w:cs="Times New Roman"/>
+          <w:sz w:val="28"/>
+          <w:szCs w:val="28"/>
+        </w:rPr>
+        <w:t xml:space="preserve">1. Il client invia una </w:t>
+      </w:r>
+      <w:proofErr w:type="spellStart"/>
+      <w:r>
+        <w:rPr>
+          <w:rFonts w:ascii="Times New Roman" w:hAnsi="Times New Roman" w:cs="Times New Roman"/>
+          <w:sz w:val="28"/>
+          <w:szCs w:val="28"/>
+        </w:rPr>
+        <w:t>query</w:t>
+      </w:r>
+      <w:proofErr w:type="spellEnd"/>
+      <w:r>
+        <w:rPr>
+          <w:rFonts w:ascii="Times New Roman" w:hAnsi="Times New Roman" w:cs="Times New Roman"/>
+          <w:sz w:val="28"/>
+          <w:szCs w:val="28"/>
+        </w:rPr>
+        <w:t xml:space="preserve"> al server (comando) ed attende sul </w:t>
+      </w:r>
+      <w:proofErr w:type="spellStart"/>
+      <w:r>
+        <w:rPr>
+          <w:rFonts w:ascii="Times New Roman" w:hAnsi="Times New Roman" w:cs="Times New Roman"/>
+          <w:sz w:val="28"/>
+          <w:szCs w:val="28"/>
+        </w:rPr>
+        <w:t>socket</w:t>
+      </w:r>
+      <w:proofErr w:type="spellEnd"/>
+      <w:r>
+        <w:rPr>
+          <w:rFonts w:ascii="Times New Roman" w:hAnsi="Times New Roman" w:cs="Times New Roman"/>
+          <w:sz w:val="28"/>
+          <w:szCs w:val="28"/>
+        </w:rPr>
+        <w:t xml:space="preserve"> una risposta.</w:t>
+      </w:r>
+    </w:p>
+    <w:p>
+      <w:pPr>
+        <w:spacing w:before="240" w:after="0"/>
+        <w:jc w:val="both"/>
+        <w:rPr>
+          <w:rFonts w:ascii="Times New Roman" w:hAnsi="Times New Roman" w:cs="Times New Roman"/>
+          <w:sz w:val="28"/>
+          <w:szCs w:val="28"/>
+        </w:rPr>
+      </w:pPr>
+      <w:r>
+        <w:rPr>
+          <w:rFonts w:ascii="Times New Roman" w:hAnsi="Times New Roman" w:cs="Times New Roman"/>
+          <w:sz w:val="28"/>
+          <w:szCs w:val="28"/>
+        </w:rPr>
+        <w:t>2. Il server elabora il comando e invia la risposta al client.</w:t>
       </w:r>
     </w:p>
     <w:p>
@@ -6165,34 +8760,6 @@
           <w:szCs w:val="28"/>
         </w:rPr>
       </w:pPr>
-      <w:r>
-        <w:rPr>
-          <w:rFonts w:ascii="Times New Roman" w:hAnsi="Times New Roman" w:cs="Times New Roman"/>
-          <w:sz w:val="28"/>
-          <w:szCs w:val="28"/>
-        </w:rPr>
-        <w:t>2. Il server elabora il comando e invia la risposta al client.</w:t>
-      </w:r>
-    </w:p>
-    <w:p>
-      <w:pPr>
-        <w:spacing w:before="240" w:after="0"/>
-        <w:ind w:left="360"/>
-        <w:jc w:val="both"/>
-        <w:rPr>
-          <w:rFonts w:ascii="Times New Roman" w:hAnsi="Times New Roman" w:cs="Times New Roman"/>
-          <w:sz w:val="28"/>
-          <w:szCs w:val="28"/>
-        </w:rPr>
-      </w:pPr>
-      <w:r>
-        <w:rPr>
-          <w:rFonts w:ascii="Times New Roman" w:hAnsi="Times New Roman" w:cs="Times New Roman"/>
-          <w:sz w:val="28"/>
-          <w:szCs w:val="28"/>
-        </w:rPr>
-        <w:t>La nostra scelta è ricaduta su Redis in quanto è estremamente performante durante le operazioni di scrittura, inoltre è performante per poter memorizzare i dati statistici in realtime.</w:t>
-      </w:r>
     </w:p>
     <w:p>
       <w:pPr>
@@ -6271,13 +8838,25 @@
           <w:szCs w:val="28"/>
         </w:rPr>
       </w:pPr>
-      <w:r>
-        <w:rPr>
-          <w:rFonts w:ascii="Times New Roman" w:hAnsi="Times New Roman" w:cs="Times New Roman"/>
-          <w:sz w:val="28"/>
-          <w:szCs w:val="28"/>
-        </w:rPr>
-        <w:t>shortUrl che è la</w:t>
+      <w:proofErr w:type="spellStart"/>
+      <w:proofErr w:type="gramStart"/>
+      <w:r>
+        <w:rPr>
+          <w:rFonts w:ascii="Times New Roman" w:hAnsi="Times New Roman" w:cs="Times New Roman"/>
+          <w:sz w:val="28"/>
+          <w:szCs w:val="28"/>
+        </w:rPr>
+        <w:t>shortUrl</w:t>
+      </w:r>
+      <w:proofErr w:type="spellEnd"/>
+      <w:proofErr w:type="gramEnd"/>
+      <w:r>
+        <w:rPr>
+          <w:rFonts w:ascii="Times New Roman" w:hAnsi="Times New Roman" w:cs="Times New Roman"/>
+          <w:sz w:val="28"/>
+          <w:szCs w:val="28"/>
+        </w:rPr>
+        <w:t xml:space="preserve"> che è la</w:t>
       </w:r>
       <w:r>
         <w:rPr>
@@ -6323,13 +8902,25 @@
           <w:szCs w:val="28"/>
         </w:rPr>
       </w:pPr>
-      <w:r>
-        <w:rPr>
-          <w:rFonts w:ascii="Times New Roman" w:hAnsi="Times New Roman" w:cs="Times New Roman"/>
-          <w:sz w:val="28"/>
-          <w:szCs w:val="28"/>
-        </w:rPr>
-        <w:t>clicks utilizzato per le statistiche</w:t>
+      <w:proofErr w:type="spellStart"/>
+      <w:proofErr w:type="gramStart"/>
+      <w:r>
+        <w:rPr>
+          <w:rFonts w:ascii="Times New Roman" w:hAnsi="Times New Roman" w:cs="Times New Roman"/>
+          <w:sz w:val="28"/>
+          <w:szCs w:val="28"/>
+        </w:rPr>
+        <w:t>clicks</w:t>
+      </w:r>
+      <w:proofErr w:type="spellEnd"/>
+      <w:proofErr w:type="gramEnd"/>
+      <w:r>
+        <w:rPr>
+          <w:rFonts w:ascii="Times New Roman" w:hAnsi="Times New Roman" w:cs="Times New Roman"/>
+          <w:sz w:val="28"/>
+          <w:szCs w:val="28"/>
+        </w:rPr>
+        <w:t xml:space="preserve"> utilizzato per le statistiche</w:t>
       </w:r>
     </w:p>
     <w:p>
@@ -6351,6 +8942,7 @@
           <w:szCs w:val="28"/>
         </w:rPr>
       </w:pPr>
+      <w:proofErr w:type="gramStart"/>
       <w:r>
         <w:rPr>
           <w:rFonts w:ascii="Times New Roman" w:hAnsi="Times New Roman" w:cs="Times New Roman"/>
@@ -6365,8 +8957,45 @@
           <w:sz w:val="28"/>
           <w:szCs w:val="28"/>
         </w:rPr>
-        <w:t xml:space="preserve"> , ovvero url di partenza a cui viene applicato l’algoritmo per la generazione dello shorturl</w:t>
-      </w:r>
+        <w:t xml:space="preserve"> ,</w:t>
+      </w:r>
+      <w:proofErr w:type="gramEnd"/>
+      <w:r>
+        <w:rPr>
+          <w:rFonts w:ascii="Times New Roman" w:hAnsi="Times New Roman" w:cs="Times New Roman"/>
+          <w:sz w:val="28"/>
+          <w:szCs w:val="28"/>
+        </w:rPr>
+        <w:t xml:space="preserve"> ovvero </w:t>
+      </w:r>
+      <w:proofErr w:type="spellStart"/>
+      <w:r>
+        <w:rPr>
+          <w:rFonts w:ascii="Times New Roman" w:hAnsi="Times New Roman" w:cs="Times New Roman"/>
+          <w:sz w:val="28"/>
+          <w:szCs w:val="28"/>
+        </w:rPr>
+        <w:t>url</w:t>
+      </w:r>
+      <w:proofErr w:type="spellEnd"/>
+      <w:r>
+        <w:rPr>
+          <w:rFonts w:ascii="Times New Roman" w:hAnsi="Times New Roman" w:cs="Times New Roman"/>
+          <w:sz w:val="28"/>
+          <w:szCs w:val="28"/>
+        </w:rPr>
+        <w:t xml:space="preserve"> di partenza a cui viene applicato l’algoritmo per la generazione dello </w:t>
+      </w:r>
+      <w:proofErr w:type="spellStart"/>
+      <w:r>
+        <w:rPr>
+          <w:rFonts w:ascii="Times New Roman" w:hAnsi="Times New Roman" w:cs="Times New Roman"/>
+          <w:sz w:val="28"/>
+          <w:szCs w:val="28"/>
+        </w:rPr>
+        <w:t>shorturl</w:t>
+      </w:r>
+      <w:proofErr w:type="spellEnd"/>
     </w:p>
     <w:p>
       <w:pPr>
@@ -6404,15 +9033,33 @@
           <w:sz w:val="28"/>
           <w:szCs w:val="28"/>
         </w:rPr>
-        <w:t xml:space="preserve"> del nostro DB</w:t>
-      </w:r>
-      <w:r>
-        <w:rPr>
-          <w:rFonts w:ascii="Times New Roman" w:hAnsi="Times New Roman" w:cs="Times New Roman"/>
-          <w:sz w:val="28"/>
-          <w:szCs w:val="28"/>
-        </w:rPr>
-        <w:t xml:space="preserve"> : </w:t>
+        <w:t xml:space="preserve"> del nostro </w:t>
+      </w:r>
+      <w:proofErr w:type="gramStart"/>
+      <w:r>
+        <w:rPr>
+          <w:rFonts w:ascii="Times New Roman" w:hAnsi="Times New Roman" w:cs="Times New Roman"/>
+          <w:sz w:val="28"/>
+          <w:szCs w:val="28"/>
+        </w:rPr>
+        <w:t>DB</w:t>
+      </w:r>
+      <w:r>
+        <w:rPr>
+          <w:rFonts w:ascii="Times New Roman" w:hAnsi="Times New Roman" w:cs="Times New Roman"/>
+          <w:sz w:val="28"/>
+          <w:szCs w:val="28"/>
+        </w:rPr>
+        <w:t xml:space="preserve"> :</w:t>
+      </w:r>
+      <w:proofErr w:type="gramEnd"/>
+      <w:r>
+        <w:rPr>
+          <w:rFonts w:ascii="Times New Roman" w:hAnsi="Times New Roman" w:cs="Times New Roman"/>
+          <w:sz w:val="28"/>
+          <w:szCs w:val="28"/>
+        </w:rPr>
+        <w:t xml:space="preserve"> </w:t>
       </w:r>
     </w:p>
     <w:p>
@@ -6429,13 +9076,23 @@
           <w:szCs w:val="28"/>
         </w:rPr>
       </w:pPr>
-      <w:r>
-        <w:rPr>
-          <w:rFonts w:ascii="Times New Roman" w:hAnsi="Times New Roman" w:cs="Times New Roman"/>
-          <w:sz w:val="28"/>
-          <w:szCs w:val="28"/>
-        </w:rPr>
-        <w:t xml:space="preserve">Key : </w:t>
+      <w:proofErr w:type="gramStart"/>
+      <w:r>
+        <w:rPr>
+          <w:rFonts w:ascii="Times New Roman" w:hAnsi="Times New Roman" w:cs="Times New Roman"/>
+          <w:sz w:val="28"/>
+          <w:szCs w:val="28"/>
+        </w:rPr>
+        <w:t>Key :</w:t>
+      </w:r>
+      <w:proofErr w:type="gramEnd"/>
+      <w:r>
+        <w:rPr>
+          <w:rFonts w:ascii="Times New Roman" w:hAnsi="Times New Roman" w:cs="Times New Roman"/>
+          <w:sz w:val="28"/>
+          <w:szCs w:val="28"/>
+        </w:rPr>
+        <w:t xml:space="preserve"> </w:t>
       </w:r>
       <w:r>
         <w:rPr>
@@ -6497,7 +9154,25 @@
           <w:sz w:val="28"/>
           <w:szCs w:val="28"/>
         </w:rPr>
-        <w:t>{"shortUrl":"www.sht.com/MUdKC","clicks":[],"longUrl":"http://www.aaaaaaaaaaaaaaaaaaaaaaaaabbbbbbbbbbbbbbbbbbbbbb.com"}</w:t>
+        <w:t>{"shortUrl":"www.sht.com/MUdKC","clicks</w:t>
+      </w:r>
+      <w:proofErr w:type="gramStart"/>
+      <w:r>
+        <w:rPr>
+          <w:rFonts w:ascii="Times New Roman" w:hAnsi="Times New Roman" w:cs="Times New Roman"/>
+          <w:sz w:val="28"/>
+          <w:szCs w:val="28"/>
+        </w:rPr>
+        <w:t>":[</w:t>
+      </w:r>
+      <w:proofErr w:type="gramEnd"/>
+      <w:r>
+        <w:rPr>
+          <w:rFonts w:ascii="Times New Roman" w:hAnsi="Times New Roman" w:cs="Times New Roman"/>
+          <w:sz w:val="28"/>
+          <w:szCs w:val="28"/>
+        </w:rPr>
+        <w:t>],"longUrl":"http://www.aaaaaaaaaaaaaaaaaaaaaaaaabbbbbbbbbbbbbbbbbbbbbb.com"}</w:t>
       </w:r>
     </w:p>
     <w:p>
@@ -6520,7 +9195,6 @@
           <w:sz w:val="28"/>
           <w:szCs w:val="28"/>
         </w:rPr>
-        <w:lastRenderedPageBreak/>
         <w:t>Esempio 2 del nostro DB:</w:t>
       </w:r>
     </w:p>
@@ -6538,13 +9212,23 @@
           <w:szCs w:val="28"/>
         </w:rPr>
       </w:pPr>
-      <w:r>
-        <w:rPr>
-          <w:rFonts w:ascii="Times New Roman" w:hAnsi="Times New Roman" w:cs="Times New Roman"/>
-          <w:sz w:val="28"/>
-          <w:szCs w:val="28"/>
-        </w:rPr>
-        <w:t>Key : www.sht.com/EE4SK</w:t>
+      <w:proofErr w:type="gramStart"/>
+      <w:r>
+        <w:rPr>
+          <w:rFonts w:ascii="Times New Roman" w:hAnsi="Times New Roman" w:cs="Times New Roman"/>
+          <w:sz w:val="28"/>
+          <w:szCs w:val="28"/>
+        </w:rPr>
+        <w:t>Key :</w:t>
+      </w:r>
+      <w:proofErr w:type="gramEnd"/>
+      <w:r>
+        <w:rPr>
+          <w:rFonts w:ascii="Times New Roman" w:hAnsi="Times New Roman" w:cs="Times New Roman"/>
+          <w:sz w:val="28"/>
+          <w:szCs w:val="28"/>
+        </w:rPr>
+        <w:t xml:space="preserve"> www.sht.com/EE4SK</w:t>
       </w:r>
     </w:p>
     <w:p>
@@ -6590,7 +9274,25 @@
           <w:sz w:val="28"/>
           <w:szCs w:val="28"/>
         </w:rPr>
-        <w:t>{"shortUrl":"www.sht.com/MUdKC","clicks":[],"longUrl":"http://www.aaaaaaaaaaaaaaaaaaaaaaaaabbbbbbbbbbbbbbbbbbbbbb.com"}</w:t>
+        <w:t>{"shortUrl":"www.sht.com/MUdKC","clicks</w:t>
+      </w:r>
+      <w:proofErr w:type="gramStart"/>
+      <w:r>
+        <w:rPr>
+          <w:rFonts w:ascii="Times New Roman" w:hAnsi="Times New Roman" w:cs="Times New Roman"/>
+          <w:sz w:val="28"/>
+          <w:szCs w:val="28"/>
+        </w:rPr>
+        <w:t>":[</w:t>
+      </w:r>
+      <w:proofErr w:type="gramEnd"/>
+      <w:r>
+        <w:rPr>
+          <w:rFonts w:ascii="Times New Roman" w:hAnsi="Times New Roman" w:cs="Times New Roman"/>
+          <w:sz w:val="28"/>
+          <w:szCs w:val="28"/>
+        </w:rPr>
+        <w:t>],"longUrl":"http://www.aaaaaaaaaaaaaaaaaaaaaaaaabbbbbbbbbbbbbbbbbbbbbb.com"}</w:t>
       </w:r>
       <w:r>
         <w:rPr>
@@ -8583,6 +11285,11 @@
       </w:tblBorders>
     </w:tblPr>
   </w:style>
+  <w:style w:type="character" w:customStyle="1" w:styleId="apple-converted-space">
+    <w:name w:val="apple-converted-space"/>
+    <w:basedOn w:val="Carpredefinitoparagrafo"/>
+    <w:rsid w:val="003A555F"/>
+  </w:style>
 </w:styles>
 </file>
 
@@ -8874,7 +11581,7 @@
 </file>
 
 <file path=customXml/itemProps1.xml><?xml version="1.0" encoding="utf-8"?>
-<ds:datastoreItem xmlns:ds="http://schemas.openxmlformats.org/officeDocument/2006/customXml" ds:itemID="{93E2054D-E350-492F-891C-4103A1825B95}">
+<ds:datastoreItem xmlns:ds="http://schemas.openxmlformats.org/officeDocument/2006/customXml" ds:itemID="{1C24172B-7FD0-4805-B81F-5872A7A59B76}">
   <ds:schemaRefs>
     <ds:schemaRef ds:uri="http://schemas.openxmlformats.org/officeDocument/2006/bibliography"/>
   </ds:schemaRefs>

</xml_diff>

<commit_message>
update esempio struttura database con clicks e graph
</commit_message>
<xml_diff>
--- a/Storia e motivazione del contesto.docx
+++ b/Storia e motivazione del contesto.docx
@@ -180,18 +180,8 @@
           <w:sz w:val="28"/>
           <w:szCs w:val="28"/>
         </w:rPr>
-        <w:t xml:space="preserve">geo </w:t>
-      </w:r>
-      <w:proofErr w:type="gramStart"/>
-      <w:r>
-        <w:rPr>
-          <w:rFonts w:ascii="Times New Roman" w:hAnsi="Times New Roman" w:cs="Times New Roman"/>
-          <w:sz w:val="28"/>
-          <w:szCs w:val="28"/>
-        </w:rPr>
-        <w:t>localizzazione</w:t>
-      </w:r>
-      <w:proofErr w:type="gramEnd"/>
+        <w:t>geo localizzazione</w:t>
+      </w:r>
       <w:r>
         <w:rPr>
           <w:rFonts w:ascii="Times New Roman" w:hAnsi="Times New Roman" w:cs="Times New Roman"/>
@@ -223,25 +213,7 @@
           <w:sz w:val="28"/>
           <w:szCs w:val="28"/>
         </w:rPr>
-        <w:t xml:space="preserve">Utilizzando un metodo di riconoscimento di domini sospetti presenti in un file dal quale il programma li legge, nel nostro progetto questo file prende il nome di “profanity.txt”, viene evitato di creare gli short </w:t>
-      </w:r>
-      <w:proofErr w:type="spellStart"/>
-      <w:r>
-        <w:rPr>
-          <w:rFonts w:ascii="Times New Roman" w:hAnsi="Times New Roman" w:cs="Times New Roman"/>
-          <w:sz w:val="28"/>
-          <w:szCs w:val="28"/>
-        </w:rPr>
-        <w:t>url</w:t>
-      </w:r>
-      <w:proofErr w:type="spellEnd"/>
-      <w:r>
-        <w:rPr>
-          <w:rFonts w:ascii="Times New Roman" w:hAnsi="Times New Roman" w:cs="Times New Roman"/>
-          <w:sz w:val="28"/>
-          <w:szCs w:val="28"/>
-        </w:rPr>
-        <w:t xml:space="preserve"> malevoli.</w:t>
+        <w:t>Utilizzando un metodo di riconoscimento di domini sospetti presenti in un file dal quale il programma li legge, nel nostro progetto questo file prende il nome di “profanity.txt”, viene evitato di creare gli short url malevoli.</w:t>
       </w:r>
     </w:p>
     <w:p>
@@ -2290,25 +2262,7 @@
                 <w:sz w:val="28"/>
                 <w:szCs w:val="28"/>
               </w:rPr>
-              <w:t xml:space="preserve">Viene generato lo short </w:t>
-            </w:r>
-            <w:proofErr w:type="gramStart"/>
-            <w:r>
-              <w:rPr>
-                <w:rFonts w:ascii="Times New Roman" w:hAnsi="Times New Roman" w:cs="Times New Roman"/>
-                <w:sz w:val="28"/>
-                <w:szCs w:val="28"/>
-              </w:rPr>
-              <w:t>URL  e</w:t>
-            </w:r>
-            <w:proofErr w:type="gramEnd"/>
-            <w:r>
-              <w:rPr>
-                <w:rFonts w:ascii="Times New Roman" w:hAnsi="Times New Roman" w:cs="Times New Roman"/>
-                <w:sz w:val="28"/>
-                <w:szCs w:val="28"/>
-              </w:rPr>
-              <w:t xml:space="preserve"> viene salvato nel database associando al long URL relativo.</w:t>
+              <w:t>Viene generato lo short URL  e viene salvato nel database associando al long URL relativo.</w:t>
             </w:r>
           </w:p>
         </w:tc>
@@ -2556,23 +2510,13 @@
               </w:rPr>
               <w:t>Preme il tasto “</w:t>
             </w:r>
-            <w:proofErr w:type="spellStart"/>
-            <w:r>
-              <w:rPr>
-                <w:rFonts w:ascii="Times New Roman" w:hAnsi="Times New Roman" w:cs="Times New Roman"/>
-                <w:sz w:val="28"/>
-                <w:szCs w:val="28"/>
-              </w:rPr>
-              <w:t>Shorten</w:t>
-            </w:r>
-            <w:proofErr w:type="spellEnd"/>
-            <w:r>
-              <w:rPr>
-                <w:rFonts w:ascii="Times New Roman" w:hAnsi="Times New Roman" w:cs="Times New Roman"/>
-                <w:sz w:val="28"/>
-                <w:szCs w:val="28"/>
-              </w:rPr>
-              <w:t xml:space="preserve"> URL</w:t>
+            <w:r>
+              <w:rPr>
+                <w:rFonts w:ascii="Times New Roman" w:hAnsi="Times New Roman" w:cs="Times New Roman"/>
+                <w:sz w:val="28"/>
+                <w:szCs w:val="28"/>
+              </w:rPr>
+              <w:t>Shorten URL</w:t>
             </w:r>
             <w:r>
               <w:rPr>
@@ -2630,27 +2574,7 @@
                 <w:sz w:val="28"/>
                 <w:szCs w:val="28"/>
               </w:rPr>
-              <w:t xml:space="preserve">Scenario alternativo: </w:t>
-            </w:r>
-            <w:proofErr w:type="spellStart"/>
-            <w:r>
-              <w:rPr>
-                <w:rFonts w:ascii="Times New Roman" w:hAnsi="Times New Roman" w:cs="Times New Roman"/>
-                <w:b/>
-                <w:sz w:val="28"/>
-                <w:szCs w:val="28"/>
-              </w:rPr>
-              <w:t>url</w:t>
-            </w:r>
-            <w:proofErr w:type="spellEnd"/>
-            <w:r>
-              <w:rPr>
-                <w:rFonts w:ascii="Times New Roman" w:hAnsi="Times New Roman" w:cs="Times New Roman"/>
-                <w:b/>
-                <w:sz w:val="28"/>
-                <w:szCs w:val="28"/>
-              </w:rPr>
-              <w:t xml:space="preserve"> lungo inserito errato</w:t>
+              <w:t>Scenario alternativo: url lungo inserito errato</w:t>
             </w:r>
           </w:p>
         </w:tc>
@@ -3101,25 +3025,7 @@
                 <w:sz w:val="28"/>
                 <w:szCs w:val="28"/>
               </w:rPr>
-              <w:t>“</w:t>
-            </w:r>
-            <w:proofErr w:type="spellStart"/>
-            <w:r>
-              <w:rPr>
-                <w:rFonts w:ascii="Times New Roman" w:hAnsi="Times New Roman" w:cs="Times New Roman"/>
-                <w:sz w:val="28"/>
-                <w:szCs w:val="28"/>
-              </w:rPr>
-              <w:t>Shorten</w:t>
-            </w:r>
-            <w:proofErr w:type="spellEnd"/>
-            <w:r>
-              <w:rPr>
-                <w:rFonts w:ascii="Times New Roman" w:hAnsi="Times New Roman" w:cs="Times New Roman"/>
-                <w:sz w:val="28"/>
-                <w:szCs w:val="28"/>
-              </w:rPr>
-              <w:t xml:space="preserve"> URL”.</w:t>
+              <w:t>“Shorten URL”.</w:t>
             </w:r>
           </w:p>
           <w:p>
@@ -3159,25 +3065,7 @@
                 <w:sz w:val="28"/>
                 <w:szCs w:val="28"/>
               </w:rPr>
-              <w:t xml:space="preserve">tabase associandolo al long URL “Custom </w:t>
-            </w:r>
-            <w:proofErr w:type="spellStart"/>
-            <w:r>
-              <w:rPr>
-                <w:rFonts w:ascii="Times New Roman" w:hAnsi="Times New Roman" w:cs="Times New Roman"/>
-                <w:sz w:val="28"/>
-                <w:szCs w:val="28"/>
-              </w:rPr>
-              <w:t>Shorten</w:t>
-            </w:r>
-            <w:proofErr w:type="spellEnd"/>
-            <w:r>
-              <w:rPr>
-                <w:rFonts w:ascii="Times New Roman" w:hAnsi="Times New Roman" w:cs="Times New Roman"/>
-                <w:sz w:val="28"/>
-                <w:szCs w:val="28"/>
-              </w:rPr>
-              <w:t xml:space="preserve"> URL”.</w:t>
+              <w:t>tabase associandolo al long URL “Custom Shorten URL”.</w:t>
             </w:r>
           </w:p>
           <w:p>
@@ -3274,27 +3162,7 @@
                 <w:szCs w:val="28"/>
               </w:rPr>
               <w:lastRenderedPageBreak/>
-              <w:t xml:space="preserve">Scenario alternativo: </w:t>
-            </w:r>
-            <w:proofErr w:type="spellStart"/>
-            <w:r>
-              <w:rPr>
-                <w:rFonts w:ascii="Times New Roman" w:hAnsi="Times New Roman" w:cs="Times New Roman"/>
-                <w:b/>
-                <w:sz w:val="28"/>
-                <w:szCs w:val="28"/>
-              </w:rPr>
-              <w:t>url</w:t>
-            </w:r>
-            <w:proofErr w:type="spellEnd"/>
-            <w:r>
-              <w:rPr>
-                <w:rFonts w:ascii="Times New Roman" w:hAnsi="Times New Roman" w:cs="Times New Roman"/>
-                <w:b/>
-                <w:sz w:val="28"/>
-                <w:szCs w:val="28"/>
-              </w:rPr>
-              <w:t xml:space="preserve"> lungo inserito errato</w:t>
+              <w:t>Scenario alternativo: url lungo inserito errato</w:t>
             </w:r>
           </w:p>
         </w:tc>
@@ -3347,7 +3215,17 @@
           <w:sz w:val="36"/>
           <w:szCs w:val="36"/>
         </w:rPr>
-        <w:t>Visualizza le statistiche</w:t>
+        <w:t>Visualizza le stat</w:t>
+      </w:r>
+      <w:bookmarkStart w:id="0" w:name="_GoBack"/>
+      <w:bookmarkEnd w:id="0"/>
+      <w:r>
+        <w:rPr>
+          <w:b/>
+          <w:sz w:val="36"/>
+          <w:szCs w:val="36"/>
+        </w:rPr>
+        <w:t>istiche</w:t>
       </w:r>
     </w:p>
     <w:tbl>
@@ -3473,25 +3351,7 @@
                 <w:sz w:val="28"/>
                 <w:szCs w:val="28"/>
               </w:rPr>
-              <w:t xml:space="preserve">Viene generato lo short </w:t>
-            </w:r>
-            <w:proofErr w:type="gramStart"/>
-            <w:r>
-              <w:rPr>
-                <w:rFonts w:ascii="Times New Roman" w:hAnsi="Times New Roman" w:cs="Times New Roman"/>
-                <w:sz w:val="28"/>
-                <w:szCs w:val="28"/>
-              </w:rPr>
-              <w:t>URL  e</w:t>
-            </w:r>
-            <w:proofErr w:type="gramEnd"/>
-            <w:r>
-              <w:rPr>
-                <w:rFonts w:ascii="Times New Roman" w:hAnsi="Times New Roman" w:cs="Times New Roman"/>
-                <w:sz w:val="28"/>
-                <w:szCs w:val="28"/>
-              </w:rPr>
-              <w:t xml:space="preserve"> viene salvato nel database associando al long URL relativo. Vengono visualizzate le statistiche relative.</w:t>
+              <w:t>Viene generato lo short URL  e viene salvato nel database associando al long URL relativo. Vengono visualizzate le statistiche relative.</w:t>
             </w:r>
           </w:p>
         </w:tc>
@@ -3745,25 +3605,7 @@
                 <w:sz w:val="28"/>
                 <w:szCs w:val="28"/>
               </w:rPr>
-              <w:t>“</w:t>
-            </w:r>
-            <w:proofErr w:type="spellStart"/>
-            <w:r>
-              <w:rPr>
-                <w:rFonts w:ascii="Times New Roman" w:hAnsi="Times New Roman" w:cs="Times New Roman"/>
-                <w:sz w:val="28"/>
-                <w:szCs w:val="28"/>
-              </w:rPr>
-              <w:t>Shorten</w:t>
-            </w:r>
-            <w:proofErr w:type="spellEnd"/>
-            <w:r>
-              <w:rPr>
-                <w:rFonts w:ascii="Times New Roman" w:hAnsi="Times New Roman" w:cs="Times New Roman"/>
-                <w:sz w:val="28"/>
-                <w:szCs w:val="28"/>
-              </w:rPr>
-              <w:t xml:space="preserve"> URL”.</w:t>
+              <w:t>“Shorten URL”.</w:t>
             </w:r>
           </w:p>
           <w:p>
@@ -3832,33 +3674,15 @@
                 <w:sz w:val="28"/>
                 <w:szCs w:val="28"/>
               </w:rPr>
-              <w:t>Preme il tasto “</w:t>
-            </w:r>
-            <w:proofErr w:type="spellStart"/>
-            <w:r>
-              <w:rPr>
-                <w:rFonts w:ascii="Times New Roman" w:hAnsi="Times New Roman" w:cs="Times New Roman"/>
-                <w:sz w:val="28"/>
-                <w:szCs w:val="28"/>
-              </w:rPr>
-              <w:t>S</w:t>
-            </w:r>
-            <w:r>
-              <w:rPr>
-                <w:rFonts w:ascii="Times New Roman" w:hAnsi="Times New Roman" w:cs="Times New Roman"/>
-                <w:sz w:val="28"/>
-                <w:szCs w:val="28"/>
-              </w:rPr>
-              <w:t>tats</w:t>
-            </w:r>
-            <w:proofErr w:type="spellEnd"/>
-            <w:r>
-              <w:rPr>
-                <w:rFonts w:ascii="Times New Roman" w:hAnsi="Times New Roman" w:cs="Times New Roman"/>
-                <w:sz w:val="28"/>
-                <w:szCs w:val="28"/>
-              </w:rPr>
-              <w:t>”.</w:t>
+              <w:t>Preme il tasto “S</w:t>
+            </w:r>
+            <w:r>
+              <w:rPr>
+                <w:rFonts w:ascii="Times New Roman" w:hAnsi="Times New Roman" w:cs="Times New Roman"/>
+                <w:sz w:val="28"/>
+                <w:szCs w:val="28"/>
+              </w:rPr>
+              <w:t>tats”.</w:t>
             </w:r>
           </w:p>
           <w:p>
@@ -3908,27 +3732,7 @@
                 <w:sz w:val="28"/>
                 <w:szCs w:val="28"/>
               </w:rPr>
-              <w:t xml:space="preserve">Scenario alternativo: </w:t>
-            </w:r>
-            <w:proofErr w:type="spellStart"/>
-            <w:r>
-              <w:rPr>
-                <w:rFonts w:ascii="Times New Roman" w:hAnsi="Times New Roman" w:cs="Times New Roman"/>
-                <w:b/>
-                <w:sz w:val="28"/>
-                <w:szCs w:val="28"/>
-              </w:rPr>
-              <w:t>url</w:t>
-            </w:r>
-            <w:proofErr w:type="spellEnd"/>
-            <w:r>
-              <w:rPr>
-                <w:rFonts w:ascii="Times New Roman" w:hAnsi="Times New Roman" w:cs="Times New Roman"/>
-                <w:b/>
-                <w:sz w:val="28"/>
-                <w:szCs w:val="28"/>
-              </w:rPr>
-              <w:t xml:space="preserve"> lungo inserito errato</w:t>
+              <w:t>Scenario alternativo: url lungo inserito errato</w:t>
             </w:r>
           </w:p>
         </w:tc>
@@ -4148,25 +3952,7 @@
                 <w:sz w:val="28"/>
                 <w:szCs w:val="28"/>
               </w:rPr>
-              <w:t xml:space="preserve">Viene generato lo short </w:t>
-            </w:r>
-            <w:proofErr w:type="gramStart"/>
-            <w:r>
-              <w:rPr>
-                <w:rFonts w:ascii="Times New Roman" w:hAnsi="Times New Roman" w:cs="Times New Roman"/>
-                <w:sz w:val="28"/>
-                <w:szCs w:val="28"/>
-              </w:rPr>
-              <w:t>URL  e</w:t>
-            </w:r>
-            <w:proofErr w:type="gramEnd"/>
-            <w:r>
-              <w:rPr>
-                <w:rFonts w:ascii="Times New Roman" w:hAnsi="Times New Roman" w:cs="Times New Roman"/>
-                <w:sz w:val="28"/>
-                <w:szCs w:val="28"/>
-              </w:rPr>
-              <w:t xml:space="preserve"> viene salvato nel database associando al long URL relativo. L’utente apre la pagina web corrispondente allo short URL.</w:t>
+              <w:t>Viene generato lo short URL  e viene salvato nel database associando al long URL relativo. L’utente apre la pagina web corrispondente allo short URL.</w:t>
             </w:r>
           </w:p>
         </w:tc>
@@ -4420,25 +4206,7 @@
                 <w:sz w:val="28"/>
                 <w:szCs w:val="28"/>
               </w:rPr>
-              <w:t>“</w:t>
-            </w:r>
-            <w:proofErr w:type="spellStart"/>
-            <w:r>
-              <w:rPr>
-                <w:rFonts w:ascii="Times New Roman" w:hAnsi="Times New Roman" w:cs="Times New Roman"/>
-                <w:sz w:val="28"/>
-                <w:szCs w:val="28"/>
-              </w:rPr>
-              <w:t>Shorten</w:t>
-            </w:r>
-            <w:proofErr w:type="spellEnd"/>
-            <w:r>
-              <w:rPr>
-                <w:rFonts w:ascii="Times New Roman" w:hAnsi="Times New Roman" w:cs="Times New Roman"/>
-                <w:sz w:val="28"/>
-                <w:szCs w:val="28"/>
-              </w:rPr>
-              <w:t xml:space="preserve"> URL”.</w:t>
+              <w:t>“Shorten URL”.</w:t>
             </w:r>
           </w:p>
           <w:p>
@@ -4589,27 +4357,7 @@
                 <w:sz w:val="28"/>
                 <w:szCs w:val="28"/>
               </w:rPr>
-              <w:t xml:space="preserve">Scenario alternativo: </w:t>
-            </w:r>
-            <w:proofErr w:type="spellStart"/>
-            <w:r>
-              <w:rPr>
-                <w:rFonts w:ascii="Times New Roman" w:hAnsi="Times New Roman" w:cs="Times New Roman"/>
-                <w:b/>
-                <w:sz w:val="28"/>
-                <w:szCs w:val="28"/>
-              </w:rPr>
-              <w:t>url</w:t>
-            </w:r>
-            <w:proofErr w:type="spellEnd"/>
-            <w:r>
-              <w:rPr>
-                <w:rFonts w:ascii="Times New Roman" w:hAnsi="Times New Roman" w:cs="Times New Roman"/>
-                <w:b/>
-                <w:sz w:val="28"/>
-                <w:szCs w:val="28"/>
-              </w:rPr>
-              <w:t xml:space="preserve"> lungo inserito errato</w:t>
+              <w:t>Scenario alternativo: url lungo inserito errato</w:t>
             </w:r>
           </w:p>
         </w:tc>
@@ -4780,25 +4528,7 @@
                 <w:sz w:val="28"/>
                 <w:szCs w:val="28"/>
               </w:rPr>
-              <w:t xml:space="preserve">Viene generato lo short </w:t>
-            </w:r>
-            <w:proofErr w:type="gramStart"/>
-            <w:r>
-              <w:rPr>
-                <w:rFonts w:ascii="Times New Roman" w:hAnsi="Times New Roman" w:cs="Times New Roman"/>
-                <w:sz w:val="28"/>
-                <w:szCs w:val="28"/>
-              </w:rPr>
-              <w:t>URL  e</w:t>
-            </w:r>
-            <w:proofErr w:type="gramEnd"/>
-            <w:r>
-              <w:rPr>
-                <w:rFonts w:ascii="Times New Roman" w:hAnsi="Times New Roman" w:cs="Times New Roman"/>
-                <w:sz w:val="28"/>
-                <w:szCs w:val="28"/>
-              </w:rPr>
-              <w:t xml:space="preserve"> viene salvato nel database associando al long URL relativo. Vengono visualizzate le statistiche relative.</w:t>
+              <w:t>Viene generato lo short URL  e viene salvato nel database associando al long URL relativo. Vengono visualizzate le statistiche relative.</w:t>
             </w:r>
           </w:p>
         </w:tc>
@@ -5009,25 +4739,7 @@
                 <w:sz w:val="28"/>
                 <w:szCs w:val="28"/>
               </w:rPr>
-              <w:t>Preme il tasto “</w:t>
-            </w:r>
-            <w:proofErr w:type="spellStart"/>
-            <w:r>
-              <w:rPr>
-                <w:rFonts w:ascii="Times New Roman" w:hAnsi="Times New Roman" w:cs="Times New Roman"/>
-                <w:sz w:val="28"/>
-                <w:szCs w:val="28"/>
-              </w:rPr>
-              <w:t>Shorten</w:t>
-            </w:r>
-            <w:proofErr w:type="spellEnd"/>
-            <w:r>
-              <w:rPr>
-                <w:rFonts w:ascii="Times New Roman" w:hAnsi="Times New Roman" w:cs="Times New Roman"/>
-                <w:sz w:val="28"/>
-                <w:szCs w:val="28"/>
-              </w:rPr>
-              <w:t xml:space="preserve"> URL”.</w:t>
+              <w:t>Preme il tasto “Shorten URL”.</w:t>
             </w:r>
           </w:p>
           <w:p>
@@ -5096,43 +4808,7 @@
                 <w:sz w:val="28"/>
                 <w:szCs w:val="28"/>
               </w:rPr>
-              <w:t>Preme il tasto “</w:t>
-            </w:r>
-            <w:proofErr w:type="spellStart"/>
-            <w:r>
-              <w:rPr>
-                <w:rFonts w:ascii="Times New Roman" w:hAnsi="Times New Roman" w:cs="Times New Roman"/>
-                <w:sz w:val="28"/>
-                <w:szCs w:val="28"/>
-              </w:rPr>
-              <w:t>View</w:t>
-            </w:r>
-            <w:proofErr w:type="spellEnd"/>
-            <w:r>
-              <w:rPr>
-                <w:rFonts w:ascii="Times New Roman" w:hAnsi="Times New Roman" w:cs="Times New Roman"/>
-                <w:sz w:val="28"/>
-                <w:szCs w:val="28"/>
-              </w:rPr>
-              <w:t xml:space="preserve"> </w:t>
-            </w:r>
-            <w:proofErr w:type="spellStart"/>
-            <w:r>
-              <w:rPr>
-                <w:rFonts w:ascii="Times New Roman" w:hAnsi="Times New Roman" w:cs="Times New Roman"/>
-                <w:sz w:val="28"/>
-                <w:szCs w:val="28"/>
-              </w:rPr>
-              <w:t>graph</w:t>
-            </w:r>
-            <w:proofErr w:type="spellEnd"/>
-            <w:r>
-              <w:rPr>
-                <w:rFonts w:ascii="Times New Roman" w:hAnsi="Times New Roman" w:cs="Times New Roman"/>
-                <w:sz w:val="28"/>
-                <w:szCs w:val="28"/>
-              </w:rPr>
-              <w:t>”.</w:t>
+              <w:t>Preme il tasto “View graph”.</w:t>
             </w:r>
           </w:p>
           <w:p>
@@ -5246,21 +4922,8 @@
           <w:szCs w:val="28"/>
           <w:u w:val="single"/>
         </w:rPr>
-        <w:t xml:space="preserve">generare un </w:t>
-      </w:r>
-      <w:proofErr w:type="spellStart"/>
-      <w:r>
-        <w:rPr>
-          <w:rFonts w:ascii="Times New Roman" w:hAnsi="Times New Roman" w:cs="Times New Roman"/>
-          <w:b/>
-          <w:i/>
-          <w:sz w:val="28"/>
-          <w:szCs w:val="28"/>
-          <w:u w:val="single"/>
-        </w:rPr>
-        <w:t>url</w:t>
-      </w:r>
-      <w:proofErr w:type="spellEnd"/>
+        <w:t>generare un url</w:t>
+      </w:r>
       <w:r>
         <w:rPr>
           <w:rFonts w:ascii="Times New Roman" w:hAnsi="Times New Roman" w:cs="Times New Roman"/>
@@ -5318,43 +4981,7 @@
           <w:sz w:val="28"/>
           <w:szCs w:val="28"/>
         </w:rPr>
-        <w:t xml:space="preserve">Inserire il Long </w:t>
-      </w:r>
-      <w:proofErr w:type="spellStart"/>
-      <w:r>
-        <w:rPr>
-          <w:rFonts w:ascii="Times New Roman" w:hAnsi="Times New Roman" w:cs="Times New Roman"/>
-          <w:sz w:val="28"/>
-          <w:szCs w:val="28"/>
-        </w:rPr>
-        <w:t>Url</w:t>
-      </w:r>
-      <w:proofErr w:type="spellEnd"/>
-      <w:r>
-        <w:rPr>
-          <w:rFonts w:ascii="Times New Roman" w:hAnsi="Times New Roman" w:cs="Times New Roman"/>
-          <w:sz w:val="28"/>
-          <w:szCs w:val="28"/>
-        </w:rPr>
-        <w:t xml:space="preserve"> nell’apposito campo (</w:t>
-      </w:r>
-      <w:proofErr w:type="spellStart"/>
-      <w:r>
-        <w:rPr>
-          <w:rFonts w:ascii="Times New Roman" w:hAnsi="Times New Roman" w:cs="Times New Roman"/>
-          <w:sz w:val="28"/>
-          <w:szCs w:val="28"/>
-        </w:rPr>
-        <w:t>InputText</w:t>
-      </w:r>
-      <w:proofErr w:type="spellEnd"/>
-      <w:r>
-        <w:rPr>
-          <w:rFonts w:ascii="Times New Roman" w:hAnsi="Times New Roman" w:cs="Times New Roman"/>
-          <w:sz w:val="28"/>
-          <w:szCs w:val="28"/>
-        </w:rPr>
-        <w:t xml:space="preserve">) </w:t>
+        <w:t xml:space="preserve">Inserire il Long Url nell’apposito campo (InputText) </w:t>
       </w:r>
     </w:p>
     <w:p>
@@ -5393,23 +5020,13 @@
         </w:rPr>
         <w:t>“</w:t>
       </w:r>
-      <w:proofErr w:type="spellStart"/>
-      <w:r>
-        <w:rPr>
-          <w:rFonts w:ascii="Times New Roman" w:hAnsi="Times New Roman" w:cs="Times New Roman"/>
-          <w:sz w:val="28"/>
-          <w:szCs w:val="28"/>
-        </w:rPr>
-        <w:t>Shorten</w:t>
-      </w:r>
-      <w:proofErr w:type="spellEnd"/>
-      <w:r>
-        <w:rPr>
-          <w:rFonts w:ascii="Times New Roman" w:hAnsi="Times New Roman" w:cs="Times New Roman"/>
-          <w:sz w:val="28"/>
-          <w:szCs w:val="28"/>
-        </w:rPr>
-        <w:t xml:space="preserve"> URL</w:t>
+      <w:r>
+        <w:rPr>
+          <w:rFonts w:ascii="Times New Roman" w:hAnsi="Times New Roman" w:cs="Times New Roman"/>
+          <w:sz w:val="28"/>
+          <w:szCs w:val="28"/>
+        </w:rPr>
+        <w:t>Shorten URL</w:t>
       </w:r>
       <w:r>
         <w:rPr>
@@ -5446,69 +5063,15 @@
           <w:sz w:val="28"/>
           <w:szCs w:val="28"/>
         </w:rPr>
-        <w:t xml:space="preserve">Allo stesso tempo avviene il salvataggio </w:t>
-      </w:r>
-      <w:proofErr w:type="spellStart"/>
-      <w:r>
-        <w:rPr>
-          <w:rFonts w:ascii="Times New Roman" w:hAnsi="Times New Roman" w:cs="Times New Roman"/>
-          <w:sz w:val="28"/>
-          <w:szCs w:val="28"/>
-        </w:rPr>
-        <w:t>dell’url</w:t>
-      </w:r>
-      <w:proofErr w:type="spellEnd"/>
-      <w:r>
-        <w:rPr>
-          <w:rFonts w:ascii="Times New Roman" w:hAnsi="Times New Roman" w:cs="Times New Roman"/>
-          <w:sz w:val="28"/>
-          <w:szCs w:val="28"/>
-        </w:rPr>
-        <w:t xml:space="preserve"> nel database</w:t>
-      </w:r>
-      <w:r>
-        <w:rPr>
-          <w:rFonts w:ascii="Times New Roman" w:hAnsi="Times New Roman" w:cs="Times New Roman"/>
-          <w:sz w:val="28"/>
-          <w:szCs w:val="28"/>
-        </w:rPr>
-        <w:t xml:space="preserve"> e </w:t>
-      </w:r>
-      <w:proofErr w:type="spellStart"/>
-      <w:r>
-        <w:rPr>
-          <w:rFonts w:ascii="Times New Roman" w:hAnsi="Times New Roman" w:cs="Times New Roman"/>
-          <w:sz w:val="28"/>
-          <w:szCs w:val="28"/>
-        </w:rPr>
-        <w:t>comparira</w:t>
-      </w:r>
-      <w:proofErr w:type="spellEnd"/>
-      <w:r>
-        <w:rPr>
-          <w:rFonts w:ascii="Times New Roman" w:hAnsi="Times New Roman" w:cs="Times New Roman"/>
-          <w:sz w:val="28"/>
-          <w:szCs w:val="28"/>
-        </w:rPr>
-        <w:t xml:space="preserve"> affianco al pulsante “</w:t>
-      </w:r>
-      <w:proofErr w:type="spellStart"/>
-      <w:r>
-        <w:rPr>
-          <w:rFonts w:ascii="Times New Roman" w:hAnsi="Times New Roman" w:cs="Times New Roman"/>
-          <w:sz w:val="28"/>
-          <w:szCs w:val="28"/>
-        </w:rPr>
-        <w:t>Shorten</w:t>
-      </w:r>
-      <w:proofErr w:type="spellEnd"/>
-      <w:r>
-        <w:rPr>
-          <w:rFonts w:ascii="Times New Roman" w:hAnsi="Times New Roman" w:cs="Times New Roman"/>
-          <w:sz w:val="28"/>
-          <w:szCs w:val="28"/>
-        </w:rPr>
-        <w:t xml:space="preserve"> URL” appunto lo short URL creato</w:t>
+        <w:t>Allo stesso tempo avviene il salvataggio dell’url nel database</w:t>
+      </w:r>
+      <w:r>
+        <w:rPr>
+          <w:rFonts w:ascii="Times New Roman" w:hAnsi="Times New Roman" w:cs="Times New Roman"/>
+          <w:sz w:val="28"/>
+          <w:szCs w:val="28"/>
+        </w:rPr>
+        <w:t xml:space="preserve"> e comparira affianco al pulsante “Shorten URL” appunto lo short URL creato</w:t>
       </w:r>
     </w:p>
     <w:p>
@@ -5588,31 +5151,7 @@
           <w:szCs w:val="28"/>
           <w:u w:val="single"/>
         </w:rPr>
-        <w:t xml:space="preserve">generare un </w:t>
-      </w:r>
-      <w:proofErr w:type="spellStart"/>
-      <w:r>
-        <w:rPr>
-          <w:rFonts w:ascii="Times New Roman" w:hAnsi="Times New Roman" w:cs="Times New Roman"/>
-          <w:b/>
-          <w:i/>
-          <w:sz w:val="28"/>
-          <w:szCs w:val="28"/>
-          <w:u w:val="single"/>
-        </w:rPr>
-        <w:t>urlShort</w:t>
-      </w:r>
-      <w:proofErr w:type="spellEnd"/>
-      <w:r>
-        <w:rPr>
-          <w:rFonts w:ascii="Times New Roman" w:hAnsi="Times New Roman" w:cs="Times New Roman"/>
-          <w:b/>
-          <w:i/>
-          <w:sz w:val="28"/>
-          <w:szCs w:val="28"/>
-          <w:u w:val="single"/>
-        </w:rPr>
-        <w:t xml:space="preserve"> personalizzato</w:t>
+        <w:t>generare un urlShort personalizzato</w:t>
       </w:r>
       <w:r>
         <w:rPr>
@@ -5665,80 +5204,16 @@
           <w:sz w:val="28"/>
           <w:szCs w:val="28"/>
         </w:rPr>
-        <w:t xml:space="preserve"> </w:t>
-      </w:r>
-      <w:proofErr w:type="spellStart"/>
-      <w:r>
-        <w:rPr>
-          <w:rFonts w:ascii="Times New Roman" w:hAnsi="Times New Roman" w:cs="Times New Roman"/>
-          <w:sz w:val="28"/>
-          <w:szCs w:val="28"/>
-        </w:rPr>
-        <w:t>url</w:t>
-      </w:r>
-      <w:proofErr w:type="spellEnd"/>
-      <w:r>
-        <w:rPr>
-          <w:rFonts w:ascii="Times New Roman" w:hAnsi="Times New Roman" w:cs="Times New Roman"/>
-          <w:sz w:val="28"/>
-          <w:szCs w:val="28"/>
-        </w:rPr>
-        <w:t xml:space="preserve"> </w:t>
-      </w:r>
-      <w:r>
-        <w:rPr>
-          <w:rFonts w:ascii="Times New Roman" w:hAnsi="Times New Roman" w:cs="Times New Roman"/>
-          <w:sz w:val="28"/>
-          <w:szCs w:val="28"/>
-        </w:rPr>
-        <w:t xml:space="preserve">nell’apposito </w:t>
-      </w:r>
-      <w:proofErr w:type="gramStart"/>
-      <w:r>
-        <w:rPr>
-          <w:rFonts w:ascii="Times New Roman" w:hAnsi="Times New Roman" w:cs="Times New Roman"/>
-          <w:sz w:val="28"/>
-          <w:szCs w:val="28"/>
-        </w:rPr>
-        <w:t>spazio :</w:t>
-      </w:r>
-      <w:proofErr w:type="gramEnd"/>
-      <w:r>
-        <w:rPr>
-          <w:rFonts w:ascii="Times New Roman" w:hAnsi="Times New Roman" w:cs="Times New Roman"/>
-          <w:sz w:val="28"/>
-          <w:szCs w:val="28"/>
-        </w:rPr>
-        <w:t xml:space="preserve"> </w:t>
-      </w:r>
-      <w:proofErr w:type="spellStart"/>
-      <w:r>
-        <w:rPr>
-          <w:rFonts w:ascii="Times New Roman" w:hAnsi="Times New Roman" w:cs="Times New Roman"/>
-          <w:sz w:val="28"/>
-          <w:szCs w:val="28"/>
-        </w:rPr>
-        <w:t>Enter</w:t>
-      </w:r>
-      <w:proofErr w:type="spellEnd"/>
-      <w:r>
-        <w:rPr>
-          <w:rFonts w:ascii="Times New Roman" w:hAnsi="Times New Roman" w:cs="Times New Roman"/>
-          <w:sz w:val="28"/>
-          <w:szCs w:val="28"/>
-        </w:rPr>
-        <w:t xml:space="preserve"> long </w:t>
-      </w:r>
-      <w:proofErr w:type="spellStart"/>
-      <w:r>
-        <w:rPr>
-          <w:rFonts w:ascii="Times New Roman" w:hAnsi="Times New Roman" w:cs="Times New Roman"/>
-          <w:sz w:val="28"/>
-          <w:szCs w:val="28"/>
-        </w:rPr>
-        <w:t>url</w:t>
-      </w:r>
-      <w:proofErr w:type="spellEnd"/>
+        <w:t xml:space="preserve"> url </w:t>
+      </w:r>
+      <w:r>
+        <w:rPr>
+          <w:rFonts w:ascii="Times New Roman" w:hAnsi="Times New Roman" w:cs="Times New Roman"/>
+          <w:sz w:val="28"/>
+          <w:szCs w:val="28"/>
+        </w:rPr>
+        <w:t>nell’apposito spazio : Enter long url</w:t>
+      </w:r>
     </w:p>
     <w:p>
       <w:pPr>
@@ -5766,79 +5241,7 @@
           <w:sz w:val="28"/>
           <w:szCs w:val="28"/>
         </w:rPr>
-        <w:t xml:space="preserve">Inserire uno </w:t>
-      </w:r>
-      <w:proofErr w:type="spellStart"/>
-      <w:r>
-        <w:rPr>
-          <w:rFonts w:ascii="Times New Roman" w:hAnsi="Times New Roman" w:cs="Times New Roman"/>
-          <w:sz w:val="28"/>
-          <w:szCs w:val="28"/>
-        </w:rPr>
-        <w:t>shortUrl</w:t>
-      </w:r>
-      <w:proofErr w:type="spellEnd"/>
-      <w:r>
-        <w:rPr>
-          <w:rFonts w:ascii="Times New Roman" w:hAnsi="Times New Roman" w:cs="Times New Roman"/>
-          <w:sz w:val="28"/>
-          <w:szCs w:val="28"/>
-        </w:rPr>
-        <w:t xml:space="preserve"> personale nel secondo </w:t>
-      </w:r>
-      <w:proofErr w:type="gramStart"/>
-      <w:r>
-        <w:rPr>
-          <w:rFonts w:ascii="Times New Roman" w:hAnsi="Times New Roman" w:cs="Times New Roman"/>
-          <w:sz w:val="28"/>
-          <w:szCs w:val="28"/>
-        </w:rPr>
-        <w:t>spazio :</w:t>
-      </w:r>
-      <w:proofErr w:type="gramEnd"/>
-      <w:r>
-        <w:rPr>
-          <w:rFonts w:ascii="Times New Roman" w:hAnsi="Times New Roman" w:cs="Times New Roman"/>
-          <w:sz w:val="28"/>
-          <w:szCs w:val="28"/>
-        </w:rPr>
-        <w:t xml:space="preserve"> </w:t>
-      </w:r>
-      <w:proofErr w:type="spellStart"/>
-      <w:r>
-        <w:rPr>
-          <w:rFonts w:ascii="Times New Roman" w:hAnsi="Times New Roman" w:cs="Times New Roman"/>
-          <w:sz w:val="28"/>
-          <w:szCs w:val="28"/>
-        </w:rPr>
-        <w:t>Enter</w:t>
-      </w:r>
-      <w:proofErr w:type="spellEnd"/>
-      <w:r>
-        <w:rPr>
-          <w:rFonts w:ascii="Times New Roman" w:hAnsi="Times New Roman" w:cs="Times New Roman"/>
-          <w:sz w:val="28"/>
-          <w:szCs w:val="28"/>
-        </w:rPr>
-        <w:t xml:space="preserve"> </w:t>
-      </w:r>
-      <w:proofErr w:type="spellStart"/>
-      <w:r>
-        <w:rPr>
-          <w:rFonts w:ascii="Times New Roman" w:hAnsi="Times New Roman" w:cs="Times New Roman"/>
-          <w:sz w:val="28"/>
-          <w:szCs w:val="28"/>
-        </w:rPr>
-        <w:t>your</w:t>
-      </w:r>
-      <w:proofErr w:type="spellEnd"/>
-      <w:r>
-        <w:rPr>
-          <w:rFonts w:ascii="Times New Roman" w:hAnsi="Times New Roman" w:cs="Times New Roman"/>
-          <w:sz w:val="28"/>
-          <w:szCs w:val="28"/>
-        </w:rPr>
-        <w:t xml:space="preserve"> short URL</w:t>
+        <w:t>Inserire uno shortUrl personale nel secondo spazio : Enter your short URL</w:t>
       </w:r>
     </w:p>
     <w:p>
@@ -5867,61 +5270,7 @@
           <w:sz w:val="28"/>
           <w:szCs w:val="28"/>
         </w:rPr>
-        <w:t xml:space="preserve">Cliccare il pulsante posto </w:t>
-      </w:r>
-      <w:proofErr w:type="gramStart"/>
-      <w:r>
-        <w:rPr>
-          <w:rFonts w:ascii="Times New Roman" w:hAnsi="Times New Roman" w:cs="Times New Roman"/>
-          <w:sz w:val="28"/>
-          <w:szCs w:val="28"/>
-        </w:rPr>
-        <w:t>sotto :</w:t>
-      </w:r>
-      <w:proofErr w:type="gramEnd"/>
-      <w:r>
-        <w:rPr>
-          <w:rFonts w:ascii="Times New Roman" w:hAnsi="Times New Roman" w:cs="Times New Roman"/>
-          <w:sz w:val="28"/>
-          <w:szCs w:val="28"/>
-        </w:rPr>
-        <w:t xml:space="preserve">  “Custom </w:t>
-      </w:r>
-      <w:proofErr w:type="spellStart"/>
-      <w:r>
-        <w:rPr>
-          <w:rFonts w:ascii="Times New Roman" w:hAnsi="Times New Roman" w:cs="Times New Roman"/>
-          <w:sz w:val="28"/>
-          <w:szCs w:val="28"/>
-        </w:rPr>
-        <w:t>Shorten</w:t>
-      </w:r>
-      <w:proofErr w:type="spellEnd"/>
-      <w:r>
-        <w:rPr>
-          <w:rFonts w:ascii="Times New Roman" w:hAnsi="Times New Roman" w:cs="Times New Roman"/>
-          <w:sz w:val="28"/>
-          <w:szCs w:val="28"/>
-        </w:rPr>
-        <w:t xml:space="preserve"> </w:t>
-      </w:r>
-      <w:proofErr w:type="spellStart"/>
-      <w:r>
-        <w:rPr>
-          <w:rFonts w:ascii="Times New Roman" w:hAnsi="Times New Roman" w:cs="Times New Roman"/>
-          <w:sz w:val="28"/>
-          <w:szCs w:val="28"/>
-        </w:rPr>
-        <w:t>Url</w:t>
-      </w:r>
-      <w:proofErr w:type="spellEnd"/>
-      <w:r>
-        <w:rPr>
-          <w:rFonts w:ascii="Times New Roman" w:hAnsi="Times New Roman" w:cs="Times New Roman"/>
-          <w:sz w:val="28"/>
-          <w:szCs w:val="28"/>
-        </w:rPr>
-        <w:t>”</w:t>
+        <w:t>Cliccare il pulsante posto sotto :  “Custom Shorten Url”</w:t>
       </w:r>
     </w:p>
     <w:p>
@@ -5951,79 +5300,7 @@
           <w:szCs w:val="28"/>
         </w:rPr>
         <w:lastRenderedPageBreak/>
-        <w:t xml:space="preserve">Dopo di che accanto al tasto “Custom </w:t>
-      </w:r>
-      <w:proofErr w:type="spellStart"/>
-      <w:r>
-        <w:rPr>
-          <w:rFonts w:ascii="Times New Roman" w:hAnsi="Times New Roman" w:cs="Times New Roman"/>
-          <w:sz w:val="28"/>
-          <w:szCs w:val="28"/>
-        </w:rPr>
-        <w:t>Shorten</w:t>
-      </w:r>
-      <w:proofErr w:type="spellEnd"/>
-      <w:r>
-        <w:rPr>
-          <w:rFonts w:ascii="Times New Roman" w:hAnsi="Times New Roman" w:cs="Times New Roman"/>
-          <w:sz w:val="28"/>
-          <w:szCs w:val="28"/>
-        </w:rPr>
-        <w:t xml:space="preserve"> </w:t>
-      </w:r>
-      <w:proofErr w:type="spellStart"/>
-      <w:r>
-        <w:rPr>
-          <w:rFonts w:ascii="Times New Roman" w:hAnsi="Times New Roman" w:cs="Times New Roman"/>
-          <w:sz w:val="28"/>
-          <w:szCs w:val="28"/>
-        </w:rPr>
-        <w:t>Url</w:t>
-      </w:r>
-      <w:proofErr w:type="spellEnd"/>
-      <w:r>
-        <w:rPr>
-          <w:rFonts w:ascii="Times New Roman" w:hAnsi="Times New Roman" w:cs="Times New Roman"/>
-          <w:sz w:val="28"/>
-          <w:szCs w:val="28"/>
-        </w:rPr>
-        <w:t xml:space="preserve">” comparirà lo stesso </w:t>
-      </w:r>
-      <w:proofErr w:type="spellStart"/>
-      <w:r>
-        <w:rPr>
-          <w:rFonts w:ascii="Times New Roman" w:hAnsi="Times New Roman" w:cs="Times New Roman"/>
-          <w:sz w:val="28"/>
-          <w:szCs w:val="28"/>
-        </w:rPr>
-        <w:t>shortner</w:t>
-      </w:r>
-      <w:proofErr w:type="spellEnd"/>
-      <w:r>
-        <w:rPr>
-          <w:rFonts w:ascii="Times New Roman" w:hAnsi="Times New Roman" w:cs="Times New Roman"/>
-          <w:sz w:val="28"/>
-          <w:szCs w:val="28"/>
-        </w:rPr>
-        <w:t xml:space="preserve"> personalizzato da noi immesso e </w:t>
-      </w:r>
-      <w:proofErr w:type="spellStart"/>
-      <w:r>
-        <w:rPr>
-          <w:rFonts w:ascii="Times New Roman" w:hAnsi="Times New Roman" w:cs="Times New Roman"/>
-          <w:sz w:val="28"/>
-          <w:szCs w:val="28"/>
-        </w:rPr>
-        <w:t>verra</w:t>
-      </w:r>
-      <w:proofErr w:type="spellEnd"/>
-      <w:r>
-        <w:rPr>
-          <w:rFonts w:ascii="Times New Roman" w:hAnsi="Times New Roman" w:cs="Times New Roman"/>
-          <w:sz w:val="28"/>
-          <w:szCs w:val="28"/>
-        </w:rPr>
-        <w:t xml:space="preserve"> salvato automaticamente nel Database</w:t>
+        <w:t>Dopo di che accanto al tasto “Custom Shorten Url” comparirà lo stesso shortner personalizzato da noi immesso e verra salvato automaticamente nel Database</w:t>
       </w:r>
     </w:p>
     <w:p>
@@ -6122,31 +5399,7 @@
           <w:szCs w:val="28"/>
           <w:u w:val="single"/>
         </w:rPr>
-        <w:t xml:space="preserve">e visualizzare </w:t>
-      </w:r>
-      <w:proofErr w:type="spellStart"/>
-      <w:r>
-        <w:rPr>
-          <w:rFonts w:ascii="Times New Roman" w:hAnsi="Times New Roman" w:cs="Times New Roman"/>
-          <w:b/>
-          <w:i/>
-          <w:sz w:val="28"/>
-          <w:szCs w:val="28"/>
-          <w:u w:val="single"/>
-        </w:rPr>
-        <w:t>url</w:t>
-      </w:r>
-      <w:proofErr w:type="spellEnd"/>
-      <w:r>
-        <w:rPr>
-          <w:rFonts w:ascii="Times New Roman" w:hAnsi="Times New Roman" w:cs="Times New Roman"/>
-          <w:b/>
-          <w:i/>
-          <w:sz w:val="28"/>
-          <w:szCs w:val="28"/>
-          <w:u w:val="single"/>
-        </w:rPr>
-        <w:t xml:space="preserve"> long</w:t>
+        <w:t>e visualizzare url long</w:t>
       </w:r>
       <w:r>
         <w:rPr>
@@ -6183,80 +5436,16 @@
           <w:sz w:val="28"/>
           <w:szCs w:val="28"/>
         </w:rPr>
-        <w:t xml:space="preserve">Inserire lo short </w:t>
-      </w:r>
-      <w:proofErr w:type="spellStart"/>
-      <w:r>
-        <w:rPr>
-          <w:rFonts w:ascii="Times New Roman" w:hAnsi="Times New Roman" w:cs="Times New Roman"/>
-          <w:sz w:val="28"/>
-          <w:szCs w:val="28"/>
-        </w:rPr>
-        <w:t>url</w:t>
-      </w:r>
-      <w:proofErr w:type="spellEnd"/>
-      <w:r>
-        <w:rPr>
-          <w:rFonts w:ascii="Times New Roman" w:hAnsi="Times New Roman" w:cs="Times New Roman"/>
-          <w:sz w:val="28"/>
-          <w:szCs w:val="28"/>
-        </w:rPr>
-        <w:t xml:space="preserve"> precedentemente generato</w:t>
-      </w:r>
-      <w:r>
-        <w:rPr>
-          <w:rFonts w:ascii="Times New Roman" w:hAnsi="Times New Roman" w:cs="Times New Roman"/>
-          <w:sz w:val="28"/>
-          <w:szCs w:val="28"/>
-        </w:rPr>
-        <w:t xml:space="preserve"> nell’ultimo spazio </w:t>
-      </w:r>
-      <w:proofErr w:type="spellStart"/>
-      <w:r>
-        <w:rPr>
-          <w:rFonts w:ascii="Times New Roman" w:hAnsi="Times New Roman" w:cs="Times New Roman"/>
-          <w:sz w:val="28"/>
-          <w:szCs w:val="28"/>
-        </w:rPr>
-        <w:t>Enter</w:t>
-      </w:r>
-      <w:proofErr w:type="spellEnd"/>
-      <w:r>
-        <w:rPr>
-          <w:rFonts w:ascii="Times New Roman" w:hAnsi="Times New Roman" w:cs="Times New Roman"/>
-          <w:sz w:val="28"/>
-          <w:szCs w:val="28"/>
-        </w:rPr>
-        <w:t xml:space="preserve"> short </w:t>
-      </w:r>
-      <w:proofErr w:type="spellStart"/>
-      <w:r>
-        <w:rPr>
-          <w:rFonts w:ascii="Times New Roman" w:hAnsi="Times New Roman" w:cs="Times New Roman"/>
-          <w:sz w:val="28"/>
-          <w:szCs w:val="28"/>
-        </w:rPr>
-        <w:t>Url</w:t>
-      </w:r>
-      <w:proofErr w:type="spellEnd"/>
-      <w:r>
-        <w:rPr>
-          <w:rFonts w:ascii="Times New Roman" w:hAnsi="Times New Roman" w:cs="Times New Roman"/>
-          <w:sz w:val="28"/>
-          <w:szCs w:val="28"/>
-        </w:rPr>
-        <w:t xml:space="preserve"> di URL </w:t>
-      </w:r>
-      <w:proofErr w:type="spellStart"/>
-      <w:r>
-        <w:rPr>
-          <w:rFonts w:ascii="Times New Roman" w:hAnsi="Times New Roman" w:cs="Times New Roman"/>
-          <w:sz w:val="28"/>
-          <w:szCs w:val="28"/>
-        </w:rPr>
-        <w:t>Details</w:t>
-      </w:r>
-      <w:proofErr w:type="spellEnd"/>
+        <w:t>Inserire lo short url precedentemente generato</w:t>
+      </w:r>
+      <w:r>
+        <w:rPr>
+          <w:rFonts w:ascii="Times New Roman" w:hAnsi="Times New Roman" w:cs="Times New Roman"/>
+          <w:sz w:val="28"/>
+          <w:szCs w:val="28"/>
+        </w:rPr>
+        <w:t xml:space="preserve"> nell’ultimo spazio Enter short Url di URL Details</w:t>
+      </w:r>
     </w:p>
     <w:p>
       <w:pPr>
@@ -6332,27 +5521,8 @@
           <w:sz w:val="28"/>
           <w:szCs w:val="28"/>
         </w:rPr>
-        <w:t xml:space="preserve">iare la pagina web. La pagina </w:t>
-      </w:r>
-      <w:proofErr w:type="spellStart"/>
-      <w:r>
-        <w:rPr>
-          <w:rFonts w:ascii="Times New Roman" w:hAnsi="Times New Roman" w:cs="Times New Roman"/>
-          <w:sz w:val="28"/>
-          <w:szCs w:val="28"/>
-        </w:rPr>
-        <w:t>riportera</w:t>
-      </w:r>
-      <w:proofErr w:type="spellEnd"/>
-      <w:r>
-        <w:rPr>
-          <w:rFonts w:ascii="Times New Roman" w:hAnsi="Times New Roman" w:cs="Times New Roman"/>
-          <w:sz w:val="28"/>
-          <w:szCs w:val="28"/>
-        </w:rPr>
-        <w:t xml:space="preserve"> al long </w:t>
-      </w:r>
-      <w:proofErr w:type="spellStart"/>
+        <w:t xml:space="preserve">iare la pagina web. La pagina riportera al long </w:t>
+      </w:r>
       <w:r>
         <w:rPr>
           <w:rFonts w:ascii="Times New Roman" w:hAnsi="Times New Roman" w:cs="Times New Roman"/>
@@ -6361,7 +5531,6 @@
         </w:rPr>
         <w:t>url</w:t>
       </w:r>
-      <w:proofErr w:type="spellEnd"/>
     </w:p>
     <w:p>
       <w:pPr>
@@ -6420,16 +5589,7 @@
           <w:sz w:val="28"/>
           <w:szCs w:val="28"/>
         </w:rPr>
-        <w:t xml:space="preserve">Le operazioni da effettuare </w:t>
-      </w:r>
-      <w:proofErr w:type="gramStart"/>
-      <w:r>
-        <w:rPr>
-          <w:rFonts w:ascii="Times New Roman" w:hAnsi="Times New Roman" w:cs="Times New Roman"/>
-          <w:sz w:val="28"/>
-          <w:szCs w:val="28"/>
-        </w:rPr>
-        <w:t xml:space="preserve">per  </w:t>
+        <w:t xml:space="preserve">Le operazioni da effettuare per  </w:t>
       </w:r>
       <w:r>
         <w:rPr>
@@ -6440,19 +5600,7 @@
           <w:szCs w:val="28"/>
           <w:u w:val="single"/>
         </w:rPr>
-        <w:t>visualizzare</w:t>
-      </w:r>
-      <w:proofErr w:type="gramEnd"/>
-      <w:r>
-        <w:rPr>
-          <w:rFonts w:ascii="Times New Roman" w:hAnsi="Times New Roman" w:cs="Times New Roman"/>
-          <w:b/>
-          <w:i/>
-          <w:sz w:val="28"/>
-          <w:szCs w:val="28"/>
-          <w:u w:val="single"/>
-        </w:rPr>
-        <w:t xml:space="preserve"> le statistiche</w:t>
+        <w:t>visualizzare le statistiche</w:t>
       </w:r>
       <w:r>
         <w:rPr>
@@ -6489,25 +5637,7 @@
           <w:sz w:val="28"/>
           <w:szCs w:val="28"/>
         </w:rPr>
-        <w:t xml:space="preserve">Inserire lo short </w:t>
-      </w:r>
-      <w:proofErr w:type="spellStart"/>
-      <w:r>
-        <w:rPr>
-          <w:rFonts w:ascii="Times New Roman" w:hAnsi="Times New Roman" w:cs="Times New Roman"/>
-          <w:sz w:val="28"/>
-          <w:szCs w:val="28"/>
-        </w:rPr>
-        <w:t>url</w:t>
-      </w:r>
-      <w:proofErr w:type="spellEnd"/>
-      <w:r>
-        <w:rPr>
-          <w:rFonts w:ascii="Times New Roman" w:hAnsi="Times New Roman" w:cs="Times New Roman"/>
-          <w:sz w:val="28"/>
-          <w:szCs w:val="28"/>
-        </w:rPr>
-        <w:t xml:space="preserve"> precedentemente generato</w:t>
+        <w:t>Inserire lo short url precedentemente generato</w:t>
       </w:r>
     </w:p>
     <w:p>
@@ -6538,7 +5668,6 @@
         </w:rPr>
         <w:t xml:space="preserve">Cliccare il pulsate </w:t>
       </w:r>
-      <w:proofErr w:type="spellStart"/>
       <w:r>
         <w:rPr>
           <w:rFonts w:ascii="Times New Roman" w:hAnsi="Times New Roman" w:cs="Times New Roman"/>
@@ -6553,35 +5682,16 @@
           <w:sz w:val="28"/>
           <w:szCs w:val="28"/>
         </w:rPr>
-        <w:t>tats</w:t>
-      </w:r>
-      <w:proofErr w:type="spellEnd"/>
-      <w:r>
-        <w:rPr>
-          <w:rFonts w:ascii="Times New Roman" w:hAnsi="Times New Roman" w:cs="Times New Roman"/>
-          <w:sz w:val="28"/>
-          <w:szCs w:val="28"/>
-        </w:rPr>
-        <w:t xml:space="preserve"> per visualizzare le statistiche</w:t>
-      </w:r>
-      <w:r>
-        <w:rPr>
-          <w:rFonts w:ascii="Times New Roman" w:hAnsi="Times New Roman" w:cs="Times New Roman"/>
-          <w:sz w:val="28"/>
-          <w:szCs w:val="28"/>
-        </w:rPr>
-        <w:t xml:space="preserve"> che compariranno sotto il pulsante </w:t>
-      </w:r>
-      <w:proofErr w:type="spellStart"/>
-      <w:r>
-        <w:rPr>
-          <w:rFonts w:ascii="Times New Roman" w:hAnsi="Times New Roman" w:cs="Times New Roman"/>
-          <w:sz w:val="28"/>
-          <w:szCs w:val="28"/>
-        </w:rPr>
-        <w:t>Stats</w:t>
-      </w:r>
-      <w:proofErr w:type="spellEnd"/>
+        <w:t>tats per visualizzare le statistiche</w:t>
+      </w:r>
+      <w:r>
+        <w:rPr>
+          <w:rFonts w:ascii="Times New Roman" w:hAnsi="Times New Roman" w:cs="Times New Roman"/>
+          <w:sz w:val="28"/>
+          <w:szCs w:val="28"/>
+        </w:rPr>
+        <w:t xml:space="preserve"> che compariranno sotto il pulsante Stats</w:t>
+      </w:r>
     </w:p>
     <w:p>
       <w:pPr>
@@ -6607,27 +5717,7 @@
           <w:sz w:val="28"/>
           <w:szCs w:val="28"/>
         </w:rPr>
-        <w:t xml:space="preserve">2 </w:t>
-      </w:r>
-      <w:proofErr w:type="gramStart"/>
-      <w:r>
-        <w:rPr>
-          <w:rFonts w:ascii="Times New Roman" w:hAnsi="Times New Roman" w:cs="Times New Roman"/>
-          <w:b/>
-          <w:sz w:val="28"/>
-          <w:szCs w:val="28"/>
-        </w:rPr>
-        <w:t>operazioni :</w:t>
-      </w:r>
-      <w:proofErr w:type="gramEnd"/>
-      <w:r>
-        <w:rPr>
-          <w:rFonts w:ascii="Times New Roman" w:hAnsi="Times New Roman" w:cs="Times New Roman"/>
-          <w:b/>
-          <w:sz w:val="28"/>
-          <w:szCs w:val="28"/>
-        </w:rPr>
-        <w:t xml:space="preserve"> 1 lettura </w:t>
+        <w:t xml:space="preserve">2 operazioni : 1 lettura </w:t>
       </w:r>
     </w:p>
     <w:p>
@@ -6651,16 +5741,7 @@
           <w:sz w:val="28"/>
           <w:szCs w:val="28"/>
         </w:rPr>
-        <w:t xml:space="preserve">Le operazioni da effettuare </w:t>
-      </w:r>
-      <w:proofErr w:type="gramStart"/>
-      <w:r>
-        <w:rPr>
-          <w:rFonts w:ascii="Times New Roman" w:hAnsi="Times New Roman" w:cs="Times New Roman"/>
-          <w:sz w:val="28"/>
-          <w:szCs w:val="28"/>
-        </w:rPr>
-        <w:t xml:space="preserve">per  </w:t>
+        <w:t xml:space="preserve">Le operazioni da effettuare per  </w:t>
       </w:r>
       <w:r>
         <w:rPr>
@@ -6671,19 +5752,7 @@
           <w:szCs w:val="28"/>
           <w:u w:val="single"/>
         </w:rPr>
-        <w:t>visualizzare</w:t>
-      </w:r>
-      <w:proofErr w:type="gramEnd"/>
-      <w:r>
-        <w:rPr>
-          <w:rFonts w:ascii="Times New Roman" w:hAnsi="Times New Roman" w:cs="Times New Roman"/>
-          <w:b/>
-          <w:i/>
-          <w:sz w:val="28"/>
-          <w:szCs w:val="28"/>
-          <w:u w:val="single"/>
-        </w:rPr>
-        <w:t xml:space="preserve"> il grafico </w:t>
+        <w:t xml:space="preserve">visualizzare il grafico </w:t>
       </w:r>
       <w:r>
         <w:rPr>
@@ -6720,25 +5789,7 @@
           <w:sz w:val="28"/>
           <w:szCs w:val="28"/>
         </w:rPr>
-        <w:t xml:space="preserve">Inserire lo short </w:t>
-      </w:r>
-      <w:proofErr w:type="spellStart"/>
-      <w:r>
-        <w:rPr>
-          <w:rFonts w:ascii="Times New Roman" w:hAnsi="Times New Roman" w:cs="Times New Roman"/>
-          <w:sz w:val="28"/>
-          <w:szCs w:val="28"/>
-        </w:rPr>
-        <w:t>url</w:t>
-      </w:r>
-      <w:proofErr w:type="spellEnd"/>
-      <w:r>
-        <w:rPr>
-          <w:rFonts w:ascii="Times New Roman" w:hAnsi="Times New Roman" w:cs="Times New Roman"/>
-          <w:sz w:val="28"/>
-          <w:szCs w:val="28"/>
-        </w:rPr>
-        <w:t xml:space="preserve"> precedentemente generato</w:t>
+        <w:t>Inserire lo short url precedentemente generato</w:t>
       </w:r>
     </w:p>
     <w:p>
@@ -6769,59 +5820,21 @@
         </w:rPr>
         <w:t xml:space="preserve">Cliccare il pulsate </w:t>
       </w:r>
-      <w:proofErr w:type="spellStart"/>
-      <w:r>
-        <w:rPr>
-          <w:rFonts w:ascii="Times New Roman" w:hAnsi="Times New Roman" w:cs="Times New Roman"/>
-          <w:sz w:val="28"/>
-          <w:szCs w:val="28"/>
-        </w:rPr>
-        <w:t>View</w:t>
-      </w:r>
-      <w:proofErr w:type="spellEnd"/>
-      <w:r>
-        <w:rPr>
-          <w:rFonts w:ascii="Times New Roman" w:hAnsi="Times New Roman" w:cs="Times New Roman"/>
-          <w:sz w:val="28"/>
-          <w:szCs w:val="28"/>
-        </w:rPr>
-        <w:t xml:space="preserve"> </w:t>
-      </w:r>
-      <w:proofErr w:type="spellStart"/>
-      <w:r>
-        <w:rPr>
-          <w:rFonts w:ascii="Times New Roman" w:hAnsi="Times New Roman" w:cs="Times New Roman"/>
-          <w:sz w:val="28"/>
-          <w:szCs w:val="28"/>
-        </w:rPr>
-        <w:t>graph</w:t>
-      </w:r>
-      <w:proofErr w:type="spellEnd"/>
-      <w:r>
-        <w:rPr>
-          <w:rFonts w:ascii="Times New Roman" w:hAnsi="Times New Roman" w:cs="Times New Roman"/>
-          <w:sz w:val="28"/>
-          <w:szCs w:val="28"/>
-        </w:rPr>
-        <w:t xml:space="preserve"> per visualizzare il grafico delle statistiche che </w:t>
-      </w:r>
-      <w:proofErr w:type="spellStart"/>
-      <w:r>
-        <w:rPr>
-          <w:rFonts w:ascii="Times New Roman" w:hAnsi="Times New Roman" w:cs="Times New Roman"/>
-          <w:sz w:val="28"/>
-          <w:szCs w:val="28"/>
-        </w:rPr>
-        <w:t>apparira</w:t>
-      </w:r>
-      <w:proofErr w:type="spellEnd"/>
-      <w:r>
-        <w:rPr>
-          <w:rFonts w:ascii="Times New Roman" w:hAnsi="Times New Roman" w:cs="Times New Roman"/>
-          <w:sz w:val="28"/>
-          <w:szCs w:val="28"/>
-        </w:rPr>
-        <w:t xml:space="preserve"> in un'altra pagina</w:t>
+      <w:r>
+        <w:rPr>
+          <w:rFonts w:ascii="Times New Roman" w:hAnsi="Times New Roman" w:cs="Times New Roman"/>
+          <w:sz w:val="28"/>
+          <w:szCs w:val="28"/>
+        </w:rPr>
+        <w:t>View graph</w:t>
+      </w:r>
+      <w:r>
+        <w:rPr>
+          <w:rFonts w:ascii="Times New Roman" w:hAnsi="Times New Roman" w:cs="Times New Roman"/>
+          <w:sz w:val="28"/>
+          <w:szCs w:val="28"/>
+        </w:rPr>
+        <w:t xml:space="preserve"> per visualizzare il grafico delle statistiche che apparira in un'altra pagina</w:t>
       </w:r>
     </w:p>
     <w:p>
@@ -6848,9 +5861,8 @@
           <w:sz w:val="28"/>
           <w:szCs w:val="28"/>
         </w:rPr>
-        <w:t xml:space="preserve">2 </w:t>
-      </w:r>
-      <w:proofErr w:type="gramStart"/>
+        <w:t>2 oper</w:t>
+      </w:r>
       <w:r>
         <w:rPr>
           <w:rFonts w:ascii="Times New Roman" w:hAnsi="Times New Roman" w:cs="Times New Roman"/>
@@ -6858,26 +5870,7 @@
           <w:sz w:val="28"/>
           <w:szCs w:val="28"/>
         </w:rPr>
-        <w:t>oper</w:t>
-      </w:r>
-      <w:r>
-        <w:rPr>
-          <w:rFonts w:ascii="Times New Roman" w:hAnsi="Times New Roman" w:cs="Times New Roman"/>
-          <w:b/>
-          <w:sz w:val="28"/>
-          <w:szCs w:val="28"/>
-        </w:rPr>
-        <w:t>azioni :</w:t>
-      </w:r>
-      <w:proofErr w:type="gramEnd"/>
-      <w:r>
-        <w:rPr>
-          <w:rFonts w:ascii="Times New Roman" w:hAnsi="Times New Roman" w:cs="Times New Roman"/>
-          <w:b/>
-          <w:sz w:val="28"/>
-          <w:szCs w:val="28"/>
-        </w:rPr>
-        <w:t xml:space="preserve"> 1 lettura</w:t>
+        <w:t>azioni : 1 lettura</w:t>
       </w:r>
     </w:p>
     <w:p>
@@ -6912,36 +5905,25 @@
         <w:rPr>
           <w:rFonts w:ascii="Times New Roman" w:hAnsi="Times New Roman" w:cs="Times New Roman"/>
           <w:b/>
-          <w:sz w:val="28"/>
-          <w:szCs w:val="28"/>
+          <w:sz w:val="36"/>
+          <w:szCs w:val="36"/>
         </w:rPr>
       </w:pPr>
       <w:r>
         <w:rPr>
           <w:rFonts w:ascii="Times New Roman" w:hAnsi="Times New Roman" w:cs="Times New Roman"/>
           <w:b/>
-          <w:sz w:val="28"/>
-          <w:szCs w:val="28"/>
-        </w:rPr>
-        <w:t xml:space="preserve">Scelta del database </w:t>
-      </w:r>
-      <w:proofErr w:type="spellStart"/>
+          <w:sz w:val="36"/>
+          <w:szCs w:val="36"/>
+        </w:rPr>
+        <w:t>Scelta del database NOSql</w:t>
+      </w:r>
       <w:r>
         <w:rPr>
           <w:rFonts w:ascii="Times New Roman" w:hAnsi="Times New Roman" w:cs="Times New Roman"/>
           <w:b/>
-          <w:sz w:val="28"/>
-          <w:szCs w:val="28"/>
-        </w:rPr>
-        <w:t>NOSql</w:t>
-      </w:r>
-      <w:proofErr w:type="spellEnd"/>
-      <w:r>
-        <w:rPr>
-          <w:rFonts w:ascii="Times New Roman" w:hAnsi="Times New Roman" w:cs="Times New Roman"/>
-          <w:b/>
-          <w:sz w:val="28"/>
-          <w:szCs w:val="28"/>
+          <w:sz w:val="36"/>
+          <w:szCs w:val="36"/>
         </w:rPr>
         <w:t xml:space="preserve"> (da fare)</w:t>
       </w:r>
@@ -6963,43 +5945,7 @@
           <w:sz w:val="28"/>
           <w:szCs w:val="28"/>
         </w:rPr>
-        <w:t xml:space="preserve">Il modello di database </w:t>
-      </w:r>
-      <w:proofErr w:type="spellStart"/>
-      <w:r>
-        <w:rPr>
-          <w:rFonts w:ascii="Times New Roman" w:hAnsi="Times New Roman" w:cs="Times New Roman"/>
-          <w:sz w:val="28"/>
-          <w:szCs w:val="28"/>
-        </w:rPr>
-        <w:t>NOSql</w:t>
-      </w:r>
-      <w:proofErr w:type="spellEnd"/>
-      <w:r>
-        <w:rPr>
-          <w:rFonts w:ascii="Times New Roman" w:hAnsi="Times New Roman" w:cs="Times New Roman"/>
-          <w:sz w:val="28"/>
-          <w:szCs w:val="28"/>
-        </w:rPr>
-        <w:t xml:space="preserve"> scelto da noi è </w:t>
-      </w:r>
-      <w:proofErr w:type="spellStart"/>
-      <w:r>
-        <w:rPr>
-          <w:rFonts w:ascii="Times New Roman" w:hAnsi="Times New Roman" w:cs="Times New Roman"/>
-          <w:sz w:val="28"/>
-          <w:szCs w:val="28"/>
-        </w:rPr>
-        <w:t>Redis</w:t>
-      </w:r>
-      <w:proofErr w:type="spellEnd"/>
-      <w:r>
-        <w:rPr>
-          <w:rFonts w:ascii="Times New Roman" w:hAnsi="Times New Roman" w:cs="Times New Roman"/>
-          <w:sz w:val="28"/>
-          <w:szCs w:val="28"/>
-        </w:rPr>
-        <w:t xml:space="preserve">. </w:t>
+        <w:t xml:space="preserve">Il modello di database NOSql scelto da noi è Redis. </w:t>
       </w:r>
     </w:p>
     <w:p>
@@ -7013,41 +5959,13 @@
           <w:szCs w:val="28"/>
         </w:rPr>
       </w:pPr>
-      <w:proofErr w:type="spellStart"/>
-      <w:r>
-        <w:rPr>
-          <w:rFonts w:ascii="Times New Roman" w:hAnsi="Times New Roman" w:cs="Times New Roman"/>
-          <w:sz w:val="28"/>
-          <w:szCs w:val="28"/>
-        </w:rPr>
-        <w:t>Redis</w:t>
-      </w:r>
-      <w:proofErr w:type="spellEnd"/>
-      <w:r>
-        <w:rPr>
-          <w:rFonts w:ascii="Times New Roman" w:hAnsi="Times New Roman" w:cs="Times New Roman"/>
-          <w:sz w:val="28"/>
-          <w:szCs w:val="28"/>
-        </w:rPr>
-        <w:t xml:space="preserve"> è un database non relazione nato nel 2009 per mano di Salvatore </w:t>
-      </w:r>
-      <w:proofErr w:type="spellStart"/>
-      <w:r>
-        <w:rPr>
-          <w:rFonts w:ascii="Times New Roman" w:hAnsi="Times New Roman" w:cs="Times New Roman"/>
-          <w:sz w:val="28"/>
-          <w:szCs w:val="28"/>
-        </w:rPr>
-        <w:t>Sanlippo</w:t>
-      </w:r>
-      <w:proofErr w:type="spellEnd"/>
-      <w:r>
-        <w:rPr>
-          <w:rFonts w:ascii="Times New Roman" w:hAnsi="Times New Roman" w:cs="Times New Roman"/>
-          <w:sz w:val="28"/>
-          <w:szCs w:val="28"/>
-        </w:rPr>
-        <w:t>, inizialmente</w:t>
+      <w:r>
+        <w:rPr>
+          <w:rFonts w:ascii="Times New Roman" w:hAnsi="Times New Roman" w:cs="Times New Roman"/>
+          <w:sz w:val="28"/>
+          <w:szCs w:val="28"/>
+        </w:rPr>
+        <w:t>Redis è un database non relazione nato nel 2009 per mano di Salvatore Sanlippo, inizialmente</w:t>
       </w:r>
     </w:p>
     <w:p>
@@ -7061,59 +5979,13 @@
           <w:szCs w:val="28"/>
         </w:rPr>
       </w:pPr>
-      <w:proofErr w:type="gramStart"/>
-      <w:r>
-        <w:rPr>
-          <w:rFonts w:ascii="Times New Roman" w:hAnsi="Times New Roman" w:cs="Times New Roman"/>
-          <w:sz w:val="28"/>
-          <w:szCs w:val="28"/>
-        </w:rPr>
-        <w:t>sponsorizzato</w:t>
-      </w:r>
-      <w:proofErr w:type="gramEnd"/>
-      <w:r>
-        <w:rPr>
-          <w:rFonts w:ascii="Times New Roman" w:hAnsi="Times New Roman" w:cs="Times New Roman"/>
-          <w:sz w:val="28"/>
-          <w:szCs w:val="28"/>
-        </w:rPr>
-        <w:t xml:space="preserve"> da </w:t>
-      </w:r>
-      <w:proofErr w:type="spellStart"/>
-      <w:r>
-        <w:rPr>
-          <w:rFonts w:ascii="Times New Roman" w:hAnsi="Times New Roman" w:cs="Times New Roman"/>
-          <w:sz w:val="28"/>
-          <w:szCs w:val="28"/>
-        </w:rPr>
-        <w:t>vmware</w:t>
-      </w:r>
-      <w:proofErr w:type="spellEnd"/>
-      <w:r>
-        <w:rPr>
-          <w:rFonts w:ascii="Times New Roman" w:hAnsi="Times New Roman" w:cs="Times New Roman"/>
-          <w:sz w:val="28"/>
-          <w:szCs w:val="28"/>
-        </w:rPr>
-        <w:t xml:space="preserve"> ora è supportato da </w:t>
-      </w:r>
-      <w:proofErr w:type="spellStart"/>
-      <w:r>
-        <w:rPr>
-          <w:rFonts w:ascii="Times New Roman" w:hAnsi="Times New Roman" w:cs="Times New Roman"/>
-          <w:sz w:val="28"/>
-          <w:szCs w:val="28"/>
-        </w:rPr>
-        <w:t>Pivotal</w:t>
-      </w:r>
-      <w:proofErr w:type="spellEnd"/>
-      <w:r>
-        <w:rPr>
-          <w:rFonts w:ascii="Times New Roman" w:hAnsi="Times New Roman" w:cs="Times New Roman"/>
-          <w:sz w:val="28"/>
-          <w:szCs w:val="28"/>
-        </w:rPr>
-        <w:t>.</w:t>
+      <w:r>
+        <w:rPr>
+          <w:rFonts w:ascii="Times New Roman" w:hAnsi="Times New Roman" w:cs="Times New Roman"/>
+          <w:sz w:val="28"/>
+          <w:szCs w:val="28"/>
+        </w:rPr>
+        <w:t>sponsorizzato da vmware ora è supportato da Pivotal.</w:t>
       </w:r>
     </w:p>
     <w:p>
@@ -7134,25 +6006,7 @@
           <w:szCs w:val="28"/>
         </w:rPr>
         <w:lastRenderedPageBreak/>
-        <w:t xml:space="preserve">È un </w:t>
-      </w:r>
-      <w:proofErr w:type="spellStart"/>
-      <w:r>
-        <w:rPr>
-          <w:rFonts w:ascii="Times New Roman" w:hAnsi="Times New Roman" w:cs="Times New Roman"/>
-          <w:sz w:val="28"/>
-          <w:szCs w:val="28"/>
-        </w:rPr>
-        <w:t>NoSql</w:t>
-      </w:r>
-      <w:proofErr w:type="spellEnd"/>
-      <w:r>
-        <w:rPr>
-          <w:rFonts w:ascii="Times New Roman" w:hAnsi="Times New Roman" w:cs="Times New Roman"/>
-          <w:sz w:val="28"/>
-          <w:szCs w:val="28"/>
-        </w:rPr>
-        <w:t xml:space="preserve"> di tipo Key/Value</w:t>
+        <w:t>È un NoSql di tipo Key/Value</w:t>
       </w:r>
     </w:p>
     <w:p>
@@ -7171,43 +6025,7 @@
           <w:sz w:val="28"/>
           <w:szCs w:val="28"/>
         </w:rPr>
-        <w:t xml:space="preserve">I database </w:t>
-      </w:r>
-      <w:proofErr w:type="spellStart"/>
-      <w:r>
-        <w:rPr>
-          <w:rFonts w:ascii="Times New Roman" w:hAnsi="Times New Roman" w:cs="Times New Roman"/>
-          <w:sz w:val="28"/>
-          <w:szCs w:val="28"/>
-        </w:rPr>
-        <w:t>key-value</w:t>
-      </w:r>
-      <w:proofErr w:type="spellEnd"/>
-      <w:r>
-        <w:rPr>
-          <w:rFonts w:ascii="Times New Roman" w:hAnsi="Times New Roman" w:cs="Times New Roman"/>
-          <w:sz w:val="28"/>
-          <w:szCs w:val="28"/>
-        </w:rPr>
-        <w:t xml:space="preserve"> hanno pro e </w:t>
-      </w:r>
-      <w:proofErr w:type="gramStart"/>
-      <w:r>
-        <w:rPr>
-          <w:rFonts w:ascii="Times New Roman" w:hAnsi="Times New Roman" w:cs="Times New Roman"/>
-          <w:sz w:val="28"/>
-          <w:szCs w:val="28"/>
-        </w:rPr>
-        <w:t>contro :</w:t>
-      </w:r>
-      <w:proofErr w:type="gramEnd"/>
-      <w:r>
-        <w:rPr>
-          <w:rFonts w:ascii="Times New Roman" w:hAnsi="Times New Roman" w:cs="Times New Roman"/>
-          <w:sz w:val="28"/>
-          <w:szCs w:val="28"/>
-        </w:rPr>
-        <w:t xml:space="preserve"> </w:t>
+        <w:t xml:space="preserve">I database key-value hanno pro e contro : </w:t>
       </w:r>
     </w:p>
     <w:p>
@@ -7227,979 +6045,258 @@
         <w:rPr>
           <w:rFonts w:ascii="Times New Roman" w:hAnsi="Times New Roman" w:cs="Times New Roman"/>
           <w:b/>
-          <w:sz w:val="28"/>
-          <w:szCs w:val="28"/>
+          <w:sz w:val="36"/>
+          <w:szCs w:val="36"/>
         </w:rPr>
       </w:pPr>
       <w:r>
         <w:rPr>
           <w:rFonts w:ascii="Times New Roman" w:hAnsi="Times New Roman" w:cs="Times New Roman"/>
           <w:b/>
-          <w:sz w:val="28"/>
-          <w:szCs w:val="28"/>
-        </w:rPr>
-        <w:t xml:space="preserve">Gli svantaggi di un database </w:t>
-      </w:r>
-      <w:proofErr w:type="spellStart"/>
-      <w:r>
+          <w:sz w:val="36"/>
+          <w:szCs w:val="36"/>
+        </w:rPr>
+        <w:t>Gli svantaggi di un database key value sono:</w:t>
+      </w:r>
+    </w:p>
+    <w:p>
+      <w:pPr>
+        <w:jc w:val="both"/>
+        <w:rPr>
+          <w:rFonts w:ascii="Times New Roman" w:hAnsi="Times New Roman" w:cs="Times New Roman"/>
+          <w:sz w:val="28"/>
+          <w:szCs w:val="28"/>
+        </w:rPr>
+      </w:pPr>
+      <w:r>
+        <w:rPr>
+          <w:rFonts w:ascii="Times New Roman" w:hAnsi="Times New Roman" w:cs="Times New Roman"/>
+          <w:sz w:val="28"/>
+          <w:szCs w:val="28"/>
+        </w:rPr>
+        <w:t xml:space="preserve">Non hanno filtri di query comlesse </w:t>
+      </w:r>
+    </w:p>
+    <w:p>
+      <w:pPr>
+        <w:jc w:val="both"/>
+        <w:rPr>
+          <w:rFonts w:ascii="Times New Roman" w:hAnsi="Times New Roman" w:cs="Times New Roman"/>
+          <w:sz w:val="28"/>
+          <w:szCs w:val="28"/>
+        </w:rPr>
+      </w:pPr>
+      <w:r>
+        <w:rPr>
+          <w:rFonts w:ascii="Times New Roman" w:hAnsi="Times New Roman" w:cs="Times New Roman"/>
+          <w:sz w:val="28"/>
+          <w:szCs w:val="28"/>
+        </w:rPr>
+        <w:t>Tutti i join devo essere fati nel codice</w:t>
+      </w:r>
+    </w:p>
+    <w:p>
+      <w:pPr>
+        <w:jc w:val="both"/>
+        <w:rPr>
+          <w:rFonts w:ascii="Times New Roman" w:hAnsi="Times New Roman" w:cs="Times New Roman"/>
+          <w:sz w:val="28"/>
+          <w:szCs w:val="28"/>
+        </w:rPr>
+      </w:pPr>
+      <w:r>
+        <w:rPr>
+          <w:rFonts w:ascii="Times New Roman" w:hAnsi="Times New Roman" w:cs="Times New Roman"/>
+          <w:sz w:val="28"/>
+          <w:szCs w:val="28"/>
+        </w:rPr>
+        <w:t>Non ci sono foreign key ovvero vincoli di integrita referenziale di chiavi esterne</w:t>
+      </w:r>
+    </w:p>
+    <w:p>
+      <w:pPr>
+        <w:jc w:val="both"/>
+        <w:rPr>
+          <w:rFonts w:ascii="Times New Roman" w:hAnsi="Times New Roman" w:cs="Times New Roman"/>
+          <w:sz w:val="28"/>
+          <w:szCs w:val="28"/>
+        </w:rPr>
+      </w:pPr>
+      <w:r>
+        <w:rPr>
+          <w:rFonts w:ascii="Times New Roman" w:hAnsi="Times New Roman" w:cs="Times New Roman"/>
+          <w:sz w:val="28"/>
+          <w:szCs w:val="28"/>
+        </w:rPr>
+        <w:t>Non ci sono trigger</w:t>
+      </w:r>
+    </w:p>
+    <w:p>
+      <w:pPr>
+        <w:jc w:val="both"/>
         <w:rPr>
           <w:rFonts w:ascii="Times New Roman" w:hAnsi="Times New Roman" w:cs="Times New Roman"/>
           <w:b/>
-          <w:sz w:val="28"/>
-          <w:szCs w:val="28"/>
-        </w:rPr>
-        <w:t>key</w:t>
-      </w:r>
-      <w:proofErr w:type="spellEnd"/>
+          <w:sz w:val="36"/>
+          <w:szCs w:val="36"/>
+          <w:lang w:val="en-US"/>
+        </w:rPr>
+      </w:pPr>
       <w:r>
         <w:rPr>
           <w:rFonts w:ascii="Times New Roman" w:hAnsi="Times New Roman" w:cs="Times New Roman"/>
           <w:b/>
-          <w:sz w:val="28"/>
-          <w:szCs w:val="28"/>
-        </w:rPr>
-        <w:t xml:space="preserve"> </w:t>
-      </w:r>
-      <w:proofErr w:type="spellStart"/>
-      <w:r>
+          <w:sz w:val="36"/>
+          <w:szCs w:val="36"/>
+          <w:lang w:val="en-US"/>
+        </w:rPr>
+        <w:t xml:space="preserve">I vantaggi invece Riguardano : </w:t>
+      </w:r>
+    </w:p>
+    <w:p>
+      <w:pPr>
+        <w:jc w:val="both"/>
+        <w:rPr>
+          <w:rFonts w:ascii="Times New Roman" w:hAnsi="Times New Roman" w:cs="Times New Roman"/>
+          <w:sz w:val="28"/>
+          <w:szCs w:val="28"/>
+        </w:rPr>
+      </w:pPr>
+      <w:r>
+        <w:rPr>
+          <w:rFonts w:ascii="Times New Roman" w:hAnsi="Times New Roman" w:cs="Times New Roman"/>
+          <w:sz w:val="28"/>
+          <w:szCs w:val="28"/>
+          <w:lang w:val="en-US"/>
+        </w:rPr>
+        <w:t>Esecuzione di query efficienti (molto prevedibili in termini di prestazioni).</w:t>
+      </w:r>
+    </w:p>
+    <w:p>
+      <w:pPr>
+        <w:jc w:val="both"/>
+        <w:rPr>
+          <w:rFonts w:ascii="Times New Roman" w:hAnsi="Times New Roman" w:cs="Times New Roman"/>
+          <w:sz w:val="28"/>
+          <w:szCs w:val="28"/>
+        </w:rPr>
+      </w:pPr>
+      <w:r>
+        <w:rPr>
+          <w:rFonts w:ascii="Times New Roman" w:hAnsi="Times New Roman" w:cs="Times New Roman"/>
+          <w:sz w:val="28"/>
+          <w:szCs w:val="28"/>
+          <w:lang w:val="en-US"/>
+        </w:rPr>
+        <w:t>Data base Facile da distribuire in un cluster.</w:t>
+      </w:r>
+    </w:p>
+    <w:p>
+      <w:pPr>
+        <w:jc w:val="both"/>
+        <w:rPr>
+          <w:rFonts w:ascii="Times New Roman" w:hAnsi="Times New Roman" w:cs="Times New Roman"/>
+          <w:sz w:val="28"/>
+          <w:szCs w:val="28"/>
+        </w:rPr>
+      </w:pPr>
+      <w:r>
+        <w:rPr>
+          <w:rFonts w:ascii="Times New Roman" w:hAnsi="Times New Roman" w:cs="Times New Roman"/>
+          <w:sz w:val="28"/>
+          <w:szCs w:val="28"/>
+          <w:lang w:val="en-US"/>
+        </w:rPr>
+        <w:t>Meno vincoli di chiave esterna(foreign key) e I join vengono fatti direttamente nel codice.</w:t>
+      </w:r>
+    </w:p>
+    <w:p>
+      <w:pPr>
+        <w:jc w:val="both"/>
+        <w:rPr>
+          <w:rFonts w:ascii="Times New Roman" w:hAnsi="Times New Roman" w:cs="Times New Roman"/>
+          <w:sz w:val="28"/>
+          <w:szCs w:val="28"/>
+        </w:rPr>
+      </w:pPr>
+      <w:r>
+        <w:rPr>
+          <w:rFonts w:ascii="Times New Roman" w:hAnsi="Times New Roman" w:cs="Times New Roman"/>
+          <w:sz w:val="28"/>
+          <w:szCs w:val="28"/>
+          <w:lang w:val="en-US"/>
+        </w:rPr>
+        <w:t>Utilizzando un DB relazionale + Cache forze un valore-chiave storage comunque</w:t>
+      </w:r>
+    </w:p>
+    <w:p>
+      <w:pPr>
+        <w:jc w:val="both"/>
+        <w:rPr>
+          <w:rFonts w:ascii="Times New Roman" w:hAnsi="Times New Roman" w:cs="Times New Roman"/>
+          <w:sz w:val="28"/>
+          <w:szCs w:val="28"/>
+        </w:rPr>
+      </w:pPr>
+      <w:r>
+        <w:rPr>
+          <w:rFonts w:ascii="Times New Roman" w:hAnsi="Times New Roman" w:cs="Times New Roman"/>
+          <w:sz w:val="28"/>
+          <w:szCs w:val="28"/>
+          <w:lang w:val="en-US"/>
+        </w:rPr>
+        <w:t>Nessun oggetto-relazionale miss-match</w:t>
+      </w:r>
+    </w:p>
+    <w:p>
+      <w:pPr>
+        <w:jc w:val="both"/>
+        <w:rPr>
+          <w:rFonts w:ascii="Times New Roman" w:hAnsi="Times New Roman" w:cs="Times New Roman"/>
+          <w:sz w:val="28"/>
+          <w:szCs w:val="28"/>
+          <w:lang w:val="en-US"/>
+        </w:rPr>
+      </w:pPr>
+      <w:r>
+        <w:rPr>
+          <w:rFonts w:ascii="Times New Roman" w:hAnsi="Times New Roman" w:cs="Times New Roman"/>
+          <w:sz w:val="28"/>
+          <w:szCs w:val="28"/>
+          <w:lang w:val="en-US"/>
+        </w:rPr>
+        <w:t>Non ha nessun tipo di oggetto relazionale</w:t>
+      </w:r>
+    </w:p>
+    <w:p>
+      <w:pPr>
+        <w:jc w:val="both"/>
+        <w:rPr>
+          <w:rFonts w:ascii="Times New Roman" w:hAnsi="Times New Roman" w:cs="Times New Roman"/>
+          <w:sz w:val="28"/>
+          <w:szCs w:val="28"/>
+          <w:lang w:val="en-US"/>
+        </w:rPr>
+      </w:pPr>
+    </w:p>
+    <w:p>
+      <w:pPr>
+        <w:jc w:val="center"/>
         <w:rPr>
           <w:rFonts w:ascii="Times New Roman" w:hAnsi="Times New Roman" w:cs="Times New Roman"/>
           <w:b/>
-          <w:sz w:val="28"/>
-          <w:szCs w:val="28"/>
-        </w:rPr>
-        <w:t>value</w:t>
-      </w:r>
-      <w:proofErr w:type="spellEnd"/>
+          <w:sz w:val="36"/>
+          <w:szCs w:val="36"/>
+        </w:rPr>
+      </w:pPr>
       <w:r>
         <w:rPr>
           <w:rFonts w:ascii="Times New Roman" w:hAnsi="Times New Roman" w:cs="Times New Roman"/>
           <w:b/>
-          <w:sz w:val="28"/>
-          <w:szCs w:val="28"/>
-        </w:rPr>
-        <w:t xml:space="preserve"> sono:</w:t>
-      </w:r>
-    </w:p>
-    <w:p>
-      <w:pPr>
-        <w:jc w:val="both"/>
-        <w:rPr>
-          <w:rFonts w:ascii="Times New Roman" w:hAnsi="Times New Roman" w:cs="Times New Roman"/>
-          <w:sz w:val="28"/>
-          <w:szCs w:val="28"/>
-        </w:rPr>
-      </w:pPr>
-      <w:r>
-        <w:rPr>
-          <w:rFonts w:ascii="Times New Roman" w:hAnsi="Times New Roman" w:cs="Times New Roman"/>
-          <w:sz w:val="28"/>
-          <w:szCs w:val="28"/>
-        </w:rPr>
-        <w:t xml:space="preserve">Non hanno filtri di </w:t>
-      </w:r>
-      <w:proofErr w:type="spellStart"/>
-      <w:r>
-        <w:rPr>
-          <w:rFonts w:ascii="Times New Roman" w:hAnsi="Times New Roman" w:cs="Times New Roman"/>
-          <w:sz w:val="28"/>
-          <w:szCs w:val="28"/>
-        </w:rPr>
-        <w:t>query</w:t>
-      </w:r>
-      <w:proofErr w:type="spellEnd"/>
-      <w:r>
-        <w:rPr>
-          <w:rFonts w:ascii="Times New Roman" w:hAnsi="Times New Roman" w:cs="Times New Roman"/>
-          <w:sz w:val="28"/>
-          <w:szCs w:val="28"/>
-        </w:rPr>
-        <w:t xml:space="preserve"> </w:t>
-      </w:r>
-      <w:proofErr w:type="spellStart"/>
-      <w:r>
-        <w:rPr>
-          <w:rFonts w:ascii="Times New Roman" w:hAnsi="Times New Roman" w:cs="Times New Roman"/>
-          <w:sz w:val="28"/>
-          <w:szCs w:val="28"/>
-        </w:rPr>
-        <w:t>comlesse</w:t>
-      </w:r>
-      <w:proofErr w:type="spellEnd"/>
-      <w:r>
-        <w:rPr>
-          <w:rFonts w:ascii="Times New Roman" w:hAnsi="Times New Roman" w:cs="Times New Roman"/>
-          <w:sz w:val="28"/>
-          <w:szCs w:val="28"/>
-        </w:rPr>
-        <w:t xml:space="preserve"> </w:t>
-      </w:r>
-    </w:p>
-    <w:p>
-      <w:pPr>
-        <w:jc w:val="both"/>
-        <w:rPr>
-          <w:rFonts w:ascii="Times New Roman" w:hAnsi="Times New Roman" w:cs="Times New Roman"/>
-          <w:sz w:val="28"/>
-          <w:szCs w:val="28"/>
-        </w:rPr>
-      </w:pPr>
-      <w:r>
-        <w:rPr>
-          <w:rFonts w:ascii="Times New Roman" w:hAnsi="Times New Roman" w:cs="Times New Roman"/>
-          <w:sz w:val="28"/>
-          <w:szCs w:val="28"/>
-        </w:rPr>
-        <w:t>Tutti i join devo essere fati nel codice</w:t>
-      </w:r>
-    </w:p>
-    <w:p>
-      <w:pPr>
-        <w:jc w:val="both"/>
-        <w:rPr>
-          <w:rFonts w:ascii="Times New Roman" w:hAnsi="Times New Roman" w:cs="Times New Roman"/>
-          <w:sz w:val="28"/>
-          <w:szCs w:val="28"/>
-        </w:rPr>
-      </w:pPr>
-      <w:r>
-        <w:rPr>
-          <w:rFonts w:ascii="Times New Roman" w:hAnsi="Times New Roman" w:cs="Times New Roman"/>
-          <w:sz w:val="28"/>
-          <w:szCs w:val="28"/>
-        </w:rPr>
-        <w:t xml:space="preserve">Non ci sono </w:t>
-      </w:r>
-      <w:proofErr w:type="spellStart"/>
-      <w:r>
-        <w:rPr>
-          <w:rFonts w:ascii="Times New Roman" w:hAnsi="Times New Roman" w:cs="Times New Roman"/>
-          <w:sz w:val="28"/>
-          <w:szCs w:val="28"/>
-        </w:rPr>
-        <w:t>foreign</w:t>
-      </w:r>
-      <w:proofErr w:type="spellEnd"/>
-      <w:r>
-        <w:rPr>
-          <w:rFonts w:ascii="Times New Roman" w:hAnsi="Times New Roman" w:cs="Times New Roman"/>
-          <w:sz w:val="28"/>
-          <w:szCs w:val="28"/>
-        </w:rPr>
-        <w:t xml:space="preserve"> </w:t>
-      </w:r>
-      <w:proofErr w:type="spellStart"/>
-      <w:r>
-        <w:rPr>
-          <w:rFonts w:ascii="Times New Roman" w:hAnsi="Times New Roman" w:cs="Times New Roman"/>
-          <w:sz w:val="28"/>
-          <w:szCs w:val="28"/>
-        </w:rPr>
-        <w:t>key</w:t>
-      </w:r>
-      <w:proofErr w:type="spellEnd"/>
-      <w:r>
-        <w:rPr>
-          <w:rFonts w:ascii="Times New Roman" w:hAnsi="Times New Roman" w:cs="Times New Roman"/>
-          <w:sz w:val="28"/>
-          <w:szCs w:val="28"/>
-        </w:rPr>
-        <w:t xml:space="preserve"> ovvero vincoli di </w:t>
-      </w:r>
-      <w:proofErr w:type="spellStart"/>
-      <w:r>
-        <w:rPr>
-          <w:rFonts w:ascii="Times New Roman" w:hAnsi="Times New Roman" w:cs="Times New Roman"/>
-          <w:sz w:val="28"/>
-          <w:szCs w:val="28"/>
-        </w:rPr>
-        <w:t>integrita</w:t>
-      </w:r>
-      <w:proofErr w:type="spellEnd"/>
-      <w:r>
-        <w:rPr>
-          <w:rFonts w:ascii="Times New Roman" w:hAnsi="Times New Roman" w:cs="Times New Roman"/>
-          <w:sz w:val="28"/>
-          <w:szCs w:val="28"/>
-        </w:rPr>
-        <w:t xml:space="preserve"> referenziale di chiavi esterne</w:t>
-      </w:r>
-    </w:p>
-    <w:p>
-      <w:pPr>
-        <w:jc w:val="both"/>
-        <w:rPr>
-          <w:rFonts w:ascii="Times New Roman" w:hAnsi="Times New Roman" w:cs="Times New Roman"/>
-          <w:sz w:val="28"/>
-          <w:szCs w:val="28"/>
-        </w:rPr>
-      </w:pPr>
-      <w:r>
-        <w:rPr>
-          <w:rFonts w:ascii="Times New Roman" w:hAnsi="Times New Roman" w:cs="Times New Roman"/>
-          <w:sz w:val="28"/>
-          <w:szCs w:val="28"/>
-        </w:rPr>
-        <w:t>Non ci sono trigger</w:t>
-      </w:r>
-    </w:p>
-    <w:p>
-      <w:pPr>
-        <w:jc w:val="both"/>
-        <w:rPr>
-          <w:rFonts w:ascii="Times New Roman" w:hAnsi="Times New Roman" w:cs="Times New Roman"/>
-          <w:b/>
-          <w:sz w:val="28"/>
-          <w:szCs w:val="28"/>
-          <w:lang w:val="en-US"/>
-        </w:rPr>
-      </w:pPr>
-      <w:r>
-        <w:rPr>
-          <w:rFonts w:ascii="Times New Roman" w:hAnsi="Times New Roman" w:cs="Times New Roman"/>
-          <w:b/>
-          <w:sz w:val="28"/>
-          <w:szCs w:val="28"/>
-          <w:lang w:val="en-US"/>
-        </w:rPr>
-        <w:t xml:space="preserve">I </w:t>
-      </w:r>
-      <w:proofErr w:type="spellStart"/>
-      <w:r>
-        <w:rPr>
-          <w:rFonts w:ascii="Times New Roman" w:hAnsi="Times New Roman" w:cs="Times New Roman"/>
-          <w:b/>
-          <w:sz w:val="28"/>
-          <w:szCs w:val="28"/>
-          <w:lang w:val="en-US"/>
-        </w:rPr>
-        <w:t>vantaggi</w:t>
-      </w:r>
-      <w:proofErr w:type="spellEnd"/>
-      <w:r>
-        <w:rPr>
-          <w:rFonts w:ascii="Times New Roman" w:hAnsi="Times New Roman" w:cs="Times New Roman"/>
-          <w:b/>
-          <w:sz w:val="28"/>
-          <w:szCs w:val="28"/>
-          <w:lang w:val="en-US"/>
-        </w:rPr>
-        <w:t xml:space="preserve"> </w:t>
-      </w:r>
-      <w:proofErr w:type="spellStart"/>
-      <w:r>
-        <w:rPr>
-          <w:rFonts w:ascii="Times New Roman" w:hAnsi="Times New Roman" w:cs="Times New Roman"/>
-          <w:b/>
-          <w:sz w:val="28"/>
-          <w:szCs w:val="28"/>
-          <w:lang w:val="en-US"/>
-        </w:rPr>
-        <w:t>invece</w:t>
-      </w:r>
-      <w:proofErr w:type="spellEnd"/>
-      <w:r>
-        <w:rPr>
-          <w:rFonts w:ascii="Times New Roman" w:hAnsi="Times New Roman" w:cs="Times New Roman"/>
-          <w:b/>
-          <w:sz w:val="28"/>
-          <w:szCs w:val="28"/>
-          <w:lang w:val="en-US"/>
-        </w:rPr>
-        <w:t xml:space="preserve"> </w:t>
-      </w:r>
-      <w:proofErr w:type="spellStart"/>
-      <w:proofErr w:type="gramStart"/>
-      <w:r>
-        <w:rPr>
-          <w:rFonts w:ascii="Times New Roman" w:hAnsi="Times New Roman" w:cs="Times New Roman"/>
-          <w:b/>
-          <w:sz w:val="28"/>
-          <w:szCs w:val="28"/>
-          <w:lang w:val="en-US"/>
-        </w:rPr>
-        <w:t>Riguardano</w:t>
-      </w:r>
-      <w:proofErr w:type="spellEnd"/>
-      <w:r>
-        <w:rPr>
-          <w:rFonts w:ascii="Times New Roman" w:hAnsi="Times New Roman" w:cs="Times New Roman"/>
-          <w:b/>
-          <w:sz w:val="28"/>
-          <w:szCs w:val="28"/>
-          <w:lang w:val="en-US"/>
-        </w:rPr>
-        <w:t xml:space="preserve"> :</w:t>
-      </w:r>
-      <w:proofErr w:type="gramEnd"/>
-      <w:r>
-        <w:rPr>
-          <w:rFonts w:ascii="Times New Roman" w:hAnsi="Times New Roman" w:cs="Times New Roman"/>
-          <w:b/>
-          <w:sz w:val="28"/>
-          <w:szCs w:val="28"/>
-          <w:lang w:val="en-US"/>
-        </w:rPr>
-        <w:t xml:space="preserve"> </w:t>
-      </w:r>
-    </w:p>
-    <w:p>
-      <w:pPr>
-        <w:jc w:val="both"/>
-        <w:rPr>
-          <w:rFonts w:ascii="Times New Roman" w:hAnsi="Times New Roman" w:cs="Times New Roman"/>
-          <w:sz w:val="28"/>
-          <w:szCs w:val="28"/>
-        </w:rPr>
-      </w:pPr>
-      <w:proofErr w:type="spellStart"/>
-      <w:r>
-        <w:rPr>
-          <w:rFonts w:ascii="Times New Roman" w:hAnsi="Times New Roman" w:cs="Times New Roman"/>
-          <w:sz w:val="28"/>
-          <w:szCs w:val="28"/>
-          <w:lang w:val="en-US"/>
-        </w:rPr>
-        <w:t>Esecuzione</w:t>
-      </w:r>
-      <w:proofErr w:type="spellEnd"/>
-      <w:r>
-        <w:rPr>
-          <w:rFonts w:ascii="Times New Roman" w:hAnsi="Times New Roman" w:cs="Times New Roman"/>
-          <w:sz w:val="28"/>
-          <w:szCs w:val="28"/>
-          <w:lang w:val="en-US"/>
-        </w:rPr>
-        <w:t xml:space="preserve"> di query </w:t>
-      </w:r>
-      <w:proofErr w:type="spellStart"/>
-      <w:r>
-        <w:rPr>
-          <w:rFonts w:ascii="Times New Roman" w:hAnsi="Times New Roman" w:cs="Times New Roman"/>
-          <w:sz w:val="28"/>
-          <w:szCs w:val="28"/>
-          <w:lang w:val="en-US"/>
-        </w:rPr>
-        <w:t>efficienti</w:t>
-      </w:r>
-      <w:proofErr w:type="spellEnd"/>
-      <w:r>
-        <w:rPr>
-          <w:rFonts w:ascii="Times New Roman" w:hAnsi="Times New Roman" w:cs="Times New Roman"/>
-          <w:sz w:val="28"/>
-          <w:szCs w:val="28"/>
-          <w:lang w:val="en-US"/>
-        </w:rPr>
-        <w:t xml:space="preserve"> (molto </w:t>
-      </w:r>
-      <w:proofErr w:type="spellStart"/>
-      <w:r>
-        <w:rPr>
-          <w:rFonts w:ascii="Times New Roman" w:hAnsi="Times New Roman" w:cs="Times New Roman"/>
-          <w:sz w:val="28"/>
-          <w:szCs w:val="28"/>
-          <w:lang w:val="en-US"/>
-        </w:rPr>
-        <w:t>prevedibili</w:t>
-      </w:r>
-      <w:proofErr w:type="spellEnd"/>
-      <w:r>
-        <w:rPr>
-          <w:rFonts w:ascii="Times New Roman" w:hAnsi="Times New Roman" w:cs="Times New Roman"/>
-          <w:sz w:val="28"/>
-          <w:szCs w:val="28"/>
-          <w:lang w:val="en-US"/>
-        </w:rPr>
-        <w:t xml:space="preserve"> in termini di </w:t>
-      </w:r>
-      <w:proofErr w:type="spellStart"/>
-      <w:r>
-        <w:rPr>
-          <w:rFonts w:ascii="Times New Roman" w:hAnsi="Times New Roman" w:cs="Times New Roman"/>
-          <w:sz w:val="28"/>
-          <w:szCs w:val="28"/>
-          <w:lang w:val="en-US"/>
-        </w:rPr>
-        <w:t>prestazioni</w:t>
-      </w:r>
-      <w:proofErr w:type="spellEnd"/>
-      <w:r>
-        <w:rPr>
-          <w:rFonts w:ascii="Times New Roman" w:hAnsi="Times New Roman" w:cs="Times New Roman"/>
-          <w:sz w:val="28"/>
-          <w:szCs w:val="28"/>
-          <w:lang w:val="en-US"/>
-        </w:rPr>
-        <w:t>).</w:t>
-      </w:r>
-    </w:p>
-    <w:p>
-      <w:pPr>
-        <w:jc w:val="both"/>
-        <w:rPr>
-          <w:rFonts w:ascii="Times New Roman" w:hAnsi="Times New Roman" w:cs="Times New Roman"/>
-          <w:sz w:val="28"/>
-          <w:szCs w:val="28"/>
-        </w:rPr>
-      </w:pPr>
-      <w:r>
-        <w:rPr>
-          <w:rFonts w:ascii="Times New Roman" w:hAnsi="Times New Roman" w:cs="Times New Roman"/>
-          <w:sz w:val="28"/>
-          <w:szCs w:val="28"/>
-          <w:lang w:val="en-US"/>
-        </w:rPr>
-        <w:t xml:space="preserve">Data base </w:t>
-      </w:r>
-      <w:proofErr w:type="gramStart"/>
-      <w:r>
-        <w:rPr>
-          <w:rFonts w:ascii="Times New Roman" w:hAnsi="Times New Roman" w:cs="Times New Roman"/>
-          <w:sz w:val="28"/>
-          <w:szCs w:val="28"/>
-          <w:lang w:val="en-US"/>
-        </w:rPr>
-        <w:t>Facile</w:t>
-      </w:r>
-      <w:proofErr w:type="gramEnd"/>
-      <w:r>
-        <w:rPr>
-          <w:rFonts w:ascii="Times New Roman" w:hAnsi="Times New Roman" w:cs="Times New Roman"/>
-          <w:sz w:val="28"/>
-          <w:szCs w:val="28"/>
-          <w:lang w:val="en-US"/>
-        </w:rPr>
-        <w:t xml:space="preserve"> da </w:t>
-      </w:r>
-      <w:proofErr w:type="spellStart"/>
-      <w:r>
-        <w:rPr>
-          <w:rFonts w:ascii="Times New Roman" w:hAnsi="Times New Roman" w:cs="Times New Roman"/>
-          <w:sz w:val="28"/>
-          <w:szCs w:val="28"/>
-          <w:lang w:val="en-US"/>
-        </w:rPr>
-        <w:t>distribuire</w:t>
-      </w:r>
-      <w:proofErr w:type="spellEnd"/>
-      <w:r>
-        <w:rPr>
-          <w:rFonts w:ascii="Times New Roman" w:hAnsi="Times New Roman" w:cs="Times New Roman"/>
-          <w:sz w:val="28"/>
-          <w:szCs w:val="28"/>
-          <w:lang w:val="en-US"/>
-        </w:rPr>
-        <w:t xml:space="preserve"> in un cluster.</w:t>
-      </w:r>
-    </w:p>
-    <w:p>
-      <w:pPr>
-        <w:jc w:val="both"/>
-        <w:rPr>
-          <w:rFonts w:ascii="Times New Roman" w:hAnsi="Times New Roman" w:cs="Times New Roman"/>
-          <w:sz w:val="28"/>
-          <w:szCs w:val="28"/>
-        </w:rPr>
-      </w:pPr>
-      <w:proofErr w:type="spellStart"/>
-      <w:r>
-        <w:rPr>
-          <w:rFonts w:ascii="Times New Roman" w:hAnsi="Times New Roman" w:cs="Times New Roman"/>
-          <w:sz w:val="28"/>
-          <w:szCs w:val="28"/>
-          <w:lang w:val="en-US"/>
-        </w:rPr>
-        <w:t>Meno</w:t>
-      </w:r>
-      <w:proofErr w:type="spellEnd"/>
-      <w:r>
-        <w:rPr>
-          <w:rFonts w:ascii="Times New Roman" w:hAnsi="Times New Roman" w:cs="Times New Roman"/>
-          <w:sz w:val="28"/>
-          <w:szCs w:val="28"/>
-          <w:lang w:val="en-US"/>
-        </w:rPr>
-        <w:t xml:space="preserve"> </w:t>
-      </w:r>
-      <w:proofErr w:type="spellStart"/>
-      <w:r>
-        <w:rPr>
-          <w:rFonts w:ascii="Times New Roman" w:hAnsi="Times New Roman" w:cs="Times New Roman"/>
-          <w:sz w:val="28"/>
-          <w:szCs w:val="28"/>
-          <w:lang w:val="en-US"/>
-        </w:rPr>
-        <w:t>vincoli</w:t>
-      </w:r>
-      <w:proofErr w:type="spellEnd"/>
-      <w:r>
-        <w:rPr>
-          <w:rFonts w:ascii="Times New Roman" w:hAnsi="Times New Roman" w:cs="Times New Roman"/>
-          <w:sz w:val="28"/>
-          <w:szCs w:val="28"/>
-          <w:lang w:val="en-US"/>
-        </w:rPr>
-        <w:t xml:space="preserve"> di </w:t>
-      </w:r>
-      <w:proofErr w:type="spellStart"/>
-      <w:r>
-        <w:rPr>
-          <w:rFonts w:ascii="Times New Roman" w:hAnsi="Times New Roman" w:cs="Times New Roman"/>
-          <w:sz w:val="28"/>
-          <w:szCs w:val="28"/>
-          <w:lang w:val="en-US"/>
-        </w:rPr>
-        <w:t>chiave</w:t>
-      </w:r>
-      <w:proofErr w:type="spellEnd"/>
-      <w:r>
-        <w:rPr>
-          <w:rFonts w:ascii="Times New Roman" w:hAnsi="Times New Roman" w:cs="Times New Roman"/>
-          <w:sz w:val="28"/>
-          <w:szCs w:val="28"/>
-          <w:lang w:val="en-US"/>
-        </w:rPr>
-        <w:t xml:space="preserve"> </w:t>
-      </w:r>
-      <w:proofErr w:type="spellStart"/>
-      <w:proofErr w:type="gramStart"/>
-      <w:r>
-        <w:rPr>
-          <w:rFonts w:ascii="Times New Roman" w:hAnsi="Times New Roman" w:cs="Times New Roman"/>
-          <w:sz w:val="28"/>
-          <w:szCs w:val="28"/>
-          <w:lang w:val="en-US"/>
-        </w:rPr>
-        <w:t>esterna</w:t>
-      </w:r>
-      <w:proofErr w:type="spellEnd"/>
-      <w:r>
-        <w:rPr>
-          <w:rFonts w:ascii="Times New Roman" w:hAnsi="Times New Roman" w:cs="Times New Roman"/>
-          <w:sz w:val="28"/>
-          <w:szCs w:val="28"/>
-          <w:lang w:val="en-US"/>
-        </w:rPr>
-        <w:t>(</w:t>
-      </w:r>
-      <w:proofErr w:type="gramEnd"/>
-      <w:r>
-        <w:rPr>
-          <w:rFonts w:ascii="Times New Roman" w:hAnsi="Times New Roman" w:cs="Times New Roman"/>
-          <w:sz w:val="28"/>
-          <w:szCs w:val="28"/>
-          <w:lang w:val="en-US"/>
-        </w:rPr>
-        <w:t xml:space="preserve">foreign key) e I join </w:t>
-      </w:r>
-      <w:proofErr w:type="spellStart"/>
-      <w:r>
-        <w:rPr>
-          <w:rFonts w:ascii="Times New Roman" w:hAnsi="Times New Roman" w:cs="Times New Roman"/>
-          <w:sz w:val="28"/>
-          <w:szCs w:val="28"/>
-          <w:lang w:val="en-US"/>
-        </w:rPr>
-        <w:t>vengono</w:t>
-      </w:r>
-      <w:proofErr w:type="spellEnd"/>
-      <w:r>
-        <w:rPr>
-          <w:rFonts w:ascii="Times New Roman" w:hAnsi="Times New Roman" w:cs="Times New Roman"/>
-          <w:sz w:val="28"/>
-          <w:szCs w:val="28"/>
-          <w:lang w:val="en-US"/>
-        </w:rPr>
-        <w:t xml:space="preserve"> </w:t>
-      </w:r>
-      <w:proofErr w:type="spellStart"/>
-      <w:r>
-        <w:rPr>
-          <w:rFonts w:ascii="Times New Roman" w:hAnsi="Times New Roman" w:cs="Times New Roman"/>
-          <w:sz w:val="28"/>
-          <w:szCs w:val="28"/>
-          <w:lang w:val="en-US"/>
-        </w:rPr>
-        <w:t>fatti</w:t>
-      </w:r>
-      <w:proofErr w:type="spellEnd"/>
-      <w:r>
-        <w:rPr>
-          <w:rFonts w:ascii="Times New Roman" w:hAnsi="Times New Roman" w:cs="Times New Roman"/>
-          <w:sz w:val="28"/>
-          <w:szCs w:val="28"/>
-          <w:lang w:val="en-US"/>
-        </w:rPr>
-        <w:t xml:space="preserve"> </w:t>
-      </w:r>
-      <w:proofErr w:type="spellStart"/>
-      <w:r>
-        <w:rPr>
-          <w:rFonts w:ascii="Times New Roman" w:hAnsi="Times New Roman" w:cs="Times New Roman"/>
-          <w:sz w:val="28"/>
-          <w:szCs w:val="28"/>
-          <w:lang w:val="en-US"/>
-        </w:rPr>
-        <w:t>direttamente</w:t>
-      </w:r>
-      <w:proofErr w:type="spellEnd"/>
-      <w:r>
-        <w:rPr>
-          <w:rFonts w:ascii="Times New Roman" w:hAnsi="Times New Roman" w:cs="Times New Roman"/>
-          <w:sz w:val="28"/>
-          <w:szCs w:val="28"/>
-          <w:lang w:val="en-US"/>
-        </w:rPr>
-        <w:t xml:space="preserve"> </w:t>
-      </w:r>
-      <w:proofErr w:type="spellStart"/>
-      <w:r>
-        <w:rPr>
-          <w:rFonts w:ascii="Times New Roman" w:hAnsi="Times New Roman" w:cs="Times New Roman"/>
-          <w:sz w:val="28"/>
-          <w:szCs w:val="28"/>
-          <w:lang w:val="en-US"/>
-        </w:rPr>
-        <w:t>nel</w:t>
-      </w:r>
-      <w:proofErr w:type="spellEnd"/>
-      <w:r>
-        <w:rPr>
-          <w:rFonts w:ascii="Times New Roman" w:hAnsi="Times New Roman" w:cs="Times New Roman"/>
-          <w:sz w:val="28"/>
-          <w:szCs w:val="28"/>
-          <w:lang w:val="en-US"/>
-        </w:rPr>
-        <w:t xml:space="preserve"> </w:t>
-      </w:r>
-      <w:proofErr w:type="spellStart"/>
-      <w:r>
-        <w:rPr>
-          <w:rFonts w:ascii="Times New Roman" w:hAnsi="Times New Roman" w:cs="Times New Roman"/>
-          <w:sz w:val="28"/>
-          <w:szCs w:val="28"/>
-          <w:lang w:val="en-US"/>
-        </w:rPr>
-        <w:t>codice</w:t>
-      </w:r>
-      <w:proofErr w:type="spellEnd"/>
-      <w:r>
-        <w:rPr>
-          <w:rFonts w:ascii="Times New Roman" w:hAnsi="Times New Roman" w:cs="Times New Roman"/>
-          <w:sz w:val="28"/>
-          <w:szCs w:val="28"/>
-          <w:lang w:val="en-US"/>
-        </w:rPr>
-        <w:t>.</w:t>
-      </w:r>
-    </w:p>
-    <w:p>
-      <w:pPr>
-        <w:jc w:val="both"/>
-        <w:rPr>
-          <w:rFonts w:ascii="Times New Roman" w:hAnsi="Times New Roman" w:cs="Times New Roman"/>
-          <w:sz w:val="28"/>
-          <w:szCs w:val="28"/>
-        </w:rPr>
-      </w:pPr>
-      <w:proofErr w:type="spellStart"/>
-      <w:r>
-        <w:rPr>
-          <w:rFonts w:ascii="Times New Roman" w:hAnsi="Times New Roman" w:cs="Times New Roman"/>
-          <w:sz w:val="28"/>
-          <w:szCs w:val="28"/>
-          <w:lang w:val="en-US"/>
-        </w:rPr>
-        <w:t>Utilizzando</w:t>
-      </w:r>
-      <w:proofErr w:type="spellEnd"/>
-      <w:r>
-        <w:rPr>
-          <w:rFonts w:ascii="Times New Roman" w:hAnsi="Times New Roman" w:cs="Times New Roman"/>
-          <w:sz w:val="28"/>
-          <w:szCs w:val="28"/>
-          <w:lang w:val="en-US"/>
-        </w:rPr>
-        <w:t xml:space="preserve"> </w:t>
-      </w:r>
-      <w:proofErr w:type="gramStart"/>
-      <w:r>
-        <w:rPr>
-          <w:rFonts w:ascii="Times New Roman" w:hAnsi="Times New Roman" w:cs="Times New Roman"/>
-          <w:sz w:val="28"/>
-          <w:szCs w:val="28"/>
-          <w:lang w:val="en-US"/>
-        </w:rPr>
-        <w:t>un</w:t>
-      </w:r>
-      <w:proofErr w:type="gramEnd"/>
-      <w:r>
-        <w:rPr>
-          <w:rFonts w:ascii="Times New Roman" w:hAnsi="Times New Roman" w:cs="Times New Roman"/>
-          <w:sz w:val="28"/>
-          <w:szCs w:val="28"/>
-          <w:lang w:val="en-US"/>
-        </w:rPr>
-        <w:t xml:space="preserve"> DB </w:t>
-      </w:r>
-      <w:proofErr w:type="spellStart"/>
-      <w:r>
-        <w:rPr>
-          <w:rFonts w:ascii="Times New Roman" w:hAnsi="Times New Roman" w:cs="Times New Roman"/>
-          <w:sz w:val="28"/>
-          <w:szCs w:val="28"/>
-          <w:lang w:val="en-US"/>
-        </w:rPr>
-        <w:t>relazionale</w:t>
-      </w:r>
-      <w:proofErr w:type="spellEnd"/>
-      <w:r>
-        <w:rPr>
-          <w:rFonts w:ascii="Times New Roman" w:hAnsi="Times New Roman" w:cs="Times New Roman"/>
-          <w:sz w:val="28"/>
-          <w:szCs w:val="28"/>
-          <w:lang w:val="en-US"/>
-        </w:rPr>
-        <w:t xml:space="preserve"> + Cache </w:t>
-      </w:r>
-      <w:proofErr w:type="spellStart"/>
-      <w:r>
-        <w:rPr>
-          <w:rFonts w:ascii="Times New Roman" w:hAnsi="Times New Roman" w:cs="Times New Roman"/>
-          <w:sz w:val="28"/>
-          <w:szCs w:val="28"/>
-          <w:lang w:val="en-US"/>
-        </w:rPr>
-        <w:t>forze</w:t>
-      </w:r>
-      <w:proofErr w:type="spellEnd"/>
-      <w:r>
-        <w:rPr>
-          <w:rFonts w:ascii="Times New Roman" w:hAnsi="Times New Roman" w:cs="Times New Roman"/>
-          <w:sz w:val="28"/>
-          <w:szCs w:val="28"/>
-          <w:lang w:val="en-US"/>
-        </w:rPr>
-        <w:t xml:space="preserve"> un </w:t>
-      </w:r>
-      <w:proofErr w:type="spellStart"/>
-      <w:r>
-        <w:rPr>
-          <w:rFonts w:ascii="Times New Roman" w:hAnsi="Times New Roman" w:cs="Times New Roman"/>
-          <w:sz w:val="28"/>
-          <w:szCs w:val="28"/>
-          <w:lang w:val="en-US"/>
-        </w:rPr>
-        <w:t>valore-chiave</w:t>
-      </w:r>
-      <w:proofErr w:type="spellEnd"/>
-      <w:r>
-        <w:rPr>
-          <w:rFonts w:ascii="Times New Roman" w:hAnsi="Times New Roman" w:cs="Times New Roman"/>
-          <w:sz w:val="28"/>
-          <w:szCs w:val="28"/>
-          <w:lang w:val="en-US"/>
-        </w:rPr>
-        <w:t xml:space="preserve"> storage </w:t>
-      </w:r>
-      <w:proofErr w:type="spellStart"/>
-      <w:r>
-        <w:rPr>
-          <w:rFonts w:ascii="Times New Roman" w:hAnsi="Times New Roman" w:cs="Times New Roman"/>
-          <w:sz w:val="28"/>
-          <w:szCs w:val="28"/>
-          <w:lang w:val="en-US"/>
-        </w:rPr>
-        <w:t>comunque</w:t>
-      </w:r>
-      <w:proofErr w:type="spellEnd"/>
-    </w:p>
-    <w:p>
-      <w:pPr>
-        <w:jc w:val="both"/>
-        <w:rPr>
-          <w:rFonts w:ascii="Times New Roman" w:hAnsi="Times New Roman" w:cs="Times New Roman"/>
-          <w:sz w:val="28"/>
-          <w:szCs w:val="28"/>
-        </w:rPr>
-      </w:pPr>
-      <w:proofErr w:type="spellStart"/>
-      <w:r>
-        <w:rPr>
-          <w:rFonts w:ascii="Times New Roman" w:hAnsi="Times New Roman" w:cs="Times New Roman"/>
-          <w:sz w:val="28"/>
-          <w:szCs w:val="28"/>
-          <w:lang w:val="en-US"/>
-        </w:rPr>
-        <w:t>Nessun</w:t>
-      </w:r>
-      <w:proofErr w:type="spellEnd"/>
-      <w:r>
-        <w:rPr>
-          <w:rFonts w:ascii="Times New Roman" w:hAnsi="Times New Roman" w:cs="Times New Roman"/>
-          <w:sz w:val="28"/>
-          <w:szCs w:val="28"/>
-          <w:lang w:val="en-US"/>
-        </w:rPr>
-        <w:t xml:space="preserve"> </w:t>
-      </w:r>
-      <w:proofErr w:type="spellStart"/>
-      <w:r>
-        <w:rPr>
-          <w:rFonts w:ascii="Times New Roman" w:hAnsi="Times New Roman" w:cs="Times New Roman"/>
-          <w:sz w:val="28"/>
-          <w:szCs w:val="28"/>
-          <w:lang w:val="en-US"/>
-        </w:rPr>
-        <w:t>oggetto-relazionale</w:t>
-      </w:r>
-      <w:proofErr w:type="spellEnd"/>
-      <w:r>
-        <w:rPr>
-          <w:rFonts w:ascii="Times New Roman" w:hAnsi="Times New Roman" w:cs="Times New Roman"/>
-          <w:sz w:val="28"/>
-          <w:szCs w:val="28"/>
-          <w:lang w:val="en-US"/>
-        </w:rPr>
-        <w:t xml:space="preserve"> miss-match</w:t>
-      </w:r>
-    </w:p>
-    <w:p>
-      <w:pPr>
-        <w:jc w:val="both"/>
-        <w:rPr>
-          <w:rFonts w:ascii="Times New Roman" w:hAnsi="Times New Roman" w:cs="Times New Roman"/>
-          <w:sz w:val="28"/>
-          <w:szCs w:val="28"/>
-          <w:lang w:val="en-US"/>
-        </w:rPr>
-      </w:pPr>
-      <w:r>
-        <w:rPr>
-          <w:rFonts w:ascii="Times New Roman" w:hAnsi="Times New Roman" w:cs="Times New Roman"/>
-          <w:sz w:val="28"/>
-          <w:szCs w:val="28"/>
-          <w:lang w:val="en-US"/>
-        </w:rPr>
-        <w:t xml:space="preserve">Non ha </w:t>
-      </w:r>
-      <w:proofErr w:type="spellStart"/>
-      <w:r>
-        <w:rPr>
-          <w:rFonts w:ascii="Times New Roman" w:hAnsi="Times New Roman" w:cs="Times New Roman"/>
-          <w:sz w:val="28"/>
-          <w:szCs w:val="28"/>
-          <w:lang w:val="en-US"/>
-        </w:rPr>
-        <w:t>nessun</w:t>
-      </w:r>
-      <w:proofErr w:type="spellEnd"/>
-      <w:r>
-        <w:rPr>
-          <w:rFonts w:ascii="Times New Roman" w:hAnsi="Times New Roman" w:cs="Times New Roman"/>
-          <w:sz w:val="28"/>
-          <w:szCs w:val="28"/>
-          <w:lang w:val="en-US"/>
-        </w:rPr>
-        <w:t xml:space="preserve"> </w:t>
-      </w:r>
-      <w:proofErr w:type="spellStart"/>
-      <w:r>
-        <w:rPr>
-          <w:rFonts w:ascii="Times New Roman" w:hAnsi="Times New Roman" w:cs="Times New Roman"/>
-          <w:sz w:val="28"/>
-          <w:szCs w:val="28"/>
-          <w:lang w:val="en-US"/>
-        </w:rPr>
-        <w:t>tipo</w:t>
-      </w:r>
-      <w:proofErr w:type="spellEnd"/>
-      <w:r>
-        <w:rPr>
-          <w:rFonts w:ascii="Times New Roman" w:hAnsi="Times New Roman" w:cs="Times New Roman"/>
-          <w:sz w:val="28"/>
-          <w:szCs w:val="28"/>
-          <w:lang w:val="en-US"/>
-        </w:rPr>
-        <w:t xml:space="preserve"> di </w:t>
-      </w:r>
-      <w:proofErr w:type="spellStart"/>
-      <w:r>
-        <w:rPr>
-          <w:rFonts w:ascii="Times New Roman" w:hAnsi="Times New Roman" w:cs="Times New Roman"/>
-          <w:sz w:val="28"/>
-          <w:szCs w:val="28"/>
-          <w:lang w:val="en-US"/>
-        </w:rPr>
-        <w:t>oggetto</w:t>
-      </w:r>
-      <w:proofErr w:type="spellEnd"/>
-      <w:r>
-        <w:rPr>
-          <w:rFonts w:ascii="Times New Roman" w:hAnsi="Times New Roman" w:cs="Times New Roman"/>
-          <w:sz w:val="28"/>
-          <w:szCs w:val="28"/>
-          <w:lang w:val="en-US"/>
-        </w:rPr>
-        <w:t xml:space="preserve"> </w:t>
-      </w:r>
-      <w:proofErr w:type="spellStart"/>
-      <w:r>
-        <w:rPr>
-          <w:rFonts w:ascii="Times New Roman" w:hAnsi="Times New Roman" w:cs="Times New Roman"/>
-          <w:sz w:val="28"/>
-          <w:szCs w:val="28"/>
-          <w:lang w:val="en-US"/>
-        </w:rPr>
-        <w:t>relazionale</w:t>
-      </w:r>
-      <w:proofErr w:type="spellEnd"/>
-    </w:p>
-    <w:p>
-      <w:pPr>
-        <w:jc w:val="both"/>
-        <w:rPr>
-          <w:rFonts w:ascii="Times New Roman" w:hAnsi="Times New Roman" w:cs="Times New Roman"/>
-          <w:sz w:val="28"/>
-          <w:szCs w:val="28"/>
-          <w:lang w:val="en-US"/>
-        </w:rPr>
-      </w:pPr>
-    </w:p>
-    <w:p>
-      <w:pPr>
-        <w:jc w:val="center"/>
-        <w:rPr>
-          <w:rFonts w:ascii="Times New Roman" w:hAnsi="Times New Roman" w:cs="Times New Roman"/>
-          <w:sz w:val="28"/>
-          <w:szCs w:val="28"/>
-        </w:rPr>
-      </w:pPr>
-      <w:r>
-        <w:rPr>
-          <w:rFonts w:ascii="Times New Roman" w:hAnsi="Times New Roman" w:cs="Times New Roman"/>
-          <w:sz w:val="28"/>
-          <w:szCs w:val="28"/>
-        </w:rPr>
-        <w:t xml:space="preserve">Perché abbiamo scelto </w:t>
-      </w:r>
-      <w:proofErr w:type="spellStart"/>
-      <w:r>
-        <w:rPr>
-          <w:rFonts w:ascii="Times New Roman" w:hAnsi="Times New Roman" w:cs="Times New Roman"/>
-          <w:sz w:val="28"/>
-          <w:szCs w:val="28"/>
-        </w:rPr>
-        <w:t>redis</w:t>
-      </w:r>
-      <w:proofErr w:type="spellEnd"/>
-      <w:r>
-        <w:rPr>
-          <w:rFonts w:ascii="Times New Roman" w:hAnsi="Times New Roman" w:cs="Times New Roman"/>
-          <w:sz w:val="28"/>
-          <w:szCs w:val="28"/>
-        </w:rPr>
-        <w:t>:</w:t>
+          <w:sz w:val="36"/>
+          <w:szCs w:val="36"/>
+        </w:rPr>
+        <w:t>Perché abbiamo scelto redis:</w:t>
       </w:r>
     </w:p>
     <w:p>
@@ -8220,20 +6317,19 @@
           <w:bdr w:val="none" w:sz="0" w:space="0" w:color="auto" w:frame="1"/>
           <w:shd w:val="clear" w:color="auto" w:fill="FFFFFF"/>
         </w:rPr>
-        <w:t>Come soluzione in-</w:t>
-      </w:r>
-      <w:proofErr w:type="spellStart"/>
-      <w:r>
-        <w:rPr>
+        <w:t>Come soluzione in-memory, Redis è ottimo per memorizzare dati transitori.</w:t>
+      </w:r>
+      <w:r>
+        <w:rPr>
+          <w:rStyle w:val="apple-converted-space"/>
           <w:rFonts w:ascii="Times New Roman" w:hAnsi="Times New Roman" w:cs="Times New Roman"/>
           <w:sz w:val="28"/>
           <w:szCs w:val="28"/>
           <w:bdr w:val="none" w:sz="0" w:space="0" w:color="auto" w:frame="1"/>
           <w:shd w:val="clear" w:color="auto" w:fill="FFFFFF"/>
         </w:rPr>
-        <w:t>memory</w:t>
-      </w:r>
-      <w:proofErr w:type="spellEnd"/>
+        <w:t> </w:t>
+      </w:r>
       <w:r>
         <w:rPr>
           <w:rFonts w:ascii="Times New Roman" w:hAnsi="Times New Roman" w:cs="Times New Roman"/>
@@ -8242,20 +6338,19 @@
           <w:bdr w:val="none" w:sz="0" w:space="0" w:color="auto" w:frame="1"/>
           <w:shd w:val="clear" w:color="auto" w:fill="FFFFFF"/>
         </w:rPr>
-        <w:t xml:space="preserve">, </w:t>
-      </w:r>
-      <w:proofErr w:type="spellStart"/>
-      <w:r>
-        <w:rPr>
+        <w:t>La lettura e la scrittura dei dati sono di breve durata, ma si verificano con alto volume e frequenza.</w:t>
+      </w:r>
+      <w:r>
+        <w:rPr>
+          <w:rStyle w:val="apple-converted-space"/>
           <w:rFonts w:ascii="Times New Roman" w:hAnsi="Times New Roman" w:cs="Times New Roman"/>
           <w:sz w:val="28"/>
           <w:szCs w:val="28"/>
           <w:bdr w:val="none" w:sz="0" w:space="0" w:color="auto" w:frame="1"/>
           <w:shd w:val="clear" w:color="auto" w:fill="FFFFFF"/>
         </w:rPr>
-        <w:t>Redis</w:t>
-      </w:r>
-      <w:proofErr w:type="spellEnd"/>
+        <w:t> </w:t>
+      </w:r>
       <w:r>
         <w:rPr>
           <w:rFonts w:ascii="Times New Roman" w:hAnsi="Times New Roman" w:cs="Times New Roman"/>
@@ -8264,9 +6359,11 @@
           <w:bdr w:val="none" w:sz="0" w:space="0" w:color="auto" w:frame="1"/>
           <w:shd w:val="clear" w:color="auto" w:fill="FFFFFF"/>
         </w:rPr>
-        <w:t xml:space="preserve"> è ottimo per memorizzare dati transitori.</w:t>
-      </w:r>
-      <w:r>
+        <w:t xml:space="preserve">La latenza può essere mantenuta bassa solo se in caso di perdita di dati non è un grave problema ed è accettabile al contrario eve essere mantenuta alta. </w:t>
+      </w:r>
+    </w:p>
+    <w:p>
+      <w:pPr>
         <w:rPr>
           <w:rStyle w:val="apple-converted-space"/>
           <w:rFonts w:ascii="Times New Roman" w:hAnsi="Times New Roman" w:cs="Times New Roman"/>
@@ -8275,40 +6372,47 @@
           <w:bdr w:val="none" w:sz="0" w:space="0" w:color="auto" w:frame="1"/>
           <w:shd w:val="clear" w:color="auto" w:fill="FFFFFF"/>
         </w:rPr>
-        <w:t> </w:t>
-      </w:r>
-      <w:r>
-        <w:rPr>
+      </w:pPr>
+      <w:r>
+        <w:rPr>
+          <w:rFonts w:ascii="Times New Roman" w:hAnsi="Times New Roman" w:cs="Times New Roman"/>
+          <w:sz w:val="28"/>
+          <w:szCs w:val="28"/>
+        </w:rPr>
+        <w:t>Redis</w:t>
+      </w:r>
+      <w:r>
+        <w:rPr>
+          <w:rStyle w:val="apple-converted-space"/>
           <w:rFonts w:ascii="Times New Roman" w:hAnsi="Times New Roman" w:cs="Times New Roman"/>
           <w:sz w:val="28"/>
           <w:szCs w:val="28"/>
           <w:bdr w:val="none" w:sz="0" w:space="0" w:color="auto" w:frame="1"/>
           <w:shd w:val="clear" w:color="auto" w:fill="FFFFFF"/>
         </w:rPr>
-        <w:t>La lettura e la scrittura dei dati sono di breve durata, ma si verificano con alto volume e frequenza.</w:t>
-      </w:r>
-      <w:r>
-        <w:rPr>
-          <w:rStyle w:val="apple-converted-space"/>
+        <w:t> </w:t>
+      </w:r>
+      <w:r>
+        <w:rPr>
           <w:rFonts w:ascii="Times New Roman" w:hAnsi="Times New Roman" w:cs="Times New Roman"/>
           <w:sz w:val="28"/>
           <w:szCs w:val="28"/>
           <w:bdr w:val="none" w:sz="0" w:space="0" w:color="auto" w:frame="1"/>
           <w:shd w:val="clear" w:color="auto" w:fill="FFFFFF"/>
         </w:rPr>
-        <w:t> </w:t>
-      </w:r>
-      <w:r>
-        <w:rPr>
+        <w:t>offre anche meccanismi configurabili per persistenza.</w:t>
+      </w:r>
+      <w:r>
+        <w:rPr>
+          <w:rStyle w:val="apple-converted-space"/>
           <w:rFonts w:ascii="Times New Roman" w:hAnsi="Times New Roman" w:cs="Times New Roman"/>
           <w:sz w:val="28"/>
           <w:szCs w:val="28"/>
           <w:bdr w:val="none" w:sz="0" w:space="0" w:color="auto" w:frame="1"/>
           <w:shd w:val="clear" w:color="auto" w:fill="FFFFFF"/>
         </w:rPr>
-        <w:t xml:space="preserve">La latenza può essere mantenuta bassa solo se in caso di perdita di dati non è un grave problema ed è accettabile al contrario </w:t>
-      </w:r>
-      <w:proofErr w:type="spellStart"/>
+        <w:t> </w:t>
+      </w:r>
       <w:r>
         <w:rPr>
           <w:rFonts w:ascii="Times New Roman" w:hAnsi="Times New Roman" w:cs="Times New Roman"/>
@@ -8317,9 +6421,26 @@
           <w:bdr w:val="none" w:sz="0" w:space="0" w:color="auto" w:frame="1"/>
           <w:shd w:val="clear" w:color="auto" w:fill="FFFFFF"/>
         </w:rPr>
-        <w:t>eve</w:t>
-      </w:r>
-      <w:proofErr w:type="spellEnd"/>
+        <w:t>Tuttavia, l'aumento della persistenza tenderà ad aumentare e diminuire la latenza di throughput ossia (</w:t>
+      </w:r>
+      <w:r>
+        <w:rPr>
+          <w:rFonts w:ascii="Times New Roman" w:hAnsi="Times New Roman" w:cs="Times New Roman"/>
+          <w:sz w:val="28"/>
+          <w:szCs w:val="28"/>
+          <w:shd w:val="clear" w:color="auto" w:fill="FFFFFF"/>
+        </w:rPr>
+        <w:t>Il termine indica la banda effettiva misurata in un certo periodo, tenuto conto del flusso dei dati e del percorso di instradamento.)</w:t>
+      </w:r>
+    </w:p>
+    <w:p>
+      <w:pPr>
+        <w:rPr>
+          <w:rFonts w:ascii="Times New Roman" w:hAnsi="Times New Roman" w:cs="Times New Roman"/>
+          <w:sz w:val="28"/>
+          <w:szCs w:val="28"/>
+        </w:rPr>
+      </w:pPr>
       <w:r>
         <w:rPr>
           <w:rFonts w:ascii="Times New Roman" w:hAnsi="Times New Roman" w:cs="Times New Roman"/>
@@ -8328,11 +6449,10 @@
           <w:bdr w:val="none" w:sz="0" w:space="0" w:color="auto" w:frame="1"/>
           <w:shd w:val="clear" w:color="auto" w:fill="FFFFFF"/>
         </w:rPr>
-        <w:t xml:space="preserve"> essere mantenuta alta. </w:t>
-      </w:r>
-    </w:p>
-    <w:p>
-      <w:pPr>
+        <w:lastRenderedPageBreak/>
+        <w:t>Redis supporta cinque diverse strutture dati permettendo così di gestire entità quali gli insiemi ordinati e dei dati di serie temporali.</w:t>
+      </w:r>
+      <w:r>
         <w:rPr>
           <w:rStyle w:val="apple-converted-space"/>
           <w:rFonts w:ascii="Times New Roman" w:hAnsi="Times New Roman" w:cs="Times New Roman"/>
@@ -8341,188 +6461,25 @@
           <w:bdr w:val="none" w:sz="0" w:space="0" w:color="auto" w:frame="1"/>
           <w:shd w:val="clear" w:color="auto" w:fill="FFFFFF"/>
         </w:rPr>
-      </w:pPr>
-      <w:proofErr w:type="spellStart"/>
-      <w:r>
-        <w:rPr>
-          <w:rFonts w:ascii="Times New Roman" w:hAnsi="Times New Roman" w:cs="Times New Roman"/>
-          <w:sz w:val="28"/>
-          <w:szCs w:val="28"/>
-        </w:rPr>
-        <w:t>Redis</w:t>
-      </w:r>
-      <w:proofErr w:type="spellEnd"/>
-      <w:r>
-        <w:rPr>
-          <w:rStyle w:val="apple-converted-space"/>
+        <w:t> </w:t>
+      </w:r>
+      <w:r>
+        <w:rPr>
           <w:rFonts w:ascii="Times New Roman" w:hAnsi="Times New Roman" w:cs="Times New Roman"/>
           <w:sz w:val="28"/>
           <w:szCs w:val="28"/>
           <w:bdr w:val="none" w:sz="0" w:space="0" w:color="auto" w:frame="1"/>
           <w:shd w:val="clear" w:color="auto" w:fill="FFFFFF"/>
         </w:rPr>
-        <w:t> </w:t>
-      </w:r>
-      <w:r>
-        <w:rPr>
-          <w:rFonts w:ascii="Times New Roman" w:hAnsi="Times New Roman" w:cs="Times New Roman"/>
-          <w:sz w:val="28"/>
-          <w:szCs w:val="28"/>
-          <w:bdr w:val="none" w:sz="0" w:space="0" w:color="auto" w:frame="1"/>
-          <w:shd w:val="clear" w:color="auto" w:fill="FFFFFF"/>
-        </w:rPr>
-        <w:t>offre anche meccanismi configurabili per persistenza.</w:t>
-      </w:r>
-      <w:r>
-        <w:rPr>
-          <w:rStyle w:val="apple-converted-space"/>
-          <w:rFonts w:ascii="Times New Roman" w:hAnsi="Times New Roman" w:cs="Times New Roman"/>
-          <w:sz w:val="28"/>
-          <w:szCs w:val="28"/>
-          <w:bdr w:val="none" w:sz="0" w:space="0" w:color="auto" w:frame="1"/>
-          <w:shd w:val="clear" w:color="auto" w:fill="FFFFFF"/>
-        </w:rPr>
-        <w:t> </w:t>
-      </w:r>
-      <w:r>
-        <w:rPr>
-          <w:rFonts w:ascii="Times New Roman" w:hAnsi="Times New Roman" w:cs="Times New Roman"/>
-          <w:sz w:val="28"/>
-          <w:szCs w:val="28"/>
-          <w:bdr w:val="none" w:sz="0" w:space="0" w:color="auto" w:frame="1"/>
-          <w:shd w:val="clear" w:color="auto" w:fill="FFFFFF"/>
-        </w:rPr>
-        <w:t xml:space="preserve">Tuttavia, l'aumento della persistenza tenderà ad aumentare e diminuire la latenza di </w:t>
-      </w:r>
-      <w:proofErr w:type="spellStart"/>
-      <w:r>
-        <w:rPr>
-          <w:rFonts w:ascii="Times New Roman" w:hAnsi="Times New Roman" w:cs="Times New Roman"/>
-          <w:sz w:val="28"/>
-          <w:szCs w:val="28"/>
-          <w:bdr w:val="none" w:sz="0" w:space="0" w:color="auto" w:frame="1"/>
-          <w:shd w:val="clear" w:color="auto" w:fill="FFFFFF"/>
-        </w:rPr>
-        <w:t>throughput</w:t>
-      </w:r>
-      <w:proofErr w:type="spellEnd"/>
-      <w:r>
-        <w:rPr>
-          <w:rFonts w:ascii="Times New Roman" w:hAnsi="Times New Roman" w:cs="Times New Roman"/>
-          <w:sz w:val="28"/>
-          <w:szCs w:val="28"/>
-          <w:bdr w:val="none" w:sz="0" w:space="0" w:color="auto" w:frame="1"/>
-          <w:shd w:val="clear" w:color="auto" w:fill="FFFFFF"/>
-        </w:rPr>
-        <w:t xml:space="preserve"> ossia (</w:t>
-      </w:r>
-      <w:r>
-        <w:rPr>
-          <w:rFonts w:ascii="Times New Roman" w:hAnsi="Times New Roman" w:cs="Times New Roman"/>
-          <w:sz w:val="28"/>
-          <w:szCs w:val="28"/>
-          <w:shd w:val="clear" w:color="auto" w:fill="FFFFFF"/>
-        </w:rPr>
-        <w:t>Il termine indica la banda effettiva misurata in un certo periodo, tenuto conto del flusso dei dati e del percorso di instradamento.)</w:t>
-      </w:r>
-    </w:p>
-    <w:p>
-      <w:pPr>
-        <w:rPr>
-          <w:rFonts w:ascii="Times New Roman" w:hAnsi="Times New Roman" w:cs="Times New Roman"/>
-          <w:sz w:val="28"/>
-          <w:szCs w:val="28"/>
-        </w:rPr>
-      </w:pPr>
-      <w:proofErr w:type="spellStart"/>
-      <w:r>
-        <w:rPr>
-          <w:rFonts w:ascii="Times New Roman" w:hAnsi="Times New Roman" w:cs="Times New Roman"/>
-          <w:sz w:val="28"/>
-          <w:szCs w:val="28"/>
-          <w:bdr w:val="none" w:sz="0" w:space="0" w:color="auto" w:frame="1"/>
-          <w:shd w:val="clear" w:color="auto" w:fill="FFFFFF"/>
-        </w:rPr>
-        <w:t>Redis</w:t>
-      </w:r>
-      <w:proofErr w:type="spellEnd"/>
-      <w:r>
-        <w:rPr>
-          <w:rFonts w:ascii="Times New Roman" w:hAnsi="Times New Roman" w:cs="Times New Roman"/>
-          <w:sz w:val="28"/>
-          <w:szCs w:val="28"/>
-          <w:bdr w:val="none" w:sz="0" w:space="0" w:color="auto" w:frame="1"/>
-          <w:shd w:val="clear" w:color="auto" w:fill="FFFFFF"/>
-        </w:rPr>
-        <w:t xml:space="preserve"> supporta cinque diverse strutture dati permettendo così di gestire entità quali gli insiemi ordinati e dei dati di serie temporali.</w:t>
-      </w:r>
-      <w:r>
-        <w:rPr>
-          <w:rStyle w:val="apple-converted-space"/>
-          <w:rFonts w:ascii="Times New Roman" w:hAnsi="Times New Roman" w:cs="Times New Roman"/>
-          <w:sz w:val="28"/>
-          <w:szCs w:val="28"/>
-          <w:bdr w:val="none" w:sz="0" w:space="0" w:color="auto" w:frame="1"/>
-          <w:shd w:val="clear" w:color="auto" w:fill="FFFFFF"/>
-        </w:rPr>
-        <w:t> </w:t>
-      </w:r>
-      <w:r>
-        <w:rPr>
-          <w:rFonts w:ascii="Times New Roman" w:hAnsi="Times New Roman" w:cs="Times New Roman"/>
-          <w:sz w:val="28"/>
-          <w:szCs w:val="28"/>
-          <w:bdr w:val="none" w:sz="0" w:space="0" w:color="auto" w:frame="1"/>
-          <w:shd w:val="clear" w:color="auto" w:fill="FFFFFF"/>
-        </w:rPr>
-        <w:t xml:space="preserve">Un ulteriore punto di forza è nella </w:t>
-      </w:r>
-      <w:bookmarkStart w:id="0" w:name="_GoBack"/>
-      <w:r>
-        <w:rPr>
-          <w:rFonts w:ascii="Times New Roman" w:hAnsi="Times New Roman" w:cs="Times New Roman"/>
-          <w:sz w:val="28"/>
-          <w:szCs w:val="28"/>
-          <w:bdr w:val="none" w:sz="0" w:space="0" w:color="auto" w:frame="1"/>
-          <w:shd w:val="clear" w:color="auto" w:fill="FFFFFF"/>
-        </w:rPr>
-        <w:lastRenderedPageBreak/>
-        <w:t>varietà di linguaggi di programmazione supportati.</w:t>
-      </w:r>
-      <w:r>
-        <w:rPr>
-          <w:rFonts w:ascii="Times New Roman" w:hAnsi="Times New Roman" w:cs="Times New Roman"/>
-          <w:sz w:val="28"/>
-          <w:szCs w:val="28"/>
-          <w:bdr w:val="none" w:sz="0" w:space="0" w:color="auto" w:frame="1"/>
-          <w:shd w:val="clear" w:color="auto" w:fill="FFFFFF"/>
-        </w:rPr>
-        <w:t xml:space="preserve"> Inoltre </w:t>
-      </w:r>
-      <w:r>
-        <w:rPr>
-          <w:rFonts w:ascii="Times New Roman" w:hAnsi="Times New Roman" w:cs="Times New Roman"/>
-          <w:sz w:val="28"/>
-          <w:szCs w:val="28"/>
-        </w:rPr>
-        <w:t xml:space="preserve">lavora completamente in </w:t>
-      </w:r>
-      <w:bookmarkEnd w:id="0"/>
-      <w:r>
-        <w:rPr>
-          <w:rFonts w:ascii="Times New Roman" w:hAnsi="Times New Roman" w:cs="Times New Roman"/>
-          <w:sz w:val="28"/>
-          <w:szCs w:val="28"/>
-        </w:rPr>
-        <w:t>RAM</w:t>
-      </w:r>
-      <w:r>
-        <w:rPr>
-          <w:rFonts w:ascii="Times New Roman" w:hAnsi="Times New Roman" w:cs="Times New Roman"/>
-          <w:sz w:val="28"/>
-          <w:szCs w:val="28"/>
-        </w:rPr>
-        <w:t>.</w:t>
+        <w:t xml:space="preserve">Un ulteriore punto di forza è nella varietà di linguaggi di programmazione supportati. Inoltre </w:t>
+      </w:r>
+      <w:r>
+        <w:rPr>
+          <w:rFonts w:ascii="Times New Roman" w:hAnsi="Times New Roman" w:cs="Times New Roman"/>
+          <w:sz w:val="28"/>
+          <w:szCs w:val="28"/>
+        </w:rPr>
+        <w:t>lavora completamente in RAM.</w:t>
       </w:r>
     </w:p>
     <w:p>
@@ -8537,41 +6494,13 @@
           <w:szCs w:val="28"/>
         </w:rPr>
       </w:pPr>
-      <w:proofErr w:type="spellStart"/>
-      <w:r>
-        <w:rPr>
-          <w:rFonts w:ascii="Times New Roman" w:hAnsi="Times New Roman" w:cs="Times New Roman"/>
-          <w:sz w:val="28"/>
-          <w:szCs w:val="28"/>
-        </w:rPr>
-        <w:t>Redis</w:t>
-      </w:r>
-      <w:proofErr w:type="spellEnd"/>
-      <w:r>
-        <w:rPr>
-          <w:rFonts w:ascii="Times New Roman" w:hAnsi="Times New Roman" w:cs="Times New Roman"/>
-          <w:sz w:val="28"/>
-          <w:szCs w:val="28"/>
-        </w:rPr>
-        <w:t xml:space="preserve"> non è altro che un server TCP che utilizza il modello </w:t>
-      </w:r>
-      <w:proofErr w:type="spellStart"/>
-      <w:r>
-        <w:rPr>
-          <w:rFonts w:ascii="Times New Roman" w:hAnsi="Times New Roman" w:cs="Times New Roman"/>
-          <w:sz w:val="28"/>
-          <w:szCs w:val="28"/>
-        </w:rPr>
-        <w:t>client-server</w:t>
-      </w:r>
-      <w:proofErr w:type="spellEnd"/>
-      <w:r>
-        <w:rPr>
-          <w:rFonts w:ascii="Times New Roman" w:hAnsi="Times New Roman" w:cs="Times New Roman"/>
-          <w:sz w:val="28"/>
-          <w:szCs w:val="28"/>
-        </w:rPr>
-        <w:t xml:space="preserve"> ed implementa quello</w:t>
+      <w:r>
+        <w:rPr>
+          <w:rFonts w:ascii="Times New Roman" w:hAnsi="Times New Roman" w:cs="Times New Roman"/>
+          <w:sz w:val="28"/>
+          <w:szCs w:val="28"/>
+        </w:rPr>
+        <w:t>Redis non è altro che un server TCP che utilizza il modello client-server ed implementa quello</w:t>
       </w:r>
       <w:r>
         <w:rPr>
@@ -8587,61 +6516,7 @@
           <w:sz w:val="28"/>
           <w:szCs w:val="28"/>
         </w:rPr>
-        <w:t xml:space="preserve">che è chiamato un protocollo di tipo </w:t>
-      </w:r>
-      <w:proofErr w:type="spellStart"/>
-      <w:r>
-        <w:rPr>
-          <w:rFonts w:ascii="Times New Roman" w:hAnsi="Times New Roman" w:cs="Times New Roman"/>
-          <w:sz w:val="28"/>
-          <w:szCs w:val="28"/>
-        </w:rPr>
-        <w:t>Request</w:t>
-      </w:r>
-      <w:proofErr w:type="spellEnd"/>
-      <w:r>
-        <w:rPr>
-          <w:rFonts w:ascii="Times New Roman" w:hAnsi="Times New Roman" w:cs="Times New Roman"/>
-          <w:sz w:val="28"/>
-          <w:szCs w:val="28"/>
-        </w:rPr>
-        <w:t>/</w:t>
-      </w:r>
-      <w:proofErr w:type="spellStart"/>
-      <w:r>
-        <w:rPr>
-          <w:rFonts w:ascii="Times New Roman" w:hAnsi="Times New Roman" w:cs="Times New Roman"/>
-          <w:sz w:val="28"/>
-          <w:szCs w:val="28"/>
-        </w:rPr>
-        <w:t>Response</w:t>
-      </w:r>
-      <w:proofErr w:type="spellEnd"/>
-      <w:r>
-        <w:rPr>
-          <w:rFonts w:ascii="Times New Roman" w:hAnsi="Times New Roman" w:cs="Times New Roman"/>
-          <w:sz w:val="28"/>
-          <w:szCs w:val="28"/>
-        </w:rPr>
-        <w:t xml:space="preserve"> o per semplicità telnet-</w:t>
-      </w:r>
-      <w:proofErr w:type="spellStart"/>
-      <w:r>
-        <w:rPr>
-          <w:rFonts w:ascii="Times New Roman" w:hAnsi="Times New Roman" w:cs="Times New Roman"/>
-          <w:sz w:val="28"/>
-          <w:szCs w:val="28"/>
-        </w:rPr>
-        <w:t>like</w:t>
-      </w:r>
-      <w:proofErr w:type="spellEnd"/>
-      <w:r>
-        <w:rPr>
-          <w:rFonts w:ascii="Times New Roman" w:hAnsi="Times New Roman" w:cs="Times New Roman"/>
-          <w:sz w:val="28"/>
-          <w:szCs w:val="28"/>
-        </w:rPr>
-        <w:t xml:space="preserve">. </w:t>
+        <w:t xml:space="preserve">che è chiamato un protocollo di tipo Request/Response o per semplicità telnet-like. </w:t>
       </w:r>
     </w:p>
     <w:p>
@@ -8691,43 +6566,7 @@
           <w:sz w:val="28"/>
           <w:szCs w:val="28"/>
         </w:rPr>
-        <w:t xml:space="preserve">1. Il client invia una </w:t>
-      </w:r>
-      <w:proofErr w:type="spellStart"/>
-      <w:r>
-        <w:rPr>
-          <w:rFonts w:ascii="Times New Roman" w:hAnsi="Times New Roman" w:cs="Times New Roman"/>
-          <w:sz w:val="28"/>
-          <w:szCs w:val="28"/>
-        </w:rPr>
-        <w:t>query</w:t>
-      </w:r>
-      <w:proofErr w:type="spellEnd"/>
-      <w:r>
-        <w:rPr>
-          <w:rFonts w:ascii="Times New Roman" w:hAnsi="Times New Roman" w:cs="Times New Roman"/>
-          <w:sz w:val="28"/>
-          <w:szCs w:val="28"/>
-        </w:rPr>
-        <w:t xml:space="preserve"> al server (comando) ed attende sul </w:t>
-      </w:r>
-      <w:proofErr w:type="spellStart"/>
-      <w:r>
-        <w:rPr>
-          <w:rFonts w:ascii="Times New Roman" w:hAnsi="Times New Roman" w:cs="Times New Roman"/>
-          <w:sz w:val="28"/>
-          <w:szCs w:val="28"/>
-        </w:rPr>
-        <w:t>socket</w:t>
-      </w:r>
-      <w:proofErr w:type="spellEnd"/>
-      <w:r>
-        <w:rPr>
-          <w:rFonts w:ascii="Times New Roman" w:hAnsi="Times New Roman" w:cs="Times New Roman"/>
-          <w:sz w:val="28"/>
-          <w:szCs w:val="28"/>
-        </w:rPr>
-        <w:t xml:space="preserve"> una risposta.</w:t>
+        <w:t>1. Il client invia una query al server (comando) ed attende sul socket una risposta.</w:t>
       </w:r>
     </w:p>
     <w:p>
@@ -8838,25 +6677,13 @@
           <w:szCs w:val="28"/>
         </w:rPr>
       </w:pPr>
-      <w:proofErr w:type="spellStart"/>
-      <w:proofErr w:type="gramStart"/>
-      <w:r>
-        <w:rPr>
-          <w:rFonts w:ascii="Times New Roman" w:hAnsi="Times New Roman" w:cs="Times New Roman"/>
-          <w:sz w:val="28"/>
-          <w:szCs w:val="28"/>
-        </w:rPr>
-        <w:t>shortUrl</w:t>
-      </w:r>
-      <w:proofErr w:type="spellEnd"/>
-      <w:proofErr w:type="gramEnd"/>
-      <w:r>
-        <w:rPr>
-          <w:rFonts w:ascii="Times New Roman" w:hAnsi="Times New Roman" w:cs="Times New Roman"/>
-          <w:sz w:val="28"/>
-          <w:szCs w:val="28"/>
-        </w:rPr>
-        <w:t xml:space="preserve"> che è la</w:t>
+      <w:r>
+        <w:rPr>
+          <w:rFonts w:ascii="Times New Roman" w:hAnsi="Times New Roman" w:cs="Times New Roman"/>
+          <w:sz w:val="28"/>
+          <w:szCs w:val="28"/>
+        </w:rPr>
+        <w:t>shortUrl che è la</w:t>
       </w:r>
       <w:r>
         <w:rPr>
@@ -8902,25 +6729,21 @@
           <w:szCs w:val="28"/>
         </w:rPr>
       </w:pPr>
-      <w:proofErr w:type="spellStart"/>
-      <w:proofErr w:type="gramStart"/>
-      <w:r>
-        <w:rPr>
-          <w:rFonts w:ascii="Times New Roman" w:hAnsi="Times New Roman" w:cs="Times New Roman"/>
-          <w:sz w:val="28"/>
-          <w:szCs w:val="28"/>
-        </w:rPr>
-        <w:t>clicks</w:t>
-      </w:r>
-      <w:proofErr w:type="spellEnd"/>
-      <w:proofErr w:type="gramEnd"/>
-      <w:r>
-        <w:rPr>
-          <w:rFonts w:ascii="Times New Roman" w:hAnsi="Times New Roman" w:cs="Times New Roman"/>
-          <w:sz w:val="28"/>
-          <w:szCs w:val="28"/>
-        </w:rPr>
-        <w:t xml:space="preserve"> utilizzato per le statistiche</w:t>
+      <w:r>
+        <w:rPr>
+          <w:rFonts w:ascii="Times New Roman" w:hAnsi="Times New Roman" w:cs="Times New Roman"/>
+          <w:sz w:val="28"/>
+          <w:szCs w:val="28"/>
+        </w:rPr>
+        <w:t>clicks utilizzato per le statistiche</w:t>
+      </w:r>
+      <w:r>
+        <w:rPr>
+          <w:rFonts w:ascii="Times New Roman" w:hAnsi="Times New Roman" w:cs="Times New Roman"/>
+          <w:sz w:val="28"/>
+          <w:szCs w:val="28"/>
+        </w:rPr>
+        <w:t xml:space="preserve"> con la relativa data</w:t>
       </w:r>
     </w:p>
     <w:p>
@@ -8942,7 +6765,6 @@
           <w:szCs w:val="28"/>
         </w:rPr>
       </w:pPr>
-      <w:proofErr w:type="gramStart"/>
       <w:r>
         <w:rPr>
           <w:rFonts w:ascii="Times New Roman" w:hAnsi="Times New Roman" w:cs="Times New Roman"/>
@@ -8957,45 +6779,8 @@
           <w:sz w:val="28"/>
           <w:szCs w:val="28"/>
         </w:rPr>
-        <w:t xml:space="preserve"> ,</w:t>
-      </w:r>
-      <w:proofErr w:type="gramEnd"/>
-      <w:r>
-        <w:rPr>
-          <w:rFonts w:ascii="Times New Roman" w:hAnsi="Times New Roman" w:cs="Times New Roman"/>
-          <w:sz w:val="28"/>
-          <w:szCs w:val="28"/>
-        </w:rPr>
-        <w:t xml:space="preserve"> ovvero </w:t>
-      </w:r>
-      <w:proofErr w:type="spellStart"/>
-      <w:r>
-        <w:rPr>
-          <w:rFonts w:ascii="Times New Roman" w:hAnsi="Times New Roman" w:cs="Times New Roman"/>
-          <w:sz w:val="28"/>
-          <w:szCs w:val="28"/>
-        </w:rPr>
-        <w:t>url</w:t>
-      </w:r>
-      <w:proofErr w:type="spellEnd"/>
-      <w:r>
-        <w:rPr>
-          <w:rFonts w:ascii="Times New Roman" w:hAnsi="Times New Roman" w:cs="Times New Roman"/>
-          <w:sz w:val="28"/>
-          <w:szCs w:val="28"/>
-        </w:rPr>
-        <w:t xml:space="preserve"> di partenza a cui viene applicato l’algoritmo per la generazione dello </w:t>
-      </w:r>
-      <w:proofErr w:type="spellStart"/>
-      <w:r>
-        <w:rPr>
-          <w:rFonts w:ascii="Times New Roman" w:hAnsi="Times New Roman" w:cs="Times New Roman"/>
-          <w:sz w:val="28"/>
-          <w:szCs w:val="28"/>
-        </w:rPr>
-        <w:t>shorturl</w:t>
-      </w:r>
-      <w:proofErr w:type="spellEnd"/>
+        <w:t xml:space="preserve"> , ovvero url di partenza a cui viene applicato l’algoritmo per la generazione dello shorturl</w:t>
+      </w:r>
     </w:p>
     <w:p>
       <w:pPr>
@@ -9033,33 +6818,15 @@
           <w:sz w:val="28"/>
           <w:szCs w:val="28"/>
         </w:rPr>
-        <w:t xml:space="preserve"> del nostro </w:t>
-      </w:r>
-      <w:proofErr w:type="gramStart"/>
-      <w:r>
-        <w:rPr>
-          <w:rFonts w:ascii="Times New Roman" w:hAnsi="Times New Roman" w:cs="Times New Roman"/>
-          <w:sz w:val="28"/>
-          <w:szCs w:val="28"/>
-        </w:rPr>
-        <w:t>DB</w:t>
-      </w:r>
-      <w:r>
-        <w:rPr>
-          <w:rFonts w:ascii="Times New Roman" w:hAnsi="Times New Roman" w:cs="Times New Roman"/>
-          <w:sz w:val="28"/>
-          <w:szCs w:val="28"/>
-        </w:rPr>
-        <w:t xml:space="preserve"> :</w:t>
-      </w:r>
-      <w:proofErr w:type="gramEnd"/>
-      <w:r>
-        <w:rPr>
-          <w:rFonts w:ascii="Times New Roman" w:hAnsi="Times New Roman" w:cs="Times New Roman"/>
-          <w:sz w:val="28"/>
-          <w:szCs w:val="28"/>
-        </w:rPr>
-        <w:t xml:space="preserve"> </w:t>
+        <w:t xml:space="preserve"> del nostro DB</w:t>
+      </w:r>
+      <w:r>
+        <w:rPr>
+          <w:rFonts w:ascii="Times New Roman" w:hAnsi="Times New Roman" w:cs="Times New Roman"/>
+          <w:sz w:val="28"/>
+          <w:szCs w:val="28"/>
+        </w:rPr>
+        <w:t xml:space="preserve"> : </w:t>
       </w:r>
     </w:p>
     <w:p>
@@ -9076,23 +6843,13 @@
           <w:szCs w:val="28"/>
         </w:rPr>
       </w:pPr>
-      <w:proofErr w:type="gramStart"/>
-      <w:r>
-        <w:rPr>
-          <w:rFonts w:ascii="Times New Roman" w:hAnsi="Times New Roman" w:cs="Times New Roman"/>
-          <w:sz w:val="28"/>
-          <w:szCs w:val="28"/>
-        </w:rPr>
-        <w:t>Key :</w:t>
-      </w:r>
-      <w:proofErr w:type="gramEnd"/>
-      <w:r>
-        <w:rPr>
-          <w:rFonts w:ascii="Times New Roman" w:hAnsi="Times New Roman" w:cs="Times New Roman"/>
-          <w:sz w:val="28"/>
-          <w:szCs w:val="28"/>
-        </w:rPr>
-        <w:t xml:space="preserve"> </w:t>
+      <w:r>
+        <w:rPr>
+          <w:rFonts w:ascii="Times New Roman" w:hAnsi="Times New Roman" w:cs="Times New Roman"/>
+          <w:sz w:val="28"/>
+          <w:szCs w:val="28"/>
+        </w:rPr>
+        <w:t xml:space="preserve">Key : </w:t>
       </w:r>
       <w:r>
         <w:rPr>
@@ -9154,25 +6911,7 @@
           <w:sz w:val="28"/>
           <w:szCs w:val="28"/>
         </w:rPr>
-        <w:t>{"shortUrl":"www.sht.com/MUdKC","clicks</w:t>
-      </w:r>
-      <w:proofErr w:type="gramStart"/>
-      <w:r>
-        <w:rPr>
-          <w:rFonts w:ascii="Times New Roman" w:hAnsi="Times New Roman" w:cs="Times New Roman"/>
-          <w:sz w:val="28"/>
-          <w:szCs w:val="28"/>
-        </w:rPr>
-        <w:t>":[</w:t>
-      </w:r>
-      <w:proofErr w:type="gramEnd"/>
-      <w:r>
-        <w:rPr>
-          <w:rFonts w:ascii="Times New Roman" w:hAnsi="Times New Roman" w:cs="Times New Roman"/>
-          <w:sz w:val="28"/>
-          <w:szCs w:val="28"/>
-        </w:rPr>
-        <w:t>],"longUrl":"http://www.aaaaaaaaaaaaaaaaaaaaaaaaabbbbbbbbbbbbbbbbbbbbbb.com"}</w:t>
+        <w:t>{"shortUrl":"www.sht.com/MUdKC","clicks":[],"longUrl":"http://www.aaaaaaaaaaaaaaaaaaaaaaaaabbbbbbbbbbbbbbbbbbbbbb.com"}</w:t>
       </w:r>
     </w:p>
     <w:p>
@@ -9212,23 +6951,13 @@
           <w:szCs w:val="28"/>
         </w:rPr>
       </w:pPr>
-      <w:proofErr w:type="gramStart"/>
-      <w:r>
-        <w:rPr>
-          <w:rFonts w:ascii="Times New Roman" w:hAnsi="Times New Roman" w:cs="Times New Roman"/>
-          <w:sz w:val="28"/>
-          <w:szCs w:val="28"/>
-        </w:rPr>
-        <w:t>Key :</w:t>
-      </w:r>
-      <w:proofErr w:type="gramEnd"/>
-      <w:r>
-        <w:rPr>
-          <w:rFonts w:ascii="Times New Roman" w:hAnsi="Times New Roman" w:cs="Times New Roman"/>
-          <w:sz w:val="28"/>
-          <w:szCs w:val="28"/>
-        </w:rPr>
-        <w:t xml:space="preserve"> www.sht.com/EE4SK</w:t>
+      <w:r>
+        <w:rPr>
+          <w:rFonts w:ascii="Times New Roman" w:hAnsi="Times New Roman" w:cs="Times New Roman"/>
+          <w:sz w:val="28"/>
+          <w:szCs w:val="28"/>
+        </w:rPr>
+        <w:t>Key : www.sht.com/EE4SK</w:t>
       </w:r>
     </w:p>
     <w:p>
@@ -9274,25 +7003,7 @@
           <w:sz w:val="28"/>
           <w:szCs w:val="28"/>
         </w:rPr>
-        <w:t>{"shortUrl":"www.sht.com/MUdKC","clicks</w:t>
-      </w:r>
-      <w:proofErr w:type="gramStart"/>
-      <w:r>
-        <w:rPr>
-          <w:rFonts w:ascii="Times New Roman" w:hAnsi="Times New Roman" w:cs="Times New Roman"/>
-          <w:sz w:val="28"/>
-          <w:szCs w:val="28"/>
-        </w:rPr>
-        <w:t>":[</w:t>
-      </w:r>
-      <w:proofErr w:type="gramEnd"/>
-      <w:r>
-        <w:rPr>
-          <w:rFonts w:ascii="Times New Roman" w:hAnsi="Times New Roman" w:cs="Times New Roman"/>
-          <w:sz w:val="28"/>
-          <w:szCs w:val="28"/>
-        </w:rPr>
-        <w:t>],"longUrl":"http://www.aaaaaaaaaaaaaaaaaaaaaaaaabbbbbbbbbbbbbbbbbbbbbb.com"}</w:t>
+        <w:t>{"shortUrl":"www.sht.com/MUdKC","clicks":[],"longUrl":"http://www.aaaaaaaaaaaaaaaaaaaaaaaaabbbbbbbbbbbbbbbbbbbbbb.com"}</w:t>
       </w:r>
       <w:r>
         <w:rPr>
@@ -9302,6 +7013,227 @@
         </w:rPr>
         <w:t xml:space="preserve"> </w:t>
       </w:r>
+    </w:p>
+    <w:p>
+      <w:pPr>
+        <w:pBdr>
+          <w:top w:val="single" w:sz="4" w:space="1" w:color="auto"/>
+          <w:left w:val="single" w:sz="4" w:space="4" w:color="auto"/>
+          <w:bottom w:val="single" w:sz="4" w:space="1" w:color="auto"/>
+          <w:right w:val="single" w:sz="4" w:space="4" w:color="auto"/>
+        </w:pBdr>
+        <w:rPr>
+          <w:rFonts w:ascii="Times New Roman" w:hAnsi="Times New Roman" w:cs="Times New Roman"/>
+          <w:sz w:val="28"/>
+          <w:szCs w:val="28"/>
+        </w:rPr>
+      </w:pPr>
+    </w:p>
+    <w:p>
+      <w:pPr>
+        <w:pBdr>
+          <w:top w:val="single" w:sz="4" w:space="1" w:color="auto"/>
+          <w:left w:val="single" w:sz="4" w:space="4" w:color="auto"/>
+          <w:bottom w:val="single" w:sz="4" w:space="1" w:color="auto"/>
+          <w:right w:val="single" w:sz="4" w:space="4" w:color="auto"/>
+        </w:pBdr>
+        <w:rPr>
+          <w:rFonts w:ascii="Times New Roman" w:hAnsi="Times New Roman" w:cs="Times New Roman"/>
+          <w:sz w:val="28"/>
+          <w:szCs w:val="28"/>
+        </w:rPr>
+      </w:pPr>
+      <w:r>
+        <w:rPr>
+          <w:rFonts w:ascii="Times New Roman" w:hAnsi="Times New Roman" w:cs="Times New Roman"/>
+          <w:sz w:val="28"/>
+          <w:szCs w:val="28"/>
+        </w:rPr>
+        <w:t>Key  :www.sht.com/QmsaY</w:t>
+      </w:r>
+    </w:p>
+    <w:p>
+      <w:pPr>
+        <w:pBdr>
+          <w:top w:val="single" w:sz="4" w:space="1" w:color="auto"/>
+          <w:left w:val="single" w:sz="4" w:space="4" w:color="auto"/>
+          <w:bottom w:val="single" w:sz="4" w:space="1" w:color="auto"/>
+          <w:right w:val="single" w:sz="4" w:space="4" w:color="auto"/>
+        </w:pBdr>
+        <w:rPr>
+          <w:rFonts w:ascii="Times New Roman" w:hAnsi="Times New Roman" w:cs="Times New Roman"/>
+          <w:sz w:val="28"/>
+          <w:szCs w:val="28"/>
+        </w:rPr>
+      </w:pPr>
+      <w:r>
+        <w:rPr>
+          <w:rFonts w:ascii="Times New Roman" w:hAnsi="Times New Roman" w:cs="Times New Roman"/>
+          <w:sz w:val="28"/>
+          <w:szCs w:val="28"/>
+        </w:rPr>
+        <w:t>Struttura con i clicks:</w:t>
+      </w:r>
+    </w:p>
+    <w:p>
+      <w:pPr>
+        <w:pBdr>
+          <w:top w:val="single" w:sz="4" w:space="1" w:color="auto"/>
+          <w:left w:val="single" w:sz="4" w:space="4" w:color="auto"/>
+          <w:bottom w:val="single" w:sz="4" w:space="1" w:color="auto"/>
+          <w:right w:val="single" w:sz="4" w:space="4" w:color="auto"/>
+        </w:pBdr>
+        <w:rPr>
+          <w:rFonts w:ascii="Times New Roman" w:hAnsi="Times New Roman" w:cs="Times New Roman"/>
+          <w:sz w:val="28"/>
+          <w:szCs w:val="28"/>
+        </w:rPr>
+      </w:pPr>
+      <w:r>
+        <w:rPr>
+          <w:rFonts w:ascii="Times New Roman" w:hAnsi="Times New Roman" w:cs="Times New Roman"/>
+          <w:sz w:val="28"/>
+          <w:szCs w:val="28"/>
+        </w:rPr>
+        <w:t>{"shortUrl":"www.sht.com/QmsaY","clicks":[{"Date":"05 9 2015"},{"Date":"05 9 2015"}],"longUrl":"http://www.amazon.com"}</w:t>
+      </w:r>
+    </w:p>
+    <w:p>
+      <w:pPr>
+        <w:rPr>
+          <w:rFonts w:ascii="Times New Roman" w:hAnsi="Times New Roman" w:cs="Times New Roman"/>
+          <w:sz w:val="28"/>
+          <w:szCs w:val="28"/>
+        </w:rPr>
+      </w:pPr>
+      <w:r>
+        <w:rPr>
+          <w:rFonts w:ascii="Times New Roman" w:hAnsi="Times New Roman" w:cs="Times New Roman"/>
+          <w:sz w:val="28"/>
+          <w:szCs w:val="28"/>
+        </w:rPr>
+        <w:t xml:space="preserve">Inoltre qui sotto è riportato un esempio di grafico generato dall’ultimo esempio riportato qui sopra : </w:t>
+      </w:r>
+    </w:p>
+    <w:p>
+      <w:pPr>
+        <w:pBdr>
+          <w:top w:val="single" w:sz="4" w:space="1" w:color="auto"/>
+          <w:left w:val="single" w:sz="4" w:space="4" w:color="auto"/>
+          <w:bottom w:val="single" w:sz="4" w:space="1" w:color="auto"/>
+          <w:right w:val="single" w:sz="4" w:space="4" w:color="auto"/>
+        </w:pBdr>
+        <w:rPr>
+          <w:rFonts w:ascii="Times New Roman" w:hAnsi="Times New Roman" w:cs="Times New Roman"/>
+          <w:sz w:val="28"/>
+          <w:szCs w:val="28"/>
+        </w:rPr>
+      </w:pPr>
+      <w:r>
+        <w:rPr>
+          <w:rFonts w:ascii="Times New Roman" w:hAnsi="Times New Roman" w:cs="Times New Roman"/>
+          <w:sz w:val="28"/>
+          <w:szCs w:val="28"/>
+        </w:rPr>
+        <w:t>Key  :www.sht.com/QmsaY</w:t>
+      </w:r>
+    </w:p>
+    <w:p>
+      <w:pPr>
+        <w:pBdr>
+          <w:top w:val="single" w:sz="4" w:space="1" w:color="auto"/>
+          <w:left w:val="single" w:sz="4" w:space="4" w:color="auto"/>
+          <w:bottom w:val="single" w:sz="4" w:space="1" w:color="auto"/>
+          <w:right w:val="single" w:sz="4" w:space="4" w:color="auto"/>
+        </w:pBdr>
+        <w:rPr>
+          <w:rFonts w:ascii="Times New Roman" w:hAnsi="Times New Roman" w:cs="Times New Roman"/>
+          <w:sz w:val="28"/>
+          <w:szCs w:val="28"/>
+        </w:rPr>
+      </w:pPr>
+      <w:r>
+        <w:rPr>
+          <w:rFonts w:ascii="Times New Roman" w:hAnsi="Times New Roman" w:cs="Times New Roman"/>
+          <w:sz w:val="28"/>
+          <w:szCs w:val="28"/>
+        </w:rPr>
+        <w:t xml:space="preserve">Graph : </w:t>
+      </w:r>
+    </w:p>
+    <w:p>
+      <w:pPr>
+        <w:pBdr>
+          <w:top w:val="single" w:sz="4" w:space="1" w:color="auto"/>
+          <w:left w:val="single" w:sz="4" w:space="4" w:color="auto"/>
+          <w:bottom w:val="single" w:sz="4" w:space="1" w:color="auto"/>
+          <w:right w:val="single" w:sz="4" w:space="4" w:color="auto"/>
+        </w:pBdr>
+        <w:rPr>
+          <w:rFonts w:ascii="Times New Roman" w:hAnsi="Times New Roman" w:cs="Times New Roman"/>
+          <w:sz w:val="28"/>
+          <w:szCs w:val="28"/>
+        </w:rPr>
+      </w:pPr>
+      <w:r>
+        <w:rPr>
+          <w:rFonts w:ascii="Times New Roman" w:hAnsi="Times New Roman" w:cs="Times New Roman"/>
+          <w:noProof/>
+          <w:sz w:val="28"/>
+          <w:szCs w:val="28"/>
+          <w:lang w:eastAsia="it-IT"/>
+        </w:rPr>
+        <w:drawing>
+          <wp:inline distT="0" distB="0" distL="0" distR="0">
+            <wp:extent cx="6120130" cy="3963035"/>
+            <wp:effectExtent l="0" t="0" r="0" b="0"/>
+            <wp:docPr id="17" name="Immagine 17"/>
+            <wp:cNvGraphicFramePr>
+              <a:graphicFrameLocks xmlns:a="http://schemas.openxmlformats.org/drawingml/2006/main" noChangeAspect="1"/>
+            </wp:cNvGraphicFramePr>
+            <a:graphic xmlns:a="http://schemas.openxmlformats.org/drawingml/2006/main">
+              <a:graphicData uri="http://schemas.openxmlformats.org/drawingml/2006/picture">
+                <pic:pic xmlns:pic="http://schemas.openxmlformats.org/drawingml/2006/picture">
+                  <pic:nvPicPr>
+                    <pic:cNvPr id="17" name="aaaa.png"/>
+                    <pic:cNvPicPr/>
+                  </pic:nvPicPr>
+                  <pic:blipFill>
+                    <a:blip r:embed="rId6">
+                      <a:extLst>
+                        <a:ext uri="{28A0092B-C50C-407E-A947-70E740481C1C}">
+                          <a14:useLocalDpi xmlns:a14="http://schemas.microsoft.com/office/drawing/2010/main" val="0"/>
+                        </a:ext>
+                      </a:extLst>
+                    </a:blip>
+                    <a:stretch>
+                      <a:fillRect/>
+                    </a:stretch>
+                  </pic:blipFill>
+                  <pic:spPr>
+                    <a:xfrm>
+                      <a:off x="0" y="0"/>
+                      <a:ext cx="6120130" cy="3963035"/>
+                    </a:xfrm>
+                    <a:prstGeom prst="rect">
+                      <a:avLst/>
+                    </a:prstGeom>
+                  </pic:spPr>
+                </pic:pic>
+              </a:graphicData>
+            </a:graphic>
+          </wp:inline>
+        </w:drawing>
+      </w:r>
+    </w:p>
+    <w:p>
+      <w:pPr>
+        <w:rPr>
+          <w:rFonts w:ascii="Times New Roman" w:hAnsi="Times New Roman" w:cs="Times New Roman"/>
+          <w:sz w:val="28"/>
+          <w:szCs w:val="28"/>
+        </w:rPr>
+      </w:pPr>
     </w:p>
     <w:sectPr>
       <w:pgSz w:w="11906" w:h="16838"/>
@@ -11581,7 +9513,7 @@
 </file>
 
 <file path=customXml/itemProps1.xml><?xml version="1.0" encoding="utf-8"?>
-<ds:datastoreItem xmlns:ds="http://schemas.openxmlformats.org/officeDocument/2006/customXml" ds:itemID="{1C24172B-7FD0-4805-B81F-5872A7A59B76}">
+<ds:datastoreItem xmlns:ds="http://schemas.openxmlformats.org/officeDocument/2006/customXml" ds:itemID="{71D8A440-6872-4257-8910-741F3ED6BAB5}">
   <ds:schemaRefs>
     <ds:schemaRef ds:uri="http://schemas.openxmlformats.org/officeDocument/2006/bibliography"/>
   </ds:schemaRefs>

</xml_diff>